<commit_message>
One Second timer to 7 Seg LEDs using Delay as subroutine working
</commit_message>
<xml_diff>
--- a/Assembler/R32V2020_Reference_Card.docx
+++ b/Assembler/R32V2020_Reference_Card.docx
@@ -7298,11 +7298,7 @@
             </w:pPr>
             <w:r>
               <w:rPr/>
-              <w:t>rs</w:t>
-            </w:r>
-            <w:r>
-              <w:rPr/>
-              <w:t>2</w:t>
+              <w:t>rs2</w:t>
             </w:r>
           </w:p>
         </w:tc>
@@ -7443,11 +7439,7 @@
             </w:pPr>
             <w:r>
               <w:rPr/>
-              <w:t>rs</w:t>
-            </w:r>
-            <w:r>
-              <w:rPr/>
-              <w:t>2</w:t>
+              <w:t>rs2</w:t>
             </w:r>
           </w:p>
         </w:tc>
@@ -7589,6 +7581,10 @@
               <w:jc w:val="center"/>
               <w:rPr/>
             </w:pPr>
+            <w:r>
+              <w:rPr/>
+              <w:t xml:space="preserve">Signed-Extended </w:t>
+            </w:r>
             <w:r>
               <w:rPr/>
               <w:t>Immed (20-bits)</w:t>

</xml_diff>

<commit_message>
coded getUARTChar, putUARTChar as subroutines
</commit_message>
<xml_diff>
--- a/Assembler/R32V2020_Reference_Card.docx
+++ b/Assembler/R32V2020_Reference_Card.docx
@@ -196,10 +196,16 @@
             <w:pPr>
               <w:pStyle w:val="TableContents"/>
               <w:spacing w:before="114" w:after="114"/>
-              <w:rPr/>
-            </w:pPr>
-            <w:r>
-              <w:rPr/>
+              <w:rPr>
+                <w:sz w:val="20"/>
+                <w:szCs w:val="20"/>
+              </w:rPr>
+            </w:pPr>
+            <w:r>
+              <w:rPr>
+                <w:sz w:val="20"/>
+                <w:szCs w:val="20"/>
+              </w:rPr>
               <w:t>System</w:t>
             </w:r>
           </w:p>
@@ -218,10 +224,16 @@
           <w:p>
             <w:pPr>
               <w:pStyle w:val="TableContents"/>
-              <w:rPr/>
-            </w:pPr>
-            <w:r>
-              <w:rPr/>
+              <w:rPr>
+                <w:sz w:val="20"/>
+                <w:szCs w:val="20"/>
+              </w:rPr>
+            </w:pPr>
+            <w:r>
+              <w:rPr>
+                <w:sz w:val="20"/>
+                <w:szCs w:val="20"/>
+              </w:rPr>
               <w:t>No Operation</w:t>
             </w:r>
           </w:p>
@@ -267,6 +279,7 @@
                 <w:outline w:val="false"/>
                 <w:shadow w:val="false"/>
                 <w:sz w:val="20"/>
+                <w:szCs w:val="20"/>
                 <w:u w:val="none"/>
                 <w:em w:val="none"/>
               </w:rPr>
@@ -315,6 +328,7 @@
                 <w:outline w:val="false"/>
                 <w:shadow w:val="false"/>
                 <w:sz w:val="20"/>
+                <w:szCs w:val="20"/>
                 <w:u w:val="none"/>
                 <w:em w:val="none"/>
               </w:rPr>
@@ -342,10 +356,16 @@
           <w:p>
             <w:pPr>
               <w:pStyle w:val="TableContents"/>
-              <w:rPr/>
-            </w:pPr>
-            <w:r>
-              <w:rPr/>
+              <w:rPr>
+                <w:sz w:val="20"/>
+                <w:szCs w:val="20"/>
+              </w:rPr>
+            </w:pPr>
+            <w:r>
+              <w:rPr>
+                <w:sz w:val="20"/>
+                <w:szCs w:val="20"/>
+              </w:rPr>
             </w:r>
           </w:p>
         </w:tc>
@@ -363,10 +383,16 @@
           <w:p>
             <w:pPr>
               <w:pStyle w:val="TableContents"/>
-              <w:rPr/>
-            </w:pPr>
-            <w:r>
-              <w:rPr/>
+              <w:rPr>
+                <w:sz w:val="20"/>
+                <w:szCs w:val="20"/>
+              </w:rPr>
+            </w:pPr>
+            <w:r>
+              <w:rPr>
+                <w:sz w:val="20"/>
+                <w:szCs w:val="20"/>
+              </w:rPr>
               <w:t>Halt and Catch Fire</w:t>
             </w:r>
           </w:p>
@@ -397,20 +423,22 @@
                 <w:outline w:val="false"/>
                 <w:shadow w:val="false"/>
                 <w:sz w:val="20"/>
-                <w:u w:val="none"/>
-                <w:em w:val="none"/>
-              </w:rPr>
-            </w:pPr>
-            <w:r>
-              <w:rPr>
-                <w:rFonts w:ascii="Liberation Sans" w:hAnsi="Liberation Sans"/>
-                <w:b w:val="false"/>
-                <w:i w:val="false"/>
-                <w:strike w:val="false"/>
-                <w:dstrike w:val="false"/>
-                <w:outline w:val="false"/>
-                <w:shadow w:val="false"/>
-                <w:sz w:val="20"/>
+                <w:szCs w:val="20"/>
+                <w:u w:val="none"/>
+                <w:em w:val="none"/>
+              </w:rPr>
+            </w:pPr>
+            <w:r>
+              <w:rPr>
+                <w:rFonts w:ascii="Liberation Sans" w:hAnsi="Liberation Sans"/>
+                <w:b w:val="false"/>
+                <w:i w:val="false"/>
+                <w:strike w:val="false"/>
+                <w:dstrike w:val="false"/>
+                <w:outline w:val="false"/>
+                <w:shadow w:val="false"/>
+                <w:sz w:val="20"/>
+                <w:szCs w:val="20"/>
                 <w:u w:val="none"/>
                 <w:em w:val="none"/>
               </w:rPr>
@@ -458,6 +486,7 @@
                 <w:outline w:val="false"/>
                 <w:shadow w:val="false"/>
                 <w:sz w:val="20"/>
+                <w:szCs w:val="20"/>
                 <w:u w:val="none"/>
                 <w:em w:val="none"/>
               </w:rPr>
@@ -483,10 +512,16 @@
           <w:p>
             <w:pPr>
               <w:pStyle w:val="TableContents"/>
-              <w:rPr/>
-            </w:pPr>
-            <w:r>
-              <w:rPr/>
+              <w:rPr>
+                <w:sz w:val="20"/>
+                <w:szCs w:val="20"/>
+              </w:rPr>
+            </w:pPr>
+            <w:r>
+              <w:rPr>
+                <w:sz w:val="20"/>
+                <w:szCs w:val="20"/>
+              </w:rPr>
             </w:r>
           </w:p>
         </w:tc>
@@ -504,10 +539,16 @@
           <w:p>
             <w:pPr>
               <w:pStyle w:val="TableContents"/>
-              <w:rPr/>
-            </w:pPr>
-            <w:r>
-              <w:rPr/>
+              <w:rPr>
+                <w:sz w:val="20"/>
+                <w:szCs w:val="20"/>
+              </w:rPr>
+            </w:pPr>
+            <w:r>
+              <w:rPr>
+                <w:sz w:val="20"/>
+                <w:szCs w:val="20"/>
+              </w:rPr>
               <w:t>Reset</w:t>
             </w:r>
           </w:p>
@@ -538,20 +579,22 @@
                 <w:outline w:val="false"/>
                 <w:shadow w:val="false"/>
                 <w:sz w:val="20"/>
-                <w:u w:val="none"/>
-                <w:em w:val="none"/>
-              </w:rPr>
-            </w:pPr>
-            <w:r>
-              <w:rPr>
-                <w:rFonts w:ascii="Liberation Sans" w:hAnsi="Liberation Sans"/>
-                <w:b w:val="false"/>
-                <w:i w:val="false"/>
-                <w:strike w:val="false"/>
-                <w:dstrike w:val="false"/>
-                <w:outline w:val="false"/>
-                <w:shadow w:val="false"/>
-                <w:sz w:val="20"/>
+                <w:szCs w:val="20"/>
+                <w:u w:val="none"/>
+                <w:em w:val="none"/>
+              </w:rPr>
+            </w:pPr>
+            <w:r>
+              <w:rPr>
+                <w:rFonts w:ascii="Liberation Sans" w:hAnsi="Liberation Sans"/>
+                <w:b w:val="false"/>
+                <w:i w:val="false"/>
+                <w:strike w:val="false"/>
+                <w:dstrike w:val="false"/>
+                <w:outline w:val="false"/>
+                <w:shadow w:val="false"/>
+                <w:sz w:val="20"/>
+                <w:szCs w:val="20"/>
                 <w:u w:val="none"/>
                 <w:em w:val="none"/>
               </w:rPr>
@@ -599,6 +642,7 @@
                 <w:outline w:val="false"/>
                 <w:shadow w:val="false"/>
                 <w:sz w:val="20"/>
+                <w:szCs w:val="20"/>
                 <w:u w:val="none"/>
                 <w:em w:val="none"/>
               </w:rPr>
@@ -625,10 +669,16 @@
           <w:p>
             <w:pPr>
               <w:pStyle w:val="TableContents"/>
-              <w:rPr/>
-            </w:pPr>
-            <w:r>
-              <w:rPr/>
+              <w:rPr>
+                <w:sz w:val="20"/>
+                <w:szCs w:val="20"/>
+              </w:rPr>
+            </w:pPr>
+            <w:r>
+              <w:rPr>
+                <w:sz w:val="20"/>
+                <w:szCs w:val="20"/>
+              </w:rPr>
               <w:t>Arithmetic</w:t>
             </w:r>
           </w:p>
@@ -647,10 +697,16 @@
           <w:p>
             <w:pPr>
               <w:pStyle w:val="TableContents"/>
-              <w:rPr/>
-            </w:pPr>
-            <w:r>
-              <w:rPr/>
+              <w:rPr>
+                <w:sz w:val="20"/>
+                <w:szCs w:val="20"/>
+              </w:rPr>
+            </w:pPr>
+            <w:r>
+              <w:rPr>
+                <w:sz w:val="20"/>
+                <w:szCs w:val="20"/>
+              </w:rPr>
               <w:t>Add</w:t>
             </w:r>
           </w:p>
@@ -694,6 +750,7 @@
                 <w:outline w:val="false"/>
                 <w:shadow w:val="false"/>
                 <w:sz w:val="20"/>
+                <w:szCs w:val="20"/>
                 <w:u w:val="none"/>
                 <w:em w:val="none"/>
               </w:rPr>
@@ -742,6 +799,7 @@
                 <w:outline w:val="false"/>
                 <w:shadow w:val="false"/>
                 <w:sz w:val="20"/>
+                <w:szCs w:val="20"/>
                 <w:u w:val="none"/>
                 <w:em w:val="none"/>
               </w:rPr>
@@ -767,10 +825,16 @@
           <w:p>
             <w:pPr>
               <w:pStyle w:val="TableContents"/>
-              <w:rPr/>
-            </w:pPr>
-            <w:r>
-              <w:rPr/>
+              <w:rPr>
+                <w:sz w:val="20"/>
+                <w:szCs w:val="20"/>
+              </w:rPr>
+            </w:pPr>
+            <w:r>
+              <w:rPr>
+                <w:sz w:val="20"/>
+                <w:szCs w:val="20"/>
+              </w:rPr>
             </w:r>
           </w:p>
         </w:tc>
@@ -788,10 +852,16 @@
           <w:p>
             <w:pPr>
               <w:pStyle w:val="TableContents"/>
-              <w:rPr/>
-            </w:pPr>
-            <w:r>
-              <w:rPr/>
+              <w:rPr>
+                <w:sz w:val="20"/>
+                <w:szCs w:val="20"/>
+              </w:rPr>
+            </w:pPr>
+            <w:r>
+              <w:rPr>
+                <w:sz w:val="20"/>
+                <w:szCs w:val="20"/>
+              </w:rPr>
               <w:t>Multiply</w:t>
             </w:r>
           </w:p>
@@ -835,6 +905,7 @@
                 <w:outline w:val="false"/>
                 <w:shadow w:val="false"/>
                 <w:sz w:val="20"/>
+                <w:szCs w:val="20"/>
                 <w:u w:val="none"/>
                 <w:em w:val="none"/>
               </w:rPr>
@@ -858,7 +929,10 @@
           <w:p>
             <w:pPr>
               <w:pStyle w:val="TableContents"/>
-              <w:rPr/>
+              <w:rPr>
+                <w:sz w:val="20"/>
+                <w:szCs w:val="20"/>
+              </w:rPr>
             </w:pPr>
             <w:bookmarkStart w:id="0" w:name="__DdeLink__789_1318380998"/>
             <w:r>
@@ -871,6 +945,7 @@
                 <w:outline w:val="false"/>
                 <w:shadow w:val="false"/>
                 <w:sz w:val="20"/>
+                <w:szCs w:val="20"/>
                 <w:u w:val="none"/>
                 <w:em w:val="none"/>
               </w:rPr>
@@ -898,10 +973,16 @@
           <w:p>
             <w:pPr>
               <w:pStyle w:val="TableContents"/>
-              <w:rPr/>
-            </w:pPr>
-            <w:r>
-              <w:rPr/>
+              <w:rPr>
+                <w:sz w:val="20"/>
+                <w:szCs w:val="20"/>
+              </w:rPr>
+            </w:pPr>
+            <w:r>
+              <w:rPr>
+                <w:sz w:val="20"/>
+                <w:szCs w:val="20"/>
+              </w:rPr>
               <w:t>Logical</w:t>
             </w:r>
           </w:p>
@@ -920,10 +1001,16 @@
           <w:p>
             <w:pPr>
               <w:pStyle w:val="TableContents"/>
-              <w:rPr/>
-            </w:pPr>
-            <w:r>
-              <w:rPr/>
+              <w:rPr>
+                <w:sz w:val="20"/>
+                <w:szCs w:val="20"/>
+              </w:rPr>
+            </w:pPr>
+            <w:r>
+              <w:rPr>
+                <w:sz w:val="20"/>
+                <w:szCs w:val="20"/>
+              </w:rPr>
               <w:t>OR</w:t>
             </w:r>
           </w:p>
@@ -942,18 +1029,22 @@
           <w:p>
             <w:pPr>
               <w:pStyle w:val="TableContents"/>
-              <w:rPr/>
-            </w:pPr>
-            <w:r>
-              <w:rPr>
-                <w:rFonts w:ascii="Liberation Sans" w:hAnsi="Liberation Sans"/>
-                <w:b w:val="false"/>
-                <w:i w:val="false"/>
-                <w:strike w:val="false"/>
-                <w:dstrike w:val="false"/>
-                <w:outline w:val="false"/>
-                <w:shadow w:val="false"/>
-                <w:sz w:val="20"/>
+              <w:rPr>
+                <w:sz w:val="20"/>
+                <w:szCs w:val="20"/>
+              </w:rPr>
+            </w:pPr>
+            <w:r>
+              <w:rPr>
+                <w:rFonts w:ascii="Liberation Sans" w:hAnsi="Liberation Sans"/>
+                <w:b w:val="false"/>
+                <w:i w:val="false"/>
+                <w:strike w:val="false"/>
+                <w:dstrike w:val="false"/>
+                <w:outline w:val="false"/>
+                <w:shadow w:val="false"/>
+                <w:sz w:val="20"/>
+                <w:szCs w:val="20"/>
                 <w:u w:val="none"/>
                 <w:em w:val="none"/>
               </w:rPr>
@@ -977,18 +1068,22 @@
           <w:p>
             <w:pPr>
               <w:pStyle w:val="TableContents"/>
-              <w:rPr/>
-            </w:pPr>
-            <w:r>
-              <w:rPr>
-                <w:rFonts w:ascii="Liberation Sans" w:hAnsi="Liberation Sans"/>
-                <w:b w:val="false"/>
-                <w:i w:val="false"/>
-                <w:strike w:val="false"/>
-                <w:dstrike w:val="false"/>
-                <w:outline w:val="false"/>
-                <w:shadow w:val="false"/>
-                <w:sz w:val="20"/>
+              <w:rPr>
+                <w:sz w:val="20"/>
+                <w:szCs w:val="20"/>
+              </w:rPr>
+            </w:pPr>
+            <w:r>
+              <w:rPr>
+                <w:rFonts w:ascii="Liberation Sans" w:hAnsi="Liberation Sans"/>
+                <w:b w:val="false"/>
+                <w:i w:val="false"/>
+                <w:strike w:val="false"/>
+                <w:dstrike w:val="false"/>
+                <w:outline w:val="false"/>
+                <w:shadow w:val="false"/>
+                <w:sz w:val="20"/>
+                <w:szCs w:val="20"/>
                 <w:u w:val="none"/>
                 <w:em w:val="none"/>
               </w:rPr>
@@ -1015,10 +1110,16 @@
           <w:p>
             <w:pPr>
               <w:pStyle w:val="TableContents"/>
-              <w:rPr/>
-            </w:pPr>
-            <w:r>
-              <w:rPr/>
+              <w:rPr>
+                <w:sz w:val="20"/>
+                <w:szCs w:val="20"/>
+              </w:rPr>
+            </w:pPr>
+            <w:r>
+              <w:rPr>
+                <w:sz w:val="20"/>
+                <w:szCs w:val="20"/>
+              </w:rPr>
             </w:r>
           </w:p>
         </w:tc>
@@ -1036,10 +1137,16 @@
           <w:p>
             <w:pPr>
               <w:pStyle w:val="TableContents"/>
-              <w:rPr/>
-            </w:pPr>
-            <w:r>
-              <w:rPr/>
+              <w:rPr>
+                <w:sz w:val="20"/>
+                <w:szCs w:val="20"/>
+              </w:rPr>
+            </w:pPr>
+            <w:r>
+              <w:rPr>
+                <w:sz w:val="20"/>
+                <w:szCs w:val="20"/>
+              </w:rPr>
               <w:t>AND</w:t>
             </w:r>
           </w:p>
@@ -1058,18 +1165,22 @@
           <w:p>
             <w:pPr>
               <w:pStyle w:val="TableContents"/>
-              <w:rPr/>
-            </w:pPr>
-            <w:r>
-              <w:rPr>
-                <w:rFonts w:ascii="Liberation Sans" w:hAnsi="Liberation Sans"/>
-                <w:b w:val="false"/>
-                <w:i w:val="false"/>
-                <w:strike w:val="false"/>
-                <w:dstrike w:val="false"/>
-                <w:outline w:val="false"/>
-                <w:shadow w:val="false"/>
-                <w:sz w:val="20"/>
+              <w:rPr>
+                <w:sz w:val="20"/>
+                <w:szCs w:val="20"/>
+              </w:rPr>
+            </w:pPr>
+            <w:r>
+              <w:rPr>
+                <w:rFonts w:ascii="Liberation Sans" w:hAnsi="Liberation Sans"/>
+                <w:b w:val="false"/>
+                <w:i w:val="false"/>
+                <w:strike w:val="false"/>
+                <w:dstrike w:val="false"/>
+                <w:outline w:val="false"/>
+                <w:shadow w:val="false"/>
+                <w:sz w:val="20"/>
+                <w:szCs w:val="20"/>
                 <w:u w:val="none"/>
                 <w:em w:val="none"/>
               </w:rPr>
@@ -1093,18 +1204,22 @@
           <w:p>
             <w:pPr>
               <w:pStyle w:val="TableContents"/>
-              <w:rPr/>
-            </w:pPr>
-            <w:r>
-              <w:rPr>
-                <w:rFonts w:ascii="Liberation Sans" w:hAnsi="Liberation Sans"/>
-                <w:b w:val="false"/>
-                <w:i w:val="false"/>
-                <w:strike w:val="false"/>
-                <w:dstrike w:val="false"/>
-                <w:outline w:val="false"/>
-                <w:shadow w:val="false"/>
-                <w:sz w:val="20"/>
+              <w:rPr>
+                <w:sz w:val="20"/>
+                <w:szCs w:val="20"/>
+              </w:rPr>
+            </w:pPr>
+            <w:r>
+              <w:rPr>
+                <w:rFonts w:ascii="Liberation Sans" w:hAnsi="Liberation Sans"/>
+                <w:b w:val="false"/>
+                <w:i w:val="false"/>
+                <w:strike w:val="false"/>
+                <w:dstrike w:val="false"/>
+                <w:outline w:val="false"/>
+                <w:shadow w:val="false"/>
+                <w:sz w:val="20"/>
+                <w:szCs w:val="20"/>
                 <w:u w:val="none"/>
                 <w:em w:val="none"/>
               </w:rPr>
@@ -1131,10 +1246,16 @@
           <w:p>
             <w:pPr>
               <w:pStyle w:val="TableContents"/>
-              <w:rPr/>
-            </w:pPr>
-            <w:r>
-              <w:rPr/>
+              <w:rPr>
+                <w:sz w:val="20"/>
+                <w:szCs w:val="20"/>
+              </w:rPr>
+            </w:pPr>
+            <w:r>
+              <w:rPr>
+                <w:sz w:val="20"/>
+                <w:szCs w:val="20"/>
+              </w:rPr>
             </w:r>
           </w:p>
         </w:tc>
@@ -1152,10 +1273,16 @@
           <w:p>
             <w:pPr>
               <w:pStyle w:val="TableContents"/>
-              <w:rPr/>
-            </w:pPr>
-            <w:r>
-              <w:rPr/>
+              <w:rPr>
+                <w:sz w:val="20"/>
+                <w:szCs w:val="20"/>
+              </w:rPr>
+            </w:pPr>
+            <w:r>
+              <w:rPr>
+                <w:sz w:val="20"/>
+                <w:szCs w:val="20"/>
+              </w:rPr>
               <w:t>XOR</w:t>
             </w:r>
           </w:p>
@@ -1174,18 +1301,22 @@
           <w:p>
             <w:pPr>
               <w:pStyle w:val="TableContents"/>
-              <w:rPr/>
-            </w:pPr>
-            <w:r>
-              <w:rPr>
-                <w:rFonts w:ascii="Liberation Sans" w:hAnsi="Liberation Sans"/>
-                <w:b w:val="false"/>
-                <w:i w:val="false"/>
-                <w:strike w:val="false"/>
-                <w:dstrike w:val="false"/>
-                <w:outline w:val="false"/>
-                <w:shadow w:val="false"/>
-                <w:sz w:val="20"/>
+              <w:rPr>
+                <w:sz w:val="20"/>
+                <w:szCs w:val="20"/>
+              </w:rPr>
+            </w:pPr>
+            <w:r>
+              <w:rPr>
+                <w:rFonts w:ascii="Liberation Sans" w:hAnsi="Liberation Sans"/>
+                <w:b w:val="false"/>
+                <w:i w:val="false"/>
+                <w:strike w:val="false"/>
+                <w:dstrike w:val="false"/>
+                <w:outline w:val="false"/>
+                <w:shadow w:val="false"/>
+                <w:sz w:val="20"/>
+                <w:szCs w:val="20"/>
                 <w:u w:val="none"/>
                 <w:em w:val="none"/>
               </w:rPr>
@@ -1209,18 +1340,22 @@
           <w:p>
             <w:pPr>
               <w:pStyle w:val="TableContents"/>
-              <w:rPr/>
-            </w:pPr>
-            <w:r>
-              <w:rPr>
-                <w:rFonts w:ascii="Liberation Sans" w:hAnsi="Liberation Sans"/>
-                <w:b w:val="false"/>
-                <w:i w:val="false"/>
-                <w:strike w:val="false"/>
-                <w:dstrike w:val="false"/>
-                <w:outline w:val="false"/>
-                <w:shadow w:val="false"/>
-                <w:sz w:val="20"/>
+              <w:rPr>
+                <w:sz w:val="20"/>
+                <w:szCs w:val="20"/>
+              </w:rPr>
+            </w:pPr>
+            <w:r>
+              <w:rPr>
+                <w:rFonts w:ascii="Liberation Sans" w:hAnsi="Liberation Sans"/>
+                <w:b w:val="false"/>
+                <w:i w:val="false"/>
+                <w:strike w:val="false"/>
+                <w:dstrike w:val="false"/>
+                <w:outline w:val="false"/>
+                <w:shadow w:val="false"/>
+                <w:sz w:val="20"/>
+                <w:szCs w:val="20"/>
                 <w:u w:val="none"/>
                 <w:em w:val="none"/>
               </w:rPr>
@@ -1247,10 +1382,16 @@
           <w:p>
             <w:pPr>
               <w:pStyle w:val="TableContents"/>
-              <w:rPr/>
-            </w:pPr>
-            <w:r>
-              <w:rPr/>
+              <w:rPr>
+                <w:sz w:val="20"/>
+                <w:szCs w:val="20"/>
+              </w:rPr>
+            </w:pPr>
+            <w:r>
+              <w:rPr>
+                <w:sz w:val="20"/>
+                <w:szCs w:val="20"/>
+              </w:rPr>
               <w:t>Shift</w:t>
             </w:r>
           </w:p>
@@ -1269,10 +1410,16 @@
           <w:p>
             <w:pPr>
               <w:pStyle w:val="TableContents"/>
-              <w:rPr/>
-            </w:pPr>
-            <w:r>
-              <w:rPr/>
+              <w:rPr>
+                <w:sz w:val="20"/>
+                <w:szCs w:val="20"/>
+              </w:rPr>
+            </w:pPr>
+            <w:r>
+              <w:rPr>
+                <w:sz w:val="20"/>
+                <w:szCs w:val="20"/>
+              </w:rPr>
               <w:t>Shift left by 1</w:t>
             </w:r>
           </w:p>
@@ -1316,6 +1463,7 @@
                 <w:outline w:val="false"/>
                 <w:shadow w:val="false"/>
                 <w:sz w:val="20"/>
+                <w:szCs w:val="20"/>
                 <w:u w:val="none"/>
                 <w:em w:val="none"/>
               </w:rPr>
@@ -1364,6 +1512,7 @@
                 <w:outline w:val="false"/>
                 <w:shadow w:val="false"/>
                 <w:sz w:val="20"/>
+                <w:szCs w:val="20"/>
                 <w:u w:val="none"/>
                 <w:em w:val="none"/>
               </w:rPr>
@@ -1389,10 +1538,16 @@
           <w:p>
             <w:pPr>
               <w:pStyle w:val="TableContents"/>
-              <w:rPr/>
-            </w:pPr>
-            <w:r>
-              <w:rPr/>
+              <w:rPr>
+                <w:sz w:val="20"/>
+                <w:szCs w:val="20"/>
+              </w:rPr>
+            </w:pPr>
+            <w:r>
+              <w:rPr>
+                <w:sz w:val="20"/>
+                <w:szCs w:val="20"/>
+              </w:rPr>
             </w:r>
           </w:p>
         </w:tc>
@@ -1410,10 +1565,16 @@
           <w:p>
             <w:pPr>
               <w:pStyle w:val="TableContents"/>
-              <w:rPr/>
-            </w:pPr>
-            <w:r>
-              <w:rPr/>
+              <w:rPr>
+                <w:sz w:val="20"/>
+                <w:szCs w:val="20"/>
+              </w:rPr>
+            </w:pPr>
+            <w:r>
+              <w:rPr>
+                <w:sz w:val="20"/>
+                <w:szCs w:val="20"/>
+              </w:rPr>
               <w:t>Shift left by 8</w:t>
             </w:r>
           </w:p>
@@ -1457,6 +1618,7 @@
                 <w:outline w:val="false"/>
                 <w:shadow w:val="false"/>
                 <w:sz w:val="20"/>
+                <w:szCs w:val="20"/>
                 <w:u w:val="none"/>
                 <w:em w:val="none"/>
               </w:rPr>
@@ -1505,6 +1667,7 @@
                 <w:outline w:val="false"/>
                 <w:shadow w:val="false"/>
                 <w:sz w:val="20"/>
+                <w:szCs w:val="20"/>
                 <w:u w:val="none"/>
                 <w:em w:val="none"/>
               </w:rPr>
@@ -1530,10 +1693,16 @@
           <w:p>
             <w:pPr>
               <w:pStyle w:val="TableContents"/>
-              <w:rPr/>
-            </w:pPr>
-            <w:r>
-              <w:rPr/>
+              <w:rPr>
+                <w:sz w:val="20"/>
+                <w:szCs w:val="20"/>
+              </w:rPr>
+            </w:pPr>
+            <w:r>
+              <w:rPr>
+                <w:sz w:val="20"/>
+                <w:szCs w:val="20"/>
+              </w:rPr>
             </w:r>
           </w:p>
         </w:tc>
@@ -1551,10 +1720,16 @@
           <w:p>
             <w:pPr>
               <w:pStyle w:val="TableContents"/>
-              <w:rPr/>
-            </w:pPr>
-            <w:r>
-              <w:rPr/>
+              <w:rPr>
+                <w:sz w:val="20"/>
+                <w:szCs w:val="20"/>
+              </w:rPr>
+            </w:pPr>
+            <w:r>
+              <w:rPr>
+                <w:sz w:val="20"/>
+                <w:szCs w:val="20"/>
+              </w:rPr>
               <w:t>Shift right by 1</w:t>
             </w:r>
           </w:p>
@@ -1598,6 +1773,7 @@
                 <w:outline w:val="false"/>
                 <w:shadow w:val="false"/>
                 <w:sz w:val="20"/>
+                <w:szCs w:val="20"/>
                 <w:u w:val="none"/>
                 <w:em w:val="none"/>
               </w:rPr>
@@ -1646,6 +1822,7 @@
                 <w:outline w:val="false"/>
                 <w:shadow w:val="false"/>
                 <w:sz w:val="20"/>
+                <w:szCs w:val="20"/>
                 <w:u w:val="none"/>
                 <w:em w:val="none"/>
               </w:rPr>
@@ -1671,10 +1848,16 @@
           <w:p>
             <w:pPr>
               <w:pStyle w:val="TableContents"/>
-              <w:rPr/>
-            </w:pPr>
-            <w:r>
-              <w:rPr/>
+              <w:rPr>
+                <w:sz w:val="20"/>
+                <w:szCs w:val="20"/>
+              </w:rPr>
+            </w:pPr>
+            <w:r>
+              <w:rPr>
+                <w:sz w:val="20"/>
+                <w:szCs w:val="20"/>
+              </w:rPr>
             </w:r>
           </w:p>
         </w:tc>
@@ -1692,10 +1875,16 @@
           <w:p>
             <w:pPr>
               <w:pStyle w:val="TableContents"/>
-              <w:rPr/>
-            </w:pPr>
-            <w:r>
-              <w:rPr/>
+              <w:rPr>
+                <w:sz w:val="20"/>
+                <w:szCs w:val="20"/>
+              </w:rPr>
+            </w:pPr>
+            <w:r>
+              <w:rPr>
+                <w:sz w:val="20"/>
+                <w:szCs w:val="20"/>
+              </w:rPr>
               <w:t>Shift right by 8</w:t>
             </w:r>
           </w:p>
@@ -1739,6 +1928,7 @@
                 <w:outline w:val="false"/>
                 <w:shadow w:val="false"/>
                 <w:sz w:val="20"/>
+                <w:szCs w:val="20"/>
                 <w:u w:val="none"/>
                 <w:em w:val="none"/>
               </w:rPr>
@@ -1787,6 +1977,7 @@
                 <w:outline w:val="false"/>
                 <w:shadow w:val="false"/>
                 <w:sz w:val="20"/>
+                <w:szCs w:val="20"/>
                 <w:u w:val="none"/>
                 <w:em w:val="none"/>
               </w:rPr>
@@ -1812,10 +2003,16 @@
           <w:p>
             <w:pPr>
               <w:pStyle w:val="TableContents"/>
-              <w:rPr/>
-            </w:pPr>
-            <w:r>
-              <w:rPr/>
+              <w:rPr>
+                <w:sz w:val="20"/>
+                <w:szCs w:val="20"/>
+              </w:rPr>
+            </w:pPr>
+            <w:r>
+              <w:rPr>
+                <w:sz w:val="20"/>
+                <w:szCs w:val="20"/>
+              </w:rPr>
             </w:r>
           </w:p>
         </w:tc>
@@ -1833,10 +2030,16 @@
           <w:p>
             <w:pPr>
               <w:pStyle w:val="TableContents"/>
-              <w:rPr/>
-            </w:pPr>
-            <w:r>
-              <w:rPr/>
+              <w:rPr>
+                <w:sz w:val="20"/>
+                <w:szCs w:val="20"/>
+              </w:rPr>
+            </w:pPr>
+            <w:r>
+              <w:rPr>
+                <w:sz w:val="20"/>
+                <w:szCs w:val="20"/>
+              </w:rPr>
               <w:t>Rotate left by 1</w:t>
             </w:r>
           </w:p>
@@ -1880,6 +2083,7 @@
                 <w:outline w:val="false"/>
                 <w:shadow w:val="false"/>
                 <w:sz w:val="20"/>
+                <w:szCs w:val="20"/>
                 <w:u w:val="none"/>
                 <w:em w:val="none"/>
               </w:rPr>
@@ -1928,6 +2132,7 @@
                 <w:outline w:val="false"/>
                 <w:shadow w:val="false"/>
                 <w:sz w:val="20"/>
+                <w:szCs w:val="20"/>
                 <w:u w:val="none"/>
                 <w:em w:val="none"/>
               </w:rPr>
@@ -1953,10 +2158,16 @@
           <w:p>
             <w:pPr>
               <w:pStyle w:val="TableContents"/>
-              <w:rPr/>
-            </w:pPr>
-            <w:r>
-              <w:rPr/>
+              <w:rPr>
+                <w:sz w:val="20"/>
+                <w:szCs w:val="20"/>
+              </w:rPr>
+            </w:pPr>
+            <w:r>
+              <w:rPr>
+                <w:sz w:val="20"/>
+                <w:szCs w:val="20"/>
+              </w:rPr>
             </w:r>
           </w:p>
         </w:tc>
@@ -1974,10 +2185,16 @@
           <w:p>
             <w:pPr>
               <w:pStyle w:val="TableContents"/>
-              <w:rPr/>
-            </w:pPr>
-            <w:r>
-              <w:rPr/>
+              <w:rPr>
+                <w:sz w:val="20"/>
+                <w:szCs w:val="20"/>
+              </w:rPr>
+            </w:pPr>
+            <w:r>
+              <w:rPr>
+                <w:sz w:val="20"/>
+                <w:szCs w:val="20"/>
+              </w:rPr>
               <w:t>Rotate right by 1</w:t>
             </w:r>
           </w:p>
@@ -2021,6 +2238,7 @@
                 <w:outline w:val="false"/>
                 <w:shadow w:val="false"/>
                 <w:sz w:val="20"/>
+                <w:szCs w:val="20"/>
                 <w:u w:val="none"/>
                 <w:em w:val="none"/>
               </w:rPr>
@@ -2069,6 +2287,7 @@
                 <w:outline w:val="false"/>
                 <w:shadow w:val="false"/>
                 <w:sz w:val="20"/>
+                <w:szCs w:val="20"/>
                 <w:u w:val="none"/>
                 <w:em w:val="none"/>
               </w:rPr>
@@ -2094,10 +2313,16 @@
           <w:p>
             <w:pPr>
               <w:pStyle w:val="TableContents"/>
-              <w:rPr/>
-            </w:pPr>
-            <w:r>
-              <w:rPr/>
+              <w:rPr>
+                <w:sz w:val="20"/>
+                <w:szCs w:val="20"/>
+              </w:rPr>
+            </w:pPr>
+            <w:r>
+              <w:rPr>
+                <w:sz w:val="20"/>
+                <w:szCs w:val="20"/>
+              </w:rPr>
             </w:r>
           </w:p>
         </w:tc>
@@ -2115,10 +2340,16 @@
           <w:p>
             <w:pPr>
               <w:pStyle w:val="TableContents"/>
-              <w:rPr/>
-            </w:pPr>
-            <w:r>
-              <w:rPr/>
+              <w:rPr>
+                <w:sz w:val="20"/>
+                <w:szCs w:val="20"/>
+              </w:rPr>
+            </w:pPr>
+            <w:r>
+              <w:rPr>
+                <w:sz w:val="20"/>
+                <w:szCs w:val="20"/>
+              </w:rPr>
               <w:t>Arithmetic Shift right by 1</w:t>
             </w:r>
           </w:p>
@@ -2162,6 +2393,7 @@
                 <w:outline w:val="false"/>
                 <w:shadow w:val="false"/>
                 <w:sz w:val="20"/>
+                <w:szCs w:val="20"/>
                 <w:u w:val="none"/>
                 <w:em w:val="none"/>
               </w:rPr>
@@ -2210,6 +2442,7 @@
                 <w:outline w:val="false"/>
                 <w:shadow w:val="false"/>
                 <w:sz w:val="20"/>
+                <w:szCs w:val="20"/>
                 <w:u w:val="none"/>
                 <w:em w:val="none"/>
               </w:rPr>
@@ -2234,10 +2467,16 @@
           <w:p>
             <w:pPr>
               <w:pStyle w:val="TableContents"/>
-              <w:rPr/>
-            </w:pPr>
-            <w:r>
-              <w:rPr/>
+              <w:rPr>
+                <w:sz w:val="20"/>
+                <w:szCs w:val="20"/>
+              </w:rPr>
+            </w:pPr>
+            <w:r>
+              <w:rPr>
+                <w:sz w:val="20"/>
+                <w:szCs w:val="20"/>
+              </w:rPr>
               <w:t>Compare</w:t>
             </w:r>
           </w:p>
@@ -2256,10 +2495,16 @@
           <w:p>
             <w:pPr>
               <w:pStyle w:val="TableContents"/>
-              <w:rPr/>
-            </w:pPr>
-            <w:r>
-              <w:rPr/>
+              <w:rPr>
+                <w:sz w:val="20"/>
+                <w:szCs w:val="20"/>
+              </w:rPr>
+            </w:pPr>
+            <w:r>
+              <w:rPr>
+                <w:sz w:val="20"/>
+                <w:szCs w:val="20"/>
+              </w:rPr>
               <w:t>Compare</w:t>
             </w:r>
           </w:p>
@@ -2303,6 +2548,7 @@
                 <w:outline w:val="false"/>
                 <w:shadow w:val="false"/>
                 <w:sz w:val="20"/>
+                <w:szCs w:val="20"/>
                 <w:u w:val="none"/>
                 <w:em w:val="none"/>
               </w:rPr>
@@ -2351,6 +2597,7 @@
                 <w:outline w:val="false"/>
                 <w:shadow w:val="false"/>
                 <w:sz w:val="20"/>
+                <w:szCs w:val="20"/>
                 <w:u w:val="none"/>
                 <w:em w:val="none"/>
               </w:rPr>
@@ -2375,10 +2622,16 @@
           <w:p>
             <w:pPr>
               <w:pStyle w:val="TableContents"/>
-              <w:rPr/>
-            </w:pPr>
-            <w:r>
-              <w:rPr/>
+              <w:rPr>
+                <w:sz w:val="20"/>
+                <w:szCs w:val="20"/>
+              </w:rPr>
+            </w:pPr>
+            <w:r>
+              <w:rPr>
+                <w:sz w:val="20"/>
+                <w:szCs w:val="20"/>
+              </w:rPr>
               <w:t>Swap</w:t>
             </w:r>
           </w:p>
@@ -2397,10 +2650,16 @@
           <w:p>
             <w:pPr>
               <w:pStyle w:val="TableContents"/>
-              <w:rPr/>
-            </w:pPr>
-            <w:r>
-              <w:rPr/>
+              <w:rPr>
+                <w:sz w:val="20"/>
+                <w:szCs w:val="20"/>
+              </w:rPr>
+            </w:pPr>
+            <w:r>
+              <w:rPr>
+                <w:sz w:val="20"/>
+                <w:szCs w:val="20"/>
+              </w:rPr>
               <w:t>Swap Endian</w:t>
             </w:r>
           </w:p>
@@ -2444,6 +2703,7 @@
                 <w:outline w:val="false"/>
                 <w:shadow w:val="false"/>
                 <w:sz w:val="20"/>
+                <w:szCs w:val="20"/>
                 <w:u w:val="none"/>
                 <w:em w:val="none"/>
               </w:rPr>
@@ -2492,6 +2752,7 @@
                 <w:outline w:val="false"/>
                 <w:shadow w:val="false"/>
                 <w:sz w:val="20"/>
+                <w:szCs w:val="20"/>
                 <w:u w:val="none"/>
                 <w:em w:val="none"/>
               </w:rPr>
@@ -2518,10 +2779,16 @@
           <w:p>
             <w:pPr>
               <w:pStyle w:val="TableContents"/>
-              <w:rPr/>
-            </w:pPr>
-            <w:r>
-              <w:rPr/>
+              <w:rPr>
+                <w:sz w:val="20"/>
+                <w:szCs w:val="20"/>
+              </w:rPr>
+            </w:pPr>
+            <w:r>
+              <w:rPr>
+                <w:sz w:val="20"/>
+                <w:szCs w:val="20"/>
+              </w:rPr>
               <w:t>Immediate</w:t>
             </w:r>
           </w:p>
@@ -2540,10 +2807,16 @@
           <w:p>
             <w:pPr>
               <w:pStyle w:val="TableContents"/>
-              <w:rPr/>
-            </w:pPr>
-            <w:r>
-              <w:rPr/>
+              <w:rPr>
+                <w:sz w:val="20"/>
+                <w:szCs w:val="20"/>
+              </w:rPr>
+            </w:pPr>
+            <w:r>
+              <w:rPr>
+                <w:sz w:val="20"/>
+                <w:szCs w:val="20"/>
+              </w:rPr>
               <w:t>Load immediate lower</w:t>
             </w:r>
           </w:p>
@@ -2587,6 +2860,7 @@
                 <w:outline w:val="false"/>
                 <w:shadow w:val="false"/>
                 <w:sz w:val="20"/>
+                <w:szCs w:val="20"/>
                 <w:u w:val="none"/>
                 <w:em w:val="none"/>
               </w:rPr>
@@ -2635,6 +2909,7 @@
                 <w:outline w:val="false"/>
                 <w:shadow w:val="false"/>
                 <w:sz w:val="20"/>
+                <w:szCs w:val="20"/>
                 <w:u w:val="none"/>
                 <w:em w:val="none"/>
               </w:rPr>
@@ -2660,10 +2935,16 @@
           <w:p>
             <w:pPr>
               <w:pStyle w:val="TableContents"/>
-              <w:rPr/>
-            </w:pPr>
-            <w:r>
-              <w:rPr/>
+              <w:rPr>
+                <w:sz w:val="20"/>
+                <w:szCs w:val="20"/>
+              </w:rPr>
+            </w:pPr>
+            <w:r>
+              <w:rPr>
+                <w:sz w:val="20"/>
+                <w:szCs w:val="20"/>
+              </w:rPr>
             </w:r>
           </w:p>
         </w:tc>
@@ -2681,10 +2962,16 @@
           <w:p>
             <w:pPr>
               <w:pStyle w:val="TableContents"/>
-              <w:rPr/>
-            </w:pPr>
-            <w:r>
-              <w:rPr/>
+              <w:rPr>
+                <w:sz w:val="20"/>
+                <w:szCs w:val="20"/>
+              </w:rPr>
+            </w:pPr>
+            <w:r>
+              <w:rPr>
+                <w:sz w:val="20"/>
+                <w:szCs w:val="20"/>
+              </w:rPr>
               <w:t>Load immediate upper</w:t>
             </w:r>
           </w:p>
@@ -2728,6 +3015,7 @@
                 <w:outline w:val="false"/>
                 <w:shadow w:val="false"/>
                 <w:sz w:val="20"/>
+                <w:szCs w:val="20"/>
                 <w:u w:val="none"/>
                 <w:em w:val="none"/>
               </w:rPr>
@@ -2776,6 +3064,7 @@
                 <w:outline w:val="false"/>
                 <w:shadow w:val="false"/>
                 <w:sz w:val="20"/>
+                <w:szCs w:val="20"/>
                 <w:u w:val="none"/>
                 <w:em w:val="none"/>
               </w:rPr>
@@ -2801,10 +3090,16 @@
           <w:p>
             <w:pPr>
               <w:pStyle w:val="TableContents"/>
-              <w:rPr/>
-            </w:pPr>
-            <w:r>
-              <w:rPr/>
+              <w:rPr>
+                <w:sz w:val="20"/>
+                <w:szCs w:val="20"/>
+              </w:rPr>
+            </w:pPr>
+            <w:r>
+              <w:rPr>
+                <w:sz w:val="20"/>
+                <w:szCs w:val="20"/>
+              </w:rPr>
             </w:r>
           </w:p>
         </w:tc>
@@ -2822,10 +3117,16 @@
           <w:p>
             <w:pPr>
               <w:pStyle w:val="TableContents"/>
-              <w:rPr/>
-            </w:pPr>
-            <w:r>
-              <w:rPr/>
+              <w:rPr>
+                <w:sz w:val="20"/>
+                <w:szCs w:val="20"/>
+              </w:rPr>
+            </w:pPr>
+            <w:r>
+              <w:rPr>
+                <w:sz w:val="20"/>
+                <w:szCs w:val="20"/>
+              </w:rPr>
               <w:t>Load immediate extended</w:t>
             </w:r>
           </w:p>
@@ -2869,6 +3170,7 @@
                 <w:outline w:val="false"/>
                 <w:shadow w:val="false"/>
                 <w:sz w:val="20"/>
+                <w:szCs w:val="20"/>
                 <w:u w:val="none"/>
                 <w:em w:val="none"/>
               </w:rPr>
@@ -2917,6 +3219,7 @@
                 <w:outline w:val="false"/>
                 <w:shadow w:val="false"/>
                 <w:sz w:val="20"/>
+                <w:szCs w:val="20"/>
                 <w:u w:val="none"/>
                 <w:em w:val="none"/>
               </w:rPr>
@@ -2943,10 +3246,16 @@
           <w:p>
             <w:pPr>
               <w:pStyle w:val="TableContents"/>
-              <w:rPr/>
-            </w:pPr>
-            <w:r>
-              <w:rPr/>
+              <w:rPr>
+                <w:sz w:val="20"/>
+                <w:szCs w:val="20"/>
+              </w:rPr>
+            </w:pPr>
+            <w:r>
+              <w:rPr>
+                <w:sz w:val="20"/>
+                <w:szCs w:val="20"/>
+              </w:rPr>
               <w:t>Load/Stores Data</w:t>
             </w:r>
           </w:p>
@@ -2965,10 +3274,16 @@
           <w:p>
             <w:pPr>
               <w:pStyle w:val="TableContents"/>
-              <w:rPr/>
-            </w:pPr>
-            <w:r>
-              <w:rPr/>
+              <w:rPr>
+                <w:sz w:val="20"/>
+                <w:szCs w:val="20"/>
+              </w:rPr>
+            </w:pPr>
+            <w:r>
+              <w:rPr>
+                <w:sz w:val="20"/>
+                <w:szCs w:val="20"/>
+              </w:rPr>
               <w:t>Load Data Byte</w:t>
             </w:r>
           </w:p>
@@ -3012,6 +3327,7 @@
                 <w:outline w:val="false"/>
                 <w:shadow w:val="false"/>
                 <w:sz w:val="20"/>
+                <w:szCs w:val="20"/>
                 <w:u w:val="none"/>
                 <w:em w:val="none"/>
               </w:rPr>
@@ -3060,6 +3376,7 @@
                 <w:outline w:val="false"/>
                 <w:shadow w:val="false"/>
                 <w:sz w:val="20"/>
+                <w:szCs w:val="20"/>
                 <w:u w:val="none"/>
                 <w:em w:val="none"/>
               </w:rPr>
@@ -3085,10 +3402,16 @@
           <w:p>
             <w:pPr>
               <w:pStyle w:val="TableContents"/>
-              <w:rPr/>
-            </w:pPr>
-            <w:r>
-              <w:rPr/>
+              <w:rPr>
+                <w:sz w:val="20"/>
+                <w:szCs w:val="20"/>
+              </w:rPr>
+            </w:pPr>
+            <w:r>
+              <w:rPr>
+                <w:sz w:val="20"/>
+                <w:szCs w:val="20"/>
+              </w:rPr>
             </w:r>
           </w:p>
         </w:tc>
@@ -3106,10 +3429,16 @@
           <w:p>
             <w:pPr>
               <w:pStyle w:val="TableContents"/>
-              <w:rPr/>
-            </w:pPr>
-            <w:r>
-              <w:rPr/>
+              <w:rPr>
+                <w:sz w:val="20"/>
+                <w:szCs w:val="20"/>
+              </w:rPr>
+            </w:pPr>
+            <w:r>
+              <w:rPr>
+                <w:sz w:val="20"/>
+                <w:szCs w:val="20"/>
+              </w:rPr>
               <w:t>Load Data Short</w:t>
             </w:r>
           </w:p>
@@ -3153,6 +3482,7 @@
                 <w:outline w:val="false"/>
                 <w:shadow w:val="false"/>
                 <w:sz w:val="20"/>
+                <w:szCs w:val="20"/>
                 <w:u w:val="none"/>
                 <w:em w:val="none"/>
               </w:rPr>
@@ -3201,6 +3531,7 @@
                 <w:outline w:val="false"/>
                 <w:shadow w:val="false"/>
                 <w:sz w:val="20"/>
+                <w:szCs w:val="20"/>
                 <w:u w:val="none"/>
                 <w:em w:val="none"/>
               </w:rPr>
@@ -3226,10 +3557,16 @@
           <w:p>
             <w:pPr>
               <w:pStyle w:val="TableContents"/>
-              <w:rPr/>
-            </w:pPr>
-            <w:r>
-              <w:rPr/>
+              <w:rPr>
+                <w:sz w:val="20"/>
+                <w:szCs w:val="20"/>
+              </w:rPr>
+            </w:pPr>
+            <w:r>
+              <w:rPr>
+                <w:sz w:val="20"/>
+                <w:szCs w:val="20"/>
+              </w:rPr>
             </w:r>
           </w:p>
         </w:tc>
@@ -3247,10 +3584,16 @@
           <w:p>
             <w:pPr>
               <w:pStyle w:val="TableContents"/>
-              <w:rPr/>
-            </w:pPr>
-            <w:r>
-              <w:rPr/>
+              <w:rPr>
+                <w:sz w:val="20"/>
+                <w:szCs w:val="20"/>
+              </w:rPr>
+            </w:pPr>
+            <w:r>
+              <w:rPr>
+                <w:sz w:val="20"/>
+                <w:szCs w:val="20"/>
+              </w:rPr>
               <w:t>Load Data Long</w:t>
             </w:r>
           </w:p>
@@ -3294,6 +3637,7 @@
                 <w:outline w:val="false"/>
                 <w:shadow w:val="false"/>
                 <w:sz w:val="20"/>
+                <w:szCs w:val="20"/>
                 <w:u w:val="none"/>
                 <w:em w:val="none"/>
               </w:rPr>
@@ -3342,6 +3686,7 @@
                 <w:outline w:val="false"/>
                 <w:shadow w:val="false"/>
                 <w:sz w:val="20"/>
+                <w:szCs w:val="20"/>
                 <w:u w:val="none"/>
                 <w:em w:val="none"/>
               </w:rPr>
@@ -3367,10 +3712,16 @@
           <w:p>
             <w:pPr>
               <w:pStyle w:val="TableContents"/>
-              <w:rPr/>
-            </w:pPr>
-            <w:r>
-              <w:rPr/>
+              <w:rPr>
+                <w:sz w:val="20"/>
+                <w:szCs w:val="20"/>
+              </w:rPr>
+            </w:pPr>
+            <w:r>
+              <w:rPr>
+                <w:sz w:val="20"/>
+                <w:szCs w:val="20"/>
+              </w:rPr>
             </w:r>
           </w:p>
         </w:tc>
@@ -3388,10 +3739,16 @@
           <w:p>
             <w:pPr>
               <w:pStyle w:val="TableContents"/>
-              <w:rPr/>
-            </w:pPr>
-            <w:r>
-              <w:rPr/>
+              <w:rPr>
+                <w:sz w:val="20"/>
+                <w:szCs w:val="20"/>
+              </w:rPr>
+            </w:pPr>
+            <w:r>
+              <w:rPr>
+                <w:sz w:val="20"/>
+                <w:szCs w:val="20"/>
+              </w:rPr>
               <w:t>Store Data Byte</w:t>
             </w:r>
           </w:p>
@@ -3435,6 +3792,7 @@
                 <w:outline w:val="false"/>
                 <w:shadow w:val="false"/>
                 <w:sz w:val="20"/>
+                <w:szCs w:val="20"/>
                 <w:u w:val="none"/>
                 <w:em w:val="none"/>
               </w:rPr>
@@ -3483,6 +3841,7 @@
                 <w:outline w:val="false"/>
                 <w:shadow w:val="false"/>
                 <w:sz w:val="20"/>
+                <w:szCs w:val="20"/>
                 <w:u w:val="none"/>
                 <w:em w:val="none"/>
               </w:rPr>
@@ -3508,10 +3867,16 @@
           <w:p>
             <w:pPr>
               <w:pStyle w:val="TableContents"/>
-              <w:rPr/>
-            </w:pPr>
-            <w:r>
-              <w:rPr/>
+              <w:rPr>
+                <w:sz w:val="20"/>
+                <w:szCs w:val="20"/>
+              </w:rPr>
+            </w:pPr>
+            <w:r>
+              <w:rPr>
+                <w:sz w:val="20"/>
+                <w:szCs w:val="20"/>
+              </w:rPr>
             </w:r>
           </w:p>
         </w:tc>
@@ -3529,10 +3894,16 @@
           <w:p>
             <w:pPr>
               <w:pStyle w:val="TableContents"/>
-              <w:rPr/>
-            </w:pPr>
-            <w:r>
-              <w:rPr/>
+              <w:rPr>
+                <w:sz w:val="20"/>
+                <w:szCs w:val="20"/>
+              </w:rPr>
+            </w:pPr>
+            <w:r>
+              <w:rPr>
+                <w:sz w:val="20"/>
+                <w:szCs w:val="20"/>
+              </w:rPr>
               <w:t>Store Data Short</w:t>
             </w:r>
           </w:p>
@@ -3576,6 +3947,7 @@
                 <w:outline w:val="false"/>
                 <w:shadow w:val="false"/>
                 <w:sz w:val="20"/>
+                <w:szCs w:val="20"/>
                 <w:u w:val="none"/>
                 <w:em w:val="none"/>
               </w:rPr>
@@ -3624,6 +3996,7 @@
                 <w:outline w:val="false"/>
                 <w:shadow w:val="false"/>
                 <w:sz w:val="20"/>
+                <w:szCs w:val="20"/>
                 <w:u w:val="none"/>
                 <w:em w:val="none"/>
               </w:rPr>
@@ -3649,10 +4022,16 @@
           <w:p>
             <w:pPr>
               <w:pStyle w:val="TableContents"/>
-              <w:rPr/>
-            </w:pPr>
-            <w:r>
-              <w:rPr/>
+              <w:rPr>
+                <w:sz w:val="20"/>
+                <w:szCs w:val="20"/>
+              </w:rPr>
+            </w:pPr>
+            <w:r>
+              <w:rPr>
+                <w:sz w:val="20"/>
+                <w:szCs w:val="20"/>
+              </w:rPr>
             </w:r>
           </w:p>
         </w:tc>
@@ -3670,10 +4049,16 @@
           <w:p>
             <w:pPr>
               <w:pStyle w:val="TableContents"/>
-              <w:rPr/>
-            </w:pPr>
-            <w:r>
-              <w:rPr/>
+              <w:rPr>
+                <w:sz w:val="20"/>
+                <w:szCs w:val="20"/>
+              </w:rPr>
+            </w:pPr>
+            <w:r>
+              <w:rPr>
+                <w:sz w:val="20"/>
+                <w:szCs w:val="20"/>
+              </w:rPr>
               <w:t>Store Data Long</w:t>
             </w:r>
           </w:p>
@@ -3717,6 +4102,7 @@
                 <w:outline w:val="false"/>
                 <w:shadow w:val="false"/>
                 <w:sz w:val="20"/>
+                <w:szCs w:val="20"/>
                 <w:u w:val="none"/>
                 <w:em w:val="none"/>
               </w:rPr>
@@ -3765,6 +4151,7 @@
                 <w:outline w:val="false"/>
                 <w:shadow w:val="false"/>
                 <w:sz w:val="20"/>
+                <w:szCs w:val="20"/>
                 <w:u w:val="none"/>
                 <w:em w:val="none"/>
               </w:rPr>
@@ -3791,10 +4178,16 @@
           <w:p>
             <w:pPr>
               <w:pStyle w:val="TableContents"/>
-              <w:rPr/>
-            </w:pPr>
-            <w:r>
-              <w:rPr/>
+              <w:rPr>
+                <w:sz w:val="20"/>
+                <w:szCs w:val="20"/>
+              </w:rPr>
+            </w:pPr>
+            <w:r>
+              <w:rPr>
+                <w:sz w:val="20"/>
+                <w:szCs w:val="20"/>
+              </w:rPr>
               <w:t>Load/Stores Peripheral</w:t>
             </w:r>
           </w:p>
@@ -3813,10 +4206,16 @@
           <w:p>
             <w:pPr>
               <w:pStyle w:val="TableContents"/>
-              <w:rPr/>
-            </w:pPr>
-            <w:r>
-              <w:rPr/>
+              <w:rPr>
+                <w:sz w:val="20"/>
+                <w:szCs w:val="20"/>
+              </w:rPr>
+            </w:pPr>
+            <w:r>
+              <w:rPr>
+                <w:sz w:val="20"/>
+                <w:szCs w:val="20"/>
+              </w:rPr>
               <w:t>Load Peripheral Byte</w:t>
             </w:r>
           </w:p>
@@ -3860,6 +4259,7 @@
                 <w:outline w:val="false"/>
                 <w:shadow w:val="false"/>
                 <w:sz w:val="20"/>
+                <w:szCs w:val="20"/>
                 <w:u w:val="none"/>
                 <w:em w:val="none"/>
               </w:rPr>
@@ -3908,6 +4308,7 @@
                 <w:outline w:val="false"/>
                 <w:shadow w:val="false"/>
                 <w:sz w:val="20"/>
+                <w:szCs w:val="20"/>
                 <w:u w:val="none"/>
                 <w:em w:val="none"/>
               </w:rPr>
@@ -3934,10 +4335,16 @@
           <w:p>
             <w:pPr>
               <w:pStyle w:val="TableContents"/>
-              <w:rPr/>
-            </w:pPr>
-            <w:r>
-              <w:rPr/>
+              <w:rPr>
+                <w:sz w:val="20"/>
+                <w:szCs w:val="20"/>
+              </w:rPr>
+            </w:pPr>
+            <w:r>
+              <w:rPr>
+                <w:sz w:val="20"/>
+                <w:szCs w:val="20"/>
+              </w:rPr>
             </w:r>
           </w:p>
         </w:tc>
@@ -3955,10 +4362,16 @@
           <w:p>
             <w:pPr>
               <w:pStyle w:val="TableContents"/>
-              <w:rPr/>
-            </w:pPr>
-            <w:r>
-              <w:rPr/>
+              <w:rPr>
+                <w:sz w:val="20"/>
+                <w:szCs w:val="20"/>
+              </w:rPr>
+            </w:pPr>
+            <w:r>
+              <w:rPr>
+                <w:sz w:val="20"/>
+                <w:szCs w:val="20"/>
+              </w:rPr>
               <w:t>Load Peripheral Short</w:t>
             </w:r>
           </w:p>
@@ -4002,6 +4415,7 @@
                 <w:outline w:val="false"/>
                 <w:shadow w:val="false"/>
                 <w:sz w:val="20"/>
+                <w:szCs w:val="20"/>
                 <w:u w:val="none"/>
                 <w:em w:val="none"/>
               </w:rPr>
@@ -4050,6 +4464,7 @@
                 <w:outline w:val="false"/>
                 <w:shadow w:val="false"/>
                 <w:sz w:val="20"/>
+                <w:szCs w:val="20"/>
                 <w:u w:val="none"/>
                 <w:em w:val="none"/>
               </w:rPr>
@@ -4076,10 +4491,16 @@
           <w:p>
             <w:pPr>
               <w:pStyle w:val="TableContents"/>
-              <w:rPr/>
-            </w:pPr>
-            <w:r>
-              <w:rPr/>
+              <w:rPr>
+                <w:sz w:val="20"/>
+                <w:szCs w:val="20"/>
+              </w:rPr>
+            </w:pPr>
+            <w:r>
+              <w:rPr>
+                <w:sz w:val="20"/>
+                <w:szCs w:val="20"/>
+              </w:rPr>
             </w:r>
           </w:p>
         </w:tc>
@@ -4097,10 +4518,16 @@
           <w:p>
             <w:pPr>
               <w:pStyle w:val="TableContents"/>
-              <w:rPr/>
-            </w:pPr>
-            <w:r>
-              <w:rPr/>
+              <w:rPr>
+                <w:sz w:val="20"/>
+                <w:szCs w:val="20"/>
+              </w:rPr>
+            </w:pPr>
+            <w:r>
+              <w:rPr>
+                <w:sz w:val="20"/>
+                <w:szCs w:val="20"/>
+              </w:rPr>
               <w:t>Load Peripheral Long</w:t>
             </w:r>
           </w:p>
@@ -4144,6 +4571,7 @@
                 <w:outline w:val="false"/>
                 <w:shadow w:val="false"/>
                 <w:sz w:val="20"/>
+                <w:szCs w:val="20"/>
                 <w:u w:val="none"/>
                 <w:em w:val="none"/>
               </w:rPr>
@@ -4192,6 +4620,7 @@
                 <w:outline w:val="false"/>
                 <w:shadow w:val="false"/>
                 <w:sz w:val="20"/>
+                <w:szCs w:val="20"/>
                 <w:u w:val="none"/>
                 <w:em w:val="none"/>
               </w:rPr>
@@ -4218,10 +4647,16 @@
           <w:p>
             <w:pPr>
               <w:pStyle w:val="TableContents"/>
-              <w:rPr/>
-            </w:pPr>
-            <w:r>
-              <w:rPr/>
+              <w:rPr>
+                <w:sz w:val="20"/>
+                <w:szCs w:val="20"/>
+              </w:rPr>
+            </w:pPr>
+            <w:r>
+              <w:rPr>
+                <w:sz w:val="20"/>
+                <w:szCs w:val="20"/>
+              </w:rPr>
             </w:r>
           </w:p>
         </w:tc>
@@ -4239,10 +4674,16 @@
           <w:p>
             <w:pPr>
               <w:pStyle w:val="TableContents"/>
-              <w:rPr/>
-            </w:pPr>
-            <w:r>
-              <w:rPr/>
+              <w:rPr>
+                <w:sz w:val="20"/>
+                <w:szCs w:val="20"/>
+              </w:rPr>
+            </w:pPr>
+            <w:r>
+              <w:rPr>
+                <w:sz w:val="20"/>
+                <w:szCs w:val="20"/>
+              </w:rPr>
               <w:t>Store Peripheral Byte</w:t>
             </w:r>
           </w:p>
@@ -4286,6 +4727,7 @@
                 <w:outline w:val="false"/>
                 <w:shadow w:val="false"/>
                 <w:sz w:val="20"/>
+                <w:szCs w:val="20"/>
                 <w:u w:val="none"/>
                 <w:em w:val="none"/>
               </w:rPr>
@@ -4334,6 +4776,7 @@
                 <w:outline w:val="false"/>
                 <w:shadow w:val="false"/>
                 <w:sz w:val="20"/>
+                <w:szCs w:val="20"/>
                 <w:u w:val="none"/>
                 <w:em w:val="none"/>
               </w:rPr>
@@ -4360,10 +4803,16 @@
           <w:p>
             <w:pPr>
               <w:pStyle w:val="TableContents"/>
-              <w:rPr/>
-            </w:pPr>
-            <w:r>
-              <w:rPr/>
+              <w:rPr>
+                <w:sz w:val="20"/>
+                <w:szCs w:val="20"/>
+              </w:rPr>
+            </w:pPr>
+            <w:r>
+              <w:rPr>
+                <w:sz w:val="20"/>
+                <w:szCs w:val="20"/>
+              </w:rPr>
             </w:r>
           </w:p>
         </w:tc>
@@ -4381,10 +4830,16 @@
           <w:p>
             <w:pPr>
               <w:pStyle w:val="TableContents"/>
-              <w:rPr/>
-            </w:pPr>
-            <w:r>
-              <w:rPr/>
+              <w:rPr>
+                <w:sz w:val="20"/>
+                <w:szCs w:val="20"/>
+              </w:rPr>
+            </w:pPr>
+            <w:r>
+              <w:rPr>
+                <w:sz w:val="20"/>
+                <w:szCs w:val="20"/>
+              </w:rPr>
               <w:t>Store Peripheral Short</w:t>
             </w:r>
           </w:p>
@@ -4428,6 +4883,7 @@
                 <w:outline w:val="false"/>
                 <w:shadow w:val="false"/>
                 <w:sz w:val="20"/>
+                <w:szCs w:val="20"/>
                 <w:u w:val="none"/>
                 <w:em w:val="none"/>
               </w:rPr>
@@ -4476,6 +4932,7 @@
                 <w:outline w:val="false"/>
                 <w:shadow w:val="false"/>
                 <w:sz w:val="20"/>
+                <w:szCs w:val="20"/>
                 <w:u w:val="none"/>
                 <w:em w:val="none"/>
               </w:rPr>
@@ -4502,10 +4959,16 @@
           <w:p>
             <w:pPr>
               <w:pStyle w:val="TableContents"/>
-              <w:rPr/>
-            </w:pPr>
-            <w:r>
-              <w:rPr/>
+              <w:rPr>
+                <w:sz w:val="20"/>
+                <w:szCs w:val="20"/>
+              </w:rPr>
+            </w:pPr>
+            <w:r>
+              <w:rPr>
+                <w:sz w:val="20"/>
+                <w:szCs w:val="20"/>
+              </w:rPr>
             </w:r>
           </w:p>
         </w:tc>
@@ -4523,10 +4986,16 @@
           <w:p>
             <w:pPr>
               <w:pStyle w:val="TableContents"/>
-              <w:rPr/>
-            </w:pPr>
-            <w:r>
-              <w:rPr/>
+              <w:rPr>
+                <w:sz w:val="20"/>
+                <w:szCs w:val="20"/>
+              </w:rPr>
+            </w:pPr>
+            <w:r>
+              <w:rPr>
+                <w:sz w:val="20"/>
+                <w:szCs w:val="20"/>
+              </w:rPr>
               <w:t>Store Peripheral Long</w:t>
             </w:r>
           </w:p>
@@ -4570,6 +5039,7 @@
                 <w:outline w:val="false"/>
                 <w:shadow w:val="false"/>
                 <w:sz w:val="20"/>
+                <w:szCs w:val="20"/>
                 <w:u w:val="none"/>
                 <w:em w:val="none"/>
               </w:rPr>
@@ -4618,6 +5088,7 @@
                 <w:outline w:val="false"/>
                 <w:shadow w:val="false"/>
                 <w:sz w:val="20"/>
+                <w:szCs w:val="20"/>
                 <w:u w:val="none"/>
                 <w:em w:val="none"/>
               </w:rPr>
@@ -4644,10 +5115,16 @@
           <w:p>
             <w:pPr>
               <w:pStyle w:val="TableContents"/>
-              <w:rPr/>
-            </w:pPr>
-            <w:r>
-              <w:rPr/>
+              <w:rPr>
+                <w:sz w:val="20"/>
+                <w:szCs w:val="20"/>
+              </w:rPr>
+            </w:pPr>
+            <w:r>
+              <w:rPr>
+                <w:sz w:val="20"/>
+                <w:szCs w:val="20"/>
+              </w:rPr>
               <w:t>Stack</w:t>
             </w:r>
           </w:p>
@@ -4666,10 +5143,16 @@
           <w:p>
             <w:pPr>
               <w:pStyle w:val="TableContents"/>
-              <w:rPr/>
-            </w:pPr>
-            <w:r>
-              <w:rPr/>
+              <w:rPr>
+                <w:sz w:val="20"/>
+                <w:szCs w:val="20"/>
+              </w:rPr>
+            </w:pPr>
+            <w:r>
+              <w:rPr>
+                <w:sz w:val="20"/>
+                <w:szCs w:val="20"/>
+              </w:rPr>
               <w:t>Push to stack</w:t>
             </w:r>
           </w:p>
@@ -4715,6 +5198,7 @@
                 <w:outline w:val="false"/>
                 <w:shadow w:val="false"/>
                 <w:sz w:val="20"/>
+                <w:szCs w:val="20"/>
                 <w:u w:val="none"/>
                 <w:em w:val="none"/>
               </w:rPr>
@@ -4763,6 +5247,7 @@
                 <w:outline w:val="false"/>
                 <w:shadow w:val="false"/>
                 <w:sz w:val="20"/>
+                <w:szCs w:val="20"/>
                 <w:u w:val="none"/>
                 <w:em w:val="none"/>
               </w:rPr>
@@ -4788,10 +5273,16 @@
           <w:p>
             <w:pPr>
               <w:pStyle w:val="TableContents"/>
-              <w:rPr/>
-            </w:pPr>
-            <w:r>
-              <w:rPr/>
+              <w:rPr>
+                <w:sz w:val="20"/>
+                <w:szCs w:val="20"/>
+              </w:rPr>
+            </w:pPr>
+            <w:r>
+              <w:rPr>
+                <w:sz w:val="20"/>
+                <w:szCs w:val="20"/>
+              </w:rPr>
             </w:r>
           </w:p>
         </w:tc>
@@ -4809,10 +5300,16 @@
           <w:p>
             <w:pPr>
               <w:pStyle w:val="TableContents"/>
-              <w:rPr/>
-            </w:pPr>
-            <w:r>
-              <w:rPr/>
+              <w:rPr>
+                <w:sz w:val="20"/>
+                <w:szCs w:val="20"/>
+              </w:rPr>
+            </w:pPr>
+            <w:r>
+              <w:rPr>
+                <w:sz w:val="20"/>
+                <w:szCs w:val="20"/>
+              </w:rPr>
               <w:t>Pull from stack</w:t>
             </w:r>
           </w:p>
@@ -4856,6 +5353,7 @@
                 <w:outline w:val="false"/>
                 <w:shadow w:val="false"/>
                 <w:sz w:val="20"/>
+                <w:szCs w:val="20"/>
                 <w:u w:val="none"/>
                 <w:em w:val="none"/>
               </w:rPr>
@@ -4904,6 +5402,7 @@
                 <w:outline w:val="false"/>
                 <w:shadow w:val="false"/>
                 <w:sz w:val="20"/>
+                <w:szCs w:val="20"/>
                 <w:u w:val="none"/>
                 <w:em w:val="none"/>
               </w:rPr>
@@ -4929,10 +5428,16 @@
           <w:p>
             <w:pPr>
               <w:pStyle w:val="TableContents"/>
-              <w:rPr/>
-            </w:pPr>
-            <w:r>
-              <w:rPr/>
+              <w:rPr>
+                <w:sz w:val="20"/>
+                <w:szCs w:val="20"/>
+              </w:rPr>
+            </w:pPr>
+            <w:r>
+              <w:rPr>
+                <w:sz w:val="20"/>
+                <w:szCs w:val="20"/>
+              </w:rPr>
             </w:r>
           </w:p>
         </w:tc>
@@ -4950,10 +5455,16 @@
           <w:p>
             <w:pPr>
               <w:pStyle w:val="TableContents"/>
-              <w:rPr/>
-            </w:pPr>
-            <w:r>
-              <w:rPr/>
+              <w:rPr>
+                <w:sz w:val="20"/>
+                <w:szCs w:val="20"/>
+              </w:rPr>
+            </w:pPr>
+            <w:r>
+              <w:rPr>
+                <w:sz w:val="20"/>
+                <w:szCs w:val="20"/>
+              </w:rPr>
               <w:t>Store to stack</w:t>
             </w:r>
           </w:p>
@@ -4999,6 +5510,7 @@
                 <w:outline w:val="false"/>
                 <w:shadow w:val="false"/>
                 <w:sz w:val="20"/>
+                <w:szCs w:val="20"/>
                 <w:u w:val="none"/>
                 <w:em w:val="none"/>
               </w:rPr>
@@ -5047,6 +5559,7 @@
                 <w:outline w:val="false"/>
                 <w:shadow w:val="false"/>
                 <w:sz w:val="20"/>
+                <w:szCs w:val="20"/>
                 <w:u w:val="none"/>
                 <w:em w:val="none"/>
               </w:rPr>
@@ -5072,10 +5585,16 @@
           <w:p>
             <w:pPr>
               <w:pStyle w:val="TableContents"/>
-              <w:rPr/>
-            </w:pPr>
-            <w:r>
-              <w:rPr/>
+              <w:rPr>
+                <w:sz w:val="20"/>
+                <w:szCs w:val="20"/>
+              </w:rPr>
+            </w:pPr>
+            <w:r>
+              <w:rPr>
+                <w:sz w:val="20"/>
+                <w:szCs w:val="20"/>
+              </w:rPr>
             </w:r>
           </w:p>
         </w:tc>
@@ -5093,10 +5612,16 @@
           <w:p>
             <w:pPr>
               <w:pStyle w:val="TableContents"/>
-              <w:rPr/>
-            </w:pPr>
-            <w:r>
-              <w:rPr/>
+              <w:rPr>
+                <w:sz w:val="20"/>
+                <w:szCs w:val="20"/>
+              </w:rPr>
+            </w:pPr>
+            <w:r>
+              <w:rPr>
+                <w:sz w:val="20"/>
+                <w:szCs w:val="20"/>
+              </w:rPr>
               <w:t>Load from stack</w:t>
             </w:r>
           </w:p>
@@ -5140,6 +5665,7 @@
                 <w:outline w:val="false"/>
                 <w:shadow w:val="false"/>
                 <w:sz w:val="20"/>
+                <w:szCs w:val="20"/>
                 <w:u w:val="none"/>
                 <w:em w:val="none"/>
               </w:rPr>
@@ -5188,6 +5714,7 @@
                 <w:outline w:val="false"/>
                 <w:shadow w:val="false"/>
                 <w:sz w:val="20"/>
+                <w:szCs w:val="20"/>
                 <w:u w:val="none"/>
                 <w:em w:val="none"/>
               </w:rPr>
@@ -5214,10 +5741,16 @@
           <w:p>
             <w:pPr>
               <w:pStyle w:val="TableContents"/>
-              <w:rPr/>
-            </w:pPr>
-            <w:r>
-              <w:rPr/>
+              <w:rPr>
+                <w:sz w:val="20"/>
+                <w:szCs w:val="20"/>
+              </w:rPr>
+            </w:pPr>
+            <w:r>
+              <w:rPr>
+                <w:sz w:val="20"/>
+                <w:szCs w:val="20"/>
+              </w:rPr>
               <w:t>Branches</w:t>
             </w:r>
           </w:p>
@@ -5236,10 +5769,16 @@
           <w:p>
             <w:pPr>
               <w:pStyle w:val="TableContents"/>
-              <w:rPr/>
-            </w:pPr>
-            <w:r>
-              <w:rPr/>
+              <w:rPr>
+                <w:sz w:val="20"/>
+                <w:szCs w:val="20"/>
+              </w:rPr>
+            </w:pPr>
+            <w:r>
+              <w:rPr>
+                <w:sz w:val="20"/>
+                <w:szCs w:val="20"/>
+              </w:rPr>
               <w:t>Branch Always</w:t>
             </w:r>
           </w:p>
@@ -5283,6 +5822,7 @@
                 <w:outline w:val="false"/>
                 <w:shadow w:val="false"/>
                 <w:sz w:val="20"/>
+                <w:szCs w:val="20"/>
                 <w:u w:val="none"/>
                 <w:em w:val="none"/>
               </w:rPr>
@@ -5331,6 +5871,7 @@
                 <w:outline w:val="false"/>
                 <w:shadow w:val="false"/>
                 <w:sz w:val="20"/>
+                <w:szCs w:val="20"/>
                 <w:u w:val="none"/>
                 <w:em w:val="none"/>
               </w:rPr>
@@ -5356,10 +5897,16 @@
           <w:p>
             <w:pPr>
               <w:pStyle w:val="TableContents"/>
-              <w:rPr/>
-            </w:pPr>
-            <w:r>
-              <w:rPr/>
+              <w:rPr>
+                <w:sz w:val="20"/>
+                <w:szCs w:val="20"/>
+              </w:rPr>
+            </w:pPr>
+            <w:r>
+              <w:rPr>
+                <w:sz w:val="20"/>
+                <w:szCs w:val="20"/>
+              </w:rPr>
             </w:r>
           </w:p>
         </w:tc>
@@ -5377,10 +5924,16 @@
           <w:p>
             <w:pPr>
               <w:pStyle w:val="TableContents"/>
-              <w:rPr/>
-            </w:pPr>
-            <w:r>
-              <w:rPr/>
+              <w:rPr>
+                <w:sz w:val="20"/>
+                <w:szCs w:val="20"/>
+              </w:rPr>
+            </w:pPr>
+            <w:r>
+              <w:rPr>
+                <w:sz w:val="20"/>
+                <w:szCs w:val="20"/>
+              </w:rPr>
               <w:t>Branch if equal to zero</w:t>
             </w:r>
           </w:p>
@@ -5424,6 +5977,7 @@
                 <w:outline w:val="false"/>
                 <w:shadow w:val="false"/>
                 <w:sz w:val="20"/>
+                <w:szCs w:val="20"/>
                 <w:u w:val="none"/>
                 <w:em w:val="none"/>
               </w:rPr>
@@ -5472,6 +6026,7 @@
                 <w:outline w:val="false"/>
                 <w:shadow w:val="false"/>
                 <w:sz w:val="20"/>
+                <w:szCs w:val="20"/>
                 <w:u w:val="none"/>
                 <w:em w:val="none"/>
               </w:rPr>
@@ -5497,10 +6052,16 @@
           <w:p>
             <w:pPr>
               <w:pStyle w:val="TableContents"/>
-              <w:rPr/>
-            </w:pPr>
-            <w:r>
-              <w:rPr/>
+              <w:rPr>
+                <w:sz w:val="20"/>
+                <w:szCs w:val="20"/>
+              </w:rPr>
+            </w:pPr>
+            <w:r>
+              <w:rPr>
+                <w:sz w:val="20"/>
+                <w:szCs w:val="20"/>
+              </w:rPr>
             </w:r>
           </w:p>
         </w:tc>
@@ -5518,10 +6079,16 @@
           <w:p>
             <w:pPr>
               <w:pStyle w:val="TableContents"/>
-              <w:rPr/>
-            </w:pPr>
-            <w:r>
-              <w:rPr/>
+              <w:rPr>
+                <w:sz w:val="20"/>
+                <w:szCs w:val="20"/>
+              </w:rPr>
+            </w:pPr>
+            <w:r>
+              <w:rPr>
+                <w:sz w:val="20"/>
+                <w:szCs w:val="20"/>
+              </w:rPr>
               <w:t>Branch if equal to one</w:t>
             </w:r>
           </w:p>
@@ -5565,6 +6132,7 @@
                 <w:outline w:val="false"/>
                 <w:shadow w:val="false"/>
                 <w:sz w:val="20"/>
+                <w:szCs w:val="20"/>
                 <w:u w:val="none"/>
                 <w:em w:val="none"/>
               </w:rPr>
@@ -5613,6 +6181,7 @@
                 <w:outline w:val="false"/>
                 <w:shadow w:val="false"/>
                 <w:sz w:val="20"/>
+                <w:szCs w:val="20"/>
                 <w:u w:val="none"/>
                 <w:em w:val="none"/>
               </w:rPr>
@@ -5638,10 +6207,16 @@
           <w:p>
             <w:pPr>
               <w:pStyle w:val="TableContents"/>
-              <w:rPr/>
-            </w:pPr>
-            <w:r>
-              <w:rPr/>
+              <w:rPr>
+                <w:sz w:val="20"/>
+                <w:szCs w:val="20"/>
+              </w:rPr>
+            </w:pPr>
+            <w:r>
+              <w:rPr>
+                <w:sz w:val="20"/>
+                <w:szCs w:val="20"/>
+              </w:rPr>
             </w:r>
           </w:p>
         </w:tc>
@@ -5659,10 +6234,16 @@
           <w:p>
             <w:pPr>
               <w:pStyle w:val="TableContents"/>
-              <w:rPr/>
-            </w:pPr>
-            <w:r>
-              <w:rPr/>
+              <w:rPr>
+                <w:sz w:val="20"/>
+                <w:szCs w:val="20"/>
+              </w:rPr>
+            </w:pPr>
+            <w:r>
+              <w:rPr>
+                <w:sz w:val="20"/>
+                <w:szCs w:val="20"/>
+              </w:rPr>
               <w:t>Branch if not zero</w:t>
             </w:r>
           </w:p>
@@ -5706,6 +6287,7 @@
                 <w:outline w:val="false"/>
                 <w:shadow w:val="false"/>
                 <w:sz w:val="20"/>
+                <w:szCs w:val="20"/>
                 <w:u w:val="none"/>
                 <w:em w:val="none"/>
               </w:rPr>
@@ -5754,6 +6336,7 @@
                 <w:outline w:val="false"/>
                 <w:shadow w:val="false"/>
                 <w:sz w:val="20"/>
+                <w:szCs w:val="20"/>
                 <w:u w:val="none"/>
                 <w:em w:val="none"/>
               </w:rPr>
@@ -5779,10 +6362,16 @@
           <w:p>
             <w:pPr>
               <w:pStyle w:val="TableContents"/>
-              <w:rPr/>
-            </w:pPr>
-            <w:r>
-              <w:rPr/>
+              <w:rPr>
+                <w:sz w:val="20"/>
+                <w:szCs w:val="20"/>
+              </w:rPr>
+            </w:pPr>
+            <w:r>
+              <w:rPr>
+                <w:sz w:val="20"/>
+                <w:szCs w:val="20"/>
+              </w:rPr>
             </w:r>
           </w:p>
         </w:tc>
@@ -5800,10 +6389,16 @@
           <w:p>
             <w:pPr>
               <w:pStyle w:val="TableContents"/>
-              <w:rPr/>
-            </w:pPr>
-            <w:r>
-              <w:rPr/>
+              <w:rPr>
+                <w:sz w:val="20"/>
+                <w:szCs w:val="20"/>
+              </w:rPr>
+            </w:pPr>
+            <w:r>
+              <w:rPr>
+                <w:sz w:val="20"/>
+                <w:szCs w:val="20"/>
+              </w:rPr>
               <w:t>Branch if carry clear</w:t>
             </w:r>
           </w:p>
@@ -5847,6 +6442,7 @@
                 <w:outline w:val="false"/>
                 <w:shadow w:val="false"/>
                 <w:sz w:val="20"/>
+                <w:szCs w:val="20"/>
                 <w:u w:val="none"/>
                 <w:em w:val="none"/>
               </w:rPr>
@@ -5895,6 +6491,7 @@
                 <w:outline w:val="false"/>
                 <w:shadow w:val="false"/>
                 <w:sz w:val="20"/>
+                <w:szCs w:val="20"/>
                 <w:u w:val="none"/>
                 <w:em w:val="none"/>
               </w:rPr>
@@ -5920,10 +6517,16 @@
           <w:p>
             <w:pPr>
               <w:pStyle w:val="TableContents"/>
-              <w:rPr/>
-            </w:pPr>
-            <w:r>
-              <w:rPr/>
+              <w:rPr>
+                <w:sz w:val="20"/>
+                <w:szCs w:val="20"/>
+              </w:rPr>
+            </w:pPr>
+            <w:r>
+              <w:rPr>
+                <w:sz w:val="20"/>
+                <w:szCs w:val="20"/>
+              </w:rPr>
             </w:r>
           </w:p>
         </w:tc>
@@ -5941,10 +6544,16 @@
           <w:p>
             <w:pPr>
               <w:pStyle w:val="TableContents"/>
-              <w:rPr/>
-            </w:pPr>
-            <w:r>
-              <w:rPr/>
+              <w:rPr>
+                <w:sz w:val="20"/>
+                <w:szCs w:val="20"/>
+              </w:rPr>
+            </w:pPr>
+            <w:r>
+              <w:rPr>
+                <w:sz w:val="20"/>
+                <w:szCs w:val="20"/>
+              </w:rPr>
               <w:t>Branch if carry set</w:t>
             </w:r>
           </w:p>
@@ -5988,6 +6597,7 @@
                 <w:outline w:val="false"/>
                 <w:shadow w:val="false"/>
                 <w:sz w:val="20"/>
+                <w:szCs w:val="20"/>
                 <w:u w:val="none"/>
                 <w:em w:val="none"/>
               </w:rPr>
@@ -6036,6 +6646,7 @@
                 <w:outline w:val="false"/>
                 <w:shadow w:val="false"/>
                 <w:sz w:val="20"/>
+                <w:szCs w:val="20"/>
                 <w:u w:val="none"/>
                 <w:em w:val="none"/>
               </w:rPr>
@@ -6061,10 +6672,16 @@
           <w:p>
             <w:pPr>
               <w:pStyle w:val="TableContents"/>
-              <w:rPr/>
-            </w:pPr>
-            <w:r>
-              <w:rPr/>
+              <w:rPr>
+                <w:sz w:val="20"/>
+                <w:szCs w:val="20"/>
+              </w:rPr>
+            </w:pPr>
+            <w:r>
+              <w:rPr>
+                <w:sz w:val="20"/>
+                <w:szCs w:val="20"/>
+              </w:rPr>
             </w:r>
           </w:p>
         </w:tc>
@@ -6082,10 +6699,16 @@
           <w:p>
             <w:pPr>
               <w:pStyle w:val="TableContents"/>
-              <w:rPr/>
-            </w:pPr>
-            <w:r>
-              <w:rPr/>
+              <w:rPr>
+                <w:sz w:val="20"/>
+                <w:szCs w:val="20"/>
+              </w:rPr>
+            </w:pPr>
+            <w:r>
+              <w:rPr>
+                <w:sz w:val="20"/>
+                <w:szCs w:val="20"/>
+              </w:rPr>
               <w:t>Branch if less than</w:t>
             </w:r>
           </w:p>
@@ -6129,6 +6752,7 @@
                 <w:outline w:val="false"/>
                 <w:shadow w:val="false"/>
                 <w:sz w:val="20"/>
+                <w:szCs w:val="20"/>
                 <w:u w:val="none"/>
                 <w:em w:val="none"/>
               </w:rPr>
@@ -6177,6 +6801,7 @@
                 <w:outline w:val="false"/>
                 <w:shadow w:val="false"/>
                 <w:sz w:val="20"/>
+                <w:szCs w:val="20"/>
                 <w:u w:val="none"/>
                 <w:em w:val="none"/>
               </w:rPr>
@@ -6202,10 +6827,16 @@
           <w:p>
             <w:pPr>
               <w:pStyle w:val="TableContents"/>
-              <w:rPr/>
-            </w:pPr>
-            <w:r>
-              <w:rPr/>
+              <w:rPr>
+                <w:sz w:val="20"/>
+                <w:szCs w:val="20"/>
+              </w:rPr>
+            </w:pPr>
+            <w:r>
+              <w:rPr>
+                <w:sz w:val="20"/>
+                <w:szCs w:val="20"/>
+              </w:rPr>
             </w:r>
           </w:p>
         </w:tc>
@@ -6223,10 +6854,16 @@
           <w:p>
             <w:pPr>
               <w:pStyle w:val="TableContents"/>
-              <w:rPr/>
-            </w:pPr>
-            <w:r>
-              <w:rPr/>
+              <w:rPr>
+                <w:sz w:val="20"/>
+                <w:szCs w:val="20"/>
+              </w:rPr>
+            </w:pPr>
+            <w:r>
+              <w:rPr>
+                <w:sz w:val="20"/>
+                <w:szCs w:val="20"/>
+              </w:rPr>
               <w:t>Branch if greater than</w:t>
             </w:r>
           </w:p>
@@ -6270,6 +6907,7 @@
                 <w:outline w:val="false"/>
                 <w:shadow w:val="false"/>
                 <w:sz w:val="20"/>
+                <w:szCs w:val="20"/>
                 <w:u w:val="none"/>
                 <w:em w:val="none"/>
               </w:rPr>
@@ -6318,6 +6956,7 @@
                 <w:outline w:val="false"/>
                 <w:shadow w:val="false"/>
                 <w:sz w:val="20"/>
+                <w:szCs w:val="20"/>
                 <w:u w:val="none"/>
                 <w:em w:val="none"/>
               </w:rPr>
@@ -6343,10 +6982,16 @@
           <w:p>
             <w:pPr>
               <w:pStyle w:val="TableContents"/>
-              <w:rPr/>
-            </w:pPr>
-            <w:r>
-              <w:rPr/>
+              <w:rPr>
+                <w:sz w:val="20"/>
+                <w:szCs w:val="20"/>
+              </w:rPr>
+            </w:pPr>
+            <w:r>
+              <w:rPr>
+                <w:sz w:val="20"/>
+                <w:szCs w:val="20"/>
+              </w:rPr>
             </w:r>
           </w:p>
         </w:tc>
@@ -6364,10 +7009,16 @@
           <w:p>
             <w:pPr>
               <w:pStyle w:val="TableContents"/>
-              <w:rPr/>
-            </w:pPr>
-            <w:r>
-              <w:rPr/>
+              <w:rPr>
+                <w:sz w:val="20"/>
+                <w:szCs w:val="20"/>
+              </w:rPr>
+            </w:pPr>
+            <w:r>
+              <w:rPr>
+                <w:sz w:val="20"/>
+                <w:szCs w:val="20"/>
+              </w:rPr>
               <w:t>Branch if equal</w:t>
             </w:r>
           </w:p>
@@ -6411,6 +7062,7 @@
                 <w:outline w:val="false"/>
                 <w:shadow w:val="false"/>
                 <w:sz w:val="20"/>
+                <w:szCs w:val="20"/>
                 <w:u w:val="none"/>
                 <w:em w:val="none"/>
               </w:rPr>
@@ -6459,6 +7111,7 @@
                 <w:outline w:val="false"/>
                 <w:shadow w:val="false"/>
                 <w:sz w:val="20"/>
+                <w:szCs w:val="20"/>
                 <w:u w:val="none"/>
                 <w:em w:val="none"/>
               </w:rPr>
@@ -6484,10 +7137,16 @@
           <w:p>
             <w:pPr>
               <w:pStyle w:val="TableContents"/>
-              <w:rPr/>
-            </w:pPr>
-            <w:r>
-              <w:rPr/>
+              <w:rPr>
+                <w:sz w:val="20"/>
+                <w:szCs w:val="20"/>
+              </w:rPr>
+            </w:pPr>
+            <w:r>
+              <w:rPr>
+                <w:sz w:val="20"/>
+                <w:szCs w:val="20"/>
+              </w:rPr>
             </w:r>
           </w:p>
         </w:tc>
@@ -6505,10 +7164,16 @@
           <w:p>
             <w:pPr>
               <w:pStyle w:val="TableContents"/>
-              <w:rPr/>
-            </w:pPr>
-            <w:r>
-              <w:rPr/>
+              <w:rPr>
+                <w:sz w:val="20"/>
+                <w:szCs w:val="20"/>
+              </w:rPr>
+            </w:pPr>
+            <w:r>
+              <w:rPr>
+                <w:sz w:val="20"/>
+                <w:szCs w:val="20"/>
+              </w:rPr>
               <w:t>Branch if not equal</w:t>
             </w:r>
           </w:p>
@@ -6552,6 +7217,7 @@
                 <w:outline w:val="false"/>
                 <w:shadow w:val="false"/>
                 <w:sz w:val="20"/>
+                <w:szCs w:val="20"/>
                 <w:u w:val="none"/>
                 <w:em w:val="none"/>
               </w:rPr>
@@ -6600,6 +7266,7 @@
                 <w:outline w:val="false"/>
                 <w:shadow w:val="false"/>
                 <w:sz w:val="20"/>
+                <w:szCs w:val="20"/>
                 <w:u w:val="none"/>
                 <w:em w:val="none"/>
               </w:rPr>
@@ -6625,10 +7292,16 @@
           <w:p>
             <w:pPr>
               <w:pStyle w:val="TableContents"/>
-              <w:rPr/>
-            </w:pPr>
-            <w:r>
-              <w:rPr/>
+              <w:rPr>
+                <w:sz w:val="20"/>
+                <w:szCs w:val="20"/>
+              </w:rPr>
+            </w:pPr>
+            <w:r>
+              <w:rPr>
+                <w:sz w:val="20"/>
+                <w:szCs w:val="20"/>
+              </w:rPr>
             </w:r>
           </w:p>
         </w:tc>
@@ -6646,10 +7319,16 @@
           <w:p>
             <w:pPr>
               <w:pStyle w:val="TableContents"/>
-              <w:rPr/>
-            </w:pPr>
-            <w:r>
-              <w:rPr/>
+              <w:rPr>
+                <w:sz w:val="20"/>
+                <w:szCs w:val="20"/>
+              </w:rPr>
+            </w:pPr>
+            <w:r>
+              <w:rPr>
+                <w:sz w:val="20"/>
+                <w:szCs w:val="20"/>
+              </w:rPr>
               <w:t>Branch to subroutine</w:t>
             </w:r>
           </w:p>
@@ -6693,6 +7372,7 @@
                 <w:outline w:val="false"/>
                 <w:shadow w:val="false"/>
                 <w:sz w:val="20"/>
+                <w:szCs w:val="20"/>
                 <w:u w:val="none"/>
                 <w:em w:val="none"/>
               </w:rPr>
@@ -6741,6 +7421,7 @@
                 <w:outline w:val="false"/>
                 <w:shadow w:val="false"/>
                 <w:sz w:val="20"/>
+                <w:szCs w:val="20"/>
                 <w:u w:val="none"/>
                 <w:em w:val="none"/>
               </w:rPr>
@@ -6768,10 +7449,16 @@
           <w:p>
             <w:pPr>
               <w:pStyle w:val="TableContents"/>
-              <w:rPr/>
-            </w:pPr>
-            <w:r>
-              <w:rPr/>
+              <w:rPr>
+                <w:sz w:val="20"/>
+                <w:szCs w:val="20"/>
+              </w:rPr>
+            </w:pPr>
+            <w:r>
+              <w:rPr>
+                <w:sz w:val="20"/>
+                <w:szCs w:val="20"/>
+              </w:rPr>
             </w:r>
           </w:p>
         </w:tc>
@@ -6789,10 +7476,16 @@
           <w:p>
             <w:pPr>
               <w:pStyle w:val="TableContents"/>
-              <w:rPr/>
-            </w:pPr>
-            <w:r>
-              <w:rPr/>
+              <w:rPr>
+                <w:sz w:val="20"/>
+                <w:szCs w:val="20"/>
+              </w:rPr>
+            </w:pPr>
+            <w:r>
+              <w:rPr>
+                <w:sz w:val="20"/>
+                <w:szCs w:val="20"/>
+              </w:rPr>
               <w:t>Return from subroutine</w:t>
             </w:r>
           </w:p>
@@ -6836,6 +7529,7 @@
                 <w:outline w:val="false"/>
                 <w:shadow w:val="false"/>
                 <w:sz w:val="20"/>
+                <w:szCs w:val="20"/>
                 <w:u w:val="none"/>
                 <w:em w:val="none"/>
               </w:rPr>
@@ -6884,6 +7578,7 @@
                 <w:outline w:val="false"/>
                 <w:shadow w:val="false"/>
                 <w:sz w:val="20"/>
+                <w:szCs w:val="20"/>
                 <w:u w:val="none"/>
                 <w:em w:val="none"/>
               </w:rPr>
@@ -7153,10 +7848,16 @@
           <w:p>
             <w:pPr>
               <w:pStyle w:val="TableContents"/>
-              <w:rPr/>
-            </w:pPr>
-            <w:r>
-              <w:rPr/>
+              <w:rPr>
+                <w:sz w:val="20"/>
+                <w:szCs w:val="20"/>
+              </w:rPr>
+            </w:pPr>
+            <w:r>
+              <w:rPr>
+                <w:sz w:val="20"/>
+                <w:szCs w:val="20"/>
+              </w:rPr>
               <w:t>ADDR</w:t>
             </w:r>
           </w:p>
@@ -7175,10 +7876,16 @@
           <w:p>
             <w:pPr>
               <w:pStyle w:val="TableContents"/>
-              <w:rPr/>
-            </w:pPr>
-            <w:r>
-              <w:rPr/>
+              <w:rPr>
+                <w:sz w:val="20"/>
+                <w:szCs w:val="20"/>
+              </w:rPr>
+            </w:pPr>
+            <w:r>
+              <w:rPr>
+                <w:sz w:val="20"/>
+                <w:szCs w:val="20"/>
+              </w:rPr>
               <w:t>OPCODE</w:t>
             </w:r>
           </w:p>
@@ -7201,10 +7908,16 @@
             <w:pPr>
               <w:pStyle w:val="TableContents"/>
               <w:jc w:val="center"/>
-              <w:rPr/>
-            </w:pPr>
-            <w:r>
-              <w:rPr/>
+              <w:rPr>
+                <w:sz w:val="20"/>
+                <w:szCs w:val="20"/>
+              </w:rPr>
+            </w:pPr>
+            <w:r>
+              <w:rPr>
+                <w:sz w:val="20"/>
+                <w:szCs w:val="20"/>
+              </w:rPr>
               <w:t>offset</w:t>
             </w:r>
           </w:p>
@@ -7226,10 +7939,16 @@
           <w:p>
             <w:pPr>
               <w:pStyle w:val="TableContents"/>
-              <w:rPr/>
-            </w:pPr>
-            <w:r>
-              <w:rPr/>
+              <w:rPr>
+                <w:sz w:val="20"/>
+                <w:szCs w:val="20"/>
+              </w:rPr>
+            </w:pPr>
+            <w:r>
+              <w:rPr>
+                <w:sz w:val="20"/>
+                <w:szCs w:val="20"/>
+              </w:rPr>
               <w:t>BIN_CMP</w:t>
             </w:r>
           </w:p>
@@ -7248,10 +7967,16 @@
           <w:p>
             <w:pPr>
               <w:pStyle w:val="TableContents"/>
-              <w:rPr/>
-            </w:pPr>
-            <w:r>
-              <w:rPr/>
+              <w:rPr>
+                <w:sz w:val="20"/>
+                <w:szCs w:val="20"/>
+              </w:rPr>
+            </w:pPr>
+            <w:r>
+              <w:rPr>
+                <w:sz w:val="20"/>
+                <w:szCs w:val="20"/>
+              </w:rPr>
               <w:t>OPCODE</w:t>
             </w:r>
           </w:p>
@@ -7271,10 +7996,16 @@
             <w:pPr>
               <w:pStyle w:val="TableContents"/>
               <w:jc w:val="center"/>
-              <w:rPr/>
-            </w:pPr>
-            <w:r>
-              <w:rPr/>
+              <w:rPr>
+                <w:sz w:val="20"/>
+                <w:szCs w:val="20"/>
+              </w:rPr>
+            </w:pPr>
+            <w:r>
+              <w:rPr>
+                <w:sz w:val="20"/>
+                <w:szCs w:val="20"/>
+              </w:rPr>
               <w:t>X</w:t>
             </w:r>
           </w:p>
@@ -7294,10 +8025,16 @@
             <w:pPr>
               <w:pStyle w:val="TableContents"/>
               <w:jc w:val="center"/>
-              <w:rPr/>
-            </w:pPr>
-            <w:r>
-              <w:rPr/>
+              <w:rPr>
+                <w:sz w:val="20"/>
+                <w:szCs w:val="20"/>
+              </w:rPr>
+            </w:pPr>
+            <w:r>
+              <w:rPr>
+                <w:sz w:val="20"/>
+                <w:szCs w:val="20"/>
+              </w:rPr>
               <w:t>rs2</w:t>
             </w:r>
           </w:p>
@@ -7317,10 +8054,16 @@
             <w:pPr>
               <w:pStyle w:val="TableContents"/>
               <w:jc w:val="center"/>
-              <w:rPr/>
-            </w:pPr>
-            <w:r>
-              <w:rPr/>
+              <w:rPr>
+                <w:sz w:val="20"/>
+                <w:szCs w:val="20"/>
+              </w:rPr>
+            </w:pPr>
+            <w:r>
+              <w:rPr>
+                <w:sz w:val="20"/>
+                <w:szCs w:val="20"/>
+              </w:rPr>
               <w:t>rs1</w:t>
             </w:r>
           </w:p>
@@ -7342,10 +8085,16 @@
             <w:pPr>
               <w:pStyle w:val="TableContents"/>
               <w:jc w:val="center"/>
-              <w:rPr/>
-            </w:pPr>
-            <w:r>
-              <w:rPr/>
+              <w:rPr>
+                <w:sz w:val="20"/>
+                <w:szCs w:val="20"/>
+              </w:rPr>
+            </w:pPr>
+            <w:r>
+              <w:rPr>
+                <w:sz w:val="20"/>
+                <w:szCs w:val="20"/>
+              </w:rPr>
               <w:t>X</w:t>
             </w:r>
           </w:p>
@@ -7367,10 +8116,16 @@
           <w:p>
             <w:pPr>
               <w:pStyle w:val="TableContents"/>
-              <w:rPr/>
-            </w:pPr>
-            <w:r>
-              <w:rPr/>
+              <w:rPr>
+                <w:sz w:val="20"/>
+                <w:szCs w:val="20"/>
+              </w:rPr>
+            </w:pPr>
+            <w:r>
+              <w:rPr>
+                <w:sz w:val="20"/>
+                <w:szCs w:val="20"/>
+              </w:rPr>
               <w:t>BIN_DEST</w:t>
             </w:r>
           </w:p>
@@ -7389,10 +8144,16 @@
           <w:p>
             <w:pPr>
               <w:pStyle w:val="TableContents"/>
-              <w:rPr/>
-            </w:pPr>
-            <w:r>
-              <w:rPr/>
+              <w:rPr>
+                <w:sz w:val="20"/>
+                <w:szCs w:val="20"/>
+              </w:rPr>
+            </w:pPr>
+            <w:r>
+              <w:rPr>
+                <w:sz w:val="20"/>
+                <w:szCs w:val="20"/>
+              </w:rPr>
               <w:t>OPCODE</w:t>
             </w:r>
           </w:p>
@@ -7412,10 +8173,16 @@
             <w:pPr>
               <w:pStyle w:val="TableContents"/>
               <w:jc w:val="center"/>
-              <w:rPr/>
-            </w:pPr>
-            <w:r>
-              <w:rPr/>
+              <w:rPr>
+                <w:sz w:val="20"/>
+                <w:szCs w:val="20"/>
+              </w:rPr>
+            </w:pPr>
+            <w:r>
+              <w:rPr>
+                <w:sz w:val="20"/>
+                <w:szCs w:val="20"/>
+              </w:rPr>
               <w:t>X</w:t>
             </w:r>
           </w:p>
@@ -7435,10 +8202,16 @@
             <w:pPr>
               <w:pStyle w:val="TableContents"/>
               <w:jc w:val="center"/>
-              <w:rPr/>
-            </w:pPr>
-            <w:r>
-              <w:rPr/>
+              <w:rPr>
+                <w:sz w:val="20"/>
+                <w:szCs w:val="20"/>
+              </w:rPr>
+            </w:pPr>
+            <w:r>
+              <w:rPr>
+                <w:sz w:val="20"/>
+                <w:szCs w:val="20"/>
+              </w:rPr>
               <w:t>rs2</w:t>
             </w:r>
           </w:p>
@@ -7458,10 +8231,16 @@
             <w:pPr>
               <w:pStyle w:val="TableContents"/>
               <w:jc w:val="center"/>
-              <w:rPr/>
-            </w:pPr>
-            <w:r>
-              <w:rPr/>
+              <w:rPr>
+                <w:sz w:val="20"/>
+                <w:szCs w:val="20"/>
+              </w:rPr>
+            </w:pPr>
+            <w:r>
+              <w:rPr>
+                <w:sz w:val="20"/>
+                <w:szCs w:val="20"/>
+              </w:rPr>
               <w:t>rs1</w:t>
             </w:r>
           </w:p>
@@ -7483,10 +8262,16 @@
             <w:pPr>
               <w:pStyle w:val="TableContents"/>
               <w:jc w:val="center"/>
-              <w:rPr/>
-            </w:pPr>
-            <w:r>
-              <w:rPr/>
+              <w:rPr>
+                <w:sz w:val="20"/>
+                <w:szCs w:val="20"/>
+              </w:rPr>
+            </w:pPr>
+            <w:r>
+              <w:rPr>
+                <w:sz w:val="20"/>
+                <w:szCs w:val="20"/>
+              </w:rPr>
               <w:t>X</w:t>
             </w:r>
           </w:p>
@@ -7508,10 +8293,16 @@
           <w:p>
             <w:pPr>
               <w:pStyle w:val="TableContents"/>
-              <w:rPr/>
-            </w:pPr>
-            <w:r>
-              <w:rPr/>
+              <w:rPr>
+                <w:sz w:val="20"/>
+                <w:szCs w:val="20"/>
+              </w:rPr>
+            </w:pPr>
+            <w:r>
+              <w:rPr>
+                <w:sz w:val="20"/>
+                <w:szCs w:val="20"/>
+              </w:rPr>
               <w:t>IMM_DEST</w:t>
             </w:r>
           </w:p>
@@ -7530,10 +8321,16 @@
           <w:p>
             <w:pPr>
               <w:pStyle w:val="TableContents"/>
-              <w:rPr/>
-            </w:pPr>
-            <w:r>
-              <w:rPr/>
+              <w:rPr>
+                <w:sz w:val="20"/>
+                <w:szCs w:val="20"/>
+              </w:rPr>
+            </w:pPr>
+            <w:r>
+              <w:rPr>
+                <w:sz w:val="20"/>
+                <w:szCs w:val="20"/>
+              </w:rPr>
               <w:t>OPCODE</w:t>
             </w:r>
           </w:p>
@@ -7553,10 +8350,16 @@
             <w:pPr>
               <w:pStyle w:val="TableContents"/>
               <w:jc w:val="center"/>
-              <w:rPr/>
-            </w:pPr>
-            <w:r>
-              <w:rPr/>
+              <w:rPr>
+                <w:sz w:val="20"/>
+                <w:szCs w:val="20"/>
+              </w:rPr>
+            </w:pPr>
+            <w:r>
+              <w:rPr>
+                <w:sz w:val="20"/>
+                <w:szCs w:val="20"/>
+              </w:rPr>
               <w:t>rd</w:t>
             </w:r>
           </w:p>
@@ -7579,15 +8382,17 @@
             <w:pPr>
               <w:pStyle w:val="TableContents"/>
               <w:jc w:val="center"/>
-              <w:rPr/>
-            </w:pPr>
-            <w:r>
-              <w:rPr/>
-              <w:t xml:space="preserve">Signed-Extended </w:t>
-            </w:r>
-            <w:r>
-              <w:rPr/>
-              <w:t>Immed (20-bits)</w:t>
+              <w:rPr>
+                <w:sz w:val="20"/>
+                <w:szCs w:val="20"/>
+              </w:rPr>
+            </w:pPr>
+            <w:r>
+              <w:rPr>
+                <w:sz w:val="20"/>
+                <w:szCs w:val="20"/>
+              </w:rPr>
+              <w:t xml:space="preserve">Signed-Extended Immed (20-bits)* </w:t>
             </w:r>
           </w:p>
         </w:tc>
@@ -7608,10 +8413,16 @@
           <w:p>
             <w:pPr>
               <w:pStyle w:val="TableContents"/>
-              <w:rPr/>
-            </w:pPr>
-            <w:r>
-              <w:rPr/>
+              <w:rPr>
+                <w:sz w:val="20"/>
+                <w:szCs w:val="20"/>
+              </w:rPr>
+            </w:pPr>
+            <w:r>
+              <w:rPr>
+                <w:sz w:val="20"/>
+                <w:szCs w:val="20"/>
+              </w:rPr>
               <w:t>NO_ARGS</w:t>
             </w:r>
           </w:p>
@@ -7630,10 +8441,16 @@
           <w:p>
             <w:pPr>
               <w:pStyle w:val="TableContents"/>
-              <w:rPr/>
-            </w:pPr>
-            <w:r>
-              <w:rPr/>
+              <w:rPr>
+                <w:sz w:val="20"/>
+                <w:szCs w:val="20"/>
+              </w:rPr>
+            </w:pPr>
+            <w:r>
+              <w:rPr>
+                <w:sz w:val="20"/>
+                <w:szCs w:val="20"/>
+              </w:rPr>
               <w:t>OPCODE</w:t>
             </w:r>
           </w:p>
@@ -7653,10 +8470,16 @@
             <w:pPr>
               <w:pStyle w:val="TableContents"/>
               <w:jc w:val="center"/>
-              <w:rPr/>
-            </w:pPr>
-            <w:r>
-              <w:rPr/>
+              <w:rPr>
+                <w:sz w:val="20"/>
+                <w:szCs w:val="20"/>
+              </w:rPr>
+            </w:pPr>
+            <w:r>
+              <w:rPr>
+                <w:sz w:val="20"/>
+                <w:szCs w:val="20"/>
+              </w:rPr>
               <w:t>X</w:t>
             </w:r>
           </w:p>
@@ -7676,10 +8499,16 @@
             <w:pPr>
               <w:pStyle w:val="TableContents"/>
               <w:jc w:val="center"/>
-              <w:rPr/>
-            </w:pPr>
-            <w:r>
-              <w:rPr/>
+              <w:rPr>
+                <w:sz w:val="20"/>
+                <w:szCs w:val="20"/>
+              </w:rPr>
+            </w:pPr>
+            <w:r>
+              <w:rPr>
+                <w:sz w:val="20"/>
+                <w:szCs w:val="20"/>
+              </w:rPr>
               <w:t>X</w:t>
             </w:r>
           </w:p>
@@ -7699,10 +8528,16 @@
             <w:pPr>
               <w:pStyle w:val="TableContents"/>
               <w:jc w:val="center"/>
-              <w:rPr/>
-            </w:pPr>
-            <w:r>
-              <w:rPr/>
+              <w:rPr>
+                <w:sz w:val="20"/>
+                <w:szCs w:val="20"/>
+              </w:rPr>
+            </w:pPr>
+            <w:r>
+              <w:rPr>
+                <w:sz w:val="20"/>
+                <w:szCs w:val="20"/>
+              </w:rPr>
               <w:t>X</w:t>
             </w:r>
           </w:p>
@@ -7724,10 +8559,16 @@
             <w:pPr>
               <w:pStyle w:val="TableContents"/>
               <w:jc w:val="center"/>
-              <w:rPr/>
-            </w:pPr>
-            <w:r>
-              <w:rPr/>
+              <w:rPr>
+                <w:sz w:val="20"/>
+                <w:szCs w:val="20"/>
+              </w:rPr>
+            </w:pPr>
+            <w:r>
+              <w:rPr>
+                <w:sz w:val="20"/>
+                <w:szCs w:val="20"/>
+              </w:rPr>
               <w:t>X</w:t>
             </w:r>
           </w:p>
@@ -7749,10 +8590,16 @@
           <w:p>
             <w:pPr>
               <w:pStyle w:val="TableContents"/>
-              <w:rPr/>
-            </w:pPr>
-            <w:r>
-              <w:rPr/>
+              <w:rPr>
+                <w:sz w:val="20"/>
+                <w:szCs w:val="20"/>
+              </w:rPr>
+            </w:pPr>
+            <w:r>
+              <w:rPr>
+                <w:sz w:val="20"/>
+                <w:szCs w:val="20"/>
+              </w:rPr>
               <w:t>R4_DEST</w:t>
             </w:r>
           </w:p>
@@ -7771,10 +8618,16 @@
           <w:p>
             <w:pPr>
               <w:pStyle w:val="TableContents"/>
-              <w:rPr/>
-            </w:pPr>
-            <w:r>
-              <w:rPr/>
+              <w:rPr>
+                <w:sz w:val="20"/>
+                <w:szCs w:val="20"/>
+              </w:rPr>
+            </w:pPr>
+            <w:r>
+              <w:rPr>
+                <w:sz w:val="20"/>
+                <w:szCs w:val="20"/>
+              </w:rPr>
               <w:t>OPCODE</w:t>
             </w:r>
           </w:p>
@@ -7794,10 +8647,16 @@
             <w:pPr>
               <w:pStyle w:val="TableContents"/>
               <w:jc w:val="center"/>
-              <w:rPr/>
-            </w:pPr>
-            <w:r>
-              <w:rPr/>
+              <w:rPr>
+                <w:sz w:val="20"/>
+                <w:szCs w:val="20"/>
+              </w:rPr>
+            </w:pPr>
+            <w:r>
+              <w:rPr>
+                <w:sz w:val="20"/>
+                <w:szCs w:val="20"/>
+              </w:rPr>
               <w:t>rd</w:t>
             </w:r>
           </w:p>
@@ -7817,10 +8676,16 @@
             <w:pPr>
               <w:pStyle w:val="TableContents"/>
               <w:jc w:val="center"/>
-              <w:rPr/>
-            </w:pPr>
-            <w:r>
-              <w:rPr/>
+              <w:rPr>
+                <w:sz w:val="20"/>
+                <w:szCs w:val="20"/>
+              </w:rPr>
+            </w:pPr>
+            <w:r>
+              <w:rPr>
+                <w:sz w:val="20"/>
+                <w:szCs w:val="20"/>
+              </w:rPr>
               <w:t>X</w:t>
             </w:r>
           </w:p>
@@ -7840,10 +8705,16 @@
             <w:pPr>
               <w:pStyle w:val="TableContents"/>
               <w:jc w:val="center"/>
-              <w:rPr/>
-            </w:pPr>
-            <w:r>
-              <w:rPr/>
+              <w:rPr>
+                <w:sz w:val="20"/>
+                <w:szCs w:val="20"/>
+              </w:rPr>
+            </w:pPr>
+            <w:r>
+              <w:rPr>
+                <w:sz w:val="20"/>
+                <w:szCs w:val="20"/>
+              </w:rPr>
               <w:t>(r4)</w:t>
             </w:r>
           </w:p>
@@ -7865,10 +8736,16 @@
             <w:pPr>
               <w:pStyle w:val="TableContents"/>
               <w:jc w:val="center"/>
-              <w:rPr/>
-            </w:pPr>
-            <w:r>
-              <w:rPr/>
+              <w:rPr>
+                <w:sz w:val="20"/>
+                <w:szCs w:val="20"/>
+              </w:rPr>
+            </w:pPr>
+            <w:r>
+              <w:rPr>
+                <w:sz w:val="20"/>
+                <w:szCs w:val="20"/>
+              </w:rPr>
               <w:t>X</w:t>
             </w:r>
           </w:p>
@@ -7890,10 +8767,16 @@
           <w:p>
             <w:pPr>
               <w:pStyle w:val="TableContents"/>
-              <w:rPr/>
-            </w:pPr>
-            <w:r>
-              <w:rPr/>
+              <w:rPr>
+                <w:sz w:val="20"/>
+                <w:szCs w:val="20"/>
+              </w:rPr>
+            </w:pPr>
+            <w:r>
+              <w:rPr>
+                <w:sz w:val="20"/>
+                <w:szCs w:val="20"/>
+              </w:rPr>
               <w:t>R5_DEST</w:t>
             </w:r>
           </w:p>
@@ -7912,10 +8795,16 @@
           <w:p>
             <w:pPr>
               <w:pStyle w:val="TableContents"/>
-              <w:rPr/>
-            </w:pPr>
-            <w:r>
-              <w:rPr/>
+              <w:rPr>
+                <w:sz w:val="20"/>
+                <w:szCs w:val="20"/>
+              </w:rPr>
+            </w:pPr>
+            <w:r>
+              <w:rPr>
+                <w:sz w:val="20"/>
+                <w:szCs w:val="20"/>
+              </w:rPr>
               <w:t>OPCODE</w:t>
             </w:r>
           </w:p>
@@ -7935,10 +8824,16 @@
             <w:pPr>
               <w:pStyle w:val="TableContents"/>
               <w:jc w:val="center"/>
-              <w:rPr/>
-            </w:pPr>
-            <w:r>
-              <w:rPr/>
+              <w:rPr>
+                <w:sz w:val="20"/>
+                <w:szCs w:val="20"/>
+              </w:rPr>
+            </w:pPr>
+            <w:r>
+              <w:rPr>
+                <w:sz w:val="20"/>
+                <w:szCs w:val="20"/>
+              </w:rPr>
               <w:t>rd</w:t>
             </w:r>
           </w:p>
@@ -7958,10 +8853,16 @@
             <w:pPr>
               <w:pStyle w:val="TableContents"/>
               <w:jc w:val="center"/>
-              <w:rPr/>
-            </w:pPr>
-            <w:r>
-              <w:rPr/>
+              <w:rPr>
+                <w:sz w:val="20"/>
+                <w:szCs w:val="20"/>
+              </w:rPr>
+            </w:pPr>
+            <w:r>
+              <w:rPr>
+                <w:sz w:val="20"/>
+                <w:szCs w:val="20"/>
+              </w:rPr>
               <w:t>X</w:t>
             </w:r>
           </w:p>
@@ -7981,10 +8882,16 @@
             <w:pPr>
               <w:pStyle w:val="TableContents"/>
               <w:jc w:val="center"/>
-              <w:rPr/>
-            </w:pPr>
-            <w:r>
-              <w:rPr/>
+              <w:rPr>
+                <w:sz w:val="20"/>
+                <w:szCs w:val="20"/>
+              </w:rPr>
+            </w:pPr>
+            <w:r>
+              <w:rPr>
+                <w:sz w:val="20"/>
+                <w:szCs w:val="20"/>
+              </w:rPr>
               <w:t>(r5)</w:t>
             </w:r>
           </w:p>
@@ -8006,10 +8913,16 @@
             <w:pPr>
               <w:pStyle w:val="TableContents"/>
               <w:jc w:val="center"/>
-              <w:rPr/>
-            </w:pPr>
-            <w:r>
-              <w:rPr/>
+              <w:rPr>
+                <w:sz w:val="20"/>
+                <w:szCs w:val="20"/>
+              </w:rPr>
+            </w:pPr>
+            <w:r>
+              <w:rPr>
+                <w:sz w:val="20"/>
+                <w:szCs w:val="20"/>
+              </w:rPr>
               <w:t>X</w:t>
             </w:r>
           </w:p>
@@ -8031,10 +8944,16 @@
           <w:p>
             <w:pPr>
               <w:pStyle w:val="TableContents"/>
-              <w:rPr/>
-            </w:pPr>
-            <w:r>
-              <w:rPr/>
+              <w:rPr>
+                <w:sz w:val="20"/>
+                <w:szCs w:val="20"/>
+              </w:rPr>
+            </w:pPr>
+            <w:r>
+              <w:rPr>
+                <w:sz w:val="20"/>
+                <w:szCs w:val="20"/>
+              </w:rPr>
               <w:t>R6_DEST</w:t>
             </w:r>
           </w:p>
@@ -8053,10 +8972,16 @@
           <w:p>
             <w:pPr>
               <w:pStyle w:val="TableContents"/>
-              <w:rPr/>
-            </w:pPr>
-            <w:r>
-              <w:rPr/>
+              <w:rPr>
+                <w:sz w:val="20"/>
+                <w:szCs w:val="20"/>
+              </w:rPr>
+            </w:pPr>
+            <w:r>
+              <w:rPr>
+                <w:sz w:val="20"/>
+                <w:szCs w:val="20"/>
+              </w:rPr>
               <w:t>OPCODE</w:t>
             </w:r>
           </w:p>
@@ -8076,10 +9001,16 @@
             <w:pPr>
               <w:pStyle w:val="TableContents"/>
               <w:jc w:val="center"/>
-              <w:rPr/>
-            </w:pPr>
-            <w:r>
-              <w:rPr/>
+              <w:rPr>
+                <w:sz w:val="20"/>
+                <w:szCs w:val="20"/>
+              </w:rPr>
+            </w:pPr>
+            <w:r>
+              <w:rPr>
+                <w:sz w:val="20"/>
+                <w:szCs w:val="20"/>
+              </w:rPr>
               <w:t>rd</w:t>
             </w:r>
           </w:p>
@@ -8099,10 +9030,16 @@
             <w:pPr>
               <w:pStyle w:val="TableContents"/>
               <w:jc w:val="center"/>
-              <w:rPr/>
-            </w:pPr>
-            <w:r>
-              <w:rPr/>
+              <w:rPr>
+                <w:sz w:val="20"/>
+                <w:szCs w:val="20"/>
+              </w:rPr>
+            </w:pPr>
+            <w:r>
+              <w:rPr>
+                <w:sz w:val="20"/>
+                <w:szCs w:val="20"/>
+              </w:rPr>
               <w:t>X</w:t>
             </w:r>
           </w:p>
@@ -8122,10 +9059,16 @@
             <w:pPr>
               <w:pStyle w:val="TableContents"/>
               <w:jc w:val="center"/>
-              <w:rPr/>
-            </w:pPr>
-            <w:r>
-              <w:rPr/>
+              <w:rPr>
+                <w:sz w:val="20"/>
+                <w:szCs w:val="20"/>
+              </w:rPr>
+            </w:pPr>
+            <w:r>
+              <w:rPr>
+                <w:sz w:val="20"/>
+                <w:szCs w:val="20"/>
+              </w:rPr>
               <w:t>(r6)</w:t>
             </w:r>
           </w:p>
@@ -8147,10 +9090,16 @@
             <w:pPr>
               <w:pStyle w:val="TableContents"/>
               <w:jc w:val="center"/>
-              <w:rPr/>
-            </w:pPr>
-            <w:r>
-              <w:rPr/>
+              <w:rPr>
+                <w:sz w:val="20"/>
+                <w:szCs w:val="20"/>
+              </w:rPr>
+            </w:pPr>
+            <w:r>
+              <w:rPr>
+                <w:sz w:val="20"/>
+                <w:szCs w:val="20"/>
+              </w:rPr>
               <w:t>X</w:t>
             </w:r>
           </w:p>
@@ -8172,10 +9121,16 @@
           <w:p>
             <w:pPr>
               <w:pStyle w:val="TableContents"/>
-              <w:rPr/>
-            </w:pPr>
-            <w:r>
-              <w:rPr/>
+              <w:rPr>
+                <w:sz w:val="20"/>
+                <w:szCs w:val="20"/>
+              </w:rPr>
+            </w:pPr>
+            <w:r>
+              <w:rPr>
+                <w:sz w:val="20"/>
+                <w:szCs w:val="20"/>
+              </w:rPr>
               <w:t>R7_DEST</w:t>
             </w:r>
           </w:p>
@@ -8194,10 +9149,16 @@
           <w:p>
             <w:pPr>
               <w:pStyle w:val="TableContents"/>
-              <w:rPr/>
-            </w:pPr>
-            <w:r>
-              <w:rPr/>
+              <w:rPr>
+                <w:sz w:val="20"/>
+                <w:szCs w:val="20"/>
+              </w:rPr>
+            </w:pPr>
+            <w:r>
+              <w:rPr>
+                <w:sz w:val="20"/>
+                <w:szCs w:val="20"/>
+              </w:rPr>
               <w:t>OPCODE</w:t>
             </w:r>
           </w:p>
@@ -8217,10 +9178,16 @@
             <w:pPr>
               <w:pStyle w:val="TableContents"/>
               <w:jc w:val="center"/>
-              <w:rPr/>
-            </w:pPr>
-            <w:r>
-              <w:rPr/>
+              <w:rPr>
+                <w:sz w:val="20"/>
+                <w:szCs w:val="20"/>
+              </w:rPr>
+            </w:pPr>
+            <w:r>
+              <w:rPr>
+                <w:sz w:val="20"/>
+                <w:szCs w:val="20"/>
+              </w:rPr>
               <w:t>rd</w:t>
             </w:r>
           </w:p>
@@ -8240,10 +9207,16 @@
             <w:pPr>
               <w:pStyle w:val="TableContents"/>
               <w:jc w:val="center"/>
-              <w:rPr/>
-            </w:pPr>
-            <w:r>
-              <w:rPr/>
+              <w:rPr>
+                <w:sz w:val="20"/>
+                <w:szCs w:val="20"/>
+              </w:rPr>
+            </w:pPr>
+            <w:r>
+              <w:rPr>
+                <w:sz w:val="20"/>
+                <w:szCs w:val="20"/>
+              </w:rPr>
               <w:t>X</w:t>
             </w:r>
           </w:p>
@@ -8263,10 +9236,16 @@
             <w:pPr>
               <w:pStyle w:val="TableContents"/>
               <w:jc w:val="center"/>
-              <w:rPr/>
-            </w:pPr>
-            <w:r>
-              <w:rPr/>
+              <w:rPr>
+                <w:sz w:val="20"/>
+                <w:szCs w:val="20"/>
+              </w:rPr>
+            </w:pPr>
+            <w:r>
+              <w:rPr>
+                <w:sz w:val="20"/>
+                <w:szCs w:val="20"/>
+              </w:rPr>
               <w:t>(r7)</w:t>
             </w:r>
           </w:p>
@@ -8288,10 +9267,16 @@
             <w:pPr>
               <w:pStyle w:val="TableContents"/>
               <w:jc w:val="center"/>
-              <w:rPr/>
-            </w:pPr>
-            <w:r>
-              <w:rPr/>
+              <w:rPr>
+                <w:sz w:val="20"/>
+                <w:szCs w:val="20"/>
+              </w:rPr>
+            </w:pPr>
+            <w:r>
+              <w:rPr>
+                <w:sz w:val="20"/>
+                <w:szCs w:val="20"/>
+              </w:rPr>
               <w:t>X</w:t>
             </w:r>
           </w:p>
@@ -8313,10 +9298,16 @@
           <w:p>
             <w:pPr>
               <w:pStyle w:val="TableContents"/>
-              <w:rPr/>
-            </w:pPr>
-            <w:r>
-              <w:rPr/>
+              <w:rPr>
+                <w:sz w:val="20"/>
+                <w:szCs w:val="20"/>
+              </w:rPr>
+            </w:pPr>
+            <w:r>
+              <w:rPr>
+                <w:sz w:val="20"/>
+                <w:szCs w:val="20"/>
+              </w:rPr>
               <w:t>UN_DEST</w:t>
             </w:r>
           </w:p>
@@ -8335,10 +9326,16 @@
           <w:p>
             <w:pPr>
               <w:pStyle w:val="TableContents"/>
-              <w:rPr/>
-            </w:pPr>
-            <w:r>
-              <w:rPr/>
+              <w:rPr>
+                <w:sz w:val="20"/>
+                <w:szCs w:val="20"/>
+              </w:rPr>
+            </w:pPr>
+            <w:r>
+              <w:rPr>
+                <w:sz w:val="20"/>
+                <w:szCs w:val="20"/>
+              </w:rPr>
               <w:t>OPCODE</w:t>
             </w:r>
           </w:p>
@@ -8358,10 +9355,16 @@
             <w:pPr>
               <w:pStyle w:val="TableContents"/>
               <w:jc w:val="center"/>
-              <w:rPr/>
-            </w:pPr>
-            <w:r>
-              <w:rPr/>
+              <w:rPr>
+                <w:sz w:val="20"/>
+                <w:szCs w:val="20"/>
+              </w:rPr>
+            </w:pPr>
+            <w:r>
+              <w:rPr>
+                <w:sz w:val="20"/>
+                <w:szCs w:val="20"/>
+              </w:rPr>
               <w:t>rd</w:t>
             </w:r>
           </w:p>
@@ -8381,10 +9384,16 @@
             <w:pPr>
               <w:pStyle w:val="TableContents"/>
               <w:jc w:val="center"/>
-              <w:rPr/>
-            </w:pPr>
-            <w:r>
-              <w:rPr/>
+              <w:rPr>
+                <w:sz w:val="20"/>
+                <w:szCs w:val="20"/>
+              </w:rPr>
+            </w:pPr>
+            <w:r>
+              <w:rPr>
+                <w:sz w:val="20"/>
+                <w:szCs w:val="20"/>
+              </w:rPr>
               <w:t>X</w:t>
             </w:r>
           </w:p>
@@ -8404,10 +9413,16 @@
             <w:pPr>
               <w:pStyle w:val="TableContents"/>
               <w:jc w:val="center"/>
-              <w:rPr/>
-            </w:pPr>
-            <w:r>
-              <w:rPr/>
+              <w:rPr>
+                <w:sz w:val="20"/>
+                <w:szCs w:val="20"/>
+              </w:rPr>
+            </w:pPr>
+            <w:r>
+              <w:rPr>
+                <w:sz w:val="20"/>
+                <w:szCs w:val="20"/>
+              </w:rPr>
               <w:t>rs1</w:t>
             </w:r>
           </w:p>
@@ -8429,10 +9444,16 @@
             <w:pPr>
               <w:pStyle w:val="TableContents"/>
               <w:jc w:val="center"/>
-              <w:rPr/>
-            </w:pPr>
-            <w:r>
-              <w:rPr/>
+              <w:rPr>
+                <w:sz w:val="20"/>
+                <w:szCs w:val="20"/>
+              </w:rPr>
+            </w:pPr>
+            <w:r>
+              <w:rPr>
+                <w:sz w:val="20"/>
+                <w:szCs w:val="20"/>
+              </w:rPr>
               <w:t>X</w:t>
             </w:r>
           </w:p>
@@ -8454,10 +9475,16 @@
           <w:p>
             <w:pPr>
               <w:pStyle w:val="TableContents"/>
-              <w:rPr/>
-            </w:pPr>
-            <w:r>
-              <w:rPr/>
+              <w:rPr>
+                <w:sz w:val="20"/>
+                <w:szCs w:val="20"/>
+              </w:rPr>
+            </w:pPr>
+            <w:r>
+              <w:rPr>
+                <w:sz w:val="20"/>
+                <w:szCs w:val="20"/>
+              </w:rPr>
               <w:t>UN_R4_DEST</w:t>
             </w:r>
           </w:p>
@@ -8476,10 +9503,16 @@
           <w:p>
             <w:pPr>
               <w:pStyle w:val="TableContents"/>
-              <w:rPr/>
-            </w:pPr>
-            <w:r>
-              <w:rPr/>
+              <w:rPr>
+                <w:sz w:val="20"/>
+                <w:szCs w:val="20"/>
+              </w:rPr>
+            </w:pPr>
+            <w:r>
+              <w:rPr>
+                <w:sz w:val="20"/>
+                <w:szCs w:val="20"/>
+              </w:rPr>
               <w:t>OPCODE</w:t>
             </w:r>
           </w:p>
@@ -8499,10 +9532,16 @@
             <w:pPr>
               <w:pStyle w:val="TableContents"/>
               <w:jc w:val="center"/>
-              <w:rPr/>
-            </w:pPr>
-            <w:r>
-              <w:rPr/>
+              <w:rPr>
+                <w:sz w:val="20"/>
+                <w:szCs w:val="20"/>
+              </w:rPr>
+            </w:pPr>
+            <w:r>
+              <w:rPr>
+                <w:sz w:val="20"/>
+                <w:szCs w:val="20"/>
+              </w:rPr>
               <w:t>(r4)</w:t>
             </w:r>
           </w:p>
@@ -8522,10 +9561,16 @@
             <w:pPr>
               <w:pStyle w:val="TableContents"/>
               <w:jc w:val="center"/>
-              <w:rPr/>
-            </w:pPr>
-            <w:r>
-              <w:rPr/>
+              <w:rPr>
+                <w:sz w:val="20"/>
+                <w:szCs w:val="20"/>
+              </w:rPr>
+            </w:pPr>
+            <w:r>
+              <w:rPr>
+                <w:sz w:val="20"/>
+                <w:szCs w:val="20"/>
+              </w:rPr>
               <w:t>X</w:t>
             </w:r>
           </w:p>
@@ -8545,10 +9590,16 @@
             <w:pPr>
               <w:pStyle w:val="TableContents"/>
               <w:jc w:val="center"/>
-              <w:rPr/>
-            </w:pPr>
-            <w:r>
-              <w:rPr/>
+              <w:rPr>
+                <w:sz w:val="20"/>
+                <w:szCs w:val="20"/>
+              </w:rPr>
+            </w:pPr>
+            <w:r>
+              <w:rPr>
+                <w:sz w:val="20"/>
+                <w:szCs w:val="20"/>
+              </w:rPr>
               <w:t>rs1</w:t>
             </w:r>
           </w:p>
@@ -8570,10 +9621,16 @@
             <w:pPr>
               <w:pStyle w:val="TableContents"/>
               <w:jc w:val="center"/>
-              <w:rPr/>
-            </w:pPr>
-            <w:r>
-              <w:rPr/>
+              <w:rPr>
+                <w:sz w:val="20"/>
+                <w:szCs w:val="20"/>
+              </w:rPr>
+            </w:pPr>
+            <w:r>
+              <w:rPr>
+                <w:sz w:val="20"/>
+                <w:szCs w:val="20"/>
+              </w:rPr>
               <w:t>X</w:t>
             </w:r>
           </w:p>
@@ -8595,10 +9652,16 @@
           <w:p>
             <w:pPr>
               <w:pStyle w:val="TableContents"/>
-              <w:rPr/>
-            </w:pPr>
-            <w:r>
-              <w:rPr/>
+              <w:rPr>
+                <w:sz w:val="20"/>
+                <w:szCs w:val="20"/>
+              </w:rPr>
+            </w:pPr>
+            <w:r>
+              <w:rPr>
+                <w:sz w:val="20"/>
+                <w:szCs w:val="20"/>
+              </w:rPr>
               <w:t>UN_R5_DEST</w:t>
             </w:r>
           </w:p>
@@ -8617,10 +9680,16 @@
           <w:p>
             <w:pPr>
               <w:pStyle w:val="TableContents"/>
-              <w:rPr/>
-            </w:pPr>
-            <w:r>
-              <w:rPr/>
+              <w:rPr>
+                <w:sz w:val="20"/>
+                <w:szCs w:val="20"/>
+              </w:rPr>
+            </w:pPr>
+            <w:r>
+              <w:rPr>
+                <w:sz w:val="20"/>
+                <w:szCs w:val="20"/>
+              </w:rPr>
               <w:t>OPCODE</w:t>
             </w:r>
           </w:p>
@@ -8640,10 +9709,16 @@
             <w:pPr>
               <w:pStyle w:val="TableContents"/>
               <w:jc w:val="center"/>
-              <w:rPr/>
-            </w:pPr>
-            <w:r>
-              <w:rPr/>
+              <w:rPr>
+                <w:sz w:val="20"/>
+                <w:szCs w:val="20"/>
+              </w:rPr>
+            </w:pPr>
+            <w:r>
+              <w:rPr>
+                <w:sz w:val="20"/>
+                <w:szCs w:val="20"/>
+              </w:rPr>
               <w:t>(r5)</w:t>
             </w:r>
           </w:p>
@@ -8663,10 +9738,16 @@
             <w:pPr>
               <w:pStyle w:val="TableContents"/>
               <w:jc w:val="center"/>
-              <w:rPr/>
-            </w:pPr>
-            <w:r>
-              <w:rPr/>
+              <w:rPr>
+                <w:sz w:val="20"/>
+                <w:szCs w:val="20"/>
+              </w:rPr>
+            </w:pPr>
+            <w:r>
+              <w:rPr>
+                <w:sz w:val="20"/>
+                <w:szCs w:val="20"/>
+              </w:rPr>
               <w:t>X</w:t>
             </w:r>
           </w:p>
@@ -8686,10 +9767,16 @@
             <w:pPr>
               <w:pStyle w:val="TableContents"/>
               <w:jc w:val="center"/>
-              <w:rPr/>
-            </w:pPr>
-            <w:r>
-              <w:rPr/>
+              <w:rPr>
+                <w:sz w:val="20"/>
+                <w:szCs w:val="20"/>
+              </w:rPr>
+            </w:pPr>
+            <w:r>
+              <w:rPr>
+                <w:sz w:val="20"/>
+                <w:szCs w:val="20"/>
+              </w:rPr>
               <w:t>rs1</w:t>
             </w:r>
           </w:p>
@@ -8711,10 +9798,16 @@
             <w:pPr>
               <w:pStyle w:val="TableContents"/>
               <w:jc w:val="center"/>
-              <w:rPr/>
-            </w:pPr>
-            <w:r>
-              <w:rPr/>
+              <w:rPr>
+                <w:sz w:val="20"/>
+                <w:szCs w:val="20"/>
+              </w:rPr>
+            </w:pPr>
+            <w:r>
+              <w:rPr>
+                <w:sz w:val="20"/>
+                <w:szCs w:val="20"/>
+              </w:rPr>
               <w:t>X</w:t>
             </w:r>
           </w:p>
@@ -8736,10 +9829,16 @@
           <w:p>
             <w:pPr>
               <w:pStyle w:val="TableContents"/>
-              <w:rPr/>
-            </w:pPr>
-            <w:r>
-              <w:rPr/>
+              <w:rPr>
+                <w:sz w:val="20"/>
+                <w:szCs w:val="20"/>
+              </w:rPr>
+            </w:pPr>
+            <w:r>
+              <w:rPr>
+                <w:sz w:val="20"/>
+                <w:szCs w:val="20"/>
+              </w:rPr>
               <w:t>UN_R6_DEST</w:t>
             </w:r>
           </w:p>
@@ -8758,10 +9857,16 @@
           <w:p>
             <w:pPr>
               <w:pStyle w:val="TableContents"/>
-              <w:rPr/>
-            </w:pPr>
-            <w:r>
-              <w:rPr/>
+              <w:rPr>
+                <w:sz w:val="20"/>
+                <w:szCs w:val="20"/>
+              </w:rPr>
+            </w:pPr>
+            <w:r>
+              <w:rPr>
+                <w:sz w:val="20"/>
+                <w:szCs w:val="20"/>
+              </w:rPr>
               <w:t>OPCODE</w:t>
             </w:r>
           </w:p>
@@ -8781,10 +9886,16 @@
             <w:pPr>
               <w:pStyle w:val="TableContents"/>
               <w:jc w:val="center"/>
-              <w:rPr/>
-            </w:pPr>
-            <w:r>
-              <w:rPr/>
+              <w:rPr>
+                <w:sz w:val="20"/>
+                <w:szCs w:val="20"/>
+              </w:rPr>
+            </w:pPr>
+            <w:r>
+              <w:rPr>
+                <w:sz w:val="20"/>
+                <w:szCs w:val="20"/>
+              </w:rPr>
               <w:t>(r6)</w:t>
             </w:r>
           </w:p>
@@ -8804,10 +9915,16 @@
             <w:pPr>
               <w:pStyle w:val="TableContents"/>
               <w:jc w:val="center"/>
-              <w:rPr/>
-            </w:pPr>
-            <w:r>
-              <w:rPr/>
+              <w:rPr>
+                <w:sz w:val="20"/>
+                <w:szCs w:val="20"/>
+              </w:rPr>
+            </w:pPr>
+            <w:r>
+              <w:rPr>
+                <w:sz w:val="20"/>
+                <w:szCs w:val="20"/>
+              </w:rPr>
               <w:t>X</w:t>
             </w:r>
           </w:p>
@@ -8827,10 +9944,16 @@
             <w:pPr>
               <w:pStyle w:val="TableContents"/>
               <w:jc w:val="center"/>
-              <w:rPr/>
-            </w:pPr>
-            <w:r>
-              <w:rPr/>
+              <w:rPr>
+                <w:sz w:val="20"/>
+                <w:szCs w:val="20"/>
+              </w:rPr>
+            </w:pPr>
+            <w:r>
+              <w:rPr>
+                <w:sz w:val="20"/>
+                <w:szCs w:val="20"/>
+              </w:rPr>
               <w:t>rs1</w:t>
             </w:r>
           </w:p>
@@ -8852,10 +9975,16 @@
             <w:pPr>
               <w:pStyle w:val="TableContents"/>
               <w:jc w:val="center"/>
-              <w:rPr/>
-            </w:pPr>
-            <w:r>
-              <w:rPr/>
+              <w:rPr>
+                <w:sz w:val="20"/>
+                <w:szCs w:val="20"/>
+              </w:rPr>
+            </w:pPr>
+            <w:r>
+              <w:rPr>
+                <w:sz w:val="20"/>
+                <w:szCs w:val="20"/>
+              </w:rPr>
               <w:t>X</w:t>
             </w:r>
           </w:p>
@@ -8869,6 +9998,7 @@
       </w:pPr>
       <w:r>
         <w:rPr/>
+        <w:t>* 2^19-1 = 524,287</w:t>
       </w:r>
     </w:p>
     <w:sectPr>

</xml_diff>

<commit_message>
Updates to Programmer's Reference Card
</commit_message>
<xml_diff>
--- a/Assembler/R32V2020_Reference_Card.docx
+++ b/Assembler/R32V2020_Reference_Card.docx
@@ -546,6 +546,8 @@
             </w:pPr>
             <w:r>
               <w:rPr>
+                <w:strike/>
+                <w:color w:val="CE181E"/>
                 <w:sz w:val="20"/>
                 <w:szCs w:val="20"/>
               </w:rPr>
@@ -637,10 +639,10 @@
                 <w:rFonts w:ascii="Liberation Sans" w:hAnsi="Liberation Sans"/>
                 <w:b w:val="false"/>
                 <w:i w:val="false"/>
-                <w:strike w:val="false"/>
-                <w:dstrike w:val="false"/>
-                <w:outline w:val="false"/>
-                <w:shadow w:val="false"/>
+                <w:strike/>
+                <w:outline w:val="false"/>
+                <w:shadow w:val="false"/>
+                <w:color w:val="CE181E"/>
                 <w:sz w:val="20"/>
                 <w:szCs w:val="20"/>
                 <w:u w:val="none"/>
@@ -5924,17 +5926,14 @@
           <w:p>
             <w:pPr>
               <w:pStyle w:val="TableContents"/>
-              <w:rPr>
-                <w:sz w:val="20"/>
-                <w:szCs w:val="20"/>
-              </w:rPr>
-            </w:pPr>
-            <w:r>
-              <w:rPr>
-                <w:sz w:val="20"/>
-                <w:szCs w:val="20"/>
-              </w:rPr>
-              <w:t>Branch if equal to zero</w:t>
+              <w:rPr/>
+            </w:pPr>
+            <w:r>
+              <w:rPr>
+                <w:sz w:val="20"/>
+                <w:szCs w:val="20"/>
+              </w:rPr>
+              <w:t>Branch if equal to zero (ALU)</w:t>
             </w:r>
           </w:p>
         </w:tc>
@@ -6079,17 +6078,14 @@
           <w:p>
             <w:pPr>
               <w:pStyle w:val="TableContents"/>
-              <w:rPr>
-                <w:sz w:val="20"/>
-                <w:szCs w:val="20"/>
-              </w:rPr>
-            </w:pPr>
-            <w:r>
-              <w:rPr>
-                <w:sz w:val="20"/>
-                <w:szCs w:val="20"/>
-              </w:rPr>
-              <w:t>Branch if equal to one</w:t>
+              <w:rPr/>
+            </w:pPr>
+            <w:r>
+              <w:rPr>
+                <w:sz w:val="20"/>
+                <w:szCs w:val="20"/>
+              </w:rPr>
+              <w:t>Branch if equal to one (ALU)</w:t>
             </w:r>
           </w:p>
         </w:tc>
@@ -6234,17 +6230,14 @@
           <w:p>
             <w:pPr>
               <w:pStyle w:val="TableContents"/>
-              <w:rPr>
-                <w:sz w:val="20"/>
-                <w:szCs w:val="20"/>
-              </w:rPr>
-            </w:pPr>
-            <w:r>
-              <w:rPr>
-                <w:sz w:val="20"/>
-                <w:szCs w:val="20"/>
-              </w:rPr>
-              <w:t>Branch if not zero</w:t>
+              <w:rPr/>
+            </w:pPr>
+            <w:r>
+              <w:rPr>
+                <w:sz w:val="20"/>
+                <w:szCs w:val="20"/>
+              </w:rPr>
+              <w:t>Branch if not zero (ALU)</w:t>
             </w:r>
           </w:p>
         </w:tc>
@@ -6389,17 +6382,14 @@
           <w:p>
             <w:pPr>
               <w:pStyle w:val="TableContents"/>
-              <w:rPr>
-                <w:sz w:val="20"/>
-                <w:szCs w:val="20"/>
-              </w:rPr>
-            </w:pPr>
-            <w:r>
-              <w:rPr>
-                <w:sz w:val="20"/>
-                <w:szCs w:val="20"/>
-              </w:rPr>
-              <w:t>Branch if carry clear</w:t>
+              <w:rPr/>
+            </w:pPr>
+            <w:r>
+              <w:rPr>
+                <w:sz w:val="20"/>
+                <w:szCs w:val="20"/>
+              </w:rPr>
+              <w:t>Branch if carry clear (ALU)</w:t>
             </w:r>
           </w:p>
         </w:tc>
@@ -6544,17 +6534,14 @@
           <w:p>
             <w:pPr>
               <w:pStyle w:val="TableContents"/>
-              <w:rPr>
-                <w:sz w:val="20"/>
-                <w:szCs w:val="20"/>
-              </w:rPr>
-            </w:pPr>
-            <w:r>
-              <w:rPr>
-                <w:sz w:val="20"/>
-                <w:szCs w:val="20"/>
-              </w:rPr>
-              <w:t>Branch if carry set</w:t>
+              <w:rPr/>
+            </w:pPr>
+            <w:r>
+              <w:rPr>
+                <w:sz w:val="20"/>
+                <w:szCs w:val="20"/>
+              </w:rPr>
+              <w:t>Branch if carry set (ALU)</w:t>
             </w:r>
           </w:p>
         </w:tc>
@@ -6699,10 +6686,7 @@
           <w:p>
             <w:pPr>
               <w:pStyle w:val="TableContents"/>
-              <w:rPr>
-                <w:sz w:val="20"/>
-                <w:szCs w:val="20"/>
-              </w:rPr>
+              <w:rPr/>
             </w:pPr>
             <w:r>
               <w:rPr>
@@ -6711,6 +6695,15 @@
               </w:rPr>
               <w:t>Branch if less than</w:t>
             </w:r>
+            <w:bookmarkStart w:id="1" w:name="__DdeLink__792_2285388775"/>
+            <w:r>
+              <w:rPr>
+                <w:sz w:val="20"/>
+                <w:szCs w:val="20"/>
+              </w:rPr>
+              <w:t xml:space="preserve"> (cmp)</w:t>
+            </w:r>
+            <w:bookmarkEnd w:id="1"/>
           </w:p>
         </w:tc>
         <w:tc>
@@ -6854,17 +6847,14 @@
           <w:p>
             <w:pPr>
               <w:pStyle w:val="TableContents"/>
-              <w:rPr>
-                <w:sz w:val="20"/>
-                <w:szCs w:val="20"/>
-              </w:rPr>
-            </w:pPr>
-            <w:r>
-              <w:rPr>
-                <w:sz w:val="20"/>
-                <w:szCs w:val="20"/>
-              </w:rPr>
-              <w:t>Branch if greater than</w:t>
+              <w:rPr/>
+            </w:pPr>
+            <w:r>
+              <w:rPr>
+                <w:sz w:val="20"/>
+                <w:szCs w:val="20"/>
+              </w:rPr>
+              <w:t>Branch if greater than (cmp)</w:t>
             </w:r>
           </w:p>
         </w:tc>
@@ -7009,17 +6999,14 @@
           <w:p>
             <w:pPr>
               <w:pStyle w:val="TableContents"/>
-              <w:rPr>
-                <w:sz w:val="20"/>
-                <w:szCs w:val="20"/>
-              </w:rPr>
-            </w:pPr>
-            <w:r>
-              <w:rPr>
-                <w:sz w:val="20"/>
-                <w:szCs w:val="20"/>
-              </w:rPr>
-              <w:t>Branch if equal</w:t>
+              <w:rPr/>
+            </w:pPr>
+            <w:r>
+              <w:rPr>
+                <w:sz w:val="20"/>
+                <w:szCs w:val="20"/>
+              </w:rPr>
+              <w:t>Branch if equal (cmp)</w:t>
             </w:r>
           </w:p>
         </w:tc>
@@ -7164,17 +7151,14 @@
           <w:p>
             <w:pPr>
               <w:pStyle w:val="TableContents"/>
-              <w:rPr>
-                <w:sz w:val="20"/>
-                <w:szCs w:val="20"/>
-              </w:rPr>
-            </w:pPr>
-            <w:r>
-              <w:rPr>
-                <w:sz w:val="20"/>
-                <w:szCs w:val="20"/>
-              </w:rPr>
-              <w:t>Branch if not equal</w:t>
+              <w:rPr/>
+            </w:pPr>
+            <w:r>
+              <w:rPr>
+                <w:sz w:val="20"/>
+                <w:szCs w:val="20"/>
+              </w:rPr>
+              <w:t>Branch if not equal (cmp)</w:t>
             </w:r>
           </w:p>
         </w:tc>
@@ -7483,6 +7467,8 @@
             </w:pPr>
             <w:r>
               <w:rPr>
+                <w:strike/>
+                <w:color w:val="CE181E"/>
                 <w:sz w:val="20"/>
                 <w:szCs w:val="20"/>
               </w:rPr>
@@ -7524,10 +7510,10 @@
                 <w:rFonts w:ascii="Liberation Sans" w:hAnsi="Liberation Sans"/>
                 <w:b w:val="false"/>
                 <w:i w:val="false"/>
-                <w:strike w:val="false"/>
-                <w:dstrike w:val="false"/>
-                <w:outline w:val="false"/>
-                <w:shadow w:val="false"/>
+                <w:strike/>
+                <w:outline w:val="false"/>
+                <w:shadow w:val="false"/>
+                <w:color w:val="CE181E"/>
                 <w:sz w:val="20"/>
                 <w:szCs w:val="20"/>
                 <w:u w:val="none"/>
@@ -7573,10 +7559,10 @@
                 <w:rFonts w:ascii="Liberation Sans" w:hAnsi="Liberation Sans"/>
                 <w:b w:val="false"/>
                 <w:i w:val="false"/>
-                <w:strike w:val="false"/>
-                <w:dstrike w:val="false"/>
-                <w:outline w:val="false"/>
-                <w:shadow w:val="false"/>
+                <w:strike/>
+                <w:outline w:val="false"/>
+                <w:shadow w:val="false"/>
+                <w:color w:val="CE181E"/>
                 <w:sz w:val="20"/>
                 <w:szCs w:val="20"/>
                 <w:u w:val="none"/>
@@ -7908,17 +7894,14 @@
             <w:pPr>
               <w:pStyle w:val="TableContents"/>
               <w:jc w:val="center"/>
-              <w:rPr>
-                <w:sz w:val="20"/>
-                <w:szCs w:val="20"/>
-              </w:rPr>
-            </w:pPr>
-            <w:r>
-              <w:rPr>
-                <w:sz w:val="20"/>
-                <w:szCs w:val="20"/>
-              </w:rPr>
-              <w:t>offset</w:t>
+              <w:rPr/>
+            </w:pPr>
+            <w:r>
+              <w:rPr>
+                <w:sz w:val="20"/>
+                <w:szCs w:val="20"/>
+              </w:rPr>
+              <w:t>Sign-Extended Offset (24-bits) *</w:t>
             </w:r>
           </w:p>
         </w:tc>
@@ -8382,17 +8365,14 @@
             <w:pPr>
               <w:pStyle w:val="TableContents"/>
               <w:jc w:val="center"/>
-              <w:rPr>
-                <w:sz w:val="20"/>
-                <w:szCs w:val="20"/>
-              </w:rPr>
-            </w:pPr>
-            <w:r>
-              <w:rPr>
-                <w:sz w:val="20"/>
-                <w:szCs w:val="20"/>
-              </w:rPr>
-              <w:t xml:space="preserve">Signed-Extended Immed (20-bits)* </w:t>
+              <w:rPr/>
+            </w:pPr>
+            <w:r>
+              <w:rPr>
+                <w:sz w:val="20"/>
+                <w:szCs w:val="20"/>
+              </w:rPr>
+              <w:t xml:space="preserve">Signed-Extended Immed (20-bits) ** </w:t>
             </w:r>
           </w:p>
         </w:tc>
@@ -9998,7 +9978,26 @@
       </w:pPr>
       <w:r>
         <w:rPr/>
-        <w:t>* 2^19-1 = 524,287</w:t>
+        <w:t>* 24-bit range = -8,388,608 to 8,388,607</w:t>
+      </w:r>
+    </w:p>
+    <w:p>
+      <w:pPr>
+        <w:pStyle w:val="Normal"/>
+        <w:rPr/>
+      </w:pPr>
+      <w:r>
+        <w:rPr/>
+        <w:t>** 20-bit range = -524,288 to 524,287</w:t>
+      </w:r>
+    </w:p>
+    <w:p>
+      <w:pPr>
+        <w:pStyle w:val="Normal"/>
+        <w:rPr/>
+      </w:pPr>
+      <w:r>
+        <w:rPr/>
       </w:r>
     </w:p>
     <w:sectPr>

</xml_diff>

<commit_message>
Changed opcodes to easier to remember mneumonics and recompiled all example code
</commit_message>
<xml_diff>
--- a/Assembler/R32V2020_Reference_Card.docx
+++ b/Assembler/R32V2020_Reference_Card.docx
@@ -5,13 +5,7 @@
     <w:p>
       <w:pPr>
         <w:pStyle w:val="Normal"/>
-        <w:rPr>
-          <w:b/>
-          <w:b/>
-          <w:bCs/>
-          <w:sz w:val="32"/>
-          <w:szCs w:val="32"/>
-        </w:rPr>
+        <w:rPr/>
       </w:pPr>
       <w:r>
         <w:rPr>
@@ -21,6 +15,24 @@
           <w:szCs w:val="32"/>
         </w:rPr>
         <w:t>R32V2020 Programmer’s Reference Card</w:t>
+      </w:r>
+    </w:p>
+    <w:p>
+      <w:pPr>
+        <w:pStyle w:val="Normal"/>
+        <w:rPr>
+          <w:sz w:val="28"/>
+          <w:szCs w:val="28"/>
+        </w:rPr>
+      </w:pPr>
+      <w:r>
+        <w:rPr>
+          <w:b/>
+          <w:bCs/>
+          <w:sz w:val="28"/>
+          <w:szCs w:val="28"/>
+        </w:rPr>
+        <w:t>2019-06-12</w:t>
       </w:r>
     </w:p>
     <w:p>
@@ -500,28 +512,30 @@
         <w:tc>
           <w:tcPr>
             <w:tcW w:w="1260" w:type="dxa"/>
-            <w:vMerge w:val="continue"/>
-            <w:tcBorders>
-              <w:top w:val="single" w:sz="2" w:space="0" w:color="000000"/>
-              <w:left w:val="single" w:sz="2" w:space="0" w:color="000000"/>
-              <w:bottom w:val="single" w:sz="2" w:space="0" w:color="000000"/>
-              <w:insideH w:val="single" w:sz="2" w:space="0" w:color="000000"/>
-            </w:tcBorders>
-            <w:shd w:fill="auto" w:val="clear"/>
-          </w:tcPr>
-          <w:p>
-            <w:pPr>
-              <w:pStyle w:val="TableContents"/>
-              <w:rPr>
-                <w:sz w:val="20"/>
-                <w:szCs w:val="20"/>
-              </w:rPr>
-            </w:pPr>
-            <w:r>
-              <w:rPr>
-                <w:sz w:val="20"/>
-                <w:szCs w:val="20"/>
-              </w:rPr>
+            <w:vMerge w:val="restart"/>
+            <w:tcBorders>
+              <w:top w:val="single" w:sz="2" w:space="0" w:color="000000"/>
+              <w:left w:val="single" w:sz="2" w:space="0" w:color="000000"/>
+              <w:bottom w:val="single" w:sz="2" w:space="0" w:color="000000"/>
+              <w:insideH w:val="single" w:sz="2" w:space="0" w:color="000000"/>
+            </w:tcBorders>
+            <w:shd w:fill="auto" w:val="clear"/>
+            <w:vAlign w:val="center"/>
+          </w:tcPr>
+          <w:p>
+            <w:pPr>
+              <w:pStyle w:val="TableContents"/>
+              <w:rPr>
+                <w:sz w:val="20"/>
+                <w:szCs w:val="20"/>
+              </w:rPr>
+            </w:pPr>
+            <w:r>
+              <w:rPr>
+                <w:sz w:val="20"/>
+                <w:szCs w:val="20"/>
+              </w:rPr>
+              <w:t>Arithmetic</w:t>
             </w:r>
           </w:p>
         </w:tc>
@@ -546,60 +560,57 @@
             </w:pPr>
             <w:r>
               <w:rPr>
-                <w:strike/>
-                <w:color w:val="CE181E"/>
-                <w:sz w:val="20"/>
-                <w:szCs w:val="20"/>
-              </w:rPr>
-              <w:t>Reset</w:t>
+                <w:sz w:val="20"/>
+                <w:szCs w:val="20"/>
+              </w:rPr>
+              <w:t>Add</w:t>
             </w:r>
           </w:p>
         </w:tc>
         <w:tc>
           <w:tcPr>
             <w:tcW w:w="1619" w:type="dxa"/>
-            <w:vMerge w:val="continue"/>
-            <w:tcBorders>
-              <w:top w:val="single" w:sz="2" w:space="0" w:color="000000"/>
-              <w:left w:val="single" w:sz="2" w:space="0" w:color="000000"/>
-              <w:bottom w:val="single" w:sz="2" w:space="0" w:color="000000"/>
-              <w:insideH w:val="single" w:sz="2" w:space="0" w:color="000000"/>
-            </w:tcBorders>
-            <w:shd w:fill="auto" w:val="clear"/>
-          </w:tcPr>
-          <w:p>
-            <w:pPr>
-              <w:pStyle w:val="TableContents"/>
-              <w:rPr>
-                <w:rFonts w:ascii="Liberation Sans" w:hAnsi="Liberation Sans"/>
-                <w:b w:val="false"/>
-                <w:b w:val="false"/>
-                <w:i w:val="false"/>
-                <w:i w:val="false"/>
-                <w:strike w:val="false"/>
-                <w:dstrike w:val="false"/>
-                <w:outline w:val="false"/>
-                <w:shadow w:val="false"/>
-                <w:sz w:val="20"/>
-                <w:szCs w:val="20"/>
-                <w:u w:val="none"/>
-                <w:em w:val="none"/>
-              </w:rPr>
-            </w:pPr>
-            <w:r>
-              <w:rPr>
-                <w:rFonts w:ascii="Liberation Sans" w:hAnsi="Liberation Sans"/>
-                <w:b w:val="false"/>
-                <w:i w:val="false"/>
-                <w:strike w:val="false"/>
-                <w:dstrike w:val="false"/>
-                <w:outline w:val="false"/>
-                <w:shadow w:val="false"/>
-                <w:sz w:val="20"/>
-                <w:szCs w:val="20"/>
-                <w:u w:val="none"/>
-                <w:em w:val="none"/>
-              </w:rPr>
+            <w:tcBorders>
+              <w:top w:val="single" w:sz="2" w:space="0" w:color="000000"/>
+              <w:left w:val="single" w:sz="2" w:space="0" w:color="000000"/>
+              <w:bottom w:val="single" w:sz="2" w:space="0" w:color="000000"/>
+              <w:insideH w:val="single" w:sz="2" w:space="0" w:color="000000"/>
+            </w:tcBorders>
+            <w:shd w:fill="auto" w:val="clear"/>
+          </w:tcPr>
+          <w:p>
+            <w:pPr>
+              <w:pStyle w:val="TableContents"/>
+              <w:rPr>
+                <w:rFonts w:ascii="Liberation Sans" w:hAnsi="Liberation Sans"/>
+                <w:b w:val="false"/>
+                <w:b w:val="false"/>
+                <w:i w:val="false"/>
+                <w:i w:val="false"/>
+                <w:strike w:val="false"/>
+                <w:dstrike w:val="false"/>
+                <w:outline w:val="false"/>
+                <w:shadow w:val="false"/>
+                <w:sz w:val="20"/>
+                <w:u w:val="none"/>
+                <w:em w:val="none"/>
+              </w:rPr>
+            </w:pPr>
+            <w:r>
+              <w:rPr>
+                <w:rFonts w:ascii="Liberation Sans" w:hAnsi="Liberation Sans"/>
+                <w:b w:val="false"/>
+                <w:i w:val="false"/>
+                <w:strike w:val="false"/>
+                <w:dstrike w:val="false"/>
+                <w:outline w:val="false"/>
+                <w:shadow w:val="false"/>
+                <w:sz w:val="20"/>
+                <w:szCs w:val="20"/>
+                <w:u w:val="none"/>
+                <w:em w:val="none"/>
+              </w:rPr>
+              <w:t>BIN_DEST</w:t>
             </w:r>
           </w:p>
         </w:tc>
@@ -619,36 +630,23 @@
           <w:p>
             <w:pPr>
               <w:pStyle w:val="TableContents"/>
-              <w:rPr>
-                <w:rFonts w:ascii="Liberation Sans" w:hAnsi="Liberation Sans"/>
-                <w:b w:val="false"/>
-                <w:b w:val="false"/>
-                <w:i w:val="false"/>
-                <w:i w:val="false"/>
-                <w:strike w:val="false"/>
-                <w:dstrike w:val="false"/>
-                <w:outline w:val="false"/>
-                <w:shadow w:val="false"/>
-                <w:sz w:val="20"/>
-                <w:u w:val="none"/>
-                <w:em w:val="none"/>
-              </w:rPr>
-            </w:pPr>
-            <w:r>
-              <w:rPr>
-                <w:rFonts w:ascii="Liberation Sans" w:hAnsi="Liberation Sans"/>
-                <w:b w:val="false"/>
-                <w:i w:val="false"/>
-                <w:strike/>
-                <w:outline w:val="false"/>
-                <w:shadow w:val="false"/>
-                <w:color w:val="CE181E"/>
-                <w:sz w:val="20"/>
-                <w:szCs w:val="20"/>
-                <w:u w:val="none"/>
-                <w:em w:val="none"/>
-              </w:rPr>
-              <w:t>res</w:t>
+              <w:rPr/>
+            </w:pPr>
+            <w:r>
+              <w:rPr>
+                <w:rFonts w:ascii="Liberation Sans" w:hAnsi="Liberation Sans"/>
+                <w:b w:val="false"/>
+                <w:i w:val="false"/>
+                <w:strike w:val="false"/>
+                <w:dstrike w:val="false"/>
+                <w:outline w:val="false"/>
+                <w:shadow w:val="false"/>
+                <w:sz w:val="20"/>
+                <w:szCs w:val="20"/>
+                <w:u w:val="none"/>
+                <w:em w:val="none"/>
+              </w:rPr>
+              <w:t>add rd,rs2,rs1</w:t>
             </w:r>
           </w:p>
         </w:tc>
@@ -658,30 +656,28 @@
         <w:tc>
           <w:tcPr>
             <w:tcW w:w="1260" w:type="dxa"/>
-            <w:vMerge w:val="restart"/>
-            <w:tcBorders>
-              <w:top w:val="single" w:sz="2" w:space="0" w:color="000000"/>
-              <w:left w:val="single" w:sz="2" w:space="0" w:color="000000"/>
-              <w:bottom w:val="single" w:sz="2" w:space="0" w:color="000000"/>
-              <w:insideH w:val="single" w:sz="2" w:space="0" w:color="000000"/>
-            </w:tcBorders>
-            <w:shd w:fill="auto" w:val="clear"/>
-            <w:vAlign w:val="center"/>
-          </w:tcPr>
-          <w:p>
-            <w:pPr>
-              <w:pStyle w:val="TableContents"/>
-              <w:rPr>
-                <w:sz w:val="20"/>
-                <w:szCs w:val="20"/>
-              </w:rPr>
-            </w:pPr>
-            <w:r>
-              <w:rPr>
-                <w:sz w:val="20"/>
-                <w:szCs w:val="20"/>
-              </w:rPr>
-              <w:t>Arithmetic</w:t>
+            <w:vMerge w:val="continue"/>
+            <w:tcBorders>
+              <w:top w:val="single" w:sz="2" w:space="0" w:color="000000"/>
+              <w:left w:val="single" w:sz="2" w:space="0" w:color="000000"/>
+              <w:bottom w:val="single" w:sz="2" w:space="0" w:color="000000"/>
+              <w:insideH w:val="single" w:sz="2" w:space="0" w:color="000000"/>
+            </w:tcBorders>
+            <w:shd w:fill="auto" w:val="clear"/>
+          </w:tcPr>
+          <w:p>
+            <w:pPr>
+              <w:pStyle w:val="TableContents"/>
+              <w:rPr>
+                <w:sz w:val="20"/>
+                <w:szCs w:val="20"/>
+              </w:rPr>
+            </w:pPr>
+            <w:r>
+              <w:rPr>
+                <w:sz w:val="20"/>
+                <w:szCs w:val="20"/>
+              </w:rPr>
             </w:r>
           </w:p>
         </w:tc>
@@ -709,7 +705,7 @@
                 <w:sz w:val="20"/>
                 <w:szCs w:val="20"/>
               </w:rPr>
-              <w:t>Add</w:t>
+              <w:t>Multiply</w:t>
             </w:r>
           </w:p>
         </w:tc>
@@ -777,36 +773,28 @@
             <w:pPr>
               <w:pStyle w:val="TableContents"/>
               <w:rPr>
-                <w:rFonts w:ascii="Liberation Sans" w:hAnsi="Liberation Sans"/>
-                <w:b w:val="false"/>
-                <w:b w:val="false"/>
-                <w:i w:val="false"/>
-                <w:i w:val="false"/>
-                <w:strike w:val="false"/>
-                <w:dstrike w:val="false"/>
-                <w:outline w:val="false"/>
-                <w:shadow w:val="false"/>
-                <w:sz w:val="20"/>
-                <w:u w:val="none"/>
-                <w:em w:val="none"/>
-              </w:rPr>
-            </w:pPr>
-            <w:r>
-              <w:rPr>
-                <w:rFonts w:ascii="Liberation Sans" w:hAnsi="Liberation Sans"/>
-                <w:b w:val="false"/>
-                <w:i w:val="false"/>
-                <w:strike w:val="false"/>
-                <w:dstrike w:val="false"/>
-                <w:outline w:val="false"/>
-                <w:shadow w:val="false"/>
-                <w:sz w:val="20"/>
-                <w:szCs w:val="20"/>
-                <w:u w:val="none"/>
-                <w:em w:val="none"/>
-              </w:rPr>
-              <w:t>ads rd,rs2,rs1</w:t>
-            </w:r>
+                <w:sz w:val="20"/>
+                <w:szCs w:val="20"/>
+              </w:rPr>
+            </w:pPr>
+            <w:bookmarkStart w:id="0" w:name="__DdeLink__789_1318380998"/>
+            <w:r>
+              <w:rPr>
+                <w:rFonts w:ascii="Liberation Sans" w:hAnsi="Liberation Sans"/>
+                <w:b w:val="false"/>
+                <w:i w:val="false"/>
+                <w:strike w:val="false"/>
+                <w:dstrike w:val="false"/>
+                <w:outline w:val="false"/>
+                <w:shadow w:val="false"/>
+                <w:sz w:val="20"/>
+                <w:szCs w:val="20"/>
+                <w:u w:val="none"/>
+                <w:em w:val="none"/>
+              </w:rPr>
+              <w:t>mul rd,rs2,rs1</w:t>
+            </w:r>
+            <w:bookmarkEnd w:id="0"/>
           </w:p>
         </w:tc>
       </w:tr>
@@ -815,28 +803,30 @@
         <w:tc>
           <w:tcPr>
             <w:tcW w:w="1260" w:type="dxa"/>
-            <w:vMerge w:val="continue"/>
-            <w:tcBorders>
-              <w:top w:val="single" w:sz="2" w:space="0" w:color="000000"/>
-              <w:left w:val="single" w:sz="2" w:space="0" w:color="000000"/>
-              <w:bottom w:val="single" w:sz="2" w:space="0" w:color="000000"/>
-              <w:insideH w:val="single" w:sz="2" w:space="0" w:color="000000"/>
-            </w:tcBorders>
-            <w:shd w:fill="auto" w:val="clear"/>
-          </w:tcPr>
-          <w:p>
-            <w:pPr>
-              <w:pStyle w:val="TableContents"/>
-              <w:rPr>
-                <w:sz w:val="20"/>
-                <w:szCs w:val="20"/>
-              </w:rPr>
-            </w:pPr>
-            <w:r>
-              <w:rPr>
-                <w:sz w:val="20"/>
-                <w:szCs w:val="20"/>
-              </w:rPr>
+            <w:vMerge w:val="restart"/>
+            <w:tcBorders>
+              <w:top w:val="single" w:sz="2" w:space="0" w:color="000000"/>
+              <w:left w:val="single" w:sz="2" w:space="0" w:color="000000"/>
+              <w:bottom w:val="single" w:sz="2" w:space="0" w:color="000000"/>
+              <w:insideH w:val="single" w:sz="2" w:space="0" w:color="000000"/>
+            </w:tcBorders>
+            <w:shd w:fill="auto" w:val="clear"/>
+            <w:vAlign w:val="center"/>
+          </w:tcPr>
+          <w:p>
+            <w:pPr>
+              <w:pStyle w:val="TableContents"/>
+              <w:rPr>
+                <w:sz w:val="20"/>
+                <w:szCs w:val="20"/>
+              </w:rPr>
+            </w:pPr>
+            <w:r>
+              <w:rPr>
+                <w:sz w:val="20"/>
+                <w:szCs w:val="20"/>
+              </w:rPr>
+              <w:t>Logical</w:t>
             </w:r>
           </w:p>
         </w:tc>
@@ -864,7 +854,7 @@
                 <w:sz w:val="20"/>
                 <w:szCs w:val="20"/>
               </w:rPr>
-              <w:t>Multiply</w:t>
+              <w:t>OR</w:t>
             </w:r>
           </w:p>
         </w:tc>
@@ -883,18 +873,8 @@
             <w:pPr>
               <w:pStyle w:val="TableContents"/>
               <w:rPr>
-                <w:rFonts w:ascii="Liberation Sans" w:hAnsi="Liberation Sans"/>
-                <w:b w:val="false"/>
-                <w:b w:val="false"/>
-                <w:i w:val="false"/>
-                <w:i w:val="false"/>
-                <w:strike w:val="false"/>
-                <w:dstrike w:val="false"/>
-                <w:outline w:val="false"/>
-                <w:shadow w:val="false"/>
-                <w:sz w:val="20"/>
-                <w:u w:val="none"/>
-                <w:em w:val="none"/>
+                <w:sz w:val="20"/>
+                <w:szCs w:val="20"/>
               </w:rPr>
             </w:pPr>
             <w:r>
@@ -931,29 +911,24 @@
           <w:p>
             <w:pPr>
               <w:pStyle w:val="TableContents"/>
-              <w:rPr>
-                <w:sz w:val="20"/>
-                <w:szCs w:val="20"/>
-              </w:rPr>
-            </w:pPr>
-            <w:bookmarkStart w:id="0" w:name="__DdeLink__789_1318380998"/>
-            <w:r>
-              <w:rPr>
-                <w:rFonts w:ascii="Liberation Sans" w:hAnsi="Liberation Sans"/>
-                <w:b w:val="false"/>
-                <w:i w:val="false"/>
-                <w:strike w:val="false"/>
-                <w:dstrike w:val="false"/>
-                <w:outline w:val="false"/>
-                <w:shadow w:val="false"/>
-                <w:sz w:val="20"/>
-                <w:szCs w:val="20"/>
-                <w:u w:val="none"/>
-                <w:em w:val="none"/>
-              </w:rPr>
-              <w:t>mul rd,rs2,rs1</w:t>
-            </w:r>
-            <w:bookmarkEnd w:id="0"/>
+              <w:rPr/>
+            </w:pPr>
+            <w:r>
+              <w:rPr>
+                <w:rFonts w:ascii="Liberation Sans" w:hAnsi="Liberation Sans"/>
+                <w:b w:val="false"/>
+                <w:i w:val="false"/>
+                <w:strike w:val="false"/>
+                <w:dstrike w:val="false"/>
+                <w:outline w:val="false"/>
+                <w:shadow w:val="false"/>
+                <w:sz w:val="20"/>
+                <w:szCs w:val="20"/>
+                <w:u w:val="none"/>
+                <w:em w:val="none"/>
+              </w:rPr>
+              <w:t>or rd,rs2,rs1</w:t>
+            </w:r>
           </w:p>
         </w:tc>
       </w:tr>
@@ -962,7 +937,7 @@
         <w:tc>
           <w:tcPr>
             <w:tcW w:w="1260" w:type="dxa"/>
-            <w:vMerge w:val="restart"/>
+            <w:vMerge w:val="continue"/>
             <w:tcBorders>
               <w:top w:val="single" w:sz="2" w:space="0" w:color="000000"/>
               <w:left w:val="single" w:sz="2" w:space="0" w:color="000000"/>
@@ -985,7 +960,6 @@
                 <w:sz w:val="20"/>
                 <w:szCs w:val="20"/>
               </w:rPr>
-              <w:t>Logical</w:t>
             </w:r>
           </w:p>
         </w:tc>
@@ -1013,7 +987,7 @@
                 <w:sz w:val="20"/>
                 <w:szCs w:val="20"/>
               </w:rPr>
-              <w:t>OR</w:t>
+              <w:t>AND</w:t>
             </w:r>
           </w:p>
         </w:tc>
@@ -1070,26 +1044,23 @@
           <w:p>
             <w:pPr>
               <w:pStyle w:val="TableContents"/>
-              <w:rPr>
-                <w:sz w:val="20"/>
-                <w:szCs w:val="20"/>
-              </w:rPr>
-            </w:pPr>
-            <w:r>
-              <w:rPr>
-                <w:rFonts w:ascii="Liberation Sans" w:hAnsi="Liberation Sans"/>
-                <w:b w:val="false"/>
-                <w:i w:val="false"/>
-                <w:strike w:val="false"/>
-                <w:dstrike w:val="false"/>
-                <w:outline w:val="false"/>
-                <w:shadow w:val="false"/>
-                <w:sz w:val="20"/>
-                <w:szCs w:val="20"/>
-                <w:u w:val="none"/>
-                <w:em w:val="none"/>
-              </w:rPr>
-              <w:t>ors rd,rs2,rs1</w:t>
+              <w:rPr/>
+            </w:pPr>
+            <w:r>
+              <w:rPr>
+                <w:rFonts w:ascii="Liberation Sans" w:hAnsi="Liberation Sans"/>
+                <w:b w:val="false"/>
+                <w:i w:val="false"/>
+                <w:strike w:val="false"/>
+                <w:dstrike w:val="false"/>
+                <w:outline w:val="false"/>
+                <w:shadow w:val="false"/>
+                <w:sz w:val="20"/>
+                <w:szCs w:val="20"/>
+                <w:u w:val="none"/>
+                <w:em w:val="none"/>
+              </w:rPr>
+              <w:t>and rd,rs2,rs1</w:t>
             </w:r>
           </w:p>
         </w:tc>
@@ -1149,7 +1120,7 @@
                 <w:sz w:val="20"/>
                 <w:szCs w:val="20"/>
               </w:rPr>
-              <w:t>AND</w:t>
+              <w:t>XOR</w:t>
             </w:r>
           </w:p>
         </w:tc>
@@ -1206,26 +1177,23 @@
           <w:p>
             <w:pPr>
               <w:pStyle w:val="TableContents"/>
-              <w:rPr>
-                <w:sz w:val="20"/>
-                <w:szCs w:val="20"/>
-              </w:rPr>
-            </w:pPr>
-            <w:r>
-              <w:rPr>
-                <w:rFonts w:ascii="Liberation Sans" w:hAnsi="Liberation Sans"/>
-                <w:b w:val="false"/>
-                <w:i w:val="false"/>
-                <w:strike w:val="false"/>
-                <w:dstrike w:val="false"/>
-                <w:outline w:val="false"/>
-                <w:shadow w:val="false"/>
-                <w:sz w:val="20"/>
-                <w:szCs w:val="20"/>
-                <w:u w:val="none"/>
-                <w:em w:val="none"/>
-              </w:rPr>
-              <w:t>ars rd,rs2,rs1</w:t>
+              <w:rPr/>
+            </w:pPr>
+            <w:r>
+              <w:rPr>
+                <w:rFonts w:ascii="Liberation Sans" w:hAnsi="Liberation Sans"/>
+                <w:b w:val="false"/>
+                <w:i w:val="false"/>
+                <w:strike w:val="false"/>
+                <w:dstrike w:val="false"/>
+                <w:outline w:val="false"/>
+                <w:shadow w:val="false"/>
+                <w:sz w:val="20"/>
+                <w:szCs w:val="20"/>
+                <w:u w:val="none"/>
+                <w:em w:val="none"/>
+              </w:rPr>
+              <w:t>xor rd,rs2,rs1</w:t>
             </w:r>
           </w:p>
         </w:tc>
@@ -1235,7 +1203,7 @@
         <w:tc>
           <w:tcPr>
             <w:tcW w:w="1260" w:type="dxa"/>
-            <w:vMerge w:val="continue"/>
+            <w:vMerge w:val="restart"/>
             <w:tcBorders>
               <w:top w:val="single" w:sz="2" w:space="0" w:color="000000"/>
               <w:left w:val="single" w:sz="2" w:space="0" w:color="000000"/>
@@ -1258,6 +1226,7 @@
                 <w:sz w:val="20"/>
                 <w:szCs w:val="20"/>
               </w:rPr>
+              <w:t>Shift</w:t>
             </w:r>
           </w:p>
         </w:tc>
@@ -1285,7 +1254,7 @@
                 <w:sz w:val="20"/>
                 <w:szCs w:val="20"/>
               </w:rPr>
-              <w:t>XOR</w:t>
+              <w:t>Shift left by 1</w:t>
             </w:r>
           </w:p>
         </w:tc>
@@ -1304,25 +1273,35 @@
             <w:pPr>
               <w:pStyle w:val="TableContents"/>
               <w:rPr>
-                <w:sz w:val="20"/>
-                <w:szCs w:val="20"/>
-              </w:rPr>
-            </w:pPr>
-            <w:r>
-              <w:rPr>
-                <w:rFonts w:ascii="Liberation Sans" w:hAnsi="Liberation Sans"/>
-                <w:b w:val="false"/>
-                <w:i w:val="false"/>
-                <w:strike w:val="false"/>
-                <w:dstrike w:val="false"/>
-                <w:outline w:val="false"/>
-                <w:shadow w:val="false"/>
-                <w:sz w:val="20"/>
-                <w:szCs w:val="20"/>
-                <w:u w:val="none"/>
-                <w:em w:val="none"/>
-              </w:rPr>
-              <w:t>BIN_DEST</w:t>
+                <w:rFonts w:ascii="Liberation Sans" w:hAnsi="Liberation Sans"/>
+                <w:b w:val="false"/>
+                <w:b w:val="false"/>
+                <w:i w:val="false"/>
+                <w:i w:val="false"/>
+                <w:strike w:val="false"/>
+                <w:dstrike w:val="false"/>
+                <w:outline w:val="false"/>
+                <w:shadow w:val="false"/>
+                <w:sz w:val="20"/>
+                <w:u w:val="none"/>
+                <w:em w:val="none"/>
+              </w:rPr>
+            </w:pPr>
+            <w:r>
+              <w:rPr>
+                <w:rFonts w:ascii="Liberation Sans" w:hAnsi="Liberation Sans"/>
+                <w:b w:val="false"/>
+                <w:i w:val="false"/>
+                <w:strike w:val="false"/>
+                <w:dstrike w:val="false"/>
+                <w:outline w:val="false"/>
+                <w:shadow w:val="false"/>
+                <w:sz w:val="20"/>
+                <w:szCs w:val="20"/>
+                <w:u w:val="none"/>
+                <w:em w:val="none"/>
+              </w:rPr>
+              <w:t>UN_DEST</w:t>
             </w:r>
           </w:p>
         </w:tc>
@@ -1342,26 +1321,23 @@
           <w:p>
             <w:pPr>
               <w:pStyle w:val="TableContents"/>
-              <w:rPr>
-                <w:sz w:val="20"/>
-                <w:szCs w:val="20"/>
-              </w:rPr>
-            </w:pPr>
-            <w:r>
-              <w:rPr>
-                <w:rFonts w:ascii="Liberation Sans" w:hAnsi="Liberation Sans"/>
-                <w:b w:val="false"/>
-                <w:i w:val="false"/>
-                <w:strike w:val="false"/>
-                <w:dstrike w:val="false"/>
-                <w:outline w:val="false"/>
-                <w:shadow w:val="false"/>
-                <w:sz w:val="20"/>
-                <w:szCs w:val="20"/>
-                <w:u w:val="none"/>
-                <w:em w:val="none"/>
-              </w:rPr>
-              <w:t>xrs rd,rs2,rs1</w:t>
+              <w:rPr/>
+            </w:pPr>
+            <w:r>
+              <w:rPr>
+                <w:rFonts w:ascii="Liberation Sans" w:hAnsi="Liberation Sans"/>
+                <w:b w:val="false"/>
+                <w:i w:val="false"/>
+                <w:strike w:val="false"/>
+                <w:dstrike w:val="false"/>
+                <w:outline w:val="false"/>
+                <w:shadow w:val="false"/>
+                <w:sz w:val="20"/>
+                <w:szCs w:val="20"/>
+                <w:u w:val="none"/>
+                <w:em w:val="none"/>
+              </w:rPr>
+              <w:t>sl1 rd,rs1</w:t>
             </w:r>
           </w:p>
         </w:tc>
@@ -1371,30 +1347,28 @@
         <w:tc>
           <w:tcPr>
             <w:tcW w:w="1260" w:type="dxa"/>
-            <w:vMerge w:val="restart"/>
-            <w:tcBorders>
-              <w:top w:val="single" w:sz="2" w:space="0" w:color="000000"/>
-              <w:left w:val="single" w:sz="2" w:space="0" w:color="000000"/>
-              <w:bottom w:val="single" w:sz="2" w:space="0" w:color="000000"/>
-              <w:insideH w:val="single" w:sz="2" w:space="0" w:color="000000"/>
-            </w:tcBorders>
-            <w:shd w:fill="auto" w:val="clear"/>
-            <w:vAlign w:val="center"/>
-          </w:tcPr>
-          <w:p>
-            <w:pPr>
-              <w:pStyle w:val="TableContents"/>
-              <w:rPr>
-                <w:sz w:val="20"/>
-                <w:szCs w:val="20"/>
-              </w:rPr>
-            </w:pPr>
-            <w:r>
-              <w:rPr>
-                <w:sz w:val="20"/>
-                <w:szCs w:val="20"/>
-              </w:rPr>
-              <w:t>Shift</w:t>
+            <w:vMerge w:val="continue"/>
+            <w:tcBorders>
+              <w:top w:val="single" w:sz="2" w:space="0" w:color="000000"/>
+              <w:left w:val="single" w:sz="2" w:space="0" w:color="000000"/>
+              <w:bottom w:val="single" w:sz="2" w:space="0" w:color="000000"/>
+              <w:insideH w:val="single" w:sz="2" w:space="0" w:color="000000"/>
+            </w:tcBorders>
+            <w:shd w:fill="auto" w:val="clear"/>
+          </w:tcPr>
+          <w:p>
+            <w:pPr>
+              <w:pStyle w:val="TableContents"/>
+              <w:rPr>
+                <w:sz w:val="20"/>
+                <w:szCs w:val="20"/>
+              </w:rPr>
+            </w:pPr>
+            <w:r>
+              <w:rPr>
+                <w:sz w:val="20"/>
+                <w:szCs w:val="20"/>
+              </w:rPr>
             </w:r>
           </w:p>
         </w:tc>
@@ -1422,7 +1396,7 @@
                 <w:sz w:val="20"/>
                 <w:szCs w:val="20"/>
               </w:rPr>
-              <w:t>Shift left by 1</w:t>
+              <w:t>Shift left by 8</w:t>
             </w:r>
           </w:p>
         </w:tc>
@@ -1489,36 +1463,23 @@
           <w:p>
             <w:pPr>
               <w:pStyle w:val="TableContents"/>
-              <w:rPr>
-                <w:rFonts w:ascii="Liberation Sans" w:hAnsi="Liberation Sans"/>
-                <w:b w:val="false"/>
-                <w:b w:val="false"/>
-                <w:i w:val="false"/>
-                <w:i w:val="false"/>
-                <w:strike w:val="false"/>
-                <w:dstrike w:val="false"/>
-                <w:outline w:val="false"/>
-                <w:shadow w:val="false"/>
-                <w:sz w:val="20"/>
-                <w:u w:val="none"/>
-                <w:em w:val="none"/>
-              </w:rPr>
-            </w:pPr>
-            <w:r>
-              <w:rPr>
-                <w:rFonts w:ascii="Liberation Sans" w:hAnsi="Liberation Sans"/>
-                <w:b w:val="false"/>
-                <w:i w:val="false"/>
-                <w:strike w:val="false"/>
-                <w:dstrike w:val="false"/>
-                <w:outline w:val="false"/>
-                <w:shadow w:val="false"/>
-                <w:sz w:val="20"/>
-                <w:szCs w:val="20"/>
-                <w:u w:val="none"/>
-                <w:em w:val="none"/>
-              </w:rPr>
-              <w:t>ls1 rd,rs1</w:t>
+              <w:rPr/>
+            </w:pPr>
+            <w:r>
+              <w:rPr>
+                <w:rFonts w:ascii="Liberation Sans" w:hAnsi="Liberation Sans"/>
+                <w:b w:val="false"/>
+                <w:i w:val="false"/>
+                <w:strike w:val="false"/>
+                <w:dstrike w:val="false"/>
+                <w:outline w:val="false"/>
+                <w:shadow w:val="false"/>
+                <w:sz w:val="20"/>
+                <w:szCs w:val="20"/>
+                <w:u w:val="none"/>
+                <w:em w:val="none"/>
+              </w:rPr>
+              <w:t>sl8 rd,rs8</w:t>
             </w:r>
           </w:p>
         </w:tc>
@@ -1577,7 +1538,7 @@
                 <w:sz w:val="20"/>
                 <w:szCs w:val="20"/>
               </w:rPr>
-              <w:t>Shift left by 8</w:t>
+              <w:t>Shift right by 1</w:t>
             </w:r>
           </w:p>
         </w:tc>
@@ -1644,36 +1605,23 @@
           <w:p>
             <w:pPr>
               <w:pStyle w:val="TableContents"/>
-              <w:rPr>
-                <w:rFonts w:ascii="Liberation Sans" w:hAnsi="Liberation Sans"/>
-                <w:b w:val="false"/>
-                <w:b w:val="false"/>
-                <w:i w:val="false"/>
-                <w:i w:val="false"/>
-                <w:strike w:val="false"/>
-                <w:dstrike w:val="false"/>
-                <w:outline w:val="false"/>
-                <w:shadow w:val="false"/>
-                <w:sz w:val="20"/>
-                <w:u w:val="none"/>
-                <w:em w:val="none"/>
-              </w:rPr>
-            </w:pPr>
-            <w:r>
-              <w:rPr>
-                <w:rFonts w:ascii="Liberation Sans" w:hAnsi="Liberation Sans"/>
-                <w:b w:val="false"/>
-                <w:i w:val="false"/>
-                <w:strike w:val="false"/>
-                <w:dstrike w:val="false"/>
-                <w:outline w:val="false"/>
-                <w:shadow w:val="false"/>
-                <w:sz w:val="20"/>
-                <w:szCs w:val="20"/>
-                <w:u w:val="none"/>
-                <w:em w:val="none"/>
-              </w:rPr>
-              <w:t>ls8 rd,rs8</w:t>
+              <w:rPr/>
+            </w:pPr>
+            <w:r>
+              <w:rPr>
+                <w:rFonts w:ascii="Liberation Sans" w:hAnsi="Liberation Sans"/>
+                <w:b w:val="false"/>
+                <w:i w:val="false"/>
+                <w:strike w:val="false"/>
+                <w:dstrike w:val="false"/>
+                <w:outline w:val="false"/>
+                <w:shadow w:val="false"/>
+                <w:sz w:val="20"/>
+                <w:szCs w:val="20"/>
+                <w:u w:val="none"/>
+                <w:em w:val="none"/>
+              </w:rPr>
+              <w:t>sr1 rd,rs1</w:t>
             </w:r>
           </w:p>
         </w:tc>
@@ -1732,7 +1680,7 @@
                 <w:sz w:val="20"/>
                 <w:szCs w:val="20"/>
               </w:rPr>
-              <w:t>Shift right by 1</w:t>
+              <w:t>Shift right by 8</w:t>
             </w:r>
           </w:p>
         </w:tc>
@@ -1799,36 +1747,23 @@
           <w:p>
             <w:pPr>
               <w:pStyle w:val="TableContents"/>
-              <w:rPr>
-                <w:rFonts w:ascii="Liberation Sans" w:hAnsi="Liberation Sans"/>
-                <w:b w:val="false"/>
-                <w:b w:val="false"/>
-                <w:i w:val="false"/>
-                <w:i w:val="false"/>
-                <w:strike w:val="false"/>
-                <w:dstrike w:val="false"/>
-                <w:outline w:val="false"/>
-                <w:shadow w:val="false"/>
-                <w:sz w:val="20"/>
-                <w:u w:val="none"/>
-                <w:em w:val="none"/>
-              </w:rPr>
-            </w:pPr>
-            <w:r>
-              <w:rPr>
-                <w:rFonts w:ascii="Liberation Sans" w:hAnsi="Liberation Sans"/>
-                <w:b w:val="false"/>
-                <w:i w:val="false"/>
-                <w:strike w:val="false"/>
-                <w:dstrike w:val="false"/>
-                <w:outline w:val="false"/>
-                <w:shadow w:val="false"/>
-                <w:sz w:val="20"/>
-                <w:szCs w:val="20"/>
-                <w:u w:val="none"/>
-                <w:em w:val="none"/>
-              </w:rPr>
-              <w:t>rs1 rd,rs1</w:t>
+              <w:rPr/>
+            </w:pPr>
+            <w:r>
+              <w:rPr>
+                <w:rFonts w:ascii="Liberation Sans" w:hAnsi="Liberation Sans"/>
+                <w:b w:val="false"/>
+                <w:i w:val="false"/>
+                <w:strike w:val="false"/>
+                <w:dstrike w:val="false"/>
+                <w:outline w:val="false"/>
+                <w:shadow w:val="false"/>
+                <w:sz w:val="20"/>
+                <w:szCs w:val="20"/>
+                <w:u w:val="none"/>
+                <w:em w:val="none"/>
+              </w:rPr>
+              <w:t>sr8 rd,rs8</w:t>
             </w:r>
           </w:p>
         </w:tc>
@@ -1887,7 +1822,7 @@
                 <w:sz w:val="20"/>
                 <w:szCs w:val="20"/>
               </w:rPr>
-              <w:t>Shift right by 8</w:t>
+              <w:t>Rotate left by 1</w:t>
             </w:r>
           </w:p>
         </w:tc>
@@ -1954,36 +1889,23 @@
           <w:p>
             <w:pPr>
               <w:pStyle w:val="TableContents"/>
-              <w:rPr>
-                <w:rFonts w:ascii="Liberation Sans" w:hAnsi="Liberation Sans"/>
-                <w:b w:val="false"/>
-                <w:b w:val="false"/>
-                <w:i w:val="false"/>
-                <w:i w:val="false"/>
-                <w:strike w:val="false"/>
-                <w:dstrike w:val="false"/>
-                <w:outline w:val="false"/>
-                <w:shadow w:val="false"/>
-                <w:sz w:val="20"/>
-                <w:u w:val="none"/>
-                <w:em w:val="none"/>
-              </w:rPr>
-            </w:pPr>
-            <w:r>
-              <w:rPr>
-                <w:rFonts w:ascii="Liberation Sans" w:hAnsi="Liberation Sans"/>
-                <w:b w:val="false"/>
-                <w:i w:val="false"/>
-                <w:strike w:val="false"/>
-                <w:dstrike w:val="false"/>
-                <w:outline w:val="false"/>
-                <w:shadow w:val="false"/>
-                <w:sz w:val="20"/>
-                <w:szCs w:val="20"/>
-                <w:u w:val="none"/>
-                <w:em w:val="none"/>
-              </w:rPr>
-              <w:t>rs8 rd,rs8</w:t>
+              <w:rPr/>
+            </w:pPr>
+            <w:r>
+              <w:rPr>
+                <w:rFonts w:ascii="Liberation Sans" w:hAnsi="Liberation Sans"/>
+                <w:b w:val="false"/>
+                <w:i w:val="false"/>
+                <w:strike w:val="false"/>
+                <w:dstrike w:val="false"/>
+                <w:outline w:val="false"/>
+                <w:shadow w:val="false"/>
+                <w:sz w:val="20"/>
+                <w:szCs w:val="20"/>
+                <w:u w:val="none"/>
+                <w:em w:val="none"/>
+              </w:rPr>
+              <w:t xml:space="preserve">rol1 rd,rs1 </w:t>
             </w:r>
           </w:p>
         </w:tc>
@@ -2042,7 +1964,7 @@
                 <w:sz w:val="20"/>
                 <w:szCs w:val="20"/>
               </w:rPr>
-              <w:t>Rotate left by 1</w:t>
+              <w:t>Rotate right by 1</w:t>
             </w:r>
           </w:p>
         </w:tc>
@@ -2138,7 +2060,7 @@
                 <w:u w:val="none"/>
                 <w:em w:val="none"/>
               </w:rPr>
-              <w:t xml:space="preserve">lr1 rd,rs1 </w:t>
+              <w:t xml:space="preserve">ror1 rd,rs1 </w:t>
             </w:r>
           </w:p>
         </w:tc>
@@ -2197,7 +2119,7 @@
                 <w:sz w:val="20"/>
                 <w:szCs w:val="20"/>
               </w:rPr>
-              <w:t>Rotate right by 1</w:t>
+              <w:t>Arithmetic Shift right by 1</w:t>
             </w:r>
           </w:p>
         </w:tc>
@@ -2264,36 +2186,23 @@
           <w:p>
             <w:pPr>
               <w:pStyle w:val="TableContents"/>
-              <w:rPr>
-                <w:rFonts w:ascii="Liberation Sans" w:hAnsi="Liberation Sans"/>
-                <w:b w:val="false"/>
-                <w:b w:val="false"/>
-                <w:i w:val="false"/>
-                <w:i w:val="false"/>
-                <w:strike w:val="false"/>
-                <w:dstrike w:val="false"/>
-                <w:outline w:val="false"/>
-                <w:shadow w:val="false"/>
-                <w:sz w:val="20"/>
-                <w:u w:val="none"/>
-                <w:em w:val="none"/>
-              </w:rPr>
-            </w:pPr>
-            <w:r>
-              <w:rPr>
-                <w:rFonts w:ascii="Liberation Sans" w:hAnsi="Liberation Sans"/>
-                <w:b w:val="false"/>
-                <w:i w:val="false"/>
-                <w:strike w:val="false"/>
-                <w:dstrike w:val="false"/>
-                <w:outline w:val="false"/>
-                <w:shadow w:val="false"/>
-                <w:sz w:val="20"/>
-                <w:szCs w:val="20"/>
-                <w:u w:val="none"/>
-                <w:em w:val="none"/>
-              </w:rPr>
-              <w:t xml:space="preserve">rr1 rd,rs1 </w:t>
+              <w:rPr/>
+            </w:pPr>
+            <w:r>
+              <w:rPr>
+                <w:rFonts w:ascii="Liberation Sans" w:hAnsi="Liberation Sans"/>
+                <w:b w:val="false"/>
+                <w:i w:val="false"/>
+                <w:strike w:val="false"/>
+                <w:dstrike w:val="false"/>
+                <w:outline w:val="false"/>
+                <w:shadow w:val="false"/>
+                <w:sz w:val="20"/>
+                <w:szCs w:val="20"/>
+                <w:u w:val="none"/>
+                <w:em w:val="none"/>
+              </w:rPr>
+              <w:t xml:space="preserve">asr rd,rs1 </w:t>
             </w:r>
           </w:p>
         </w:tc>
@@ -2303,28 +2212,28 @@
         <w:tc>
           <w:tcPr>
             <w:tcW w:w="1260" w:type="dxa"/>
-            <w:vMerge w:val="continue"/>
-            <w:tcBorders>
-              <w:top w:val="single" w:sz="2" w:space="0" w:color="000000"/>
-              <w:left w:val="single" w:sz="2" w:space="0" w:color="000000"/>
-              <w:bottom w:val="single" w:sz="2" w:space="0" w:color="000000"/>
-              <w:insideH w:val="single" w:sz="2" w:space="0" w:color="000000"/>
-            </w:tcBorders>
-            <w:shd w:fill="auto" w:val="clear"/>
-          </w:tcPr>
-          <w:p>
-            <w:pPr>
-              <w:pStyle w:val="TableContents"/>
-              <w:rPr>
-                <w:sz w:val="20"/>
-                <w:szCs w:val="20"/>
-              </w:rPr>
-            </w:pPr>
-            <w:r>
-              <w:rPr>
-                <w:sz w:val="20"/>
-                <w:szCs w:val="20"/>
-              </w:rPr>
+            <w:tcBorders>
+              <w:top w:val="single" w:sz="2" w:space="0" w:color="000000"/>
+              <w:left w:val="single" w:sz="2" w:space="0" w:color="000000"/>
+              <w:bottom w:val="single" w:sz="2" w:space="0" w:color="000000"/>
+              <w:insideH w:val="single" w:sz="2" w:space="0" w:color="000000"/>
+            </w:tcBorders>
+            <w:shd w:fill="auto" w:val="clear"/>
+          </w:tcPr>
+          <w:p>
+            <w:pPr>
+              <w:pStyle w:val="TableContents"/>
+              <w:rPr>
+                <w:sz w:val="20"/>
+                <w:szCs w:val="20"/>
+              </w:rPr>
+            </w:pPr>
+            <w:r>
+              <w:rPr>
+                <w:sz w:val="20"/>
+                <w:szCs w:val="20"/>
+              </w:rPr>
+              <w:t>Compare</w:t>
             </w:r>
           </w:p>
         </w:tc>
@@ -2352,7 +2261,7 @@
                 <w:sz w:val="20"/>
                 <w:szCs w:val="20"/>
               </w:rPr>
-              <w:t>Arithmetic Shift right by 1</w:t>
+              <w:t>Compare</w:t>
             </w:r>
           </w:p>
         </w:tc>
@@ -2399,7 +2308,7 @@
                 <w:u w:val="none"/>
                 <w:em w:val="none"/>
               </w:rPr>
-              <w:t>UN_DEST</w:t>
+              <w:t>BIN_CMP</w:t>
             </w:r>
           </w:p>
         </w:tc>
@@ -2448,7 +2357,7 @@
                 <w:u w:val="none"/>
                 <w:em w:val="none"/>
               </w:rPr>
-              <w:t xml:space="preserve">ra1 rd,rs1 </w:t>
+              <w:t>cmp rs2,rs1</w:t>
             </w:r>
           </w:p>
         </w:tc>
@@ -2479,7 +2388,7 @@
                 <w:sz w:val="20"/>
                 <w:szCs w:val="20"/>
               </w:rPr>
-              <w:t>Compare</w:t>
+              <w:t>Swap</w:t>
             </w:r>
           </w:p>
         </w:tc>
@@ -2507,7 +2416,7 @@
                 <w:sz w:val="20"/>
                 <w:szCs w:val="20"/>
               </w:rPr>
-              <w:t>Compare</w:t>
+              <w:t>Swap Endian</w:t>
             </w:r>
           </w:p>
         </w:tc>
@@ -2554,7 +2463,7 @@
                 <w:u w:val="none"/>
                 <w:em w:val="none"/>
               </w:rPr>
-              <w:t>BIN_CMP</w:t>
+              <w:t>UN_DEST</w:t>
             </w:r>
           </w:p>
         </w:tc>
@@ -2603,7 +2512,7 @@
                 <w:u w:val="none"/>
                 <w:em w:val="none"/>
               </w:rPr>
-              <w:t>cmp rs2,rs1</w:t>
+              <w:t>ens rd,rs1</w:t>
             </w:r>
           </w:p>
         </w:tc>
@@ -2613,28 +2522,30 @@
         <w:tc>
           <w:tcPr>
             <w:tcW w:w="1260" w:type="dxa"/>
-            <w:tcBorders>
-              <w:top w:val="single" w:sz="2" w:space="0" w:color="000000"/>
-              <w:left w:val="single" w:sz="2" w:space="0" w:color="000000"/>
-              <w:bottom w:val="single" w:sz="2" w:space="0" w:color="000000"/>
-              <w:insideH w:val="single" w:sz="2" w:space="0" w:color="000000"/>
-            </w:tcBorders>
-            <w:shd w:fill="auto" w:val="clear"/>
-          </w:tcPr>
-          <w:p>
-            <w:pPr>
-              <w:pStyle w:val="TableContents"/>
-              <w:rPr>
-                <w:sz w:val="20"/>
-                <w:szCs w:val="20"/>
-              </w:rPr>
-            </w:pPr>
-            <w:r>
-              <w:rPr>
-                <w:sz w:val="20"/>
-                <w:szCs w:val="20"/>
-              </w:rPr>
-              <w:t>Swap</w:t>
+            <w:vMerge w:val="restart"/>
+            <w:tcBorders>
+              <w:top w:val="single" w:sz="2" w:space="0" w:color="000000"/>
+              <w:left w:val="single" w:sz="2" w:space="0" w:color="000000"/>
+              <w:bottom w:val="single" w:sz="2" w:space="0" w:color="000000"/>
+              <w:insideH w:val="single" w:sz="2" w:space="0" w:color="000000"/>
+            </w:tcBorders>
+            <w:shd w:fill="auto" w:val="clear"/>
+            <w:vAlign w:val="center"/>
+          </w:tcPr>
+          <w:p>
+            <w:pPr>
+              <w:pStyle w:val="TableContents"/>
+              <w:rPr>
+                <w:sz w:val="20"/>
+                <w:szCs w:val="20"/>
+              </w:rPr>
+            </w:pPr>
+            <w:r>
+              <w:rPr>
+                <w:sz w:val="20"/>
+                <w:szCs w:val="20"/>
+              </w:rPr>
+              <w:t>Immediate</w:t>
             </w:r>
           </w:p>
         </w:tc>
@@ -2662,7 +2573,7 @@
                 <w:sz w:val="20"/>
                 <w:szCs w:val="20"/>
               </w:rPr>
-              <w:t>Swap Endian</w:t>
+              <w:t>Load immediate lower</w:t>
             </w:r>
           </w:p>
         </w:tc>
@@ -2709,7 +2620,7 @@
                 <w:u w:val="none"/>
                 <w:em w:val="none"/>
               </w:rPr>
-              <w:t>UN_DEST</w:t>
+              <w:t>IMM_DEST</w:t>
             </w:r>
           </w:p>
         </w:tc>
@@ -2758,7 +2669,7 @@
                 <w:u w:val="none"/>
                 <w:em w:val="none"/>
               </w:rPr>
-              <w:t>ens rd,rs1</w:t>
+              <w:t>lil rd,imm</w:t>
             </w:r>
           </w:p>
         </w:tc>
@@ -2768,30 +2679,28 @@
         <w:tc>
           <w:tcPr>
             <w:tcW w:w="1260" w:type="dxa"/>
-            <w:vMerge w:val="restart"/>
-            <w:tcBorders>
-              <w:top w:val="single" w:sz="2" w:space="0" w:color="000000"/>
-              <w:left w:val="single" w:sz="2" w:space="0" w:color="000000"/>
-              <w:bottom w:val="single" w:sz="2" w:space="0" w:color="000000"/>
-              <w:insideH w:val="single" w:sz="2" w:space="0" w:color="000000"/>
-            </w:tcBorders>
-            <w:shd w:fill="auto" w:val="clear"/>
-            <w:vAlign w:val="center"/>
-          </w:tcPr>
-          <w:p>
-            <w:pPr>
-              <w:pStyle w:val="TableContents"/>
-              <w:rPr>
-                <w:sz w:val="20"/>
-                <w:szCs w:val="20"/>
-              </w:rPr>
-            </w:pPr>
-            <w:r>
-              <w:rPr>
-                <w:sz w:val="20"/>
-                <w:szCs w:val="20"/>
-              </w:rPr>
-              <w:t>Immediate</w:t>
+            <w:vMerge w:val="continue"/>
+            <w:tcBorders>
+              <w:top w:val="single" w:sz="2" w:space="0" w:color="000000"/>
+              <w:left w:val="single" w:sz="2" w:space="0" w:color="000000"/>
+              <w:bottom w:val="single" w:sz="2" w:space="0" w:color="000000"/>
+              <w:insideH w:val="single" w:sz="2" w:space="0" w:color="000000"/>
+            </w:tcBorders>
+            <w:shd w:fill="auto" w:val="clear"/>
+          </w:tcPr>
+          <w:p>
+            <w:pPr>
+              <w:pStyle w:val="TableContents"/>
+              <w:rPr>
+                <w:sz w:val="20"/>
+                <w:szCs w:val="20"/>
+              </w:rPr>
+            </w:pPr>
+            <w:r>
+              <w:rPr>
+                <w:sz w:val="20"/>
+                <w:szCs w:val="20"/>
+              </w:rPr>
             </w:r>
           </w:p>
         </w:tc>
@@ -2819,7 +2728,7 @@
                 <w:sz w:val="20"/>
                 <w:szCs w:val="20"/>
               </w:rPr>
-              <w:t>Load immediate lower</w:t>
+              <w:t>Load immediate upper</w:t>
             </w:r>
           </w:p>
         </w:tc>
@@ -2915,7 +2824,7 @@
                 <w:u w:val="none"/>
                 <w:em w:val="none"/>
               </w:rPr>
-              <w:t>lil rd,imm</w:t>
+              <w:t>liu rd,imm</w:t>
             </w:r>
           </w:p>
         </w:tc>
@@ -2974,7 +2883,7 @@
                 <w:sz w:val="20"/>
                 <w:szCs w:val="20"/>
               </w:rPr>
-              <w:t>Load immediate upper</w:t>
+              <w:t>Load immediate extended</w:t>
             </w:r>
           </w:p>
         </w:tc>
@@ -3070,7 +2979,7 @@
                 <w:u w:val="none"/>
                 <w:em w:val="none"/>
               </w:rPr>
-              <w:t>liu rd,imm</w:t>
+              <w:t>lix rd,imm</w:t>
             </w:r>
           </w:p>
         </w:tc>
@@ -3080,28 +2989,30 @@
         <w:tc>
           <w:tcPr>
             <w:tcW w:w="1260" w:type="dxa"/>
-            <w:vMerge w:val="continue"/>
-            <w:tcBorders>
-              <w:top w:val="single" w:sz="2" w:space="0" w:color="000000"/>
-              <w:left w:val="single" w:sz="2" w:space="0" w:color="000000"/>
-              <w:bottom w:val="single" w:sz="2" w:space="0" w:color="000000"/>
-              <w:insideH w:val="single" w:sz="2" w:space="0" w:color="000000"/>
-            </w:tcBorders>
-            <w:shd w:fill="auto" w:val="clear"/>
-          </w:tcPr>
-          <w:p>
-            <w:pPr>
-              <w:pStyle w:val="TableContents"/>
-              <w:rPr>
-                <w:sz w:val="20"/>
-                <w:szCs w:val="20"/>
-              </w:rPr>
-            </w:pPr>
-            <w:r>
-              <w:rPr>
-                <w:sz w:val="20"/>
-                <w:szCs w:val="20"/>
-              </w:rPr>
+            <w:vMerge w:val="restart"/>
+            <w:tcBorders>
+              <w:top w:val="single" w:sz="2" w:space="0" w:color="000000"/>
+              <w:left w:val="single" w:sz="2" w:space="0" w:color="000000"/>
+              <w:bottom w:val="single" w:sz="2" w:space="0" w:color="000000"/>
+              <w:insideH w:val="single" w:sz="2" w:space="0" w:color="000000"/>
+            </w:tcBorders>
+            <w:shd w:fill="auto" w:val="clear"/>
+            <w:vAlign w:val="center"/>
+          </w:tcPr>
+          <w:p>
+            <w:pPr>
+              <w:pStyle w:val="TableContents"/>
+              <w:rPr>
+                <w:sz w:val="20"/>
+                <w:szCs w:val="20"/>
+              </w:rPr>
+            </w:pPr>
+            <w:r>
+              <w:rPr>
+                <w:sz w:val="20"/>
+                <w:szCs w:val="20"/>
+              </w:rPr>
+              <w:t>Load/Stores Data</w:t>
             </w:r>
           </w:p>
         </w:tc>
@@ -3129,7 +3040,7 @@
                 <w:sz w:val="20"/>
                 <w:szCs w:val="20"/>
               </w:rPr>
-              <w:t>Load immediate extended</w:t>
+              <w:t>Load Data Byte</w:t>
             </w:r>
           </w:p>
         </w:tc>
@@ -3176,7 +3087,7 @@
                 <w:u w:val="none"/>
                 <w:em w:val="none"/>
               </w:rPr>
-              <w:t>IMM_DEST</w:t>
+              <w:t>R6_DEST</w:t>
             </w:r>
           </w:p>
         </w:tc>
@@ -3225,7 +3136,7 @@
                 <w:u w:val="none"/>
                 <w:em w:val="none"/>
               </w:rPr>
-              <w:t>lix rd,imm</w:t>
+              <w:t>ldb rd</w:t>
             </w:r>
           </w:p>
         </w:tc>
@@ -3235,30 +3146,28 @@
         <w:tc>
           <w:tcPr>
             <w:tcW w:w="1260" w:type="dxa"/>
-            <w:vMerge w:val="restart"/>
-            <w:tcBorders>
-              <w:top w:val="single" w:sz="2" w:space="0" w:color="000000"/>
-              <w:left w:val="single" w:sz="2" w:space="0" w:color="000000"/>
-              <w:bottom w:val="single" w:sz="2" w:space="0" w:color="000000"/>
-              <w:insideH w:val="single" w:sz="2" w:space="0" w:color="000000"/>
-            </w:tcBorders>
-            <w:shd w:fill="auto" w:val="clear"/>
-            <w:vAlign w:val="center"/>
-          </w:tcPr>
-          <w:p>
-            <w:pPr>
-              <w:pStyle w:val="TableContents"/>
-              <w:rPr>
-                <w:sz w:val="20"/>
-                <w:szCs w:val="20"/>
-              </w:rPr>
-            </w:pPr>
-            <w:r>
-              <w:rPr>
-                <w:sz w:val="20"/>
-                <w:szCs w:val="20"/>
-              </w:rPr>
-              <w:t>Load/Stores Data</w:t>
+            <w:vMerge w:val="continue"/>
+            <w:tcBorders>
+              <w:top w:val="single" w:sz="2" w:space="0" w:color="000000"/>
+              <w:left w:val="single" w:sz="2" w:space="0" w:color="000000"/>
+              <w:bottom w:val="single" w:sz="2" w:space="0" w:color="000000"/>
+              <w:insideH w:val="single" w:sz="2" w:space="0" w:color="000000"/>
+            </w:tcBorders>
+            <w:shd w:fill="auto" w:val="clear"/>
+          </w:tcPr>
+          <w:p>
+            <w:pPr>
+              <w:pStyle w:val="TableContents"/>
+              <w:rPr>
+                <w:sz w:val="20"/>
+                <w:szCs w:val="20"/>
+              </w:rPr>
+            </w:pPr>
+            <w:r>
+              <w:rPr>
+                <w:sz w:val="20"/>
+                <w:szCs w:val="20"/>
+              </w:rPr>
             </w:r>
           </w:p>
         </w:tc>
@@ -3286,7 +3195,7 @@
                 <w:sz w:val="20"/>
                 <w:szCs w:val="20"/>
               </w:rPr>
-              <w:t>Load Data Byte</w:t>
+              <w:t>Load Data Short</w:t>
             </w:r>
           </w:p>
         </w:tc>
@@ -3382,7 +3291,7 @@
                 <w:u w:val="none"/>
                 <w:em w:val="none"/>
               </w:rPr>
-              <w:t>ldb rd</w:t>
+              <w:t>lds rd</w:t>
             </w:r>
           </w:p>
         </w:tc>
@@ -3441,7 +3350,7 @@
                 <w:sz w:val="20"/>
                 <w:szCs w:val="20"/>
               </w:rPr>
-              <w:t>Load Data Short</w:t>
+              <w:t>Load Data Long</w:t>
             </w:r>
           </w:p>
         </w:tc>
@@ -3537,7 +3446,7 @@
                 <w:u w:val="none"/>
                 <w:em w:val="none"/>
               </w:rPr>
-              <w:t>lds rd</w:t>
+              <w:t>ldl rd</w:t>
             </w:r>
           </w:p>
         </w:tc>
@@ -3596,7 +3505,7 @@
                 <w:sz w:val="20"/>
                 <w:szCs w:val="20"/>
               </w:rPr>
-              <w:t>Load Data Long</w:t>
+              <w:t>Store Data Byte</w:t>
             </w:r>
           </w:p>
         </w:tc>
@@ -3643,7 +3552,7 @@
                 <w:u w:val="none"/>
                 <w:em w:val="none"/>
               </w:rPr>
-              <w:t>R6_DEST</w:t>
+              <w:t>UN_R6_DEST</w:t>
             </w:r>
           </w:p>
         </w:tc>
@@ -3692,7 +3601,7 @@
                 <w:u w:val="none"/>
                 <w:em w:val="none"/>
               </w:rPr>
-              <w:t>ldl rd</w:t>
+              <w:t>sdb rs1</w:t>
             </w:r>
           </w:p>
         </w:tc>
@@ -3751,7 +3660,7 @@
                 <w:sz w:val="20"/>
                 <w:szCs w:val="20"/>
               </w:rPr>
-              <w:t>Store Data Byte</w:t>
+              <w:t>Store Data Short</w:t>
             </w:r>
           </w:p>
         </w:tc>
@@ -3847,7 +3756,7 @@
                 <w:u w:val="none"/>
                 <w:em w:val="none"/>
               </w:rPr>
-              <w:t>sdb rs1</w:t>
+              <w:t>sds rs1</w:t>
             </w:r>
           </w:p>
         </w:tc>
@@ -3906,7 +3815,7 @@
                 <w:sz w:val="20"/>
                 <w:szCs w:val="20"/>
               </w:rPr>
-              <w:t>Store Data Short</w:t>
+              <w:t>Store Data Long</w:t>
             </w:r>
           </w:p>
         </w:tc>
@@ -4002,7 +3911,7 @@
                 <w:u w:val="none"/>
                 <w:em w:val="none"/>
               </w:rPr>
-              <w:t>sds rs1</w:t>
+              <w:t>sdl rs1</w:t>
             </w:r>
           </w:p>
         </w:tc>
@@ -4012,28 +3921,30 @@
         <w:tc>
           <w:tcPr>
             <w:tcW w:w="1260" w:type="dxa"/>
-            <w:vMerge w:val="continue"/>
-            <w:tcBorders>
-              <w:top w:val="single" w:sz="2" w:space="0" w:color="000000"/>
-              <w:left w:val="single" w:sz="2" w:space="0" w:color="000000"/>
-              <w:bottom w:val="single" w:sz="2" w:space="0" w:color="000000"/>
-              <w:insideH w:val="single" w:sz="2" w:space="0" w:color="000000"/>
-            </w:tcBorders>
-            <w:shd w:fill="auto" w:val="clear"/>
-          </w:tcPr>
-          <w:p>
-            <w:pPr>
-              <w:pStyle w:val="TableContents"/>
-              <w:rPr>
-                <w:sz w:val="20"/>
-                <w:szCs w:val="20"/>
-              </w:rPr>
-            </w:pPr>
-            <w:r>
-              <w:rPr>
-                <w:sz w:val="20"/>
-                <w:szCs w:val="20"/>
-              </w:rPr>
+            <w:vMerge w:val="restart"/>
+            <w:tcBorders>
+              <w:top w:val="single" w:sz="2" w:space="0" w:color="000000"/>
+              <w:left w:val="single" w:sz="2" w:space="0" w:color="000000"/>
+              <w:bottom w:val="single" w:sz="2" w:space="0" w:color="000000"/>
+              <w:insideH w:val="single" w:sz="2" w:space="0" w:color="000000"/>
+            </w:tcBorders>
+            <w:shd w:fill="auto" w:val="clear"/>
+            <w:vAlign w:val="center"/>
+          </w:tcPr>
+          <w:p>
+            <w:pPr>
+              <w:pStyle w:val="TableContents"/>
+              <w:rPr>
+                <w:sz w:val="20"/>
+                <w:szCs w:val="20"/>
+              </w:rPr>
+            </w:pPr>
+            <w:r>
+              <w:rPr>
+                <w:sz w:val="20"/>
+                <w:szCs w:val="20"/>
+              </w:rPr>
+              <w:t>Load/Stores Peripheral</w:t>
             </w:r>
           </w:p>
         </w:tc>
@@ -4061,7 +3972,7 @@
                 <w:sz w:val="20"/>
                 <w:szCs w:val="20"/>
               </w:rPr>
-              <w:t>Store Data Long</w:t>
+              <w:t>Load Peripheral Byte</w:t>
             </w:r>
           </w:p>
         </w:tc>
@@ -4108,7 +4019,7 @@
                 <w:u w:val="none"/>
                 <w:em w:val="none"/>
               </w:rPr>
-              <w:t>UN_R6_DEST</w:t>
+              <w:t>R5_DEST</w:t>
             </w:r>
           </w:p>
         </w:tc>
@@ -4157,7 +4068,7 @@
                 <w:u w:val="none"/>
                 <w:em w:val="none"/>
               </w:rPr>
-              <w:t>sdl rs1</w:t>
+              <w:t>lpb rd</w:t>
             </w:r>
           </w:p>
         </w:tc>
@@ -4167,7 +4078,7 @@
         <w:tc>
           <w:tcPr>
             <w:tcW w:w="1260" w:type="dxa"/>
-            <w:vMerge w:val="restart"/>
+            <w:vMerge w:val="continue"/>
             <w:tcBorders>
               <w:top w:val="single" w:sz="2" w:space="0" w:color="000000"/>
               <w:left w:val="single" w:sz="2" w:space="0" w:color="000000"/>
@@ -4190,7 +4101,6 @@
                 <w:sz w:val="20"/>
                 <w:szCs w:val="20"/>
               </w:rPr>
-              <w:t>Load/Stores Peripheral</w:t>
             </w:r>
           </w:p>
         </w:tc>
@@ -4218,7 +4128,7 @@
                 <w:sz w:val="20"/>
                 <w:szCs w:val="20"/>
               </w:rPr>
-              <w:t>Load Peripheral Byte</w:t>
+              <w:t>Load Peripheral Short</w:t>
             </w:r>
           </w:p>
         </w:tc>
@@ -4314,7 +4224,7 @@
                 <w:u w:val="none"/>
                 <w:em w:val="none"/>
               </w:rPr>
-              <w:t>lpb rd</w:t>
+              <w:t>lps rd</w:t>
             </w:r>
           </w:p>
         </w:tc>
@@ -4374,7 +4284,7 @@
                 <w:sz w:val="20"/>
                 <w:szCs w:val="20"/>
               </w:rPr>
-              <w:t>Load Peripheral Short</w:t>
+              <w:t>Load Peripheral Long</w:t>
             </w:r>
           </w:p>
         </w:tc>
@@ -4470,7 +4380,7 @@
                 <w:u w:val="none"/>
                 <w:em w:val="none"/>
               </w:rPr>
-              <w:t>lps rd</w:t>
+              <w:t>lpl rd</w:t>
             </w:r>
           </w:p>
         </w:tc>
@@ -4530,7 +4440,7 @@
                 <w:sz w:val="20"/>
                 <w:szCs w:val="20"/>
               </w:rPr>
-              <w:t>Load Peripheral Long</w:t>
+              <w:t>Store Peripheral Byte</w:t>
             </w:r>
           </w:p>
         </w:tc>
@@ -4577,7 +4487,7 @@
                 <w:u w:val="none"/>
                 <w:em w:val="none"/>
               </w:rPr>
-              <w:t>R5_DEST</w:t>
+              <w:t>UN_R5_DEST</w:t>
             </w:r>
           </w:p>
         </w:tc>
@@ -4626,7 +4536,7 @@
                 <w:u w:val="none"/>
                 <w:em w:val="none"/>
               </w:rPr>
-              <w:t>lpl rd</w:t>
+              <w:t>spb rs1</w:t>
             </w:r>
           </w:p>
         </w:tc>
@@ -4686,7 +4596,7 @@
                 <w:sz w:val="20"/>
                 <w:szCs w:val="20"/>
               </w:rPr>
-              <w:t>Store Peripheral Byte</w:t>
+              <w:t>Store Peripheral Short</w:t>
             </w:r>
           </w:p>
         </w:tc>
@@ -4782,7 +4692,7 @@
                 <w:u w:val="none"/>
                 <w:em w:val="none"/>
               </w:rPr>
-              <w:t>spb rs1</w:t>
+              <w:t>sps rs1</w:t>
             </w:r>
           </w:p>
         </w:tc>
@@ -4842,7 +4752,7 @@
                 <w:sz w:val="20"/>
                 <w:szCs w:val="20"/>
               </w:rPr>
-              <w:t>Store Peripheral Short</w:t>
+              <w:t>Store Peripheral Long</w:t>
             </w:r>
           </w:p>
         </w:tc>
@@ -4938,7 +4848,7 @@
                 <w:u w:val="none"/>
                 <w:em w:val="none"/>
               </w:rPr>
-              <w:t>sps rs1</w:t>
+              <w:t>spl rs1</w:t>
             </w:r>
           </w:p>
         </w:tc>
@@ -4948,7 +4858,7 @@
         <w:tc>
           <w:tcPr>
             <w:tcW w:w="1260" w:type="dxa"/>
-            <w:vMerge w:val="continue"/>
+            <w:vMerge w:val="restart"/>
             <w:tcBorders>
               <w:top w:val="single" w:sz="2" w:space="0" w:color="000000"/>
               <w:left w:val="single" w:sz="2" w:space="0" w:color="000000"/>
@@ -4971,6 +4881,7 @@
                 <w:sz w:val="20"/>
                 <w:szCs w:val="20"/>
               </w:rPr>
+              <w:t>Stack</w:t>
             </w:r>
           </w:p>
         </w:tc>
@@ -4998,7 +4909,7 @@
                 <w:sz w:val="20"/>
                 <w:szCs w:val="20"/>
               </w:rPr>
-              <w:t>Store Peripheral Long</w:t>
+              <w:t>Push to stack</w:t>
             </w:r>
           </w:p>
         </w:tc>
@@ -5015,37 +4926,39 @@
           </w:tcPr>
           <w:p>
             <w:pPr>
-              <w:pStyle w:val="TableContents"/>
-              <w:rPr>
-                <w:rFonts w:ascii="Liberation Sans" w:hAnsi="Liberation Sans"/>
-                <w:b w:val="false"/>
-                <w:b w:val="false"/>
-                <w:i w:val="false"/>
-                <w:i w:val="false"/>
-                <w:strike w:val="false"/>
-                <w:dstrike w:val="false"/>
-                <w:outline w:val="false"/>
-                <w:shadow w:val="false"/>
-                <w:sz w:val="20"/>
-                <w:u w:val="none"/>
-                <w:em w:val="none"/>
-              </w:rPr>
-            </w:pPr>
-            <w:r>
-              <w:rPr>
-                <w:rFonts w:ascii="Liberation Sans" w:hAnsi="Liberation Sans"/>
-                <w:b w:val="false"/>
-                <w:i w:val="false"/>
-                <w:strike w:val="false"/>
-                <w:dstrike w:val="false"/>
-                <w:outline w:val="false"/>
-                <w:shadow w:val="false"/>
-                <w:sz w:val="20"/>
-                <w:szCs w:val="20"/>
-                <w:u w:val="none"/>
-                <w:em w:val="none"/>
-              </w:rPr>
-              <w:t>UN_R5_DEST</w:t>
+              <w:pStyle w:val="Normal"/>
+              <w:bidi w:val="0"/>
+              <w:jc w:val="left"/>
+              <w:rPr>
+                <w:rFonts w:ascii="Liberation Sans" w:hAnsi="Liberation Sans"/>
+                <w:b w:val="false"/>
+                <w:b w:val="false"/>
+                <w:i w:val="false"/>
+                <w:i w:val="false"/>
+                <w:strike w:val="false"/>
+                <w:dstrike w:val="false"/>
+                <w:outline w:val="false"/>
+                <w:shadow w:val="false"/>
+                <w:sz w:val="20"/>
+                <w:u w:val="none"/>
+                <w:em w:val="none"/>
+              </w:rPr>
+            </w:pPr>
+            <w:r>
+              <w:rPr>
+                <w:rFonts w:ascii="Liberation Sans" w:hAnsi="Liberation Sans"/>
+                <w:b w:val="false"/>
+                <w:i w:val="false"/>
+                <w:strike w:val="false"/>
+                <w:dstrike w:val="false"/>
+                <w:outline w:val="false"/>
+                <w:shadow w:val="false"/>
+                <w:sz w:val="20"/>
+                <w:szCs w:val="20"/>
+                <w:u w:val="none"/>
+                <w:em w:val="none"/>
+              </w:rPr>
+              <w:t>UN_R4_DEST</w:t>
             </w:r>
           </w:p>
         </w:tc>
@@ -5094,7 +5007,7 @@
                 <w:u w:val="none"/>
                 <w:em w:val="none"/>
               </w:rPr>
-              <w:t>spl rs1</w:t>
+              <w:t xml:space="preserve">pss rs1 </w:t>
             </w:r>
           </w:p>
         </w:tc>
@@ -5104,30 +5017,28 @@
         <w:tc>
           <w:tcPr>
             <w:tcW w:w="1260" w:type="dxa"/>
-            <w:vMerge w:val="restart"/>
-            <w:tcBorders>
-              <w:top w:val="single" w:sz="2" w:space="0" w:color="000000"/>
-              <w:left w:val="single" w:sz="2" w:space="0" w:color="000000"/>
-              <w:bottom w:val="single" w:sz="2" w:space="0" w:color="000000"/>
-              <w:insideH w:val="single" w:sz="2" w:space="0" w:color="000000"/>
-            </w:tcBorders>
-            <w:shd w:fill="auto" w:val="clear"/>
-            <w:vAlign w:val="center"/>
-          </w:tcPr>
-          <w:p>
-            <w:pPr>
-              <w:pStyle w:val="TableContents"/>
-              <w:rPr>
-                <w:sz w:val="20"/>
-                <w:szCs w:val="20"/>
-              </w:rPr>
-            </w:pPr>
-            <w:r>
-              <w:rPr>
-                <w:sz w:val="20"/>
-                <w:szCs w:val="20"/>
-              </w:rPr>
-              <w:t>Stack</w:t>
+            <w:vMerge w:val="continue"/>
+            <w:tcBorders>
+              <w:top w:val="single" w:sz="2" w:space="0" w:color="000000"/>
+              <w:left w:val="single" w:sz="2" w:space="0" w:color="000000"/>
+              <w:bottom w:val="single" w:sz="2" w:space="0" w:color="000000"/>
+              <w:insideH w:val="single" w:sz="2" w:space="0" w:color="000000"/>
+            </w:tcBorders>
+            <w:shd w:fill="auto" w:val="clear"/>
+          </w:tcPr>
+          <w:p>
+            <w:pPr>
+              <w:pStyle w:val="TableContents"/>
+              <w:rPr>
+                <w:sz w:val="20"/>
+                <w:szCs w:val="20"/>
+              </w:rPr>
+            </w:pPr>
+            <w:r>
+              <w:rPr>
+                <w:sz w:val="20"/>
+                <w:szCs w:val="20"/>
+              </w:rPr>
             </w:r>
           </w:p>
         </w:tc>
@@ -5155,7 +5066,162 @@
                 <w:sz w:val="20"/>
                 <w:szCs w:val="20"/>
               </w:rPr>
-              <w:t>Push to stack</w:t>
+              <w:t>Pull from stack</w:t>
+            </w:r>
+          </w:p>
+        </w:tc>
+        <w:tc>
+          <w:tcPr>
+            <w:tcW w:w="1619" w:type="dxa"/>
+            <w:tcBorders>
+              <w:top w:val="single" w:sz="2" w:space="0" w:color="000000"/>
+              <w:left w:val="single" w:sz="2" w:space="0" w:color="000000"/>
+              <w:bottom w:val="single" w:sz="2" w:space="0" w:color="000000"/>
+              <w:insideH w:val="single" w:sz="2" w:space="0" w:color="000000"/>
+            </w:tcBorders>
+            <w:shd w:fill="auto" w:val="clear"/>
+          </w:tcPr>
+          <w:p>
+            <w:pPr>
+              <w:pStyle w:val="TableContents"/>
+              <w:rPr>
+                <w:rFonts w:ascii="Liberation Sans" w:hAnsi="Liberation Sans"/>
+                <w:b w:val="false"/>
+                <w:b w:val="false"/>
+                <w:i w:val="false"/>
+                <w:i w:val="false"/>
+                <w:strike w:val="false"/>
+                <w:dstrike w:val="false"/>
+                <w:outline w:val="false"/>
+                <w:shadow w:val="false"/>
+                <w:sz w:val="20"/>
+                <w:u w:val="none"/>
+                <w:em w:val="none"/>
+              </w:rPr>
+            </w:pPr>
+            <w:r>
+              <w:rPr>
+                <w:rFonts w:ascii="Liberation Sans" w:hAnsi="Liberation Sans"/>
+                <w:b w:val="false"/>
+                <w:i w:val="false"/>
+                <w:strike w:val="false"/>
+                <w:dstrike w:val="false"/>
+                <w:outline w:val="false"/>
+                <w:shadow w:val="false"/>
+                <w:sz w:val="20"/>
+                <w:szCs w:val="20"/>
+                <w:u w:val="none"/>
+                <w:em w:val="none"/>
+              </w:rPr>
+              <w:t>R5_DEST</w:t>
+            </w:r>
+          </w:p>
+        </w:tc>
+        <w:tc>
+          <w:tcPr>
+            <w:tcW w:w="2161" w:type="dxa"/>
+            <w:tcBorders>
+              <w:top w:val="single" w:sz="2" w:space="0" w:color="000000"/>
+              <w:left w:val="single" w:sz="2" w:space="0" w:color="000000"/>
+              <w:bottom w:val="single" w:sz="2" w:space="0" w:color="000000"/>
+              <w:right w:val="single" w:sz="2" w:space="0" w:color="000000"/>
+              <w:insideH w:val="single" w:sz="2" w:space="0" w:color="000000"/>
+              <w:insideV w:val="single" w:sz="2" w:space="0" w:color="000000"/>
+            </w:tcBorders>
+            <w:shd w:fill="auto" w:val="clear"/>
+          </w:tcPr>
+          <w:p>
+            <w:pPr>
+              <w:pStyle w:val="TableContents"/>
+              <w:rPr>
+                <w:rFonts w:ascii="Liberation Sans" w:hAnsi="Liberation Sans"/>
+                <w:b w:val="false"/>
+                <w:b w:val="false"/>
+                <w:i w:val="false"/>
+                <w:i w:val="false"/>
+                <w:strike w:val="false"/>
+                <w:dstrike w:val="false"/>
+                <w:outline w:val="false"/>
+                <w:shadow w:val="false"/>
+                <w:sz w:val="20"/>
+                <w:u w:val="none"/>
+                <w:em w:val="none"/>
+              </w:rPr>
+            </w:pPr>
+            <w:r>
+              <w:rPr>
+                <w:rFonts w:ascii="Liberation Sans" w:hAnsi="Liberation Sans"/>
+                <w:b w:val="false"/>
+                <w:i w:val="false"/>
+                <w:strike w:val="false"/>
+                <w:dstrike w:val="false"/>
+                <w:outline w:val="false"/>
+                <w:shadow w:val="false"/>
+                <w:sz w:val="20"/>
+                <w:szCs w:val="20"/>
+                <w:u w:val="none"/>
+                <w:em w:val="none"/>
+              </w:rPr>
+              <w:t xml:space="preserve">pus rd </w:t>
+            </w:r>
+          </w:p>
+        </w:tc>
+      </w:tr>
+      <w:tr>
+        <w:trPr/>
+        <w:tc>
+          <w:tcPr>
+            <w:tcW w:w="1260" w:type="dxa"/>
+            <w:vMerge w:val="continue"/>
+            <w:tcBorders>
+              <w:top w:val="single" w:sz="2" w:space="0" w:color="000000"/>
+              <w:left w:val="single" w:sz="2" w:space="0" w:color="000000"/>
+              <w:bottom w:val="single" w:sz="2" w:space="0" w:color="000000"/>
+              <w:insideH w:val="single" w:sz="2" w:space="0" w:color="000000"/>
+            </w:tcBorders>
+            <w:shd w:fill="auto" w:val="clear"/>
+          </w:tcPr>
+          <w:p>
+            <w:pPr>
+              <w:pStyle w:val="TableContents"/>
+              <w:rPr>
+                <w:sz w:val="20"/>
+                <w:szCs w:val="20"/>
+              </w:rPr>
+            </w:pPr>
+            <w:r>
+              <w:rPr>
+                <w:sz w:val="20"/>
+                <w:szCs w:val="20"/>
+              </w:rPr>
+            </w:r>
+          </w:p>
+        </w:tc>
+        <w:tc>
+          <w:tcPr>
+            <w:tcW w:w="2699" w:type="dxa"/>
+            <w:tcBorders>
+              <w:top w:val="single" w:sz="2" w:space="0" w:color="000000"/>
+              <w:left w:val="single" w:sz="2" w:space="0" w:color="000000"/>
+              <w:bottom w:val="single" w:sz="2" w:space="0" w:color="000000"/>
+              <w:insideH w:val="single" w:sz="2" w:space="0" w:color="000000"/>
+            </w:tcBorders>
+            <w:shd w:fill="auto" w:val="clear"/>
+          </w:tcPr>
+          <w:p>
+            <w:pPr>
+              <w:pStyle w:val="TableContents"/>
+              <w:rPr>
+                <w:sz w:val="20"/>
+                <w:szCs w:val="20"/>
+              </w:rPr>
+            </w:pPr>
+            <w:r>
+              <w:rPr>
+                <w:sz w:val="20"/>
+                <w:szCs w:val="20"/>
+              </w:rPr>
+              <w:t>Store to stack</w:t>
             </w:r>
           </w:p>
         </w:tc>
@@ -5253,7 +5319,7 @@
                 <w:u w:val="none"/>
                 <w:em w:val="none"/>
               </w:rPr>
-              <w:t xml:space="preserve">pss rs1 </w:t>
+              <w:t xml:space="preserve">sss rs1 </w:t>
             </w:r>
           </w:p>
         </w:tc>
@@ -5312,7 +5378,7 @@
                 <w:sz w:val="20"/>
                 <w:szCs w:val="20"/>
               </w:rPr>
-              <w:t>Pull from stack</w:t>
+              <w:t>Load from stack</w:t>
             </w:r>
           </w:p>
         </w:tc>
@@ -5408,7 +5474,7 @@
                 <w:u w:val="none"/>
                 <w:em w:val="none"/>
               </w:rPr>
-              <w:t xml:space="preserve">pus rd </w:t>
+              <w:t>lss rd</w:t>
             </w:r>
           </w:p>
         </w:tc>
@@ -5418,28 +5484,27 @@
         <w:tc>
           <w:tcPr>
             <w:tcW w:w="1260" w:type="dxa"/>
-            <w:vMerge w:val="continue"/>
-            <w:tcBorders>
-              <w:top w:val="single" w:sz="2" w:space="0" w:color="000000"/>
-              <w:left w:val="single" w:sz="2" w:space="0" w:color="000000"/>
-              <w:bottom w:val="single" w:sz="2" w:space="0" w:color="000000"/>
-              <w:insideH w:val="single" w:sz="2" w:space="0" w:color="000000"/>
-            </w:tcBorders>
-            <w:shd w:fill="auto" w:val="clear"/>
-          </w:tcPr>
-          <w:p>
-            <w:pPr>
-              <w:pStyle w:val="TableContents"/>
-              <w:rPr>
-                <w:sz w:val="20"/>
-                <w:szCs w:val="20"/>
-              </w:rPr>
-            </w:pPr>
-            <w:r>
-              <w:rPr>
-                <w:sz w:val="20"/>
-                <w:szCs w:val="20"/>
-              </w:rPr>
+            <w:vMerge w:val="restart"/>
+            <w:tcBorders>
+              <w:top w:val="single" w:sz="2" w:space="0" w:color="000000"/>
+              <w:left w:val="single" w:sz="2" w:space="0" w:color="000000"/>
+              <w:bottom w:val="single" w:sz="2" w:space="0" w:color="000000"/>
+              <w:insideH w:val="single" w:sz="2" w:space="0" w:color="000000"/>
+            </w:tcBorders>
+            <w:shd w:fill="auto" w:val="clear"/>
+            <w:vAlign w:val="center"/>
+          </w:tcPr>
+          <w:p>
+            <w:pPr>
+              <w:pStyle w:val="TableContents"/>
+              <w:rPr/>
+            </w:pPr>
+            <w:r>
+              <w:rPr>
+                <w:sz w:val="20"/>
+                <w:szCs w:val="20"/>
+              </w:rPr>
+              <w:t>Branches</w:t>
             </w:r>
           </w:p>
         </w:tc>
@@ -5467,7 +5532,7 @@
                 <w:sz w:val="20"/>
                 <w:szCs w:val="20"/>
               </w:rPr>
-              <w:t>Store to stack</w:t>
+              <w:t>Branch Always</w:t>
             </w:r>
           </w:p>
         </w:tc>
@@ -5484,39 +5549,37 @@
           </w:tcPr>
           <w:p>
             <w:pPr>
-              <w:pStyle w:val="Normal"/>
-              <w:bidi w:val="0"/>
-              <w:jc w:val="left"/>
-              <w:rPr>
-                <w:rFonts w:ascii="Liberation Sans" w:hAnsi="Liberation Sans"/>
-                <w:b w:val="false"/>
-                <w:b w:val="false"/>
-                <w:i w:val="false"/>
-                <w:i w:val="false"/>
-                <w:strike w:val="false"/>
-                <w:dstrike w:val="false"/>
-                <w:outline w:val="false"/>
-                <w:shadow w:val="false"/>
-                <w:sz w:val="20"/>
-                <w:u w:val="none"/>
-                <w:em w:val="none"/>
-              </w:rPr>
-            </w:pPr>
-            <w:r>
-              <w:rPr>
-                <w:rFonts w:ascii="Liberation Sans" w:hAnsi="Liberation Sans"/>
-                <w:b w:val="false"/>
-                <w:i w:val="false"/>
-                <w:strike w:val="false"/>
-                <w:dstrike w:val="false"/>
-                <w:outline w:val="false"/>
-                <w:shadow w:val="false"/>
-                <w:sz w:val="20"/>
-                <w:szCs w:val="20"/>
-                <w:u w:val="none"/>
-                <w:em w:val="none"/>
-              </w:rPr>
-              <w:t>UN_R4_DEST</w:t>
+              <w:pStyle w:val="TableContents"/>
+              <w:rPr>
+                <w:rFonts w:ascii="Liberation Sans" w:hAnsi="Liberation Sans"/>
+                <w:b w:val="false"/>
+                <w:b w:val="false"/>
+                <w:i w:val="false"/>
+                <w:i w:val="false"/>
+                <w:strike w:val="false"/>
+                <w:dstrike w:val="false"/>
+                <w:outline w:val="false"/>
+                <w:shadow w:val="false"/>
+                <w:sz w:val="20"/>
+                <w:u w:val="none"/>
+                <w:em w:val="none"/>
+              </w:rPr>
+            </w:pPr>
+            <w:r>
+              <w:rPr>
+                <w:rFonts w:ascii="Liberation Sans" w:hAnsi="Liberation Sans"/>
+                <w:b w:val="false"/>
+                <w:i w:val="false"/>
+                <w:strike w:val="false"/>
+                <w:dstrike w:val="false"/>
+                <w:outline w:val="false"/>
+                <w:shadow w:val="false"/>
+                <w:sz w:val="20"/>
+                <w:szCs w:val="20"/>
+                <w:u w:val="none"/>
+                <w:em w:val="none"/>
+              </w:rPr>
+              <w:t>ADDR</w:t>
             </w:r>
           </w:p>
         </w:tc>
@@ -5565,7 +5628,7 @@
                 <w:u w:val="none"/>
                 <w:em w:val="none"/>
               </w:rPr>
-              <w:t xml:space="preserve">sss rs1 </w:t>
+              <w:t>bra addr</w:t>
             </w:r>
           </w:p>
         </w:tc>
@@ -5614,17 +5677,14 @@
           <w:p>
             <w:pPr>
               <w:pStyle w:val="TableContents"/>
-              <w:rPr>
-                <w:sz w:val="20"/>
-                <w:szCs w:val="20"/>
-              </w:rPr>
-            </w:pPr>
-            <w:r>
-              <w:rPr>
-                <w:sz w:val="20"/>
-                <w:szCs w:val="20"/>
-              </w:rPr>
-              <w:t>Load from stack</w:t>
+              <w:rPr/>
+            </w:pPr>
+            <w:r>
+              <w:rPr>
+                <w:sz w:val="20"/>
+                <w:szCs w:val="20"/>
+              </w:rPr>
+              <w:t>Branch if equal to zero (ALU)</w:t>
             </w:r>
           </w:p>
         </w:tc>
@@ -5671,7 +5731,7 @@
                 <w:u w:val="none"/>
                 <w:em w:val="none"/>
               </w:rPr>
-              <w:t>R5_DEST</w:t>
+              <w:t>ADDR</w:t>
             </w:r>
           </w:p>
         </w:tc>
@@ -5720,7 +5780,7 @@
                 <w:u w:val="none"/>
                 <w:em w:val="none"/>
               </w:rPr>
-              <w:t>lss rd</w:t>
+              <w:t>bez addr</w:t>
             </w:r>
           </w:p>
         </w:tc>
@@ -5730,30 +5790,28 @@
         <w:tc>
           <w:tcPr>
             <w:tcW w:w="1260" w:type="dxa"/>
-            <w:vMerge w:val="restart"/>
-            <w:tcBorders>
-              <w:top w:val="single" w:sz="2" w:space="0" w:color="000000"/>
-              <w:left w:val="single" w:sz="2" w:space="0" w:color="000000"/>
-              <w:bottom w:val="single" w:sz="2" w:space="0" w:color="000000"/>
-              <w:insideH w:val="single" w:sz="2" w:space="0" w:color="000000"/>
-            </w:tcBorders>
-            <w:shd w:fill="auto" w:val="clear"/>
-            <w:vAlign w:val="center"/>
-          </w:tcPr>
-          <w:p>
-            <w:pPr>
-              <w:pStyle w:val="TableContents"/>
-              <w:rPr>
-                <w:sz w:val="20"/>
-                <w:szCs w:val="20"/>
-              </w:rPr>
-            </w:pPr>
-            <w:r>
-              <w:rPr>
-                <w:sz w:val="20"/>
-                <w:szCs w:val="20"/>
-              </w:rPr>
-              <w:t>Branches</w:t>
+            <w:vMerge w:val="continue"/>
+            <w:tcBorders>
+              <w:top w:val="single" w:sz="2" w:space="0" w:color="000000"/>
+              <w:left w:val="single" w:sz="2" w:space="0" w:color="000000"/>
+              <w:bottom w:val="single" w:sz="2" w:space="0" w:color="000000"/>
+              <w:insideH w:val="single" w:sz="2" w:space="0" w:color="000000"/>
+            </w:tcBorders>
+            <w:shd w:fill="auto" w:val="clear"/>
+          </w:tcPr>
+          <w:p>
+            <w:pPr>
+              <w:pStyle w:val="TableContents"/>
+              <w:rPr>
+                <w:sz w:val="20"/>
+                <w:szCs w:val="20"/>
+              </w:rPr>
+            </w:pPr>
+            <w:r>
+              <w:rPr>
+                <w:sz w:val="20"/>
+                <w:szCs w:val="20"/>
+              </w:rPr>
             </w:r>
           </w:p>
         </w:tc>
@@ -5771,17 +5829,14 @@
           <w:p>
             <w:pPr>
               <w:pStyle w:val="TableContents"/>
-              <w:rPr>
-                <w:sz w:val="20"/>
-                <w:szCs w:val="20"/>
-              </w:rPr>
-            </w:pPr>
-            <w:r>
-              <w:rPr>
-                <w:sz w:val="20"/>
-                <w:szCs w:val="20"/>
-              </w:rPr>
-              <w:t>Branch Always</w:t>
+              <w:rPr/>
+            </w:pPr>
+            <w:r>
+              <w:rPr>
+                <w:sz w:val="20"/>
+                <w:szCs w:val="20"/>
+              </w:rPr>
+              <w:t>Branch if equal to one (ALU)</w:t>
             </w:r>
           </w:p>
         </w:tc>
@@ -5877,7 +5932,7 @@
                 <w:u w:val="none"/>
                 <w:em w:val="none"/>
               </w:rPr>
-              <w:t>bra addr</w:t>
+              <w:t>be1 addr</w:t>
             </w:r>
           </w:p>
         </w:tc>
@@ -5933,7 +5988,7 @@
                 <w:sz w:val="20"/>
                 <w:szCs w:val="20"/>
               </w:rPr>
-              <w:t>Branch if equal to zero (ALU)</w:t>
+              <w:t>Branch if not zero (ALU)</w:t>
             </w:r>
           </w:p>
         </w:tc>
@@ -6029,7 +6084,7 @@
                 <w:u w:val="none"/>
                 <w:em w:val="none"/>
               </w:rPr>
-              <w:t>bez addr</w:t>
+              <w:t>bnz addr</w:t>
             </w:r>
           </w:p>
         </w:tc>
@@ -6085,7 +6140,7 @@
                 <w:sz w:val="20"/>
                 <w:szCs w:val="20"/>
               </w:rPr>
-              <w:t>Branch if equal to one (ALU)</w:t>
+              <w:t>Branch if carry clear (ALU)</w:t>
             </w:r>
           </w:p>
         </w:tc>
@@ -6181,7 +6236,7 @@
                 <w:u w:val="none"/>
                 <w:em w:val="none"/>
               </w:rPr>
-              <w:t>be1 addr</w:t>
+              <w:t>bcc addr</w:t>
             </w:r>
           </w:p>
         </w:tc>
@@ -6237,7 +6292,7 @@
                 <w:sz w:val="20"/>
                 <w:szCs w:val="20"/>
               </w:rPr>
-              <w:t>Branch if not zero (ALU)</w:t>
+              <w:t>Branch if carry set (ALU)</w:t>
             </w:r>
           </w:p>
         </w:tc>
@@ -6333,7 +6388,7 @@
                 <w:u w:val="none"/>
                 <w:em w:val="none"/>
               </w:rPr>
-              <w:t>bnz addr</w:t>
+              <w:t>bcs addr</w:t>
             </w:r>
           </w:p>
         </w:tc>
@@ -6389,8 +6444,17 @@
                 <w:sz w:val="20"/>
                 <w:szCs w:val="20"/>
               </w:rPr>
-              <w:t>Branch if carry clear (ALU)</w:t>
-            </w:r>
+              <w:t>Branch if less than</w:t>
+            </w:r>
+            <w:bookmarkStart w:id="1" w:name="__DdeLink__792_2285388775"/>
+            <w:r>
+              <w:rPr>
+                <w:sz w:val="20"/>
+                <w:szCs w:val="20"/>
+              </w:rPr>
+              <w:t xml:space="preserve"> (cmp)</w:t>
+            </w:r>
+            <w:bookmarkEnd w:id="1"/>
           </w:p>
         </w:tc>
         <w:tc>
@@ -6485,7 +6549,7 @@
                 <w:u w:val="none"/>
                 <w:em w:val="none"/>
               </w:rPr>
-              <w:t>bcc addr</w:t>
+              <w:t>blt addr</w:t>
             </w:r>
           </w:p>
         </w:tc>
@@ -6541,7 +6605,7 @@
                 <w:sz w:val="20"/>
                 <w:szCs w:val="20"/>
               </w:rPr>
-              <w:t>Branch if carry set (ALU)</w:t>
+              <w:t>Branch if greater than (cmp)</w:t>
             </w:r>
           </w:p>
         </w:tc>
@@ -6637,7 +6701,7 @@
                 <w:u w:val="none"/>
                 <w:em w:val="none"/>
               </w:rPr>
-              <w:t>bcs addr</w:t>
+              <w:t>bgt addr</w:t>
             </w:r>
           </w:p>
         </w:tc>
@@ -6693,17 +6757,8 @@
                 <w:sz w:val="20"/>
                 <w:szCs w:val="20"/>
               </w:rPr>
-              <w:t>Branch if less than</w:t>
-            </w:r>
-            <w:bookmarkStart w:id="1" w:name="__DdeLink__792_2285388775"/>
-            <w:r>
-              <w:rPr>
-                <w:sz w:val="20"/>
-                <w:szCs w:val="20"/>
-              </w:rPr>
-              <w:t xml:space="preserve"> (cmp)</w:t>
-            </w:r>
-            <w:bookmarkEnd w:id="1"/>
+              <w:t>Branch if equal (cmp)</w:t>
+            </w:r>
           </w:p>
         </w:tc>
         <w:tc>
@@ -6798,7 +6853,7 @@
                 <w:u w:val="none"/>
                 <w:em w:val="none"/>
               </w:rPr>
-              <w:t>blt addr</w:t>
+              <w:t>beq addr</w:t>
             </w:r>
           </w:p>
         </w:tc>
@@ -6854,7 +6909,7 @@
                 <w:sz w:val="20"/>
                 <w:szCs w:val="20"/>
               </w:rPr>
-              <w:t>Branch if greater than (cmp)</w:t>
+              <w:t>Branch if not equal (cmp)</w:t>
             </w:r>
           </w:p>
         </w:tc>
@@ -6950,7 +7005,7 @@
                 <w:u w:val="none"/>
                 <w:em w:val="none"/>
               </w:rPr>
-              <w:t>bgt addr</w:t>
+              <w:t>bne addr</w:t>
             </w:r>
           </w:p>
         </w:tc>
@@ -6999,14 +7054,17 @@
           <w:p>
             <w:pPr>
               <w:pStyle w:val="TableContents"/>
-              <w:rPr/>
-            </w:pPr>
-            <w:r>
-              <w:rPr>
-                <w:sz w:val="20"/>
-                <w:szCs w:val="20"/>
-              </w:rPr>
-              <w:t>Branch if equal (cmp)</w:t>
+              <w:rPr>
+                <w:sz w:val="20"/>
+                <w:szCs w:val="20"/>
+              </w:rPr>
+            </w:pPr>
+            <w:r>
+              <w:rPr>
+                <w:sz w:val="20"/>
+                <w:szCs w:val="20"/>
+              </w:rPr>
+              <w:t>Branch to subroutine</w:t>
             </w:r>
           </w:p>
         </w:tc>
@@ -7102,473 +7160,7 @@
                 <w:u w:val="none"/>
                 <w:em w:val="none"/>
               </w:rPr>
-              <w:t>beq addr</w:t>
-            </w:r>
-          </w:p>
-        </w:tc>
-      </w:tr>
-      <w:tr>
-        <w:trPr/>
-        <w:tc>
-          <w:tcPr>
-            <w:tcW w:w="1260" w:type="dxa"/>
-            <w:vMerge w:val="continue"/>
-            <w:tcBorders>
-              <w:top w:val="single" w:sz="2" w:space="0" w:color="000000"/>
-              <w:left w:val="single" w:sz="2" w:space="0" w:color="000000"/>
-              <w:bottom w:val="single" w:sz="2" w:space="0" w:color="000000"/>
-              <w:insideH w:val="single" w:sz="2" w:space="0" w:color="000000"/>
-            </w:tcBorders>
-            <w:shd w:fill="auto" w:val="clear"/>
-          </w:tcPr>
-          <w:p>
-            <w:pPr>
-              <w:pStyle w:val="TableContents"/>
-              <w:rPr>
-                <w:sz w:val="20"/>
-                <w:szCs w:val="20"/>
-              </w:rPr>
-            </w:pPr>
-            <w:r>
-              <w:rPr>
-                <w:sz w:val="20"/>
-                <w:szCs w:val="20"/>
-              </w:rPr>
-            </w:r>
-          </w:p>
-        </w:tc>
-        <w:tc>
-          <w:tcPr>
-            <w:tcW w:w="2699" w:type="dxa"/>
-            <w:tcBorders>
-              <w:top w:val="single" w:sz="2" w:space="0" w:color="000000"/>
-              <w:left w:val="single" w:sz="2" w:space="0" w:color="000000"/>
-              <w:bottom w:val="single" w:sz="2" w:space="0" w:color="000000"/>
-              <w:insideH w:val="single" w:sz="2" w:space="0" w:color="000000"/>
-            </w:tcBorders>
-            <w:shd w:fill="auto" w:val="clear"/>
-          </w:tcPr>
-          <w:p>
-            <w:pPr>
-              <w:pStyle w:val="TableContents"/>
-              <w:rPr/>
-            </w:pPr>
-            <w:r>
-              <w:rPr>
-                <w:sz w:val="20"/>
-                <w:szCs w:val="20"/>
-              </w:rPr>
-              <w:t>Branch if not equal (cmp)</w:t>
-            </w:r>
-          </w:p>
-        </w:tc>
-        <w:tc>
-          <w:tcPr>
-            <w:tcW w:w="1619" w:type="dxa"/>
-            <w:tcBorders>
-              <w:top w:val="single" w:sz="2" w:space="0" w:color="000000"/>
-              <w:left w:val="single" w:sz="2" w:space="0" w:color="000000"/>
-              <w:bottom w:val="single" w:sz="2" w:space="0" w:color="000000"/>
-              <w:insideH w:val="single" w:sz="2" w:space="0" w:color="000000"/>
-            </w:tcBorders>
-            <w:shd w:fill="auto" w:val="clear"/>
-          </w:tcPr>
-          <w:p>
-            <w:pPr>
-              <w:pStyle w:val="TableContents"/>
-              <w:rPr>
-                <w:rFonts w:ascii="Liberation Sans" w:hAnsi="Liberation Sans"/>
-                <w:b w:val="false"/>
-                <w:b w:val="false"/>
-                <w:i w:val="false"/>
-                <w:i w:val="false"/>
-                <w:strike w:val="false"/>
-                <w:dstrike w:val="false"/>
-                <w:outline w:val="false"/>
-                <w:shadow w:val="false"/>
-                <w:sz w:val="20"/>
-                <w:u w:val="none"/>
-                <w:em w:val="none"/>
-              </w:rPr>
-            </w:pPr>
-            <w:r>
-              <w:rPr>
-                <w:rFonts w:ascii="Liberation Sans" w:hAnsi="Liberation Sans"/>
-                <w:b w:val="false"/>
-                <w:i w:val="false"/>
-                <w:strike w:val="false"/>
-                <w:dstrike w:val="false"/>
-                <w:outline w:val="false"/>
-                <w:shadow w:val="false"/>
-                <w:sz w:val="20"/>
-                <w:szCs w:val="20"/>
-                <w:u w:val="none"/>
-                <w:em w:val="none"/>
-              </w:rPr>
-              <w:t>ADDR</w:t>
-            </w:r>
-          </w:p>
-        </w:tc>
-        <w:tc>
-          <w:tcPr>
-            <w:tcW w:w="2161" w:type="dxa"/>
-            <w:tcBorders>
-              <w:top w:val="single" w:sz="2" w:space="0" w:color="000000"/>
-              <w:left w:val="single" w:sz="2" w:space="0" w:color="000000"/>
-              <w:bottom w:val="single" w:sz="2" w:space="0" w:color="000000"/>
-              <w:right w:val="single" w:sz="2" w:space="0" w:color="000000"/>
-              <w:insideH w:val="single" w:sz="2" w:space="0" w:color="000000"/>
-              <w:insideV w:val="single" w:sz="2" w:space="0" w:color="000000"/>
-            </w:tcBorders>
-            <w:shd w:fill="auto" w:val="clear"/>
-          </w:tcPr>
-          <w:p>
-            <w:pPr>
-              <w:pStyle w:val="TableContents"/>
-              <w:rPr>
-                <w:rFonts w:ascii="Liberation Sans" w:hAnsi="Liberation Sans"/>
-                <w:b w:val="false"/>
-                <w:b w:val="false"/>
-                <w:i w:val="false"/>
-                <w:i w:val="false"/>
-                <w:strike w:val="false"/>
-                <w:dstrike w:val="false"/>
-                <w:outline w:val="false"/>
-                <w:shadow w:val="false"/>
-                <w:sz w:val="20"/>
-                <w:u w:val="none"/>
-                <w:em w:val="none"/>
-              </w:rPr>
-            </w:pPr>
-            <w:r>
-              <w:rPr>
-                <w:rFonts w:ascii="Liberation Sans" w:hAnsi="Liberation Sans"/>
-                <w:b w:val="false"/>
-                <w:i w:val="false"/>
-                <w:strike w:val="false"/>
-                <w:dstrike w:val="false"/>
-                <w:outline w:val="false"/>
-                <w:shadow w:val="false"/>
-                <w:sz w:val="20"/>
-                <w:szCs w:val="20"/>
-                <w:u w:val="none"/>
-                <w:em w:val="none"/>
-              </w:rPr>
-              <w:t>bne addr</w:t>
-            </w:r>
-          </w:p>
-        </w:tc>
-      </w:tr>
-      <w:tr>
-        <w:trPr/>
-        <w:tc>
-          <w:tcPr>
-            <w:tcW w:w="1260" w:type="dxa"/>
-            <w:vMerge w:val="continue"/>
-            <w:tcBorders>
-              <w:top w:val="single" w:sz="2" w:space="0" w:color="000000"/>
-              <w:left w:val="single" w:sz="2" w:space="0" w:color="000000"/>
-              <w:bottom w:val="single" w:sz="2" w:space="0" w:color="000000"/>
-              <w:insideH w:val="single" w:sz="2" w:space="0" w:color="000000"/>
-            </w:tcBorders>
-            <w:shd w:fill="auto" w:val="clear"/>
-          </w:tcPr>
-          <w:p>
-            <w:pPr>
-              <w:pStyle w:val="TableContents"/>
-              <w:rPr>
-                <w:sz w:val="20"/>
-                <w:szCs w:val="20"/>
-              </w:rPr>
-            </w:pPr>
-            <w:r>
-              <w:rPr>
-                <w:sz w:val="20"/>
-                <w:szCs w:val="20"/>
-              </w:rPr>
-            </w:r>
-          </w:p>
-        </w:tc>
-        <w:tc>
-          <w:tcPr>
-            <w:tcW w:w="2699" w:type="dxa"/>
-            <w:tcBorders>
-              <w:top w:val="single" w:sz="2" w:space="0" w:color="000000"/>
-              <w:left w:val="single" w:sz="2" w:space="0" w:color="000000"/>
-              <w:bottom w:val="single" w:sz="2" w:space="0" w:color="000000"/>
-              <w:insideH w:val="single" w:sz="2" w:space="0" w:color="000000"/>
-            </w:tcBorders>
-            <w:shd w:fill="auto" w:val="clear"/>
-          </w:tcPr>
-          <w:p>
-            <w:pPr>
-              <w:pStyle w:val="TableContents"/>
-              <w:rPr>
-                <w:sz w:val="20"/>
-                <w:szCs w:val="20"/>
-              </w:rPr>
-            </w:pPr>
-            <w:r>
-              <w:rPr>
-                <w:sz w:val="20"/>
-                <w:szCs w:val="20"/>
-              </w:rPr>
-              <w:t>Branch to subroutine</w:t>
-            </w:r>
-          </w:p>
-        </w:tc>
-        <w:tc>
-          <w:tcPr>
-            <w:tcW w:w="1619" w:type="dxa"/>
-            <w:tcBorders>
-              <w:top w:val="single" w:sz="2" w:space="0" w:color="000000"/>
-              <w:left w:val="single" w:sz="2" w:space="0" w:color="000000"/>
-              <w:bottom w:val="single" w:sz="2" w:space="0" w:color="000000"/>
-              <w:insideH w:val="single" w:sz="2" w:space="0" w:color="000000"/>
-            </w:tcBorders>
-            <w:shd w:fill="auto" w:val="clear"/>
-          </w:tcPr>
-          <w:p>
-            <w:pPr>
-              <w:pStyle w:val="TableContents"/>
-              <w:rPr>
-                <w:rFonts w:ascii="Liberation Sans" w:hAnsi="Liberation Sans"/>
-                <w:b w:val="false"/>
-                <w:b w:val="false"/>
-                <w:i w:val="false"/>
-                <w:i w:val="false"/>
-                <w:strike w:val="false"/>
-                <w:dstrike w:val="false"/>
-                <w:outline w:val="false"/>
-                <w:shadow w:val="false"/>
-                <w:sz w:val="20"/>
-                <w:u w:val="none"/>
-                <w:em w:val="none"/>
-              </w:rPr>
-            </w:pPr>
-            <w:r>
-              <w:rPr>
-                <w:rFonts w:ascii="Liberation Sans" w:hAnsi="Liberation Sans"/>
-                <w:b w:val="false"/>
-                <w:i w:val="false"/>
-                <w:strike w:val="false"/>
-                <w:dstrike w:val="false"/>
-                <w:outline w:val="false"/>
-                <w:shadow w:val="false"/>
-                <w:sz w:val="20"/>
-                <w:szCs w:val="20"/>
-                <w:u w:val="none"/>
-                <w:em w:val="none"/>
-              </w:rPr>
-              <w:t>ADDR</w:t>
-            </w:r>
-          </w:p>
-        </w:tc>
-        <w:tc>
-          <w:tcPr>
-            <w:tcW w:w="2161" w:type="dxa"/>
-            <w:tcBorders>
-              <w:top w:val="single" w:sz="2" w:space="0" w:color="000000"/>
-              <w:left w:val="single" w:sz="2" w:space="0" w:color="000000"/>
-              <w:bottom w:val="single" w:sz="2" w:space="0" w:color="000000"/>
-              <w:right w:val="single" w:sz="2" w:space="0" w:color="000000"/>
-              <w:insideH w:val="single" w:sz="2" w:space="0" w:color="000000"/>
-              <w:insideV w:val="single" w:sz="2" w:space="0" w:color="000000"/>
-            </w:tcBorders>
-            <w:shd w:fill="auto" w:val="clear"/>
-          </w:tcPr>
-          <w:p>
-            <w:pPr>
-              <w:pStyle w:val="TableContents"/>
-              <w:rPr>
-                <w:rFonts w:ascii="Liberation Sans" w:hAnsi="Liberation Sans"/>
-                <w:b w:val="false"/>
-                <w:b w:val="false"/>
-                <w:i w:val="false"/>
-                <w:i w:val="false"/>
-                <w:strike w:val="false"/>
-                <w:dstrike w:val="false"/>
-                <w:outline w:val="false"/>
-                <w:shadow w:val="false"/>
-                <w:sz w:val="20"/>
-                <w:u w:val="none"/>
-                <w:em w:val="none"/>
-              </w:rPr>
-            </w:pPr>
-            <w:r>
-              <w:rPr>
-                <w:rFonts w:ascii="Liberation Sans" w:hAnsi="Liberation Sans"/>
-                <w:b w:val="false"/>
-                <w:i w:val="false"/>
-                <w:strike w:val="false"/>
-                <w:dstrike w:val="false"/>
-                <w:outline w:val="false"/>
-                <w:shadow w:val="false"/>
-                <w:sz w:val="20"/>
-                <w:szCs w:val="20"/>
-                <w:u w:val="none"/>
-                <w:em w:val="none"/>
-              </w:rPr>
               <w:t>bsr addr</w:t>
-            </w:r>
-          </w:p>
-        </w:tc>
-      </w:tr>
-      <w:tr>
-        <w:trPr>
-          <w:trHeight w:val="71" w:hRule="atLeast"/>
-        </w:trPr>
-        <w:tc>
-          <w:tcPr>
-            <w:tcW w:w="1260" w:type="dxa"/>
-            <w:vMerge w:val="continue"/>
-            <w:tcBorders>
-              <w:top w:val="single" w:sz="2" w:space="0" w:color="000000"/>
-              <w:left w:val="single" w:sz="2" w:space="0" w:color="000000"/>
-              <w:bottom w:val="single" w:sz="2" w:space="0" w:color="000000"/>
-              <w:insideH w:val="single" w:sz="2" w:space="0" w:color="000000"/>
-            </w:tcBorders>
-            <w:shd w:fill="auto" w:val="clear"/>
-          </w:tcPr>
-          <w:p>
-            <w:pPr>
-              <w:pStyle w:val="TableContents"/>
-              <w:rPr>
-                <w:sz w:val="20"/>
-                <w:szCs w:val="20"/>
-              </w:rPr>
-            </w:pPr>
-            <w:r>
-              <w:rPr>
-                <w:sz w:val="20"/>
-                <w:szCs w:val="20"/>
-              </w:rPr>
-            </w:r>
-          </w:p>
-        </w:tc>
-        <w:tc>
-          <w:tcPr>
-            <w:tcW w:w="2699" w:type="dxa"/>
-            <w:tcBorders>
-              <w:top w:val="single" w:sz="2" w:space="0" w:color="000000"/>
-              <w:left w:val="single" w:sz="2" w:space="0" w:color="000000"/>
-              <w:bottom w:val="single" w:sz="2" w:space="0" w:color="000000"/>
-              <w:insideH w:val="single" w:sz="2" w:space="0" w:color="000000"/>
-            </w:tcBorders>
-            <w:shd w:fill="auto" w:val="clear"/>
-          </w:tcPr>
-          <w:p>
-            <w:pPr>
-              <w:pStyle w:val="TableContents"/>
-              <w:rPr>
-                <w:sz w:val="20"/>
-                <w:szCs w:val="20"/>
-              </w:rPr>
-            </w:pPr>
-            <w:r>
-              <w:rPr>
-                <w:strike/>
-                <w:color w:val="CE181E"/>
-                <w:sz w:val="20"/>
-                <w:szCs w:val="20"/>
-              </w:rPr>
-              <w:t>Return from subroutine</w:t>
-            </w:r>
-          </w:p>
-        </w:tc>
-        <w:tc>
-          <w:tcPr>
-            <w:tcW w:w="1619" w:type="dxa"/>
-            <w:tcBorders>
-              <w:top w:val="single" w:sz="2" w:space="0" w:color="000000"/>
-              <w:left w:val="single" w:sz="2" w:space="0" w:color="000000"/>
-              <w:bottom w:val="single" w:sz="2" w:space="0" w:color="000000"/>
-              <w:insideH w:val="single" w:sz="2" w:space="0" w:color="000000"/>
-            </w:tcBorders>
-            <w:shd w:fill="auto" w:val="clear"/>
-          </w:tcPr>
-          <w:p>
-            <w:pPr>
-              <w:pStyle w:val="TableContents"/>
-              <w:rPr>
-                <w:rFonts w:ascii="Liberation Sans" w:hAnsi="Liberation Sans"/>
-                <w:b w:val="false"/>
-                <w:b w:val="false"/>
-                <w:i w:val="false"/>
-                <w:i w:val="false"/>
-                <w:strike w:val="false"/>
-                <w:dstrike w:val="false"/>
-                <w:outline w:val="false"/>
-                <w:shadow w:val="false"/>
-                <w:sz w:val="20"/>
-                <w:u w:val="none"/>
-                <w:em w:val="none"/>
-              </w:rPr>
-            </w:pPr>
-            <w:r>
-              <w:rPr>
-                <w:rFonts w:ascii="Liberation Sans" w:hAnsi="Liberation Sans"/>
-                <w:b w:val="false"/>
-                <w:i w:val="false"/>
-                <w:strike/>
-                <w:outline w:val="false"/>
-                <w:shadow w:val="false"/>
-                <w:color w:val="CE181E"/>
-                <w:sz w:val="20"/>
-                <w:szCs w:val="20"/>
-                <w:u w:val="none"/>
-                <w:em w:val="none"/>
-              </w:rPr>
-              <w:t>R7_DEST</w:t>
-            </w:r>
-          </w:p>
-        </w:tc>
-        <w:tc>
-          <w:tcPr>
-            <w:tcW w:w="2161" w:type="dxa"/>
-            <w:tcBorders>
-              <w:top w:val="single" w:sz="2" w:space="0" w:color="000000"/>
-              <w:left w:val="single" w:sz="2" w:space="0" w:color="000000"/>
-              <w:bottom w:val="single" w:sz="2" w:space="0" w:color="000000"/>
-              <w:right w:val="single" w:sz="2" w:space="0" w:color="000000"/>
-              <w:insideH w:val="single" w:sz="2" w:space="0" w:color="000000"/>
-              <w:insideV w:val="single" w:sz="2" w:space="0" w:color="000000"/>
-            </w:tcBorders>
-            <w:shd w:fill="auto" w:val="clear"/>
-          </w:tcPr>
-          <w:p>
-            <w:pPr>
-              <w:pStyle w:val="TableContents"/>
-              <w:rPr>
-                <w:rFonts w:ascii="Liberation Sans" w:hAnsi="Liberation Sans"/>
-                <w:b w:val="false"/>
-                <w:b w:val="false"/>
-                <w:i w:val="false"/>
-                <w:i w:val="false"/>
-                <w:strike w:val="false"/>
-                <w:dstrike w:val="false"/>
-                <w:outline w:val="false"/>
-                <w:shadow w:val="false"/>
-                <w:sz w:val="20"/>
-                <w:u w:val="none"/>
-                <w:em w:val="none"/>
-              </w:rPr>
-            </w:pPr>
-            <w:r>
-              <w:rPr>
-                <w:rFonts w:ascii="Liberation Sans" w:hAnsi="Liberation Sans"/>
-                <w:b w:val="false"/>
-                <w:i w:val="false"/>
-                <w:strike/>
-                <w:outline w:val="false"/>
-                <w:shadow w:val="false"/>
-                <w:color w:val="CE181E"/>
-                <w:sz w:val="20"/>
-                <w:szCs w:val="20"/>
-                <w:u w:val="none"/>
-                <w:em w:val="none"/>
-              </w:rPr>
-              <w:t>rts</w:t>
             </w:r>
           </w:p>
         </w:tc>
@@ -9989,6 +9581,285 @@
       <w:r>
         <w:rPr/>
         <w:t>** 20-bit range = -524,288 to 524,287</w:t>
+      </w:r>
+    </w:p>
+    <w:p>
+      <w:pPr>
+        <w:pStyle w:val="Normal"/>
+        <w:rPr/>
+      </w:pPr>
+      <w:r>
+        <w:rPr/>
+      </w:r>
+    </w:p>
+    <w:p>
+      <w:pPr>
+        <w:pStyle w:val="Normal"/>
+        <w:rPr>
+          <w:rFonts w:ascii="Liberation Serif" w:hAnsi="Liberation Serif" w:eastAsia="NSimSun" w:cs="Arial"/>
+          <w:b/>
+          <w:b/>
+          <w:bCs/>
+          <w:color w:val="auto"/>
+          <w:kern w:val="2"/>
+          <w:sz w:val="32"/>
+          <w:szCs w:val="32"/>
+          <w:lang w:val="en-US" w:eastAsia="zh-CN" w:bidi="hi-IN"/>
+        </w:rPr>
+      </w:pPr>
+      <w:r>
+        <w:rPr>
+          <w:rFonts w:eastAsia="NSimSun" w:cs="Arial"/>
+          <w:b/>
+          <w:bCs/>
+          <w:color w:val="auto"/>
+          <w:kern w:val="2"/>
+          <w:sz w:val="32"/>
+          <w:szCs w:val="32"/>
+          <w:lang w:val="en-US" w:eastAsia="zh-CN" w:bidi="hi-IN"/>
+        </w:rPr>
+        <w:t>Register Aliases</w:t>
+      </w:r>
+    </w:p>
+    <w:p>
+      <w:pPr>
+        <w:pStyle w:val="Normal"/>
+        <w:rPr/>
+      </w:pPr>
+      <w:r>
+        <w:rPr/>
+      </w:r>
+    </w:p>
+    <w:tbl>
+      <w:tblPr>
+        <w:tblW w:w="7564" w:type="dxa"/>
+        <w:jc w:val="left"/>
+        <w:tblInd w:w="0" w:type="dxa"/>
+        <w:tblBorders>
+          <w:top w:val="single" w:sz="2" w:space="0" w:color="000000"/>
+          <w:left w:val="single" w:sz="2" w:space="0" w:color="000000"/>
+          <w:bottom w:val="single" w:sz="2" w:space="0" w:color="000000"/>
+          <w:insideH w:val="single" w:sz="2" w:space="0" w:color="000000"/>
+        </w:tblBorders>
+        <w:tblCellMar>
+          <w:top w:w="55" w:type="dxa"/>
+          <w:left w:w="55" w:type="dxa"/>
+          <w:bottom w:w="55" w:type="dxa"/>
+          <w:right w:w="55" w:type="dxa"/>
+        </w:tblCellMar>
+      </w:tblPr>
+      <w:tblGrid>
+        <w:gridCol w:w="4136"/>
+        <w:gridCol w:w="3428"/>
+      </w:tblGrid>
+      <w:tr>
+        <w:trPr/>
+        <w:tc>
+          <w:tcPr>
+            <w:tcW w:w="4136" w:type="dxa"/>
+            <w:tcBorders>
+              <w:top w:val="single" w:sz="2" w:space="0" w:color="000000"/>
+              <w:left w:val="single" w:sz="2" w:space="0" w:color="000000"/>
+              <w:bottom w:val="single" w:sz="2" w:space="0" w:color="000000"/>
+              <w:insideH w:val="single" w:sz="2" w:space="0" w:color="000000"/>
+            </w:tcBorders>
+            <w:shd w:fill="auto" w:val="clear"/>
+          </w:tcPr>
+          <w:p>
+            <w:pPr>
+              <w:pStyle w:val="TableContents"/>
+              <w:rPr/>
+            </w:pPr>
+            <w:r>
+              <w:rPr/>
+              <w:t>r0 = ZERO (0x00000000)</w:t>
+            </w:r>
+          </w:p>
+        </w:tc>
+        <w:tc>
+          <w:tcPr>
+            <w:tcW w:w="3428" w:type="dxa"/>
+            <w:tcBorders>
+              <w:top w:val="single" w:sz="2" w:space="0" w:color="000000"/>
+              <w:left w:val="single" w:sz="2" w:space="0" w:color="000000"/>
+              <w:bottom w:val="single" w:sz="2" w:space="0" w:color="000000"/>
+              <w:right w:val="single" w:sz="2" w:space="0" w:color="000000"/>
+              <w:insideH w:val="single" w:sz="2" w:space="0" w:color="000000"/>
+              <w:insideV w:val="single" w:sz="2" w:space="0" w:color="000000"/>
+            </w:tcBorders>
+            <w:shd w:fill="auto" w:val="clear"/>
+          </w:tcPr>
+          <w:p>
+            <w:pPr>
+              <w:pStyle w:val="TableContents"/>
+              <w:rPr/>
+            </w:pPr>
+            <w:r>
+              <w:rPr/>
+              <w:t>r4 = Stack Pointer</w:t>
+            </w:r>
+          </w:p>
+        </w:tc>
+      </w:tr>
+      <w:tr>
+        <w:trPr/>
+        <w:tc>
+          <w:tcPr>
+            <w:tcW w:w="4136" w:type="dxa"/>
+            <w:tcBorders>
+              <w:left w:val="single" w:sz="2" w:space="0" w:color="000000"/>
+              <w:bottom w:val="single" w:sz="2" w:space="0" w:color="000000"/>
+              <w:insideH w:val="single" w:sz="2" w:space="0" w:color="000000"/>
+            </w:tcBorders>
+            <w:shd w:fill="auto" w:val="clear"/>
+          </w:tcPr>
+          <w:p>
+            <w:pPr>
+              <w:pStyle w:val="TableContents"/>
+              <w:rPr/>
+            </w:pPr>
+            <w:r>
+              <w:rPr/>
+              <w:t>r1 = ONE (0x00000001)</w:t>
+            </w:r>
+          </w:p>
+        </w:tc>
+        <w:tc>
+          <w:tcPr>
+            <w:tcW w:w="3428" w:type="dxa"/>
+            <w:tcBorders>
+              <w:left w:val="single" w:sz="2" w:space="0" w:color="000000"/>
+              <w:bottom w:val="single" w:sz="2" w:space="0" w:color="000000"/>
+              <w:right w:val="single" w:sz="2" w:space="0" w:color="000000"/>
+              <w:insideH w:val="single" w:sz="2" w:space="0" w:color="000000"/>
+              <w:insideV w:val="single" w:sz="2" w:space="0" w:color="000000"/>
+            </w:tcBorders>
+            <w:shd w:fill="auto" w:val="clear"/>
+          </w:tcPr>
+          <w:p>
+            <w:pPr>
+              <w:pStyle w:val="TableContents"/>
+              <w:rPr/>
+            </w:pPr>
+            <w:r>
+              <w:rPr/>
+              <w:t>r5 = Peripheral Pointer</w:t>
+            </w:r>
+          </w:p>
+        </w:tc>
+      </w:tr>
+      <w:tr>
+        <w:trPr/>
+        <w:tc>
+          <w:tcPr>
+            <w:tcW w:w="4136" w:type="dxa"/>
+            <w:tcBorders>
+              <w:left w:val="single" w:sz="2" w:space="0" w:color="000000"/>
+              <w:bottom w:val="single" w:sz="2" w:space="0" w:color="000000"/>
+              <w:insideH w:val="single" w:sz="2" w:space="0" w:color="000000"/>
+            </w:tcBorders>
+            <w:shd w:fill="auto" w:val="clear"/>
+          </w:tcPr>
+          <w:p>
+            <w:pPr>
+              <w:pStyle w:val="TableContents"/>
+              <w:rPr/>
+            </w:pPr>
+            <w:r>
+              <w:rPr/>
+              <w:t>r2 = MINUS 1 (0xFFFFFFFF)</w:t>
+            </w:r>
+          </w:p>
+        </w:tc>
+        <w:tc>
+          <w:tcPr>
+            <w:tcW w:w="3428" w:type="dxa"/>
+            <w:tcBorders>
+              <w:left w:val="single" w:sz="2" w:space="0" w:color="000000"/>
+              <w:bottom w:val="single" w:sz="2" w:space="0" w:color="000000"/>
+              <w:right w:val="single" w:sz="2" w:space="0" w:color="000000"/>
+              <w:insideH w:val="single" w:sz="2" w:space="0" w:color="000000"/>
+              <w:insideV w:val="single" w:sz="2" w:space="0" w:color="000000"/>
+            </w:tcBorders>
+            <w:shd w:fill="auto" w:val="clear"/>
+          </w:tcPr>
+          <w:p>
+            <w:pPr>
+              <w:pStyle w:val="TableContents"/>
+              <w:rPr/>
+            </w:pPr>
+            <w:r>
+              <w:rPr/>
+              <w:t>r6 = Data Pointer</w:t>
+            </w:r>
+          </w:p>
+        </w:tc>
+      </w:tr>
+      <w:tr>
+        <w:trPr/>
+        <w:tc>
+          <w:tcPr>
+            <w:tcW w:w="4136" w:type="dxa"/>
+            <w:tcBorders>
+              <w:left w:val="single" w:sz="2" w:space="0" w:color="000000"/>
+              <w:bottom w:val="single" w:sz="2" w:space="0" w:color="000000"/>
+              <w:insideH w:val="single" w:sz="2" w:space="0" w:color="000000"/>
+            </w:tcBorders>
+            <w:shd w:fill="auto" w:val="clear"/>
+          </w:tcPr>
+          <w:p>
+            <w:pPr>
+              <w:pStyle w:val="TableContents"/>
+              <w:rPr/>
+            </w:pPr>
+            <w:r>
+              <w:rPr/>
+              <w:t>r3 = Condition Code Register</w:t>
+            </w:r>
+          </w:p>
+        </w:tc>
+        <w:tc>
+          <w:tcPr>
+            <w:tcW w:w="3428" w:type="dxa"/>
+            <w:tcBorders>
+              <w:left w:val="single" w:sz="2" w:space="0" w:color="000000"/>
+              <w:bottom w:val="single" w:sz="2" w:space="0" w:color="000000"/>
+              <w:right w:val="single" w:sz="2" w:space="0" w:color="000000"/>
+              <w:insideH w:val="single" w:sz="2" w:space="0" w:color="000000"/>
+              <w:insideV w:val="single" w:sz="2" w:space="0" w:color="000000"/>
+            </w:tcBorders>
+            <w:shd w:fill="auto" w:val="clear"/>
+          </w:tcPr>
+          <w:p>
+            <w:pPr>
+              <w:pStyle w:val="TableContents"/>
+              <w:rPr/>
+            </w:pPr>
+            <w:r>
+              <w:rPr/>
+              <w:t>R7 = Program Counter</w:t>
+            </w:r>
+          </w:p>
+        </w:tc>
+      </w:tr>
+    </w:tbl>
+    <w:p>
+      <w:pPr>
+        <w:pStyle w:val="Normal"/>
+        <w:rPr/>
+      </w:pPr>
+      <w:r>
+        <w:rPr/>
+      </w:r>
+    </w:p>
+    <w:p>
+      <w:pPr>
+        <w:pStyle w:val="Normal"/>
+        <w:rPr/>
+      </w:pPr>
+      <w:r>
+        <w:rPr/>
+        <w:t>r8-r15 = General Purpose Registers</w:t>
       </w:r>
     </w:p>
     <w:p>

</xml_diff>

<commit_message>
Updated Programmer's Reference card for new opcode name
</commit_message>
<xml_diff>
--- a/Assembler/R32V2020_Reference_Card.docx
+++ b/Assembler/R32V2020_Reference_Card.docx
@@ -9649,14 +9649,14 @@
         </w:tblCellMar>
       </w:tblPr>
       <w:tblGrid>
-        <w:gridCol w:w="4136"/>
+        <w:gridCol w:w="4135"/>
         <w:gridCol w:w="3428"/>
       </w:tblGrid>
       <w:tr>
         <w:trPr/>
         <w:tc>
           <w:tcPr>
-            <w:tcW w:w="4136" w:type="dxa"/>
+            <w:tcW w:w="4135" w:type="dxa"/>
             <w:tcBorders>
               <w:top w:val="single" w:sz="2" w:space="0" w:color="000000"/>
               <w:left w:val="single" w:sz="2" w:space="0" w:color="000000"/>
@@ -9696,7 +9696,19 @@
             </w:pPr>
             <w:r>
               <w:rPr/>
-              <w:t>r4 = Stack Pointer</w:t>
+              <w:t xml:space="preserve">r4 = </w:t>
+            </w:r>
+            <w:r>
+              <w:rPr/>
+              <w:t>SAR (</w:t>
+            </w:r>
+            <w:r>
+              <w:rPr/>
+              <w:t>Stack Pointer</w:t>
+            </w:r>
+            <w:r>
+              <w:rPr/>
+              <w:t>)</w:t>
             </w:r>
           </w:p>
         </w:tc>
@@ -9705,8 +9717,9 @@
         <w:trPr/>
         <w:tc>
           <w:tcPr>
-            <w:tcW w:w="4136" w:type="dxa"/>
-            <w:tcBorders>
+            <w:tcW w:w="4135" w:type="dxa"/>
+            <w:tcBorders>
+              <w:top w:val="single" w:sz="2" w:space="0" w:color="000000"/>
               <w:left w:val="single" w:sz="2" w:space="0" w:color="000000"/>
               <w:bottom w:val="single" w:sz="2" w:space="0" w:color="000000"/>
               <w:insideH w:val="single" w:sz="2" w:space="0" w:color="000000"/>
@@ -9728,6 +9741,7 @@
           <w:tcPr>
             <w:tcW w:w="3428" w:type="dxa"/>
             <w:tcBorders>
+              <w:top w:val="single" w:sz="2" w:space="0" w:color="000000"/>
               <w:left w:val="single" w:sz="2" w:space="0" w:color="000000"/>
               <w:bottom w:val="single" w:sz="2" w:space="0" w:color="000000"/>
               <w:right w:val="single" w:sz="2" w:space="0" w:color="000000"/>
@@ -9743,7 +9757,19 @@
             </w:pPr>
             <w:r>
               <w:rPr/>
-              <w:t>r5 = Peripheral Pointer</w:t>
+              <w:t xml:space="preserve">r5 = </w:t>
+            </w:r>
+            <w:r>
+              <w:rPr/>
+              <w:t>PAR (</w:t>
+            </w:r>
+            <w:r>
+              <w:rPr/>
+              <w:t>Peripheral Pointer</w:t>
+            </w:r>
+            <w:r>
+              <w:rPr/>
+              <w:t>)</w:t>
             </w:r>
           </w:p>
         </w:tc>
@@ -9752,8 +9778,9 @@
         <w:trPr/>
         <w:tc>
           <w:tcPr>
-            <w:tcW w:w="4136" w:type="dxa"/>
-            <w:tcBorders>
+            <w:tcW w:w="4135" w:type="dxa"/>
+            <w:tcBorders>
+              <w:top w:val="single" w:sz="2" w:space="0" w:color="000000"/>
               <w:left w:val="single" w:sz="2" w:space="0" w:color="000000"/>
               <w:bottom w:val="single" w:sz="2" w:space="0" w:color="000000"/>
               <w:insideH w:val="single" w:sz="2" w:space="0" w:color="000000"/>
@@ -9775,6 +9802,7 @@
           <w:tcPr>
             <w:tcW w:w="3428" w:type="dxa"/>
             <w:tcBorders>
+              <w:top w:val="single" w:sz="2" w:space="0" w:color="000000"/>
               <w:left w:val="single" w:sz="2" w:space="0" w:color="000000"/>
               <w:bottom w:val="single" w:sz="2" w:space="0" w:color="000000"/>
               <w:right w:val="single" w:sz="2" w:space="0" w:color="000000"/>
@@ -9790,7 +9818,19 @@
             </w:pPr>
             <w:r>
               <w:rPr/>
-              <w:t>r6 = Data Pointer</w:t>
+              <w:t xml:space="preserve">r6 = </w:t>
+            </w:r>
+            <w:r>
+              <w:rPr/>
+              <w:t>DAR (</w:t>
+            </w:r>
+            <w:r>
+              <w:rPr/>
+              <w:t>Data Pointer</w:t>
+            </w:r>
+            <w:r>
+              <w:rPr/>
+              <w:t>)</w:t>
             </w:r>
           </w:p>
         </w:tc>
@@ -9799,8 +9839,9 @@
         <w:trPr/>
         <w:tc>
           <w:tcPr>
-            <w:tcW w:w="4136" w:type="dxa"/>
-            <w:tcBorders>
+            <w:tcW w:w="4135" w:type="dxa"/>
+            <w:tcBorders>
+              <w:top w:val="single" w:sz="2" w:space="0" w:color="000000"/>
               <w:left w:val="single" w:sz="2" w:space="0" w:color="000000"/>
               <w:bottom w:val="single" w:sz="2" w:space="0" w:color="000000"/>
               <w:insideH w:val="single" w:sz="2" w:space="0" w:color="000000"/>
@@ -9822,6 +9863,7 @@
           <w:tcPr>
             <w:tcW w:w="3428" w:type="dxa"/>
             <w:tcBorders>
+              <w:top w:val="single" w:sz="2" w:space="0" w:color="000000"/>
               <w:left w:val="single" w:sz="2" w:space="0" w:color="000000"/>
               <w:bottom w:val="single" w:sz="2" w:space="0" w:color="000000"/>
               <w:right w:val="single" w:sz="2" w:space="0" w:color="000000"/>
@@ -9837,7 +9879,19 @@
             </w:pPr>
             <w:r>
               <w:rPr/>
-              <w:t>R7 = Program Counter</w:t>
+              <w:t xml:space="preserve">R7 = </w:t>
+            </w:r>
+            <w:r>
+              <w:rPr/>
+              <w:t>PX (</w:t>
+            </w:r>
+            <w:r>
+              <w:rPr/>
+              <w:t>Program Counter</w:t>
+            </w:r>
+            <w:r>
+              <w:rPr/>
+              <w:t>)</w:t>
             </w:r>
           </w:p>
         </w:tc>

</xml_diff>

<commit_message>
scroll screen working - fills bottom line with spaces
</commit_message>
<xml_diff>
--- a/Assembler/R32V2020_Reference_Card.docx
+++ b/Assembler/R32V2020_Reference_Card.docx
@@ -4978,36 +4978,55 @@
           <w:p>
             <w:pPr>
               <w:pStyle w:val="TableContents"/>
-              <w:rPr>
-                <w:rFonts w:ascii="Liberation Sans" w:hAnsi="Liberation Sans"/>
-                <w:b w:val="false"/>
-                <w:b w:val="false"/>
-                <w:i w:val="false"/>
-                <w:i w:val="false"/>
-                <w:strike w:val="false"/>
-                <w:dstrike w:val="false"/>
-                <w:outline w:val="false"/>
-                <w:shadow w:val="false"/>
-                <w:sz w:val="20"/>
-                <w:u w:val="none"/>
-                <w:em w:val="none"/>
-              </w:rPr>
-            </w:pPr>
-            <w:r>
-              <w:rPr>
-                <w:rFonts w:ascii="Liberation Sans" w:hAnsi="Liberation Sans"/>
-                <w:b w:val="false"/>
-                <w:i w:val="false"/>
-                <w:strike w:val="false"/>
-                <w:dstrike w:val="false"/>
-                <w:outline w:val="false"/>
-                <w:shadow w:val="false"/>
-                <w:sz w:val="20"/>
-                <w:szCs w:val="20"/>
-                <w:u w:val="none"/>
-                <w:em w:val="none"/>
-              </w:rPr>
-              <w:t xml:space="preserve">pss rs1 </w:t>
+              <w:rPr/>
+            </w:pPr>
+            <w:r>
+              <w:rPr>
+                <w:rFonts w:ascii="Liberation Sans" w:hAnsi="Liberation Sans"/>
+                <w:b w:val="false"/>
+                <w:i w:val="false"/>
+                <w:strike w:val="false"/>
+                <w:dstrike w:val="false"/>
+                <w:outline w:val="false"/>
+                <w:shadow w:val="false"/>
+                <w:sz w:val="20"/>
+                <w:szCs w:val="20"/>
+                <w:u w:val="none"/>
+                <w:em w:val="none"/>
+              </w:rPr>
+              <w:t>p</w:t>
+            </w:r>
+            <w:r>
+              <w:rPr>
+                <w:rFonts w:ascii="Liberation Sans" w:hAnsi="Liberation Sans"/>
+                <w:b w:val="false"/>
+                <w:i w:val="false"/>
+                <w:strike w:val="false"/>
+                <w:dstrike w:val="false"/>
+                <w:outline w:val="false"/>
+                <w:shadow w:val="false"/>
+                <w:sz w:val="20"/>
+                <w:szCs w:val="20"/>
+                <w:u w:val="none"/>
+                <w:em w:val="none"/>
+              </w:rPr>
+              <w:t>ush</w:t>
+            </w:r>
+            <w:r>
+              <w:rPr>
+                <w:rFonts w:ascii="Liberation Sans" w:hAnsi="Liberation Sans"/>
+                <w:b w:val="false"/>
+                <w:i w:val="false"/>
+                <w:strike w:val="false"/>
+                <w:dstrike w:val="false"/>
+                <w:outline w:val="false"/>
+                <w:shadow w:val="false"/>
+                <w:sz w:val="20"/>
+                <w:szCs w:val="20"/>
+                <w:u w:val="none"/>
+                <w:em w:val="none"/>
+              </w:rPr>
+              <w:t xml:space="preserve"> rs1 </w:t>
             </w:r>
           </w:p>
         </w:tc>
@@ -5162,7 +5181,39 @@
                 <w:u w:val="none"/>
                 <w:em w:val="none"/>
               </w:rPr>
-              <w:t xml:space="preserve">pus rd </w:t>
+              <w:t>pu</w:t>
+            </w:r>
+            <w:r>
+              <w:rPr>
+                <w:rFonts w:ascii="Liberation Sans" w:hAnsi="Liberation Sans"/>
+                <w:b w:val="false"/>
+                <w:i w:val="false"/>
+                <w:strike w:val="false"/>
+                <w:dstrike w:val="false"/>
+                <w:outline w:val="false"/>
+                <w:shadow w:val="false"/>
+                <w:sz w:val="20"/>
+                <w:szCs w:val="20"/>
+                <w:u w:val="none"/>
+                <w:em w:val="none"/>
+              </w:rPr>
+              <w:t>ll</w:t>
+            </w:r>
+            <w:r>
+              <w:rPr>
+                <w:rFonts w:ascii="Liberation Sans" w:hAnsi="Liberation Sans"/>
+                <w:b w:val="false"/>
+                <w:i w:val="false"/>
+                <w:strike w:val="false"/>
+                <w:dstrike w:val="false"/>
+                <w:outline w:val="false"/>
+                <w:shadow w:val="false"/>
+                <w:sz w:val="20"/>
+                <w:szCs w:val="20"/>
+                <w:u w:val="none"/>
+                <w:em w:val="none"/>
+              </w:rPr>
+              <w:t xml:space="preserve"> rd </w:t>
             </w:r>
           </w:p>
         </w:tc>

</xml_diff>

<commit_message>
Added auto-increment data and peripheral address registers
</commit_message>
<xml_diff>
--- a/Assembler/R32V2020_Reference_Card.docx
+++ b/Assembler/R32V2020_Reference_Card.docx
@@ -21,6 +21,9 @@
       <w:pPr>
         <w:pStyle w:val="Normal"/>
         <w:rPr>
+          <w:b/>
+          <w:b/>
+          <w:bCs/>
           <w:sz w:val="28"/>
           <w:szCs w:val="28"/>
         </w:rPr>
@@ -32,7 +35,34 @@
           <w:sz w:val="28"/>
           <w:szCs w:val="28"/>
         </w:rPr>
-        <w:t>2019-06-12</w:t>
+        <w:t>2019-0</w:t>
+      </w:r>
+      <w:r>
+        <w:rPr>
+          <w:b/>
+          <w:bCs/>
+          <w:sz w:val="28"/>
+          <w:szCs w:val="28"/>
+        </w:rPr>
+        <w:t>8</w:t>
+      </w:r>
+      <w:r>
+        <w:rPr>
+          <w:b/>
+          <w:bCs/>
+          <w:sz w:val="28"/>
+          <w:szCs w:val="28"/>
+        </w:rPr>
+        <w:t>-</w:t>
+      </w:r>
+      <w:r>
+        <w:rPr>
+          <w:b/>
+          <w:bCs/>
+          <w:sz w:val="28"/>
+          <w:szCs w:val="28"/>
+        </w:rPr>
+        <w:t>03</w:t>
       </w:r>
     </w:p>
     <w:p>
@@ -3003,18 +3033,127 @@
             <w:pPr>
               <w:pStyle w:val="TableContents"/>
               <w:rPr>
-                <w:sz w:val="20"/>
-                <w:szCs w:val="20"/>
-              </w:rPr>
-            </w:pPr>
-            <w:r>
-              <w:rPr>
-                <w:sz w:val="20"/>
-                <w:szCs w:val="20"/>
+                <w:rFonts w:ascii="Liberation Serif" w:hAnsi="Liberation Serif" w:eastAsia="NSimSun" w:cs="Arial"/>
+                <w:b w:val="false"/>
+                <w:b w:val="false"/>
+                <w:i w:val="false"/>
+                <w:i w:val="false"/>
+                <w:strike w:val="false"/>
+                <w:dstrike w:val="false"/>
+                <w:outline w:val="false"/>
+                <w:shadow w:val="false"/>
+                <w:color w:val="auto"/>
+                <w:kern w:val="2"/>
+                <w:sz w:val="20"/>
+                <w:szCs w:val="20"/>
+                <w:u w:val="none"/>
+                <w:em w:val="none"/>
+                <w:lang w:val="en-US" w:eastAsia="zh-CN" w:bidi="hi-IN"/>
+              </w:rPr>
+            </w:pPr>
+            <w:r>
+              <w:rPr>
+                <w:rFonts w:eastAsia="NSimSun" w:cs="Arial"/>
+                <w:b w:val="false"/>
+                <w:i w:val="false"/>
+                <w:strike w:val="false"/>
+                <w:dstrike w:val="false"/>
+                <w:outline w:val="false"/>
+                <w:shadow w:val="false"/>
+                <w:color w:val="auto"/>
+                <w:kern w:val="2"/>
+                <w:sz w:val="20"/>
+                <w:szCs w:val="20"/>
+                <w:u w:val="none"/>
+                <w:em w:val="none"/>
+                <w:lang w:val="en-US" w:eastAsia="zh-CN" w:bidi="hi-IN"/>
               </w:rPr>
               <w:t>Load/Stores Data</w:t>
             </w:r>
           </w:p>
+          <w:p>
+            <w:pPr>
+              <w:pStyle w:val="TableContents"/>
+              <w:rPr>
+                <w:rFonts w:ascii="Liberation Serif" w:hAnsi="Liberation Serif" w:eastAsia="NSimSun" w:cs="Arial"/>
+                <w:b w:val="false"/>
+                <w:b w:val="false"/>
+                <w:i w:val="false"/>
+                <w:i w:val="false"/>
+                <w:strike w:val="false"/>
+                <w:dstrike w:val="false"/>
+                <w:outline w:val="false"/>
+                <w:shadow w:val="false"/>
+                <w:color w:val="auto"/>
+                <w:kern w:val="2"/>
+                <w:sz w:val="20"/>
+                <w:szCs w:val="20"/>
+                <w:u w:val="none"/>
+                <w:em w:val="none"/>
+                <w:lang w:val="en-US" w:eastAsia="zh-CN" w:bidi="hi-IN"/>
+              </w:rPr>
+            </w:pPr>
+            <w:r>
+              <w:rPr>
+                <w:rFonts w:eastAsia="NSimSun" w:cs="Arial"/>
+                <w:b w:val="false"/>
+                <w:i w:val="false"/>
+                <w:strike w:val="false"/>
+                <w:dstrike w:val="false"/>
+                <w:outline w:val="false"/>
+                <w:shadow w:val="false"/>
+                <w:color w:val="auto"/>
+                <w:kern w:val="2"/>
+                <w:sz w:val="20"/>
+                <w:szCs w:val="20"/>
+                <w:u w:val="none"/>
+                <w:em w:val="none"/>
+                <w:lang w:val="en-US" w:eastAsia="zh-CN" w:bidi="hi-IN"/>
+              </w:rPr>
+            </w:r>
+          </w:p>
+          <w:p>
+            <w:pPr>
+              <w:pStyle w:val="TableContents"/>
+              <w:rPr>
+                <w:rFonts w:ascii="Liberation Serif" w:hAnsi="Liberation Serif" w:eastAsia="NSimSun" w:cs="Arial"/>
+                <w:b w:val="false"/>
+                <w:b w:val="false"/>
+                <w:i w:val="false"/>
+                <w:i w:val="false"/>
+                <w:strike w:val="false"/>
+                <w:dstrike w:val="false"/>
+                <w:outline w:val="false"/>
+                <w:shadow w:val="false"/>
+                <w:color w:val="auto"/>
+                <w:kern w:val="2"/>
+                <w:sz w:val="20"/>
+                <w:szCs w:val="20"/>
+                <w:u w:val="none"/>
+                <w:em w:val="none"/>
+                <w:lang w:val="en-US" w:eastAsia="zh-CN" w:bidi="hi-IN"/>
+              </w:rPr>
+            </w:pPr>
+            <w:r>
+              <w:rPr>
+                <w:rFonts w:eastAsia="NSimSun" w:cs="Arial"/>
+                <w:b w:val="false"/>
+                <w:i w:val="false"/>
+                <w:strike w:val="false"/>
+                <w:dstrike w:val="false"/>
+                <w:outline w:val="false"/>
+                <w:shadow w:val="false"/>
+                <w:color w:val="auto"/>
+                <w:kern w:val="2"/>
+                <w:sz w:val="20"/>
+                <w:szCs w:val="20"/>
+                <w:u w:val="none"/>
+                <w:em w:val="none"/>
+                <w:lang w:val="en-US" w:eastAsia="zh-CN" w:bidi="hi-IN"/>
+              </w:rPr>
+              <w:t>[p] post incr</w:t>
+            </w:r>
+          </w:p>
         </w:tc>
         <w:tc>
           <w:tcPr>
@@ -3136,7 +3275,39 @@
                 <w:u w:val="none"/>
                 <w:em w:val="none"/>
               </w:rPr>
-              <w:t>ldb rd</w:t>
+              <w:t>ldb</w:t>
+            </w:r>
+            <w:r>
+              <w:rPr>
+                <w:rFonts w:ascii="Liberation Sans" w:hAnsi="Liberation Sans"/>
+                <w:b w:val="false"/>
+                <w:i w:val="false"/>
+                <w:strike w:val="false"/>
+                <w:dstrike w:val="false"/>
+                <w:outline w:val="false"/>
+                <w:shadow w:val="false"/>
+                <w:sz w:val="20"/>
+                <w:szCs w:val="20"/>
+                <w:u w:val="none"/>
+                <w:em w:val="none"/>
+              </w:rPr>
+              <w:t>[p]</w:t>
+            </w:r>
+            <w:r>
+              <w:rPr>
+                <w:rFonts w:ascii="Liberation Sans" w:hAnsi="Liberation Sans"/>
+                <w:b w:val="false"/>
+                <w:i w:val="false"/>
+                <w:strike w:val="false"/>
+                <w:dstrike w:val="false"/>
+                <w:outline w:val="false"/>
+                <w:shadow w:val="false"/>
+                <w:sz w:val="20"/>
+                <w:szCs w:val="20"/>
+                <w:u w:val="none"/>
+                <w:em w:val="none"/>
+              </w:rPr>
+              <w:t xml:space="preserve"> rd</w:t>
             </w:r>
           </w:p>
         </w:tc>
@@ -3291,7 +3462,39 @@
                 <w:u w:val="none"/>
                 <w:em w:val="none"/>
               </w:rPr>
-              <w:t>lds rd</w:t>
+              <w:t>lds</w:t>
+            </w:r>
+            <w:r>
+              <w:rPr>
+                <w:rFonts w:ascii="Liberation Sans" w:hAnsi="Liberation Sans"/>
+                <w:b w:val="false"/>
+                <w:i w:val="false"/>
+                <w:strike w:val="false"/>
+                <w:dstrike w:val="false"/>
+                <w:outline w:val="false"/>
+                <w:shadow w:val="false"/>
+                <w:sz w:val="20"/>
+                <w:szCs w:val="20"/>
+                <w:u w:val="none"/>
+                <w:em w:val="none"/>
+              </w:rPr>
+              <w:t>[p]</w:t>
+            </w:r>
+            <w:r>
+              <w:rPr>
+                <w:rFonts w:ascii="Liberation Sans" w:hAnsi="Liberation Sans"/>
+                <w:b w:val="false"/>
+                <w:i w:val="false"/>
+                <w:strike w:val="false"/>
+                <w:dstrike w:val="false"/>
+                <w:outline w:val="false"/>
+                <w:shadow w:val="false"/>
+                <w:sz w:val="20"/>
+                <w:szCs w:val="20"/>
+                <w:u w:val="none"/>
+                <w:em w:val="none"/>
+              </w:rPr>
+              <w:t xml:space="preserve"> rd</w:t>
             </w:r>
           </w:p>
         </w:tc>
@@ -3446,7 +3649,39 @@
                 <w:u w:val="none"/>
                 <w:em w:val="none"/>
               </w:rPr>
-              <w:t>ldl rd</w:t>
+              <w:t>ldl</w:t>
+            </w:r>
+            <w:r>
+              <w:rPr>
+                <w:rFonts w:ascii="Liberation Sans" w:hAnsi="Liberation Sans"/>
+                <w:b w:val="false"/>
+                <w:i w:val="false"/>
+                <w:strike w:val="false"/>
+                <w:dstrike w:val="false"/>
+                <w:outline w:val="false"/>
+                <w:shadow w:val="false"/>
+                <w:sz w:val="20"/>
+                <w:szCs w:val="20"/>
+                <w:u w:val="none"/>
+                <w:em w:val="none"/>
+              </w:rPr>
+              <w:t>[p]</w:t>
+            </w:r>
+            <w:r>
+              <w:rPr>
+                <w:rFonts w:ascii="Liberation Sans" w:hAnsi="Liberation Sans"/>
+                <w:b w:val="false"/>
+                <w:i w:val="false"/>
+                <w:strike w:val="false"/>
+                <w:dstrike w:val="false"/>
+                <w:outline w:val="false"/>
+                <w:shadow w:val="false"/>
+                <w:sz w:val="20"/>
+                <w:szCs w:val="20"/>
+                <w:u w:val="none"/>
+                <w:em w:val="none"/>
+              </w:rPr>
+              <w:t xml:space="preserve"> rd</w:t>
             </w:r>
           </w:p>
         </w:tc>
@@ -3601,7 +3836,39 @@
                 <w:u w:val="none"/>
                 <w:em w:val="none"/>
               </w:rPr>
-              <w:t>sdb rs1</w:t>
+              <w:t>sdb</w:t>
+            </w:r>
+            <w:r>
+              <w:rPr>
+                <w:rFonts w:ascii="Liberation Sans" w:hAnsi="Liberation Sans"/>
+                <w:b w:val="false"/>
+                <w:i w:val="false"/>
+                <w:strike w:val="false"/>
+                <w:dstrike w:val="false"/>
+                <w:outline w:val="false"/>
+                <w:shadow w:val="false"/>
+                <w:sz w:val="20"/>
+                <w:szCs w:val="20"/>
+                <w:u w:val="none"/>
+                <w:em w:val="none"/>
+              </w:rPr>
+              <w:t>[p]</w:t>
+            </w:r>
+            <w:r>
+              <w:rPr>
+                <w:rFonts w:ascii="Liberation Sans" w:hAnsi="Liberation Sans"/>
+                <w:b w:val="false"/>
+                <w:i w:val="false"/>
+                <w:strike w:val="false"/>
+                <w:dstrike w:val="false"/>
+                <w:outline w:val="false"/>
+                <w:shadow w:val="false"/>
+                <w:sz w:val="20"/>
+                <w:szCs w:val="20"/>
+                <w:u w:val="none"/>
+                <w:em w:val="none"/>
+              </w:rPr>
+              <w:t xml:space="preserve"> rs1</w:t>
             </w:r>
           </w:p>
         </w:tc>
@@ -3756,7 +4023,39 @@
                 <w:u w:val="none"/>
                 <w:em w:val="none"/>
               </w:rPr>
-              <w:t>sds rs1</w:t>
+              <w:t>sds</w:t>
+            </w:r>
+            <w:r>
+              <w:rPr>
+                <w:rFonts w:ascii="Liberation Sans" w:hAnsi="Liberation Sans"/>
+                <w:b w:val="false"/>
+                <w:i w:val="false"/>
+                <w:strike w:val="false"/>
+                <w:dstrike w:val="false"/>
+                <w:outline w:val="false"/>
+                <w:shadow w:val="false"/>
+                <w:sz w:val="20"/>
+                <w:szCs w:val="20"/>
+                <w:u w:val="none"/>
+                <w:em w:val="none"/>
+              </w:rPr>
+              <w:t>[p]</w:t>
+            </w:r>
+            <w:r>
+              <w:rPr>
+                <w:rFonts w:ascii="Liberation Sans" w:hAnsi="Liberation Sans"/>
+                <w:b w:val="false"/>
+                <w:i w:val="false"/>
+                <w:strike w:val="false"/>
+                <w:dstrike w:val="false"/>
+                <w:outline w:val="false"/>
+                <w:shadow w:val="false"/>
+                <w:sz w:val="20"/>
+                <w:szCs w:val="20"/>
+                <w:u w:val="none"/>
+                <w:em w:val="none"/>
+              </w:rPr>
+              <w:t xml:space="preserve"> rs1</w:t>
             </w:r>
           </w:p>
         </w:tc>
@@ -3911,7 +4210,39 @@
                 <w:u w:val="none"/>
                 <w:em w:val="none"/>
               </w:rPr>
-              <w:t>sdl rs1</w:t>
+              <w:t>sdl</w:t>
+            </w:r>
+            <w:r>
+              <w:rPr>
+                <w:rFonts w:ascii="Liberation Sans" w:hAnsi="Liberation Sans"/>
+                <w:b w:val="false"/>
+                <w:i w:val="false"/>
+                <w:strike w:val="false"/>
+                <w:dstrike w:val="false"/>
+                <w:outline w:val="false"/>
+                <w:shadow w:val="false"/>
+                <w:sz w:val="20"/>
+                <w:szCs w:val="20"/>
+                <w:u w:val="none"/>
+                <w:em w:val="none"/>
+              </w:rPr>
+              <w:t>[p]</w:t>
+            </w:r>
+            <w:r>
+              <w:rPr>
+                <w:rFonts w:ascii="Liberation Sans" w:hAnsi="Liberation Sans"/>
+                <w:b w:val="false"/>
+                <w:i w:val="false"/>
+                <w:strike w:val="false"/>
+                <w:dstrike w:val="false"/>
+                <w:outline w:val="false"/>
+                <w:shadow w:val="false"/>
+                <w:sz w:val="20"/>
+                <w:szCs w:val="20"/>
+                <w:u w:val="none"/>
+                <w:em w:val="none"/>
+              </w:rPr>
+              <w:t xml:space="preserve"> rs1</w:t>
             </w:r>
           </w:p>
         </w:tc>
@@ -3935,18 +4266,81 @@
             <w:pPr>
               <w:pStyle w:val="TableContents"/>
               <w:rPr>
-                <w:sz w:val="20"/>
-                <w:szCs w:val="20"/>
-              </w:rPr>
-            </w:pPr>
-            <w:r>
-              <w:rPr>
-                <w:sz w:val="20"/>
-                <w:szCs w:val="20"/>
+                <w:rFonts w:ascii="Liberation Serif" w:hAnsi="Liberation Serif" w:eastAsia="NSimSun" w:cs="Arial"/>
+                <w:color w:val="auto"/>
+                <w:kern w:val="2"/>
+                <w:sz w:val="20"/>
+                <w:szCs w:val="20"/>
+                <w:lang w:val="en-US" w:eastAsia="zh-CN" w:bidi="hi-IN"/>
+              </w:rPr>
+            </w:pPr>
+            <w:r>
+              <w:rPr>
+                <w:rFonts w:eastAsia="NSimSun" w:cs="Arial"/>
+                <w:color w:val="auto"/>
+                <w:kern w:val="2"/>
+                <w:sz w:val="20"/>
+                <w:szCs w:val="20"/>
+                <w:lang w:val="en-US" w:eastAsia="zh-CN" w:bidi="hi-IN"/>
               </w:rPr>
               <w:t>Load/Stores Peripheral</w:t>
             </w:r>
           </w:p>
+          <w:p>
+            <w:pPr>
+              <w:pStyle w:val="TableContents"/>
+              <w:rPr>
+                <w:rFonts w:ascii="Liberation Serif" w:hAnsi="Liberation Serif" w:eastAsia="NSimSun" w:cs="Arial"/>
+                <w:color w:val="auto"/>
+                <w:kern w:val="2"/>
+                <w:sz w:val="20"/>
+                <w:szCs w:val="20"/>
+                <w:lang w:val="en-US" w:eastAsia="zh-CN" w:bidi="hi-IN"/>
+              </w:rPr>
+            </w:pPr>
+            <w:r>
+              <w:rPr>
+                <w:rFonts w:eastAsia="NSimSun" w:cs="Arial"/>
+                <w:color w:val="auto"/>
+                <w:kern w:val="2"/>
+                <w:sz w:val="20"/>
+                <w:szCs w:val="20"/>
+                <w:lang w:val="en-US" w:eastAsia="zh-CN" w:bidi="hi-IN"/>
+              </w:rPr>
+            </w:r>
+          </w:p>
+          <w:p>
+            <w:pPr>
+              <w:pStyle w:val="TableContents"/>
+              <w:rPr>
+                <w:rFonts w:ascii="Liberation Serif" w:hAnsi="Liberation Serif" w:eastAsia="NSimSun" w:cs="Arial"/>
+                <w:color w:val="auto"/>
+                <w:kern w:val="2"/>
+                <w:sz w:val="20"/>
+                <w:szCs w:val="20"/>
+                <w:lang w:val="en-US" w:eastAsia="zh-CN" w:bidi="hi-IN"/>
+              </w:rPr>
+            </w:pPr>
+            <w:r>
+              <w:rPr>
+                <w:rFonts w:eastAsia="NSimSun" w:cs="Arial"/>
+                <w:b w:val="false"/>
+                <w:i w:val="false"/>
+                <w:strike w:val="false"/>
+                <w:dstrike w:val="false"/>
+                <w:outline w:val="false"/>
+                <w:shadow w:val="false"/>
+                <w:color w:val="auto"/>
+                <w:kern w:val="2"/>
+                <w:sz w:val="20"/>
+                <w:szCs w:val="20"/>
+                <w:u w:val="none"/>
+                <w:em w:val="none"/>
+                <w:lang w:val="en-US" w:eastAsia="zh-CN" w:bidi="hi-IN"/>
+              </w:rPr>
+              <w:t>[p] post incr</w:t>
+            </w:r>
+          </w:p>
         </w:tc>
         <w:tc>
           <w:tcPr>
@@ -4068,7 +4462,39 @@
                 <w:u w:val="none"/>
                 <w:em w:val="none"/>
               </w:rPr>
-              <w:t>lpb rd</w:t>
+              <w:t>lpb</w:t>
+            </w:r>
+            <w:r>
+              <w:rPr>
+                <w:rFonts w:ascii="Liberation Sans" w:hAnsi="Liberation Sans"/>
+                <w:b w:val="false"/>
+                <w:i w:val="false"/>
+                <w:strike w:val="false"/>
+                <w:dstrike w:val="false"/>
+                <w:outline w:val="false"/>
+                <w:shadow w:val="false"/>
+                <w:sz w:val="20"/>
+                <w:szCs w:val="20"/>
+                <w:u w:val="none"/>
+                <w:em w:val="none"/>
+              </w:rPr>
+              <w:t>[p]</w:t>
+            </w:r>
+            <w:r>
+              <w:rPr>
+                <w:rFonts w:ascii="Liberation Sans" w:hAnsi="Liberation Sans"/>
+                <w:b w:val="false"/>
+                <w:i w:val="false"/>
+                <w:strike w:val="false"/>
+                <w:dstrike w:val="false"/>
+                <w:outline w:val="false"/>
+                <w:shadow w:val="false"/>
+                <w:sz w:val="20"/>
+                <w:szCs w:val="20"/>
+                <w:u w:val="none"/>
+                <w:em w:val="none"/>
+              </w:rPr>
+              <w:t xml:space="preserve"> rd</w:t>
             </w:r>
           </w:p>
         </w:tc>
@@ -4224,7 +4650,39 @@
                 <w:u w:val="none"/>
                 <w:em w:val="none"/>
               </w:rPr>
-              <w:t>lps rd</w:t>
+              <w:t>lps</w:t>
+            </w:r>
+            <w:r>
+              <w:rPr>
+                <w:rFonts w:ascii="Liberation Sans" w:hAnsi="Liberation Sans"/>
+                <w:b w:val="false"/>
+                <w:i w:val="false"/>
+                <w:strike w:val="false"/>
+                <w:dstrike w:val="false"/>
+                <w:outline w:val="false"/>
+                <w:shadow w:val="false"/>
+                <w:sz w:val="20"/>
+                <w:szCs w:val="20"/>
+                <w:u w:val="none"/>
+                <w:em w:val="none"/>
+              </w:rPr>
+              <w:t>[p]</w:t>
+            </w:r>
+            <w:r>
+              <w:rPr>
+                <w:rFonts w:ascii="Liberation Sans" w:hAnsi="Liberation Sans"/>
+                <w:b w:val="false"/>
+                <w:i w:val="false"/>
+                <w:strike w:val="false"/>
+                <w:dstrike w:val="false"/>
+                <w:outline w:val="false"/>
+                <w:shadow w:val="false"/>
+                <w:sz w:val="20"/>
+                <w:szCs w:val="20"/>
+                <w:u w:val="none"/>
+                <w:em w:val="none"/>
+              </w:rPr>
+              <w:t xml:space="preserve"> rd</w:t>
             </w:r>
           </w:p>
         </w:tc>
@@ -4380,7 +4838,39 @@
                 <w:u w:val="none"/>
                 <w:em w:val="none"/>
               </w:rPr>
-              <w:t>lpl rd</w:t>
+              <w:t>lpl</w:t>
+            </w:r>
+            <w:r>
+              <w:rPr>
+                <w:rFonts w:ascii="Liberation Sans" w:hAnsi="Liberation Sans"/>
+                <w:b w:val="false"/>
+                <w:i w:val="false"/>
+                <w:strike w:val="false"/>
+                <w:dstrike w:val="false"/>
+                <w:outline w:val="false"/>
+                <w:shadow w:val="false"/>
+                <w:sz w:val="20"/>
+                <w:szCs w:val="20"/>
+                <w:u w:val="none"/>
+                <w:em w:val="none"/>
+              </w:rPr>
+              <w:t>[p]</w:t>
+            </w:r>
+            <w:r>
+              <w:rPr>
+                <w:rFonts w:ascii="Liberation Sans" w:hAnsi="Liberation Sans"/>
+                <w:b w:val="false"/>
+                <w:i w:val="false"/>
+                <w:strike w:val="false"/>
+                <w:dstrike w:val="false"/>
+                <w:outline w:val="false"/>
+                <w:shadow w:val="false"/>
+                <w:sz w:val="20"/>
+                <w:szCs w:val="20"/>
+                <w:u w:val="none"/>
+                <w:em w:val="none"/>
+              </w:rPr>
+              <w:t xml:space="preserve"> rd</w:t>
             </w:r>
           </w:p>
         </w:tc>
@@ -4536,7 +5026,39 @@
                 <w:u w:val="none"/>
                 <w:em w:val="none"/>
               </w:rPr>
-              <w:t>spb rs1</w:t>
+              <w:t>spb</w:t>
+            </w:r>
+            <w:r>
+              <w:rPr>
+                <w:rFonts w:ascii="Liberation Sans" w:hAnsi="Liberation Sans"/>
+                <w:b w:val="false"/>
+                <w:i w:val="false"/>
+                <w:strike w:val="false"/>
+                <w:dstrike w:val="false"/>
+                <w:outline w:val="false"/>
+                <w:shadow w:val="false"/>
+                <w:sz w:val="20"/>
+                <w:szCs w:val="20"/>
+                <w:u w:val="none"/>
+                <w:em w:val="none"/>
+              </w:rPr>
+              <w:t>[p]</w:t>
+            </w:r>
+            <w:r>
+              <w:rPr>
+                <w:rFonts w:ascii="Liberation Sans" w:hAnsi="Liberation Sans"/>
+                <w:b w:val="false"/>
+                <w:i w:val="false"/>
+                <w:strike w:val="false"/>
+                <w:dstrike w:val="false"/>
+                <w:outline w:val="false"/>
+                <w:shadow w:val="false"/>
+                <w:sz w:val="20"/>
+                <w:szCs w:val="20"/>
+                <w:u w:val="none"/>
+                <w:em w:val="none"/>
+              </w:rPr>
+              <w:t xml:space="preserve"> rs1</w:t>
             </w:r>
           </w:p>
         </w:tc>
@@ -4692,7 +5214,39 @@
                 <w:u w:val="none"/>
                 <w:em w:val="none"/>
               </w:rPr>
-              <w:t>sps rs1</w:t>
+              <w:t>sps</w:t>
+            </w:r>
+            <w:r>
+              <w:rPr>
+                <w:rFonts w:ascii="Liberation Sans" w:hAnsi="Liberation Sans"/>
+                <w:b w:val="false"/>
+                <w:i w:val="false"/>
+                <w:strike w:val="false"/>
+                <w:dstrike w:val="false"/>
+                <w:outline w:val="false"/>
+                <w:shadow w:val="false"/>
+                <w:sz w:val="20"/>
+                <w:szCs w:val="20"/>
+                <w:u w:val="none"/>
+                <w:em w:val="none"/>
+              </w:rPr>
+              <w:t>[p]</w:t>
+            </w:r>
+            <w:r>
+              <w:rPr>
+                <w:rFonts w:ascii="Liberation Sans" w:hAnsi="Liberation Sans"/>
+                <w:b w:val="false"/>
+                <w:i w:val="false"/>
+                <w:strike w:val="false"/>
+                <w:dstrike w:val="false"/>
+                <w:outline w:val="false"/>
+                <w:shadow w:val="false"/>
+                <w:sz w:val="20"/>
+                <w:szCs w:val="20"/>
+                <w:u w:val="none"/>
+                <w:em w:val="none"/>
+              </w:rPr>
+              <w:t xml:space="preserve"> rs1</w:t>
             </w:r>
           </w:p>
         </w:tc>
@@ -4848,7 +5402,39 @@
                 <w:u w:val="none"/>
                 <w:em w:val="none"/>
               </w:rPr>
-              <w:t>spl rs1</w:t>
+              <w:t>spl</w:t>
+            </w:r>
+            <w:r>
+              <w:rPr>
+                <w:rFonts w:ascii="Liberation Sans" w:hAnsi="Liberation Sans"/>
+                <w:b w:val="false"/>
+                <w:i w:val="false"/>
+                <w:strike w:val="false"/>
+                <w:dstrike w:val="false"/>
+                <w:outline w:val="false"/>
+                <w:shadow w:val="false"/>
+                <w:sz w:val="20"/>
+                <w:szCs w:val="20"/>
+                <w:u w:val="none"/>
+                <w:em w:val="none"/>
+              </w:rPr>
+              <w:t>[p]</w:t>
+            </w:r>
+            <w:r>
+              <w:rPr>
+                <w:rFonts w:ascii="Liberation Sans" w:hAnsi="Liberation Sans"/>
+                <w:b w:val="false"/>
+                <w:i w:val="false"/>
+                <w:strike w:val="false"/>
+                <w:dstrike w:val="false"/>
+                <w:outline w:val="false"/>
+                <w:shadow w:val="false"/>
+                <w:sz w:val="20"/>
+                <w:szCs w:val="20"/>
+                <w:u w:val="none"/>
+                <w:em w:val="none"/>
+              </w:rPr>
+              <w:t xml:space="preserve"> rs1</w:t>
             </w:r>
           </w:p>
         </w:tc>
@@ -9840,19 +10426,7 @@
             </w:pPr>
             <w:r>
               <w:rPr/>
-              <w:t>r</w:t>
-            </w:r>
-            <w:r>
-              <w:rPr/>
-              <w:t>7 = P</w:t>
-            </w:r>
-            <w:r>
-              <w:rPr/>
-              <w:t>C</w:t>
-            </w:r>
-            <w:r>
-              <w:rPr/>
-              <w:t xml:space="preserve"> (Program Counter)</w:t>
+              <w:t>r7 = PC (Program Counter)</w:t>
             </w:r>
           </w:p>
         </w:tc>

</xml_diff>

<commit_message>
Added SUB (subtract) instruction (saves two's complement 2 op operation)
</commit_message>
<xml_diff>
--- a/Assembler/R32V2020_Reference_Card.docx
+++ b/Assembler/R32V2020_Reference_Card.docx
@@ -14,28 +14,16 @@
           <w:sz w:val="32"/>
           <w:szCs w:val="32"/>
         </w:rPr>
-        <w:t>R32V2020 Programmer’s Reference Card</w:t>
+        <w:t xml:space="preserve">R32V2020 Programmer’s Reference Card </w:t>
       </w:r>
-    </w:p>
-    <w:p>
-      <w:pPr>
-        <w:pStyle w:val="Normal"/>
-        <w:rPr>
-          <w:b/>
-          <w:b/>
-          <w:bCs/>
-          <w:sz w:val="28"/>
-          <w:szCs w:val="28"/>
-        </w:rPr>
-      </w:pPr>
       <w:r>
         <w:rPr>
           <w:b/>
           <w:bCs/>
-          <w:sz w:val="28"/>
-          <w:szCs w:val="28"/>
+          <w:sz w:val="32"/>
+          <w:szCs w:val="32"/>
         </w:rPr>
-        <w:t>2019-0</w:t>
+        <w:t>(</w:t>
       </w:r>
       <w:r>
         <w:rPr>
@@ -44,7 +32,7 @@
           <w:sz w:val="28"/>
           <w:szCs w:val="28"/>
         </w:rPr>
-        <w:t>8</w:t>
+        <w:t>2019-08-</w:t>
       </w:r>
       <w:r>
         <w:rPr>
@@ -53,7 +41,7 @@
           <w:sz w:val="28"/>
           <w:szCs w:val="28"/>
         </w:rPr>
-        <w:t>-</w:t>
+        <w:t>1</w:t>
       </w:r>
       <w:r>
         <w:rPr>
@@ -62,7 +50,16 @@
           <w:sz w:val="28"/>
           <w:szCs w:val="28"/>
         </w:rPr>
-        <w:t>03</w:t>
+        <w:t>0</w:t>
+      </w:r>
+      <w:r>
+        <w:rPr>
+          <w:b/>
+          <w:bCs/>
+          <w:sz w:val="28"/>
+          <w:szCs w:val="28"/>
+        </w:rPr>
+        <w:t>)</w:t>
       </w:r>
     </w:p>
     <w:p>
@@ -362,8 +359,9 @@
             </w:pPr>
             <w:r>
               <w:rPr>
-                <w:rFonts w:ascii="Liberation Sans" w:hAnsi="Liberation Sans"/>
-                <w:b w:val="false"/>
+                <w:rFonts w:ascii="Courier New" w:hAnsi="Courier New"/>
+                <w:b/>
+                <w:bCs/>
                 <w:i w:val="false"/>
                 <w:strike w:val="false"/>
                 <w:dstrike w:val="false"/>
@@ -520,8 +518,9 @@
             </w:pPr>
             <w:r>
               <w:rPr>
-                <w:rFonts w:ascii="Liberation Sans" w:hAnsi="Liberation Sans"/>
-                <w:b w:val="false"/>
+                <w:rFonts w:ascii="Courier New" w:hAnsi="Courier New"/>
+                <w:b/>
+                <w:bCs/>
                 <w:i w:val="false"/>
                 <w:strike w:val="false"/>
                 <w:dstrike w:val="false"/>
@@ -660,12 +659,18 @@
           <w:p>
             <w:pPr>
               <w:pStyle w:val="TableContents"/>
-              <w:rPr/>
-            </w:pPr>
-            <w:r>
-              <w:rPr>
-                <w:rFonts w:ascii="Liberation Sans" w:hAnsi="Liberation Sans"/>
-                <w:b w:val="false"/>
+              <w:rPr>
+                <w:rFonts w:ascii="Courier New" w:hAnsi="Courier New"/>
+                <w:b/>
+                <w:b/>
+                <w:bCs/>
+              </w:rPr>
+            </w:pPr>
+            <w:r>
+              <w:rPr>
+                <w:rFonts w:ascii="Courier New" w:hAnsi="Courier New"/>
+                <w:b/>
+                <w:bCs/>
                 <w:i w:val="false"/>
                 <w:strike w:val="false"/>
                 <w:dstrike w:val="false"/>
@@ -725,17 +730,11 @@
           <w:p>
             <w:pPr>
               <w:pStyle w:val="TableContents"/>
-              <w:rPr>
-                <w:sz w:val="20"/>
-                <w:szCs w:val="20"/>
-              </w:rPr>
-            </w:pPr>
-            <w:r>
-              <w:rPr>
-                <w:sz w:val="20"/>
-                <w:szCs w:val="20"/>
-              </w:rPr>
-              <w:t>Multiply</w:t>
+              <w:rPr/>
+            </w:pPr>
+            <w:r>
+              <w:rPr/>
+              <w:t>Subtract (rd=rs1-rs2)</w:t>
             </w:r>
           </w:p>
         </w:tc>
@@ -753,20 +752,7 @@
           <w:p>
             <w:pPr>
               <w:pStyle w:val="TableContents"/>
-              <w:rPr>
-                <w:rFonts w:ascii="Liberation Sans" w:hAnsi="Liberation Sans"/>
-                <w:b w:val="false"/>
-                <w:b w:val="false"/>
-                <w:i w:val="false"/>
-                <w:i w:val="false"/>
-                <w:strike w:val="false"/>
-                <w:dstrike w:val="false"/>
-                <w:outline w:val="false"/>
-                <w:shadow w:val="false"/>
-                <w:sz w:val="20"/>
-                <w:u w:val="none"/>
-                <w:em w:val="none"/>
-              </w:rPr>
+              <w:rPr/>
             </w:pPr>
             <w:r>
               <w:rPr>
@@ -803,28 +789,20 @@
             <w:pPr>
               <w:pStyle w:val="TableContents"/>
               <w:rPr>
-                <w:sz w:val="20"/>
-                <w:szCs w:val="20"/>
-              </w:rPr>
-            </w:pPr>
-            <w:bookmarkStart w:id="0" w:name="__DdeLink__789_1318380998"/>
-            <w:r>
-              <w:rPr>
-                <w:rFonts w:ascii="Liberation Sans" w:hAnsi="Liberation Sans"/>
-                <w:b w:val="false"/>
-                <w:i w:val="false"/>
-                <w:strike w:val="false"/>
-                <w:dstrike w:val="false"/>
-                <w:outline w:val="false"/>
-                <w:shadow w:val="false"/>
-                <w:sz w:val="20"/>
-                <w:szCs w:val="20"/>
-                <w:u w:val="none"/>
-                <w:em w:val="none"/>
-              </w:rPr>
-              <w:t>mul rd,rs2,rs1</w:t>
-            </w:r>
-            <w:bookmarkEnd w:id="0"/>
+                <w:rFonts w:ascii="Courier New" w:hAnsi="Courier New"/>
+                <w:b/>
+                <w:b/>
+                <w:bCs/>
+              </w:rPr>
+            </w:pPr>
+            <w:r>
+              <w:rPr>
+                <w:rFonts w:ascii="Courier New" w:hAnsi="Courier New"/>
+                <w:b/>
+                <w:bCs/>
+              </w:rPr>
+              <w:t>sub rd,rs2,rs1</w:t>
+            </w:r>
           </w:p>
         </w:tc>
       </w:tr>
@@ -833,30 +811,27 @@
         <w:tc>
           <w:tcPr>
             <w:tcW w:w="1260" w:type="dxa"/>
-            <w:vMerge w:val="restart"/>
-            <w:tcBorders>
-              <w:top w:val="single" w:sz="2" w:space="0" w:color="000000"/>
-              <w:left w:val="single" w:sz="2" w:space="0" w:color="000000"/>
-              <w:bottom w:val="single" w:sz="2" w:space="0" w:color="000000"/>
-              <w:insideH w:val="single" w:sz="2" w:space="0" w:color="000000"/>
-            </w:tcBorders>
-            <w:shd w:fill="auto" w:val="clear"/>
-            <w:vAlign w:val="center"/>
-          </w:tcPr>
-          <w:p>
-            <w:pPr>
-              <w:pStyle w:val="TableContents"/>
-              <w:rPr>
-                <w:sz w:val="20"/>
-                <w:szCs w:val="20"/>
-              </w:rPr>
-            </w:pPr>
-            <w:r>
-              <w:rPr>
-                <w:sz w:val="20"/>
-                <w:szCs w:val="20"/>
-              </w:rPr>
-              <w:t>Logical</w:t>
+            <w:vMerge w:val="continue"/>
+            <w:tcBorders>
+              <w:left w:val="single" w:sz="2" w:space="0" w:color="000000"/>
+              <w:bottom w:val="single" w:sz="2" w:space="0" w:color="000000"/>
+              <w:insideH w:val="single" w:sz="2" w:space="0" w:color="000000"/>
+            </w:tcBorders>
+            <w:shd w:fill="auto" w:val="clear"/>
+          </w:tcPr>
+          <w:p>
+            <w:pPr>
+              <w:pStyle w:val="TableContents"/>
+              <w:rPr>
+                <w:sz w:val="20"/>
+                <w:szCs w:val="20"/>
+              </w:rPr>
+            </w:pPr>
+            <w:r>
+              <w:rPr>
+                <w:sz w:val="20"/>
+                <w:szCs w:val="20"/>
+              </w:rPr>
             </w:r>
           </w:p>
         </w:tc>
@@ -864,27 +839,26 @@
           <w:tcPr>
             <w:tcW w:w="2699" w:type="dxa"/>
             <w:tcBorders>
-              <w:top w:val="single" w:sz="2" w:space="0" w:color="000000"/>
-              <w:left w:val="single" w:sz="2" w:space="0" w:color="000000"/>
-              <w:bottom w:val="single" w:sz="2" w:space="0" w:color="000000"/>
-              <w:insideH w:val="single" w:sz="2" w:space="0" w:color="000000"/>
-            </w:tcBorders>
-            <w:shd w:fill="auto" w:val="clear"/>
-          </w:tcPr>
-          <w:p>
-            <w:pPr>
-              <w:pStyle w:val="TableContents"/>
-              <w:rPr>
-                <w:sz w:val="20"/>
-                <w:szCs w:val="20"/>
-              </w:rPr>
-            </w:pPr>
-            <w:r>
-              <w:rPr>
-                <w:sz w:val="20"/>
-                <w:szCs w:val="20"/>
-              </w:rPr>
-              <w:t>OR</w:t>
+              <w:left w:val="single" w:sz="2" w:space="0" w:color="000000"/>
+              <w:bottom w:val="single" w:sz="2" w:space="0" w:color="000000"/>
+              <w:insideH w:val="single" w:sz="2" w:space="0" w:color="000000"/>
+            </w:tcBorders>
+            <w:shd w:fill="auto" w:val="clear"/>
+          </w:tcPr>
+          <w:p>
+            <w:pPr>
+              <w:pStyle w:val="TableContents"/>
+              <w:rPr>
+                <w:sz w:val="20"/>
+                <w:szCs w:val="20"/>
+              </w:rPr>
+            </w:pPr>
+            <w:r>
+              <w:rPr>
+                <w:sz w:val="20"/>
+                <w:szCs w:val="20"/>
+              </w:rPr>
+              <w:t>Multiply</w:t>
             </w:r>
           </w:p>
         </w:tc>
@@ -892,21 +866,31 @@
           <w:tcPr>
             <w:tcW w:w="1619" w:type="dxa"/>
             <w:tcBorders>
-              <w:top w:val="single" w:sz="2" w:space="0" w:color="000000"/>
-              <w:left w:val="single" w:sz="2" w:space="0" w:color="000000"/>
-              <w:bottom w:val="single" w:sz="2" w:space="0" w:color="000000"/>
-              <w:insideH w:val="single" w:sz="2" w:space="0" w:color="000000"/>
-            </w:tcBorders>
-            <w:shd w:fill="auto" w:val="clear"/>
-          </w:tcPr>
-          <w:p>
-            <w:pPr>
-              <w:pStyle w:val="TableContents"/>
-              <w:rPr>
-                <w:sz w:val="20"/>
-                <w:szCs w:val="20"/>
-              </w:rPr>
-            </w:pPr>
+              <w:left w:val="single" w:sz="2" w:space="0" w:color="000000"/>
+              <w:bottom w:val="single" w:sz="2" w:space="0" w:color="000000"/>
+              <w:insideH w:val="single" w:sz="2" w:space="0" w:color="000000"/>
+            </w:tcBorders>
+            <w:shd w:fill="auto" w:val="clear"/>
+          </w:tcPr>
+          <w:p>
+            <w:pPr>
+              <w:pStyle w:val="TableContents"/>
+              <w:rPr>
+                <w:rFonts w:ascii="Liberation Sans" w:hAnsi="Liberation Sans"/>
+                <w:b w:val="false"/>
+                <w:b w:val="false"/>
+                <w:i w:val="false"/>
+                <w:i w:val="false"/>
+                <w:strike w:val="false"/>
+                <w:dstrike w:val="false"/>
+                <w:outline w:val="false"/>
+                <w:shadow w:val="false"/>
+                <w:sz w:val="20"/>
+                <w:u w:val="none"/>
+                <w:em w:val="none"/>
+              </w:rPr>
+            </w:pPr>
+            <w:bookmarkStart w:id="0" w:name="__DdeLink__831_3508731039"/>
             <w:r>
               <w:rPr>
                 <w:rFonts w:ascii="Liberation Sans" w:hAnsi="Liberation Sans"/>
@@ -923,13 +907,13 @@
               </w:rPr>
               <w:t>BIN_DEST</w:t>
             </w:r>
+            <w:bookmarkEnd w:id="0"/>
           </w:p>
         </w:tc>
         <w:tc>
           <w:tcPr>
             <w:tcW w:w="2161" w:type="dxa"/>
             <w:tcBorders>
-              <w:top w:val="single" w:sz="2" w:space="0" w:color="000000"/>
               <w:left w:val="single" w:sz="2" w:space="0" w:color="000000"/>
               <w:bottom w:val="single" w:sz="2" w:space="0" w:color="000000"/>
               <w:right w:val="single" w:sz="2" w:space="0" w:color="000000"/>
@@ -941,24 +925,30 @@
           <w:p>
             <w:pPr>
               <w:pStyle w:val="TableContents"/>
-              <w:rPr/>
-            </w:pPr>
-            <w:r>
-              <w:rPr>
-                <w:rFonts w:ascii="Liberation Sans" w:hAnsi="Liberation Sans"/>
-                <w:b w:val="false"/>
-                <w:i w:val="false"/>
-                <w:strike w:val="false"/>
-                <w:dstrike w:val="false"/>
-                <w:outline w:val="false"/>
-                <w:shadow w:val="false"/>
-                <w:sz w:val="20"/>
-                <w:szCs w:val="20"/>
-                <w:u w:val="none"/>
-                <w:em w:val="none"/>
-              </w:rPr>
-              <w:t>or rd,rs2,rs1</w:t>
-            </w:r>
+              <w:rPr>
+                <w:sz w:val="20"/>
+                <w:szCs w:val="20"/>
+              </w:rPr>
+            </w:pPr>
+            <w:bookmarkStart w:id="1" w:name="__DdeLink__789_1318380998"/>
+            <w:r>
+              <w:rPr>
+                <w:rFonts w:ascii="Courier New" w:hAnsi="Courier New"/>
+                <w:b/>
+                <w:bCs/>
+                <w:i w:val="false"/>
+                <w:strike w:val="false"/>
+                <w:dstrike w:val="false"/>
+                <w:outline w:val="false"/>
+                <w:shadow w:val="false"/>
+                <w:sz w:val="20"/>
+                <w:szCs w:val="20"/>
+                <w:u w:val="none"/>
+                <w:em w:val="none"/>
+              </w:rPr>
+              <w:t>mul rd,rs2,rs1</w:t>
+            </w:r>
+            <w:bookmarkEnd w:id="1"/>
           </w:p>
         </w:tc>
       </w:tr>
@@ -967,7 +957,7 @@
         <w:tc>
           <w:tcPr>
             <w:tcW w:w="1260" w:type="dxa"/>
-            <w:vMerge w:val="continue"/>
+            <w:vMerge w:val="restart"/>
             <w:tcBorders>
               <w:top w:val="single" w:sz="2" w:space="0" w:color="000000"/>
               <w:left w:val="single" w:sz="2" w:space="0" w:color="000000"/>
@@ -990,6 +980,7 @@
                 <w:sz w:val="20"/>
                 <w:szCs w:val="20"/>
               </w:rPr>
+              <w:t>Logical</w:t>
             </w:r>
           </w:p>
         </w:tc>
@@ -1017,7 +1008,7 @@
                 <w:sz w:val="20"/>
                 <w:szCs w:val="20"/>
               </w:rPr>
-              <w:t>AND</w:t>
+              <w:t>OR</w:t>
             </w:r>
           </w:p>
         </w:tc>
@@ -1074,23 +1065,29 @@
           <w:p>
             <w:pPr>
               <w:pStyle w:val="TableContents"/>
-              <w:rPr/>
-            </w:pPr>
-            <w:r>
-              <w:rPr>
-                <w:rFonts w:ascii="Liberation Sans" w:hAnsi="Liberation Sans"/>
-                <w:b w:val="false"/>
-                <w:i w:val="false"/>
-                <w:strike w:val="false"/>
-                <w:dstrike w:val="false"/>
-                <w:outline w:val="false"/>
-                <w:shadow w:val="false"/>
-                <w:sz w:val="20"/>
-                <w:szCs w:val="20"/>
-                <w:u w:val="none"/>
-                <w:em w:val="none"/>
-              </w:rPr>
-              <w:t>and rd,rs2,rs1</w:t>
+              <w:rPr>
+                <w:rFonts w:ascii="Courier New" w:hAnsi="Courier New"/>
+                <w:b/>
+                <w:b/>
+                <w:bCs/>
+              </w:rPr>
+            </w:pPr>
+            <w:r>
+              <w:rPr>
+                <w:rFonts w:ascii="Courier New" w:hAnsi="Courier New"/>
+                <w:b/>
+                <w:bCs/>
+                <w:i w:val="false"/>
+                <w:strike w:val="false"/>
+                <w:dstrike w:val="false"/>
+                <w:outline w:val="false"/>
+                <w:shadow w:val="false"/>
+                <w:sz w:val="20"/>
+                <w:szCs w:val="20"/>
+                <w:u w:val="none"/>
+                <w:em w:val="none"/>
+              </w:rPr>
+              <w:t>or rd,rs2,rs1</w:t>
             </w:r>
           </w:p>
         </w:tc>
@@ -1150,7 +1147,7 @@
                 <w:sz w:val="20"/>
                 <w:szCs w:val="20"/>
               </w:rPr>
-              <w:t>XOR</w:t>
+              <w:t>AND</w:t>
             </w:r>
           </w:p>
         </w:tc>
@@ -1207,23 +1204,29 @@
           <w:p>
             <w:pPr>
               <w:pStyle w:val="TableContents"/>
-              <w:rPr/>
-            </w:pPr>
-            <w:r>
-              <w:rPr>
-                <w:rFonts w:ascii="Liberation Sans" w:hAnsi="Liberation Sans"/>
-                <w:b w:val="false"/>
-                <w:i w:val="false"/>
-                <w:strike w:val="false"/>
-                <w:dstrike w:val="false"/>
-                <w:outline w:val="false"/>
-                <w:shadow w:val="false"/>
-                <w:sz w:val="20"/>
-                <w:szCs w:val="20"/>
-                <w:u w:val="none"/>
-                <w:em w:val="none"/>
-              </w:rPr>
-              <w:t>xor rd,rs2,rs1</w:t>
+              <w:rPr>
+                <w:rFonts w:ascii="Courier New" w:hAnsi="Courier New"/>
+                <w:b/>
+                <w:b/>
+                <w:bCs/>
+              </w:rPr>
+            </w:pPr>
+            <w:r>
+              <w:rPr>
+                <w:rFonts w:ascii="Courier New" w:hAnsi="Courier New"/>
+                <w:b/>
+                <w:bCs/>
+                <w:i w:val="false"/>
+                <w:strike w:val="false"/>
+                <w:dstrike w:val="false"/>
+                <w:outline w:val="false"/>
+                <w:shadow w:val="false"/>
+                <w:sz w:val="20"/>
+                <w:szCs w:val="20"/>
+                <w:u w:val="none"/>
+                <w:em w:val="none"/>
+              </w:rPr>
+              <w:t>and rd,rs2,rs1</w:t>
             </w:r>
           </w:p>
         </w:tc>
@@ -1233,7 +1236,7 @@
         <w:tc>
           <w:tcPr>
             <w:tcW w:w="1260" w:type="dxa"/>
-            <w:vMerge w:val="restart"/>
+            <w:vMerge w:val="continue"/>
             <w:tcBorders>
               <w:top w:val="single" w:sz="2" w:space="0" w:color="000000"/>
               <w:left w:val="single" w:sz="2" w:space="0" w:color="000000"/>
@@ -1256,7 +1259,6 @@
                 <w:sz w:val="20"/>
                 <w:szCs w:val="20"/>
               </w:rPr>
-              <w:t>Shift</w:t>
             </w:r>
           </w:p>
         </w:tc>
@@ -1284,7 +1286,7 @@
                 <w:sz w:val="20"/>
                 <w:szCs w:val="20"/>
               </w:rPr>
-              <w:t>Shift left by 1</w:t>
+              <w:t>XOR</w:t>
             </w:r>
           </w:p>
         </w:tc>
@@ -1303,35 +1305,25 @@
             <w:pPr>
               <w:pStyle w:val="TableContents"/>
               <w:rPr>
-                <w:rFonts w:ascii="Liberation Sans" w:hAnsi="Liberation Sans"/>
-                <w:b w:val="false"/>
-                <w:b w:val="false"/>
-                <w:i w:val="false"/>
-                <w:i w:val="false"/>
-                <w:strike w:val="false"/>
-                <w:dstrike w:val="false"/>
-                <w:outline w:val="false"/>
-                <w:shadow w:val="false"/>
-                <w:sz w:val="20"/>
-                <w:u w:val="none"/>
-                <w:em w:val="none"/>
-              </w:rPr>
-            </w:pPr>
-            <w:r>
-              <w:rPr>
-                <w:rFonts w:ascii="Liberation Sans" w:hAnsi="Liberation Sans"/>
-                <w:b w:val="false"/>
-                <w:i w:val="false"/>
-                <w:strike w:val="false"/>
-                <w:dstrike w:val="false"/>
-                <w:outline w:val="false"/>
-                <w:shadow w:val="false"/>
-                <w:sz w:val="20"/>
-                <w:szCs w:val="20"/>
-                <w:u w:val="none"/>
-                <w:em w:val="none"/>
-              </w:rPr>
-              <w:t>UN_DEST</w:t>
+                <w:sz w:val="20"/>
+                <w:szCs w:val="20"/>
+              </w:rPr>
+            </w:pPr>
+            <w:r>
+              <w:rPr>
+                <w:rFonts w:ascii="Liberation Sans" w:hAnsi="Liberation Sans"/>
+                <w:b w:val="false"/>
+                <w:i w:val="false"/>
+                <w:strike w:val="false"/>
+                <w:dstrike w:val="false"/>
+                <w:outline w:val="false"/>
+                <w:shadow w:val="false"/>
+                <w:sz w:val="20"/>
+                <w:szCs w:val="20"/>
+                <w:u w:val="none"/>
+                <w:em w:val="none"/>
+              </w:rPr>
+              <w:t>BIN_DEST</w:t>
             </w:r>
           </w:p>
         </w:tc>
@@ -1351,23 +1343,29 @@
           <w:p>
             <w:pPr>
               <w:pStyle w:val="TableContents"/>
-              <w:rPr/>
-            </w:pPr>
-            <w:r>
-              <w:rPr>
-                <w:rFonts w:ascii="Liberation Sans" w:hAnsi="Liberation Sans"/>
-                <w:b w:val="false"/>
-                <w:i w:val="false"/>
-                <w:strike w:val="false"/>
-                <w:dstrike w:val="false"/>
-                <w:outline w:val="false"/>
-                <w:shadow w:val="false"/>
-                <w:sz w:val="20"/>
-                <w:szCs w:val="20"/>
-                <w:u w:val="none"/>
-                <w:em w:val="none"/>
-              </w:rPr>
-              <w:t>sl1 rd,rs1</w:t>
+              <w:rPr>
+                <w:rFonts w:ascii="Courier New" w:hAnsi="Courier New"/>
+                <w:b/>
+                <w:b/>
+                <w:bCs/>
+              </w:rPr>
+            </w:pPr>
+            <w:r>
+              <w:rPr>
+                <w:rFonts w:ascii="Courier New" w:hAnsi="Courier New"/>
+                <w:b/>
+                <w:bCs/>
+                <w:i w:val="false"/>
+                <w:strike w:val="false"/>
+                <w:dstrike w:val="false"/>
+                <w:outline w:val="false"/>
+                <w:shadow w:val="false"/>
+                <w:sz w:val="20"/>
+                <w:szCs w:val="20"/>
+                <w:u w:val="none"/>
+                <w:em w:val="none"/>
+              </w:rPr>
+              <w:t>xor rd,rs2,rs1</w:t>
             </w:r>
           </w:p>
         </w:tc>
@@ -1377,28 +1375,30 @@
         <w:tc>
           <w:tcPr>
             <w:tcW w:w="1260" w:type="dxa"/>
-            <w:vMerge w:val="continue"/>
-            <w:tcBorders>
-              <w:top w:val="single" w:sz="2" w:space="0" w:color="000000"/>
-              <w:left w:val="single" w:sz="2" w:space="0" w:color="000000"/>
-              <w:bottom w:val="single" w:sz="2" w:space="0" w:color="000000"/>
-              <w:insideH w:val="single" w:sz="2" w:space="0" w:color="000000"/>
-            </w:tcBorders>
-            <w:shd w:fill="auto" w:val="clear"/>
-          </w:tcPr>
-          <w:p>
-            <w:pPr>
-              <w:pStyle w:val="TableContents"/>
-              <w:rPr>
-                <w:sz w:val="20"/>
-                <w:szCs w:val="20"/>
-              </w:rPr>
-            </w:pPr>
-            <w:r>
-              <w:rPr>
-                <w:sz w:val="20"/>
-                <w:szCs w:val="20"/>
-              </w:rPr>
+            <w:vMerge w:val="restart"/>
+            <w:tcBorders>
+              <w:top w:val="single" w:sz="2" w:space="0" w:color="000000"/>
+              <w:left w:val="single" w:sz="2" w:space="0" w:color="000000"/>
+              <w:bottom w:val="single" w:sz="2" w:space="0" w:color="000000"/>
+              <w:insideH w:val="single" w:sz="2" w:space="0" w:color="000000"/>
+            </w:tcBorders>
+            <w:shd w:fill="auto" w:val="clear"/>
+            <w:vAlign w:val="center"/>
+          </w:tcPr>
+          <w:p>
+            <w:pPr>
+              <w:pStyle w:val="TableContents"/>
+              <w:rPr>
+                <w:sz w:val="20"/>
+                <w:szCs w:val="20"/>
+              </w:rPr>
+            </w:pPr>
+            <w:r>
+              <w:rPr>
+                <w:sz w:val="20"/>
+                <w:szCs w:val="20"/>
+              </w:rPr>
+              <w:t>Shift</w:t>
             </w:r>
           </w:p>
         </w:tc>
@@ -1426,7 +1426,7 @@
                 <w:sz w:val="20"/>
                 <w:szCs w:val="20"/>
               </w:rPr>
-              <w:t>Shift left by 8</w:t>
+              <w:t>Shift left by 1</w:t>
             </w:r>
           </w:p>
         </w:tc>
@@ -1493,23 +1493,29 @@
           <w:p>
             <w:pPr>
               <w:pStyle w:val="TableContents"/>
-              <w:rPr/>
-            </w:pPr>
-            <w:r>
-              <w:rPr>
-                <w:rFonts w:ascii="Liberation Sans" w:hAnsi="Liberation Sans"/>
-                <w:b w:val="false"/>
-                <w:i w:val="false"/>
-                <w:strike w:val="false"/>
-                <w:dstrike w:val="false"/>
-                <w:outline w:val="false"/>
-                <w:shadow w:val="false"/>
-                <w:sz w:val="20"/>
-                <w:szCs w:val="20"/>
-                <w:u w:val="none"/>
-                <w:em w:val="none"/>
-              </w:rPr>
-              <w:t>sl8 rd,rs8</w:t>
+              <w:rPr>
+                <w:rFonts w:ascii="Courier New" w:hAnsi="Courier New"/>
+                <w:b/>
+                <w:b/>
+                <w:bCs/>
+              </w:rPr>
+            </w:pPr>
+            <w:r>
+              <w:rPr>
+                <w:rFonts w:ascii="Courier New" w:hAnsi="Courier New"/>
+                <w:b/>
+                <w:bCs/>
+                <w:i w:val="false"/>
+                <w:strike w:val="false"/>
+                <w:dstrike w:val="false"/>
+                <w:outline w:val="false"/>
+                <w:shadow w:val="false"/>
+                <w:sz w:val="20"/>
+                <w:szCs w:val="20"/>
+                <w:u w:val="none"/>
+                <w:em w:val="none"/>
+              </w:rPr>
+              <w:t>sl1 rd,rs1</w:t>
             </w:r>
           </w:p>
         </w:tc>
@@ -1568,7 +1574,7 @@
                 <w:sz w:val="20"/>
                 <w:szCs w:val="20"/>
               </w:rPr>
-              <w:t>Shift right by 1</w:t>
+              <w:t>Shift left by 8</w:t>
             </w:r>
           </w:p>
         </w:tc>
@@ -1635,23 +1641,29 @@
           <w:p>
             <w:pPr>
               <w:pStyle w:val="TableContents"/>
-              <w:rPr/>
-            </w:pPr>
-            <w:r>
-              <w:rPr>
-                <w:rFonts w:ascii="Liberation Sans" w:hAnsi="Liberation Sans"/>
-                <w:b w:val="false"/>
-                <w:i w:val="false"/>
-                <w:strike w:val="false"/>
-                <w:dstrike w:val="false"/>
-                <w:outline w:val="false"/>
-                <w:shadow w:val="false"/>
-                <w:sz w:val="20"/>
-                <w:szCs w:val="20"/>
-                <w:u w:val="none"/>
-                <w:em w:val="none"/>
-              </w:rPr>
-              <w:t>sr1 rd,rs1</w:t>
+              <w:rPr>
+                <w:rFonts w:ascii="Courier New" w:hAnsi="Courier New"/>
+                <w:b/>
+                <w:b/>
+                <w:bCs/>
+              </w:rPr>
+            </w:pPr>
+            <w:r>
+              <w:rPr>
+                <w:rFonts w:ascii="Courier New" w:hAnsi="Courier New"/>
+                <w:b/>
+                <w:bCs/>
+                <w:i w:val="false"/>
+                <w:strike w:val="false"/>
+                <w:dstrike w:val="false"/>
+                <w:outline w:val="false"/>
+                <w:shadow w:val="false"/>
+                <w:sz w:val="20"/>
+                <w:szCs w:val="20"/>
+                <w:u w:val="none"/>
+                <w:em w:val="none"/>
+              </w:rPr>
+              <w:t>sl8 rd,rs8</w:t>
             </w:r>
           </w:p>
         </w:tc>
@@ -1710,7 +1722,7 @@
                 <w:sz w:val="20"/>
                 <w:szCs w:val="20"/>
               </w:rPr>
-              <w:t>Shift right by 8</w:t>
+              <w:t>Shift right by 1</w:t>
             </w:r>
           </w:p>
         </w:tc>
@@ -1777,23 +1789,29 @@
           <w:p>
             <w:pPr>
               <w:pStyle w:val="TableContents"/>
-              <w:rPr/>
-            </w:pPr>
-            <w:r>
-              <w:rPr>
-                <w:rFonts w:ascii="Liberation Sans" w:hAnsi="Liberation Sans"/>
-                <w:b w:val="false"/>
-                <w:i w:val="false"/>
-                <w:strike w:val="false"/>
-                <w:dstrike w:val="false"/>
-                <w:outline w:val="false"/>
-                <w:shadow w:val="false"/>
-                <w:sz w:val="20"/>
-                <w:szCs w:val="20"/>
-                <w:u w:val="none"/>
-                <w:em w:val="none"/>
-              </w:rPr>
-              <w:t>sr8 rd,rs8</w:t>
+              <w:rPr>
+                <w:rFonts w:ascii="Courier New" w:hAnsi="Courier New"/>
+                <w:b/>
+                <w:b/>
+                <w:bCs/>
+              </w:rPr>
+            </w:pPr>
+            <w:r>
+              <w:rPr>
+                <w:rFonts w:ascii="Courier New" w:hAnsi="Courier New"/>
+                <w:b/>
+                <w:bCs/>
+                <w:i w:val="false"/>
+                <w:strike w:val="false"/>
+                <w:dstrike w:val="false"/>
+                <w:outline w:val="false"/>
+                <w:shadow w:val="false"/>
+                <w:sz w:val="20"/>
+                <w:szCs w:val="20"/>
+                <w:u w:val="none"/>
+                <w:em w:val="none"/>
+              </w:rPr>
+              <w:t>sr1 rd,rs1</w:t>
             </w:r>
           </w:p>
         </w:tc>
@@ -1852,7 +1870,7 @@
                 <w:sz w:val="20"/>
                 <w:szCs w:val="20"/>
               </w:rPr>
-              <w:t>Rotate left by 1</w:t>
+              <w:t>Shift right by 8</w:t>
             </w:r>
           </w:p>
         </w:tc>
@@ -1919,23 +1937,29 @@
           <w:p>
             <w:pPr>
               <w:pStyle w:val="TableContents"/>
-              <w:rPr/>
-            </w:pPr>
-            <w:r>
-              <w:rPr>
-                <w:rFonts w:ascii="Liberation Sans" w:hAnsi="Liberation Sans"/>
-                <w:b w:val="false"/>
-                <w:i w:val="false"/>
-                <w:strike w:val="false"/>
-                <w:dstrike w:val="false"/>
-                <w:outline w:val="false"/>
-                <w:shadow w:val="false"/>
-                <w:sz w:val="20"/>
-                <w:szCs w:val="20"/>
-                <w:u w:val="none"/>
-                <w:em w:val="none"/>
-              </w:rPr>
-              <w:t xml:space="preserve">rol1 rd,rs1 </w:t>
+              <w:rPr>
+                <w:rFonts w:ascii="Courier New" w:hAnsi="Courier New"/>
+                <w:b/>
+                <w:b/>
+                <w:bCs/>
+              </w:rPr>
+            </w:pPr>
+            <w:r>
+              <w:rPr>
+                <w:rFonts w:ascii="Courier New" w:hAnsi="Courier New"/>
+                <w:b/>
+                <w:bCs/>
+                <w:i w:val="false"/>
+                <w:strike w:val="false"/>
+                <w:dstrike w:val="false"/>
+                <w:outline w:val="false"/>
+                <w:shadow w:val="false"/>
+                <w:sz w:val="20"/>
+                <w:szCs w:val="20"/>
+                <w:u w:val="none"/>
+                <w:em w:val="none"/>
+              </w:rPr>
+              <w:t>sr8 rd,rs8</w:t>
             </w:r>
           </w:p>
         </w:tc>
@@ -1994,7 +2018,7 @@
                 <w:sz w:val="20"/>
                 <w:szCs w:val="20"/>
               </w:rPr>
-              <w:t>Rotate right by 1</w:t>
+              <w:t>Rotate left by 1</w:t>
             </w:r>
           </w:p>
         </w:tc>
@@ -2062,35 +2086,28 @@
             <w:pPr>
               <w:pStyle w:val="TableContents"/>
               <w:rPr>
-                <w:rFonts w:ascii="Liberation Sans" w:hAnsi="Liberation Sans"/>
-                <w:b w:val="false"/>
-                <w:b w:val="false"/>
-                <w:i w:val="false"/>
-                <w:i w:val="false"/>
-                <w:strike w:val="false"/>
-                <w:dstrike w:val="false"/>
-                <w:outline w:val="false"/>
-                <w:shadow w:val="false"/>
-                <w:sz w:val="20"/>
-                <w:u w:val="none"/>
-                <w:em w:val="none"/>
-              </w:rPr>
-            </w:pPr>
-            <w:r>
-              <w:rPr>
-                <w:rFonts w:ascii="Liberation Sans" w:hAnsi="Liberation Sans"/>
-                <w:b w:val="false"/>
-                <w:i w:val="false"/>
-                <w:strike w:val="false"/>
-                <w:dstrike w:val="false"/>
-                <w:outline w:val="false"/>
-                <w:shadow w:val="false"/>
-                <w:sz w:val="20"/>
-                <w:szCs w:val="20"/>
-                <w:u w:val="none"/>
-                <w:em w:val="none"/>
-              </w:rPr>
-              <w:t xml:space="preserve">ror1 rd,rs1 </w:t>
+                <w:rFonts w:ascii="Courier New" w:hAnsi="Courier New"/>
+                <w:b/>
+                <w:b/>
+                <w:bCs/>
+              </w:rPr>
+            </w:pPr>
+            <w:r>
+              <w:rPr>
+                <w:rFonts w:ascii="Courier New" w:hAnsi="Courier New"/>
+                <w:b/>
+                <w:bCs/>
+                <w:i w:val="false"/>
+                <w:strike w:val="false"/>
+                <w:dstrike w:val="false"/>
+                <w:outline w:val="false"/>
+                <w:shadow w:val="false"/>
+                <w:sz w:val="20"/>
+                <w:szCs w:val="20"/>
+                <w:u w:val="none"/>
+                <w:em w:val="none"/>
+              </w:rPr>
+              <w:t xml:space="preserve">rol1 rd,rs1 </w:t>
             </w:r>
           </w:p>
         </w:tc>
@@ -2149,7 +2166,7 @@
                 <w:sz w:val="20"/>
                 <w:szCs w:val="20"/>
               </w:rPr>
-              <w:t>Arithmetic Shift right by 1</w:t>
+              <w:t>Rotate right by 1</w:t>
             </w:r>
           </w:p>
         </w:tc>
@@ -2216,23 +2233,37 @@
           <w:p>
             <w:pPr>
               <w:pStyle w:val="TableContents"/>
-              <w:rPr/>
-            </w:pPr>
-            <w:r>
-              <w:rPr>
-                <w:rFonts w:ascii="Liberation Sans" w:hAnsi="Liberation Sans"/>
-                <w:b w:val="false"/>
-                <w:i w:val="false"/>
-                <w:strike w:val="false"/>
-                <w:dstrike w:val="false"/>
-                <w:outline w:val="false"/>
-                <w:shadow w:val="false"/>
-                <w:sz w:val="20"/>
-                <w:szCs w:val="20"/>
-                <w:u w:val="none"/>
-                <w:em w:val="none"/>
-              </w:rPr>
-              <w:t xml:space="preserve">asr rd,rs1 </w:t>
+              <w:rPr>
+                <w:rFonts w:ascii="Liberation Sans" w:hAnsi="Liberation Sans"/>
+                <w:b w:val="false"/>
+                <w:b w:val="false"/>
+                <w:i w:val="false"/>
+                <w:i w:val="false"/>
+                <w:strike w:val="false"/>
+                <w:dstrike w:val="false"/>
+                <w:outline w:val="false"/>
+                <w:shadow w:val="false"/>
+                <w:sz w:val="20"/>
+                <w:u w:val="none"/>
+                <w:em w:val="none"/>
+              </w:rPr>
+            </w:pPr>
+            <w:r>
+              <w:rPr>
+                <w:rFonts w:ascii="Courier New" w:hAnsi="Courier New"/>
+                <w:b/>
+                <w:bCs/>
+                <w:i w:val="false"/>
+                <w:strike w:val="false"/>
+                <w:dstrike w:val="false"/>
+                <w:outline w:val="false"/>
+                <w:shadow w:val="false"/>
+                <w:sz w:val="20"/>
+                <w:szCs w:val="20"/>
+                <w:u w:val="none"/>
+                <w:em w:val="none"/>
+              </w:rPr>
+              <w:t xml:space="preserve">ror1 rd,rs1 </w:t>
             </w:r>
           </w:p>
         </w:tc>
@@ -2242,28 +2273,28 @@
         <w:tc>
           <w:tcPr>
             <w:tcW w:w="1260" w:type="dxa"/>
-            <w:tcBorders>
-              <w:top w:val="single" w:sz="2" w:space="0" w:color="000000"/>
-              <w:left w:val="single" w:sz="2" w:space="0" w:color="000000"/>
-              <w:bottom w:val="single" w:sz="2" w:space="0" w:color="000000"/>
-              <w:insideH w:val="single" w:sz="2" w:space="0" w:color="000000"/>
-            </w:tcBorders>
-            <w:shd w:fill="auto" w:val="clear"/>
-          </w:tcPr>
-          <w:p>
-            <w:pPr>
-              <w:pStyle w:val="TableContents"/>
-              <w:rPr>
-                <w:sz w:val="20"/>
-                <w:szCs w:val="20"/>
-              </w:rPr>
-            </w:pPr>
-            <w:r>
-              <w:rPr>
-                <w:sz w:val="20"/>
-                <w:szCs w:val="20"/>
-              </w:rPr>
-              <w:t>Compare</w:t>
+            <w:vMerge w:val="continue"/>
+            <w:tcBorders>
+              <w:top w:val="single" w:sz="2" w:space="0" w:color="000000"/>
+              <w:left w:val="single" w:sz="2" w:space="0" w:color="000000"/>
+              <w:bottom w:val="single" w:sz="2" w:space="0" w:color="000000"/>
+              <w:insideH w:val="single" w:sz="2" w:space="0" w:color="000000"/>
+            </w:tcBorders>
+            <w:shd w:fill="auto" w:val="clear"/>
+          </w:tcPr>
+          <w:p>
+            <w:pPr>
+              <w:pStyle w:val="TableContents"/>
+              <w:rPr>
+                <w:sz w:val="20"/>
+                <w:szCs w:val="20"/>
+              </w:rPr>
+            </w:pPr>
+            <w:r>
+              <w:rPr>
+                <w:sz w:val="20"/>
+                <w:szCs w:val="20"/>
+              </w:rPr>
             </w:r>
           </w:p>
         </w:tc>
@@ -2291,7 +2322,7 @@
                 <w:sz w:val="20"/>
                 <w:szCs w:val="20"/>
               </w:rPr>
-              <w:t>Compare</w:t>
+              <w:t>Arithmetic Shift right by 1</w:t>
             </w:r>
           </w:p>
         </w:tc>
@@ -2338,7 +2369,7 @@
                 <w:u w:val="none"/>
                 <w:em w:val="none"/>
               </w:rPr>
-              <w:t>BIN_CMP</w:t>
+              <w:t>UN_DEST</w:t>
             </w:r>
           </w:p>
         </w:tc>
@@ -2359,35 +2390,28 @@
             <w:pPr>
               <w:pStyle w:val="TableContents"/>
               <w:rPr>
-                <w:rFonts w:ascii="Liberation Sans" w:hAnsi="Liberation Sans"/>
-                <w:b w:val="false"/>
-                <w:b w:val="false"/>
-                <w:i w:val="false"/>
-                <w:i w:val="false"/>
-                <w:strike w:val="false"/>
-                <w:dstrike w:val="false"/>
-                <w:outline w:val="false"/>
-                <w:shadow w:val="false"/>
-                <w:sz w:val="20"/>
-                <w:u w:val="none"/>
-                <w:em w:val="none"/>
-              </w:rPr>
-            </w:pPr>
-            <w:r>
-              <w:rPr>
-                <w:rFonts w:ascii="Liberation Sans" w:hAnsi="Liberation Sans"/>
-                <w:b w:val="false"/>
-                <w:i w:val="false"/>
-                <w:strike w:val="false"/>
-                <w:dstrike w:val="false"/>
-                <w:outline w:val="false"/>
-                <w:shadow w:val="false"/>
-                <w:sz w:val="20"/>
-                <w:szCs w:val="20"/>
-                <w:u w:val="none"/>
-                <w:em w:val="none"/>
-              </w:rPr>
-              <w:t>cmp rs2,rs1</w:t>
+                <w:rFonts w:ascii="Courier New" w:hAnsi="Courier New"/>
+                <w:b/>
+                <w:b/>
+                <w:bCs/>
+              </w:rPr>
+            </w:pPr>
+            <w:r>
+              <w:rPr>
+                <w:rFonts w:ascii="Courier New" w:hAnsi="Courier New"/>
+                <w:b/>
+                <w:bCs/>
+                <w:i w:val="false"/>
+                <w:strike w:val="false"/>
+                <w:dstrike w:val="false"/>
+                <w:outline w:val="false"/>
+                <w:shadow w:val="false"/>
+                <w:sz w:val="20"/>
+                <w:szCs w:val="20"/>
+                <w:u w:val="none"/>
+                <w:em w:val="none"/>
+              </w:rPr>
+              <w:t xml:space="preserve">asr rd,rs1 </w:t>
             </w:r>
           </w:p>
         </w:tc>
@@ -2418,7 +2442,7 @@
                 <w:sz w:val="20"/>
                 <w:szCs w:val="20"/>
               </w:rPr>
-              <w:t>Swap</w:t>
+              <w:t>Compare</w:t>
             </w:r>
           </w:p>
         </w:tc>
@@ -2446,7 +2470,7 @@
                 <w:sz w:val="20"/>
                 <w:szCs w:val="20"/>
               </w:rPr>
-              <w:t>Swap Endian</w:t>
+              <w:t>Compare</w:t>
             </w:r>
           </w:p>
         </w:tc>
@@ -2493,7 +2517,7 @@
                 <w:u w:val="none"/>
                 <w:em w:val="none"/>
               </w:rPr>
-              <w:t>UN_DEST</w:t>
+              <w:t>BIN_CMP</w:t>
             </w:r>
           </w:p>
         </w:tc>
@@ -2530,19 +2554,20 @@
             </w:pPr>
             <w:r>
               <w:rPr>
-                <w:rFonts w:ascii="Liberation Sans" w:hAnsi="Liberation Sans"/>
-                <w:b w:val="false"/>
-                <w:i w:val="false"/>
-                <w:strike w:val="false"/>
-                <w:dstrike w:val="false"/>
-                <w:outline w:val="false"/>
-                <w:shadow w:val="false"/>
-                <w:sz w:val="20"/>
-                <w:szCs w:val="20"/>
-                <w:u w:val="none"/>
-                <w:em w:val="none"/>
-              </w:rPr>
-              <w:t>ens rd,rs1</w:t>
+                <w:rFonts w:ascii="Courier New" w:hAnsi="Courier New"/>
+                <w:b/>
+                <w:bCs/>
+                <w:i w:val="false"/>
+                <w:strike w:val="false"/>
+                <w:dstrike w:val="false"/>
+                <w:outline w:val="false"/>
+                <w:shadow w:val="false"/>
+                <w:sz w:val="20"/>
+                <w:szCs w:val="20"/>
+                <w:u w:val="none"/>
+                <w:em w:val="none"/>
+              </w:rPr>
+              <w:t>cmp rs2,rs1</w:t>
             </w:r>
           </w:p>
         </w:tc>
@@ -2552,30 +2577,28 @@
         <w:tc>
           <w:tcPr>
             <w:tcW w:w="1260" w:type="dxa"/>
-            <w:vMerge w:val="restart"/>
-            <w:tcBorders>
-              <w:top w:val="single" w:sz="2" w:space="0" w:color="000000"/>
-              <w:left w:val="single" w:sz="2" w:space="0" w:color="000000"/>
-              <w:bottom w:val="single" w:sz="2" w:space="0" w:color="000000"/>
-              <w:insideH w:val="single" w:sz="2" w:space="0" w:color="000000"/>
-            </w:tcBorders>
-            <w:shd w:fill="auto" w:val="clear"/>
-            <w:vAlign w:val="center"/>
-          </w:tcPr>
-          <w:p>
-            <w:pPr>
-              <w:pStyle w:val="TableContents"/>
-              <w:rPr>
-                <w:sz w:val="20"/>
-                <w:szCs w:val="20"/>
-              </w:rPr>
-            </w:pPr>
-            <w:r>
-              <w:rPr>
-                <w:sz w:val="20"/>
-                <w:szCs w:val="20"/>
-              </w:rPr>
-              <w:t>Immediate</w:t>
+            <w:tcBorders>
+              <w:top w:val="single" w:sz="2" w:space="0" w:color="000000"/>
+              <w:left w:val="single" w:sz="2" w:space="0" w:color="000000"/>
+              <w:bottom w:val="single" w:sz="2" w:space="0" w:color="000000"/>
+              <w:insideH w:val="single" w:sz="2" w:space="0" w:color="000000"/>
+            </w:tcBorders>
+            <w:shd w:fill="auto" w:val="clear"/>
+          </w:tcPr>
+          <w:p>
+            <w:pPr>
+              <w:pStyle w:val="TableContents"/>
+              <w:rPr>
+                <w:sz w:val="20"/>
+                <w:szCs w:val="20"/>
+              </w:rPr>
+            </w:pPr>
+            <w:r>
+              <w:rPr>
+                <w:sz w:val="20"/>
+                <w:szCs w:val="20"/>
+              </w:rPr>
+              <w:t>Swap</w:t>
             </w:r>
           </w:p>
         </w:tc>
@@ -2603,7 +2626,7 @@
                 <w:sz w:val="20"/>
                 <w:szCs w:val="20"/>
               </w:rPr>
-              <w:t>Load immediate lower</w:t>
+              <w:t>Swap Endian</w:t>
             </w:r>
           </w:p>
         </w:tc>
@@ -2650,7 +2673,7 @@
                 <w:u w:val="none"/>
                 <w:em w:val="none"/>
               </w:rPr>
-              <w:t>IMM_DEST</w:t>
+              <w:t>UN_DEST</w:t>
             </w:r>
           </w:p>
         </w:tc>
@@ -2687,19 +2710,20 @@
             </w:pPr>
             <w:r>
               <w:rPr>
-                <w:rFonts w:ascii="Liberation Sans" w:hAnsi="Liberation Sans"/>
-                <w:b w:val="false"/>
-                <w:i w:val="false"/>
-                <w:strike w:val="false"/>
-                <w:dstrike w:val="false"/>
-                <w:outline w:val="false"/>
-                <w:shadow w:val="false"/>
-                <w:sz w:val="20"/>
-                <w:szCs w:val="20"/>
-                <w:u w:val="none"/>
-                <w:em w:val="none"/>
-              </w:rPr>
-              <w:t>lil rd,imm</w:t>
+                <w:rFonts w:ascii="Courier New" w:hAnsi="Courier New"/>
+                <w:b/>
+                <w:bCs/>
+                <w:i w:val="false"/>
+                <w:strike w:val="false"/>
+                <w:dstrike w:val="false"/>
+                <w:outline w:val="false"/>
+                <w:shadow w:val="false"/>
+                <w:sz w:val="20"/>
+                <w:szCs w:val="20"/>
+                <w:u w:val="none"/>
+                <w:em w:val="none"/>
+              </w:rPr>
+              <w:t>ens rd,rs1</w:t>
             </w:r>
           </w:p>
         </w:tc>
@@ -2709,28 +2733,30 @@
         <w:tc>
           <w:tcPr>
             <w:tcW w:w="1260" w:type="dxa"/>
-            <w:vMerge w:val="continue"/>
-            <w:tcBorders>
-              <w:top w:val="single" w:sz="2" w:space="0" w:color="000000"/>
-              <w:left w:val="single" w:sz="2" w:space="0" w:color="000000"/>
-              <w:bottom w:val="single" w:sz="2" w:space="0" w:color="000000"/>
-              <w:insideH w:val="single" w:sz="2" w:space="0" w:color="000000"/>
-            </w:tcBorders>
-            <w:shd w:fill="auto" w:val="clear"/>
-          </w:tcPr>
-          <w:p>
-            <w:pPr>
-              <w:pStyle w:val="TableContents"/>
-              <w:rPr>
-                <w:sz w:val="20"/>
-                <w:szCs w:val="20"/>
-              </w:rPr>
-            </w:pPr>
-            <w:r>
-              <w:rPr>
-                <w:sz w:val="20"/>
-                <w:szCs w:val="20"/>
-              </w:rPr>
+            <w:vMerge w:val="restart"/>
+            <w:tcBorders>
+              <w:top w:val="single" w:sz="2" w:space="0" w:color="000000"/>
+              <w:left w:val="single" w:sz="2" w:space="0" w:color="000000"/>
+              <w:bottom w:val="single" w:sz="2" w:space="0" w:color="000000"/>
+              <w:insideH w:val="single" w:sz="2" w:space="0" w:color="000000"/>
+            </w:tcBorders>
+            <w:shd w:fill="auto" w:val="clear"/>
+            <w:vAlign w:val="center"/>
+          </w:tcPr>
+          <w:p>
+            <w:pPr>
+              <w:pStyle w:val="TableContents"/>
+              <w:rPr>
+                <w:sz w:val="20"/>
+                <w:szCs w:val="20"/>
+              </w:rPr>
+            </w:pPr>
+            <w:r>
+              <w:rPr>
+                <w:sz w:val="20"/>
+                <w:szCs w:val="20"/>
+              </w:rPr>
+              <w:t>Immediate</w:t>
             </w:r>
           </w:p>
         </w:tc>
@@ -2758,7 +2784,7 @@
                 <w:sz w:val="20"/>
                 <w:szCs w:val="20"/>
               </w:rPr>
-              <w:t>Load immediate upper</w:t>
+              <w:t>Load immediate lower</w:t>
             </w:r>
           </w:p>
         </w:tc>
@@ -2842,19 +2868,20 @@
             </w:pPr>
             <w:r>
               <w:rPr>
-                <w:rFonts w:ascii="Liberation Sans" w:hAnsi="Liberation Sans"/>
-                <w:b w:val="false"/>
-                <w:i w:val="false"/>
-                <w:strike w:val="false"/>
-                <w:dstrike w:val="false"/>
-                <w:outline w:val="false"/>
-                <w:shadow w:val="false"/>
-                <w:sz w:val="20"/>
-                <w:szCs w:val="20"/>
-                <w:u w:val="none"/>
-                <w:em w:val="none"/>
-              </w:rPr>
-              <w:t>liu rd,imm</w:t>
+                <w:rFonts w:ascii="Courier New" w:hAnsi="Courier New"/>
+                <w:b/>
+                <w:bCs/>
+                <w:i w:val="false"/>
+                <w:strike w:val="false"/>
+                <w:dstrike w:val="false"/>
+                <w:outline w:val="false"/>
+                <w:shadow w:val="false"/>
+                <w:sz w:val="20"/>
+                <w:szCs w:val="20"/>
+                <w:u w:val="none"/>
+                <w:em w:val="none"/>
+              </w:rPr>
+              <w:t>lil rd,imm</w:t>
             </w:r>
           </w:p>
         </w:tc>
@@ -2913,7 +2940,7 @@
                 <w:sz w:val="20"/>
                 <w:szCs w:val="20"/>
               </w:rPr>
-              <w:t>Load immediate extended</w:t>
+              <w:t>Load immediate upper</w:t>
             </w:r>
           </w:p>
         </w:tc>
@@ -2997,19 +3024,20 @@
             </w:pPr>
             <w:r>
               <w:rPr>
-                <w:rFonts w:ascii="Liberation Sans" w:hAnsi="Liberation Sans"/>
-                <w:b w:val="false"/>
-                <w:i w:val="false"/>
-                <w:strike w:val="false"/>
-                <w:dstrike w:val="false"/>
-                <w:outline w:val="false"/>
-                <w:shadow w:val="false"/>
-                <w:sz w:val="20"/>
-                <w:szCs w:val="20"/>
-                <w:u w:val="none"/>
-                <w:em w:val="none"/>
-              </w:rPr>
-              <w:t>lix rd,imm</w:t>
+                <w:rFonts w:ascii="Courier New" w:hAnsi="Courier New"/>
+                <w:b/>
+                <w:bCs/>
+                <w:i w:val="false"/>
+                <w:strike w:val="false"/>
+                <w:dstrike w:val="false"/>
+                <w:outline w:val="false"/>
+                <w:shadow w:val="false"/>
+                <w:sz w:val="20"/>
+                <w:szCs w:val="20"/>
+                <w:u w:val="none"/>
+                <w:em w:val="none"/>
+              </w:rPr>
+              <w:t>liu rd,imm</w:t>
             </w:r>
           </w:p>
         </w:tc>
@@ -3019,139 +3047,28 @@
         <w:tc>
           <w:tcPr>
             <w:tcW w:w="1260" w:type="dxa"/>
-            <w:vMerge w:val="restart"/>
-            <w:tcBorders>
-              <w:top w:val="single" w:sz="2" w:space="0" w:color="000000"/>
-              <w:left w:val="single" w:sz="2" w:space="0" w:color="000000"/>
-              <w:bottom w:val="single" w:sz="2" w:space="0" w:color="000000"/>
-              <w:insideH w:val="single" w:sz="2" w:space="0" w:color="000000"/>
-            </w:tcBorders>
-            <w:shd w:fill="auto" w:val="clear"/>
-            <w:vAlign w:val="center"/>
-          </w:tcPr>
-          <w:p>
-            <w:pPr>
-              <w:pStyle w:val="TableContents"/>
-              <w:rPr>
-                <w:rFonts w:ascii="Liberation Serif" w:hAnsi="Liberation Serif" w:eastAsia="NSimSun" w:cs="Arial"/>
-                <w:b w:val="false"/>
-                <w:b w:val="false"/>
-                <w:i w:val="false"/>
-                <w:i w:val="false"/>
-                <w:strike w:val="false"/>
-                <w:dstrike w:val="false"/>
-                <w:outline w:val="false"/>
-                <w:shadow w:val="false"/>
-                <w:color w:val="auto"/>
-                <w:kern w:val="2"/>
-                <w:sz w:val="20"/>
-                <w:szCs w:val="20"/>
-                <w:u w:val="none"/>
-                <w:em w:val="none"/>
-                <w:lang w:val="en-US" w:eastAsia="zh-CN" w:bidi="hi-IN"/>
-              </w:rPr>
-            </w:pPr>
-            <w:r>
-              <w:rPr>
-                <w:rFonts w:eastAsia="NSimSun" w:cs="Arial"/>
-                <w:b w:val="false"/>
-                <w:i w:val="false"/>
-                <w:strike w:val="false"/>
-                <w:dstrike w:val="false"/>
-                <w:outline w:val="false"/>
-                <w:shadow w:val="false"/>
-                <w:color w:val="auto"/>
-                <w:kern w:val="2"/>
-                <w:sz w:val="20"/>
-                <w:szCs w:val="20"/>
-                <w:u w:val="none"/>
-                <w:em w:val="none"/>
-                <w:lang w:val="en-US" w:eastAsia="zh-CN" w:bidi="hi-IN"/>
-              </w:rPr>
-              <w:t>Load/Stores Data</w:t>
-            </w:r>
-          </w:p>
-          <w:p>
-            <w:pPr>
-              <w:pStyle w:val="TableContents"/>
-              <w:rPr>
-                <w:rFonts w:ascii="Liberation Serif" w:hAnsi="Liberation Serif" w:eastAsia="NSimSun" w:cs="Arial"/>
-                <w:b w:val="false"/>
-                <w:b w:val="false"/>
-                <w:i w:val="false"/>
-                <w:i w:val="false"/>
-                <w:strike w:val="false"/>
-                <w:dstrike w:val="false"/>
-                <w:outline w:val="false"/>
-                <w:shadow w:val="false"/>
-                <w:color w:val="auto"/>
-                <w:kern w:val="2"/>
-                <w:sz w:val="20"/>
-                <w:szCs w:val="20"/>
-                <w:u w:val="none"/>
-                <w:em w:val="none"/>
-                <w:lang w:val="en-US" w:eastAsia="zh-CN" w:bidi="hi-IN"/>
-              </w:rPr>
-            </w:pPr>
-            <w:r>
-              <w:rPr>
-                <w:rFonts w:eastAsia="NSimSun" w:cs="Arial"/>
-                <w:b w:val="false"/>
-                <w:i w:val="false"/>
-                <w:strike w:val="false"/>
-                <w:dstrike w:val="false"/>
-                <w:outline w:val="false"/>
-                <w:shadow w:val="false"/>
-                <w:color w:val="auto"/>
-                <w:kern w:val="2"/>
-                <w:sz w:val="20"/>
-                <w:szCs w:val="20"/>
-                <w:u w:val="none"/>
-                <w:em w:val="none"/>
-                <w:lang w:val="en-US" w:eastAsia="zh-CN" w:bidi="hi-IN"/>
-              </w:rPr>
-            </w:r>
-          </w:p>
-          <w:p>
-            <w:pPr>
-              <w:pStyle w:val="TableContents"/>
-              <w:rPr>
-                <w:rFonts w:ascii="Liberation Serif" w:hAnsi="Liberation Serif" w:eastAsia="NSimSun" w:cs="Arial"/>
-                <w:b w:val="false"/>
-                <w:b w:val="false"/>
-                <w:i w:val="false"/>
-                <w:i w:val="false"/>
-                <w:strike w:val="false"/>
-                <w:dstrike w:val="false"/>
-                <w:outline w:val="false"/>
-                <w:shadow w:val="false"/>
-                <w:color w:val="auto"/>
-                <w:kern w:val="2"/>
-                <w:sz w:val="20"/>
-                <w:szCs w:val="20"/>
-                <w:u w:val="none"/>
-                <w:em w:val="none"/>
-                <w:lang w:val="en-US" w:eastAsia="zh-CN" w:bidi="hi-IN"/>
-              </w:rPr>
-            </w:pPr>
-            <w:r>
-              <w:rPr>
-                <w:rFonts w:eastAsia="NSimSun" w:cs="Arial"/>
-                <w:b w:val="false"/>
-                <w:i w:val="false"/>
-                <w:strike w:val="false"/>
-                <w:dstrike w:val="false"/>
-                <w:outline w:val="false"/>
-                <w:shadow w:val="false"/>
-                <w:color w:val="auto"/>
-                <w:kern w:val="2"/>
-                <w:sz w:val="20"/>
-                <w:szCs w:val="20"/>
-                <w:u w:val="none"/>
-                <w:em w:val="none"/>
-                <w:lang w:val="en-US" w:eastAsia="zh-CN" w:bidi="hi-IN"/>
-              </w:rPr>
-              <w:t>[p] post incr</w:t>
+            <w:vMerge w:val="continue"/>
+            <w:tcBorders>
+              <w:top w:val="single" w:sz="2" w:space="0" w:color="000000"/>
+              <w:left w:val="single" w:sz="2" w:space="0" w:color="000000"/>
+              <w:bottom w:val="single" w:sz="2" w:space="0" w:color="000000"/>
+              <w:insideH w:val="single" w:sz="2" w:space="0" w:color="000000"/>
+            </w:tcBorders>
+            <w:shd w:fill="auto" w:val="clear"/>
+          </w:tcPr>
+          <w:p>
+            <w:pPr>
+              <w:pStyle w:val="TableContents"/>
+              <w:rPr>
+                <w:sz w:val="20"/>
+                <w:szCs w:val="20"/>
+              </w:rPr>
+            </w:pPr>
+            <w:r>
+              <w:rPr>
+                <w:sz w:val="20"/>
+                <w:szCs w:val="20"/>
+              </w:rPr>
             </w:r>
           </w:p>
         </w:tc>
@@ -3179,7 +3096,7 @@
                 <w:sz w:val="20"/>
                 <w:szCs w:val="20"/>
               </w:rPr>
-              <w:t>Load Data Byte</w:t>
+              <w:t>Load immediate extended</w:t>
             </w:r>
           </w:p>
         </w:tc>
@@ -3226,7 +3143,7 @@
                 <w:u w:val="none"/>
                 <w:em w:val="none"/>
               </w:rPr>
-              <w:t>R6_DEST</w:t>
+              <w:t>IMM_DEST</w:t>
             </w:r>
           </w:p>
         </w:tc>
@@ -3263,51 +3180,20 @@
             </w:pPr>
             <w:r>
               <w:rPr>
-                <w:rFonts w:ascii="Liberation Sans" w:hAnsi="Liberation Sans"/>
-                <w:b w:val="false"/>
-                <w:i w:val="false"/>
-                <w:strike w:val="false"/>
-                <w:dstrike w:val="false"/>
-                <w:outline w:val="false"/>
-                <w:shadow w:val="false"/>
-                <w:sz w:val="20"/>
-                <w:szCs w:val="20"/>
-                <w:u w:val="none"/>
-                <w:em w:val="none"/>
-              </w:rPr>
-              <w:t>ldb</w:t>
-            </w:r>
-            <w:r>
-              <w:rPr>
-                <w:rFonts w:ascii="Liberation Sans" w:hAnsi="Liberation Sans"/>
-                <w:b w:val="false"/>
-                <w:i w:val="false"/>
-                <w:strike w:val="false"/>
-                <w:dstrike w:val="false"/>
-                <w:outline w:val="false"/>
-                <w:shadow w:val="false"/>
-                <w:sz w:val="20"/>
-                <w:szCs w:val="20"/>
-                <w:u w:val="none"/>
-                <w:em w:val="none"/>
-              </w:rPr>
-              <w:t>[p]</w:t>
-            </w:r>
-            <w:r>
-              <w:rPr>
-                <w:rFonts w:ascii="Liberation Sans" w:hAnsi="Liberation Sans"/>
-                <w:b w:val="false"/>
-                <w:i w:val="false"/>
-                <w:strike w:val="false"/>
-                <w:dstrike w:val="false"/>
-                <w:outline w:val="false"/>
-                <w:shadow w:val="false"/>
-                <w:sz w:val="20"/>
-                <w:szCs w:val="20"/>
-                <w:u w:val="none"/>
-                <w:em w:val="none"/>
-              </w:rPr>
-              <w:t xml:space="preserve"> rd</w:t>
+                <w:rFonts w:ascii="Courier New" w:hAnsi="Courier New"/>
+                <w:b/>
+                <w:bCs/>
+                <w:i w:val="false"/>
+                <w:strike w:val="false"/>
+                <w:dstrike w:val="false"/>
+                <w:outline w:val="false"/>
+                <w:shadow w:val="false"/>
+                <w:sz w:val="20"/>
+                <w:szCs w:val="20"/>
+                <w:u w:val="none"/>
+                <w:em w:val="none"/>
+              </w:rPr>
+              <w:t>lix rd,imm</w:t>
             </w:r>
           </w:p>
         </w:tc>
@@ -3317,28 +3203,139 @@
         <w:tc>
           <w:tcPr>
             <w:tcW w:w="1260" w:type="dxa"/>
-            <w:vMerge w:val="continue"/>
-            <w:tcBorders>
-              <w:top w:val="single" w:sz="2" w:space="0" w:color="000000"/>
-              <w:left w:val="single" w:sz="2" w:space="0" w:color="000000"/>
-              <w:bottom w:val="single" w:sz="2" w:space="0" w:color="000000"/>
-              <w:insideH w:val="single" w:sz="2" w:space="0" w:color="000000"/>
-            </w:tcBorders>
-            <w:shd w:fill="auto" w:val="clear"/>
-          </w:tcPr>
-          <w:p>
-            <w:pPr>
-              <w:pStyle w:val="TableContents"/>
-              <w:rPr>
-                <w:sz w:val="20"/>
-                <w:szCs w:val="20"/>
-              </w:rPr>
-            </w:pPr>
-            <w:r>
-              <w:rPr>
-                <w:sz w:val="20"/>
-                <w:szCs w:val="20"/>
-              </w:rPr>
+            <w:vMerge w:val="restart"/>
+            <w:tcBorders>
+              <w:top w:val="single" w:sz="2" w:space="0" w:color="000000"/>
+              <w:left w:val="single" w:sz="2" w:space="0" w:color="000000"/>
+              <w:bottom w:val="single" w:sz="2" w:space="0" w:color="000000"/>
+              <w:insideH w:val="single" w:sz="2" w:space="0" w:color="000000"/>
+            </w:tcBorders>
+            <w:shd w:fill="auto" w:val="clear"/>
+            <w:vAlign w:val="center"/>
+          </w:tcPr>
+          <w:p>
+            <w:pPr>
+              <w:pStyle w:val="TableContents"/>
+              <w:rPr>
+                <w:rFonts w:ascii="Liberation Serif" w:hAnsi="Liberation Serif" w:eastAsia="NSimSun" w:cs="Arial"/>
+                <w:b w:val="false"/>
+                <w:b w:val="false"/>
+                <w:i w:val="false"/>
+                <w:i w:val="false"/>
+                <w:strike w:val="false"/>
+                <w:dstrike w:val="false"/>
+                <w:outline w:val="false"/>
+                <w:shadow w:val="false"/>
+                <w:color w:val="auto"/>
+                <w:kern w:val="2"/>
+                <w:sz w:val="20"/>
+                <w:szCs w:val="20"/>
+                <w:u w:val="none"/>
+                <w:em w:val="none"/>
+                <w:lang w:val="en-US" w:eastAsia="zh-CN" w:bidi="hi-IN"/>
+              </w:rPr>
+            </w:pPr>
+            <w:r>
+              <w:rPr>
+                <w:rFonts w:eastAsia="NSimSun" w:cs="Arial"/>
+                <w:b w:val="false"/>
+                <w:i w:val="false"/>
+                <w:strike w:val="false"/>
+                <w:dstrike w:val="false"/>
+                <w:outline w:val="false"/>
+                <w:shadow w:val="false"/>
+                <w:color w:val="auto"/>
+                <w:kern w:val="2"/>
+                <w:sz w:val="20"/>
+                <w:szCs w:val="20"/>
+                <w:u w:val="none"/>
+                <w:em w:val="none"/>
+                <w:lang w:val="en-US" w:eastAsia="zh-CN" w:bidi="hi-IN"/>
+              </w:rPr>
+              <w:t>Load/Stores Data</w:t>
+            </w:r>
+          </w:p>
+          <w:p>
+            <w:pPr>
+              <w:pStyle w:val="TableContents"/>
+              <w:rPr>
+                <w:rFonts w:ascii="Liberation Serif" w:hAnsi="Liberation Serif" w:eastAsia="NSimSun" w:cs="Arial"/>
+                <w:b w:val="false"/>
+                <w:b w:val="false"/>
+                <w:i w:val="false"/>
+                <w:i w:val="false"/>
+                <w:strike w:val="false"/>
+                <w:dstrike w:val="false"/>
+                <w:outline w:val="false"/>
+                <w:shadow w:val="false"/>
+                <w:color w:val="auto"/>
+                <w:kern w:val="2"/>
+                <w:sz w:val="20"/>
+                <w:szCs w:val="20"/>
+                <w:u w:val="none"/>
+                <w:em w:val="none"/>
+                <w:lang w:val="en-US" w:eastAsia="zh-CN" w:bidi="hi-IN"/>
+              </w:rPr>
+            </w:pPr>
+            <w:r>
+              <w:rPr>
+                <w:rFonts w:eastAsia="NSimSun" w:cs="Arial"/>
+                <w:b w:val="false"/>
+                <w:i w:val="false"/>
+                <w:strike w:val="false"/>
+                <w:dstrike w:val="false"/>
+                <w:outline w:val="false"/>
+                <w:shadow w:val="false"/>
+                <w:color w:val="auto"/>
+                <w:kern w:val="2"/>
+                <w:sz w:val="20"/>
+                <w:szCs w:val="20"/>
+                <w:u w:val="none"/>
+                <w:em w:val="none"/>
+                <w:lang w:val="en-US" w:eastAsia="zh-CN" w:bidi="hi-IN"/>
+              </w:rPr>
+            </w:r>
+          </w:p>
+          <w:p>
+            <w:pPr>
+              <w:pStyle w:val="TableContents"/>
+              <w:rPr>
+                <w:rFonts w:ascii="Liberation Serif" w:hAnsi="Liberation Serif" w:eastAsia="NSimSun" w:cs="Arial"/>
+                <w:b w:val="false"/>
+                <w:b w:val="false"/>
+                <w:i w:val="false"/>
+                <w:i w:val="false"/>
+                <w:strike w:val="false"/>
+                <w:dstrike w:val="false"/>
+                <w:outline w:val="false"/>
+                <w:shadow w:val="false"/>
+                <w:color w:val="auto"/>
+                <w:kern w:val="2"/>
+                <w:sz w:val="20"/>
+                <w:szCs w:val="20"/>
+                <w:u w:val="none"/>
+                <w:em w:val="none"/>
+                <w:lang w:val="en-US" w:eastAsia="zh-CN" w:bidi="hi-IN"/>
+              </w:rPr>
+            </w:pPr>
+            <w:r>
+              <w:rPr>
+                <w:rFonts w:eastAsia="NSimSun" w:cs="Arial"/>
+                <w:b w:val="false"/>
+                <w:i w:val="false"/>
+                <w:strike w:val="false"/>
+                <w:dstrike w:val="false"/>
+                <w:outline w:val="false"/>
+                <w:shadow w:val="false"/>
+                <w:color w:val="auto"/>
+                <w:kern w:val="2"/>
+                <w:sz w:val="20"/>
+                <w:szCs w:val="20"/>
+                <w:u w:val="none"/>
+                <w:em w:val="none"/>
+                <w:lang w:val="en-US" w:eastAsia="zh-CN" w:bidi="hi-IN"/>
+              </w:rPr>
+              <w:t>[p] post incr</w:t>
             </w:r>
           </w:p>
         </w:tc>
@@ -3366,7 +3363,7 @@
                 <w:sz w:val="20"/>
                 <w:szCs w:val="20"/>
               </w:rPr>
-              <w:t>Load Data Short</w:t>
+              <w:t>Load Data Byte</w:t>
             </w:r>
           </w:p>
         </w:tc>
@@ -3450,51 +3447,20 @@
             </w:pPr>
             <w:r>
               <w:rPr>
-                <w:rFonts w:ascii="Liberation Sans" w:hAnsi="Liberation Sans"/>
-                <w:b w:val="false"/>
-                <w:i w:val="false"/>
-                <w:strike w:val="false"/>
-                <w:dstrike w:val="false"/>
-                <w:outline w:val="false"/>
-                <w:shadow w:val="false"/>
-                <w:sz w:val="20"/>
-                <w:szCs w:val="20"/>
-                <w:u w:val="none"/>
-                <w:em w:val="none"/>
-              </w:rPr>
-              <w:t>lds</w:t>
-            </w:r>
-            <w:r>
-              <w:rPr>
-                <w:rFonts w:ascii="Liberation Sans" w:hAnsi="Liberation Sans"/>
-                <w:b w:val="false"/>
-                <w:i w:val="false"/>
-                <w:strike w:val="false"/>
-                <w:dstrike w:val="false"/>
-                <w:outline w:val="false"/>
-                <w:shadow w:val="false"/>
-                <w:sz w:val="20"/>
-                <w:szCs w:val="20"/>
-                <w:u w:val="none"/>
-                <w:em w:val="none"/>
-              </w:rPr>
-              <w:t>[p]</w:t>
-            </w:r>
-            <w:r>
-              <w:rPr>
-                <w:rFonts w:ascii="Liberation Sans" w:hAnsi="Liberation Sans"/>
-                <w:b w:val="false"/>
-                <w:i w:val="false"/>
-                <w:strike w:val="false"/>
-                <w:dstrike w:val="false"/>
-                <w:outline w:val="false"/>
-                <w:shadow w:val="false"/>
-                <w:sz w:val="20"/>
-                <w:szCs w:val="20"/>
-                <w:u w:val="none"/>
-                <w:em w:val="none"/>
-              </w:rPr>
-              <w:t xml:space="preserve"> rd</w:t>
+                <w:rFonts w:ascii="Courier New" w:hAnsi="Courier New"/>
+                <w:b/>
+                <w:bCs/>
+                <w:i w:val="false"/>
+                <w:strike w:val="false"/>
+                <w:dstrike w:val="false"/>
+                <w:outline w:val="false"/>
+                <w:shadow w:val="false"/>
+                <w:sz w:val="20"/>
+                <w:szCs w:val="20"/>
+                <w:u w:val="none"/>
+                <w:em w:val="none"/>
+              </w:rPr>
+              <w:t>ldb[p] rd</w:t>
             </w:r>
           </w:p>
         </w:tc>
@@ -3553,7 +3519,7 @@
                 <w:sz w:val="20"/>
                 <w:szCs w:val="20"/>
               </w:rPr>
-              <w:t>Load Data Long</w:t>
+              <w:t>Load Data Short</w:t>
             </w:r>
           </w:p>
         </w:tc>
@@ -3637,51 +3603,20 @@
             </w:pPr>
             <w:r>
               <w:rPr>
-                <w:rFonts w:ascii="Liberation Sans" w:hAnsi="Liberation Sans"/>
-                <w:b w:val="false"/>
-                <w:i w:val="false"/>
-                <w:strike w:val="false"/>
-                <w:dstrike w:val="false"/>
-                <w:outline w:val="false"/>
-                <w:shadow w:val="false"/>
-                <w:sz w:val="20"/>
-                <w:szCs w:val="20"/>
-                <w:u w:val="none"/>
-                <w:em w:val="none"/>
-              </w:rPr>
-              <w:t>ldl</w:t>
-            </w:r>
-            <w:r>
-              <w:rPr>
-                <w:rFonts w:ascii="Liberation Sans" w:hAnsi="Liberation Sans"/>
-                <w:b w:val="false"/>
-                <w:i w:val="false"/>
-                <w:strike w:val="false"/>
-                <w:dstrike w:val="false"/>
-                <w:outline w:val="false"/>
-                <w:shadow w:val="false"/>
-                <w:sz w:val="20"/>
-                <w:szCs w:val="20"/>
-                <w:u w:val="none"/>
-                <w:em w:val="none"/>
-              </w:rPr>
-              <w:t>[p]</w:t>
-            </w:r>
-            <w:r>
-              <w:rPr>
-                <w:rFonts w:ascii="Liberation Sans" w:hAnsi="Liberation Sans"/>
-                <w:b w:val="false"/>
-                <w:i w:val="false"/>
-                <w:strike w:val="false"/>
-                <w:dstrike w:val="false"/>
-                <w:outline w:val="false"/>
-                <w:shadow w:val="false"/>
-                <w:sz w:val="20"/>
-                <w:szCs w:val="20"/>
-                <w:u w:val="none"/>
-                <w:em w:val="none"/>
-              </w:rPr>
-              <w:t xml:space="preserve"> rd</w:t>
+                <w:rFonts w:ascii="Courier New" w:hAnsi="Courier New"/>
+                <w:b/>
+                <w:bCs/>
+                <w:i w:val="false"/>
+                <w:strike w:val="false"/>
+                <w:dstrike w:val="false"/>
+                <w:outline w:val="false"/>
+                <w:shadow w:val="false"/>
+                <w:sz w:val="20"/>
+                <w:szCs w:val="20"/>
+                <w:u w:val="none"/>
+                <w:em w:val="none"/>
+              </w:rPr>
+              <w:t>lds[p] rd</w:t>
             </w:r>
           </w:p>
         </w:tc>
@@ -3740,7 +3675,7 @@
                 <w:sz w:val="20"/>
                 <w:szCs w:val="20"/>
               </w:rPr>
-              <w:t>Store Data Byte</w:t>
+              <w:t>Load Data Long</w:t>
             </w:r>
           </w:p>
         </w:tc>
@@ -3787,7 +3722,7 @@
                 <w:u w:val="none"/>
                 <w:em w:val="none"/>
               </w:rPr>
-              <w:t>UN_R6_DEST</w:t>
+              <w:t>R6_DEST</w:t>
             </w:r>
           </w:p>
         </w:tc>
@@ -3824,51 +3759,20 @@
             </w:pPr>
             <w:r>
               <w:rPr>
-                <w:rFonts w:ascii="Liberation Sans" w:hAnsi="Liberation Sans"/>
-                <w:b w:val="false"/>
-                <w:i w:val="false"/>
-                <w:strike w:val="false"/>
-                <w:dstrike w:val="false"/>
-                <w:outline w:val="false"/>
-                <w:shadow w:val="false"/>
-                <w:sz w:val="20"/>
-                <w:szCs w:val="20"/>
-                <w:u w:val="none"/>
-                <w:em w:val="none"/>
-              </w:rPr>
-              <w:t>sdb</w:t>
-            </w:r>
-            <w:r>
-              <w:rPr>
-                <w:rFonts w:ascii="Liberation Sans" w:hAnsi="Liberation Sans"/>
-                <w:b w:val="false"/>
-                <w:i w:val="false"/>
-                <w:strike w:val="false"/>
-                <w:dstrike w:val="false"/>
-                <w:outline w:val="false"/>
-                <w:shadow w:val="false"/>
-                <w:sz w:val="20"/>
-                <w:szCs w:val="20"/>
-                <w:u w:val="none"/>
-                <w:em w:val="none"/>
-              </w:rPr>
-              <w:t>[p]</w:t>
-            </w:r>
-            <w:r>
-              <w:rPr>
-                <w:rFonts w:ascii="Liberation Sans" w:hAnsi="Liberation Sans"/>
-                <w:b w:val="false"/>
-                <w:i w:val="false"/>
-                <w:strike w:val="false"/>
-                <w:dstrike w:val="false"/>
-                <w:outline w:val="false"/>
-                <w:shadow w:val="false"/>
-                <w:sz w:val="20"/>
-                <w:szCs w:val="20"/>
-                <w:u w:val="none"/>
-                <w:em w:val="none"/>
-              </w:rPr>
-              <w:t xml:space="preserve"> rs1</w:t>
+                <w:rFonts w:ascii="Courier New" w:hAnsi="Courier New"/>
+                <w:b/>
+                <w:bCs/>
+                <w:i w:val="false"/>
+                <w:strike w:val="false"/>
+                <w:dstrike w:val="false"/>
+                <w:outline w:val="false"/>
+                <w:shadow w:val="false"/>
+                <w:sz w:val="20"/>
+                <w:szCs w:val="20"/>
+                <w:u w:val="none"/>
+                <w:em w:val="none"/>
+              </w:rPr>
+              <w:t>ldl[p] rd</w:t>
             </w:r>
           </w:p>
         </w:tc>
@@ -3927,7 +3831,7 @@
                 <w:sz w:val="20"/>
                 <w:szCs w:val="20"/>
               </w:rPr>
-              <w:t>Store Data Short</w:t>
+              <w:t>Store Data Byte</w:t>
             </w:r>
           </w:p>
         </w:tc>
@@ -4011,51 +3915,20 @@
             </w:pPr>
             <w:r>
               <w:rPr>
-                <w:rFonts w:ascii="Liberation Sans" w:hAnsi="Liberation Sans"/>
-                <w:b w:val="false"/>
-                <w:i w:val="false"/>
-                <w:strike w:val="false"/>
-                <w:dstrike w:val="false"/>
-                <w:outline w:val="false"/>
-                <w:shadow w:val="false"/>
-                <w:sz w:val="20"/>
-                <w:szCs w:val="20"/>
-                <w:u w:val="none"/>
-                <w:em w:val="none"/>
-              </w:rPr>
-              <w:t>sds</w:t>
-            </w:r>
-            <w:r>
-              <w:rPr>
-                <w:rFonts w:ascii="Liberation Sans" w:hAnsi="Liberation Sans"/>
-                <w:b w:val="false"/>
-                <w:i w:val="false"/>
-                <w:strike w:val="false"/>
-                <w:dstrike w:val="false"/>
-                <w:outline w:val="false"/>
-                <w:shadow w:val="false"/>
-                <w:sz w:val="20"/>
-                <w:szCs w:val="20"/>
-                <w:u w:val="none"/>
-                <w:em w:val="none"/>
-              </w:rPr>
-              <w:t>[p]</w:t>
-            </w:r>
-            <w:r>
-              <w:rPr>
-                <w:rFonts w:ascii="Liberation Sans" w:hAnsi="Liberation Sans"/>
-                <w:b w:val="false"/>
-                <w:i w:val="false"/>
-                <w:strike w:val="false"/>
-                <w:dstrike w:val="false"/>
-                <w:outline w:val="false"/>
-                <w:shadow w:val="false"/>
-                <w:sz w:val="20"/>
-                <w:szCs w:val="20"/>
-                <w:u w:val="none"/>
-                <w:em w:val="none"/>
-              </w:rPr>
-              <w:t xml:space="preserve"> rs1</w:t>
+                <w:rFonts w:ascii="Courier New" w:hAnsi="Courier New"/>
+                <w:b/>
+                <w:bCs/>
+                <w:i w:val="false"/>
+                <w:strike w:val="false"/>
+                <w:dstrike w:val="false"/>
+                <w:outline w:val="false"/>
+                <w:shadow w:val="false"/>
+                <w:sz w:val="20"/>
+                <w:szCs w:val="20"/>
+                <w:u w:val="none"/>
+                <w:em w:val="none"/>
+              </w:rPr>
+              <w:t>sdb[p] rs1</w:t>
             </w:r>
           </w:p>
         </w:tc>
@@ -4114,7 +3987,7 @@
                 <w:sz w:val="20"/>
                 <w:szCs w:val="20"/>
               </w:rPr>
-              <w:t>Store Data Long</w:t>
+              <w:t>Store Data Short</w:t>
             </w:r>
           </w:p>
         </w:tc>
@@ -4198,51 +4071,20 @@
             </w:pPr>
             <w:r>
               <w:rPr>
-                <w:rFonts w:ascii="Liberation Sans" w:hAnsi="Liberation Sans"/>
-                <w:b w:val="false"/>
-                <w:i w:val="false"/>
-                <w:strike w:val="false"/>
-                <w:dstrike w:val="false"/>
-                <w:outline w:val="false"/>
-                <w:shadow w:val="false"/>
-                <w:sz w:val="20"/>
-                <w:szCs w:val="20"/>
-                <w:u w:val="none"/>
-                <w:em w:val="none"/>
-              </w:rPr>
-              <w:t>sdl</w:t>
-            </w:r>
-            <w:r>
-              <w:rPr>
-                <w:rFonts w:ascii="Liberation Sans" w:hAnsi="Liberation Sans"/>
-                <w:b w:val="false"/>
-                <w:i w:val="false"/>
-                <w:strike w:val="false"/>
-                <w:dstrike w:val="false"/>
-                <w:outline w:val="false"/>
-                <w:shadow w:val="false"/>
-                <w:sz w:val="20"/>
-                <w:szCs w:val="20"/>
-                <w:u w:val="none"/>
-                <w:em w:val="none"/>
-              </w:rPr>
-              <w:t>[p]</w:t>
-            </w:r>
-            <w:r>
-              <w:rPr>
-                <w:rFonts w:ascii="Liberation Sans" w:hAnsi="Liberation Sans"/>
-                <w:b w:val="false"/>
-                <w:i w:val="false"/>
-                <w:strike w:val="false"/>
-                <w:dstrike w:val="false"/>
-                <w:outline w:val="false"/>
-                <w:shadow w:val="false"/>
-                <w:sz w:val="20"/>
-                <w:szCs w:val="20"/>
-                <w:u w:val="none"/>
-                <w:em w:val="none"/>
-              </w:rPr>
-              <w:t xml:space="preserve"> rs1</w:t>
+                <w:rFonts w:ascii="Courier New" w:hAnsi="Courier New"/>
+                <w:b/>
+                <w:bCs/>
+                <w:i w:val="false"/>
+                <w:strike w:val="false"/>
+                <w:dstrike w:val="false"/>
+                <w:outline w:val="false"/>
+                <w:shadow w:val="false"/>
+                <w:sz w:val="20"/>
+                <w:szCs w:val="20"/>
+                <w:u w:val="none"/>
+                <w:em w:val="none"/>
+              </w:rPr>
+              <w:t>sds[p] rs1</w:t>
             </w:r>
           </w:p>
         </w:tc>
@@ -4252,6 +4094,162 @@
         <w:tc>
           <w:tcPr>
             <w:tcW w:w="1260" w:type="dxa"/>
+            <w:vMerge w:val="continue"/>
+            <w:tcBorders>
+              <w:top w:val="single" w:sz="2" w:space="0" w:color="000000"/>
+              <w:left w:val="single" w:sz="2" w:space="0" w:color="000000"/>
+              <w:bottom w:val="single" w:sz="2" w:space="0" w:color="000000"/>
+              <w:insideH w:val="single" w:sz="2" w:space="0" w:color="000000"/>
+            </w:tcBorders>
+            <w:shd w:fill="auto" w:val="clear"/>
+          </w:tcPr>
+          <w:p>
+            <w:pPr>
+              <w:pStyle w:val="TableContents"/>
+              <w:rPr>
+                <w:sz w:val="20"/>
+                <w:szCs w:val="20"/>
+              </w:rPr>
+            </w:pPr>
+            <w:r>
+              <w:rPr>
+                <w:sz w:val="20"/>
+                <w:szCs w:val="20"/>
+              </w:rPr>
+            </w:r>
+          </w:p>
+        </w:tc>
+        <w:tc>
+          <w:tcPr>
+            <w:tcW w:w="2699" w:type="dxa"/>
+            <w:tcBorders>
+              <w:top w:val="single" w:sz="2" w:space="0" w:color="000000"/>
+              <w:left w:val="single" w:sz="2" w:space="0" w:color="000000"/>
+              <w:bottom w:val="single" w:sz="2" w:space="0" w:color="000000"/>
+              <w:insideH w:val="single" w:sz="2" w:space="0" w:color="000000"/>
+            </w:tcBorders>
+            <w:shd w:fill="auto" w:val="clear"/>
+          </w:tcPr>
+          <w:p>
+            <w:pPr>
+              <w:pStyle w:val="TableContents"/>
+              <w:rPr>
+                <w:sz w:val="20"/>
+                <w:szCs w:val="20"/>
+              </w:rPr>
+            </w:pPr>
+            <w:r>
+              <w:rPr>
+                <w:sz w:val="20"/>
+                <w:szCs w:val="20"/>
+              </w:rPr>
+              <w:t>Store Data Long</w:t>
+            </w:r>
+          </w:p>
+        </w:tc>
+        <w:tc>
+          <w:tcPr>
+            <w:tcW w:w="1619" w:type="dxa"/>
+            <w:tcBorders>
+              <w:top w:val="single" w:sz="2" w:space="0" w:color="000000"/>
+              <w:left w:val="single" w:sz="2" w:space="0" w:color="000000"/>
+              <w:bottom w:val="single" w:sz="2" w:space="0" w:color="000000"/>
+              <w:insideH w:val="single" w:sz="2" w:space="0" w:color="000000"/>
+            </w:tcBorders>
+            <w:shd w:fill="auto" w:val="clear"/>
+          </w:tcPr>
+          <w:p>
+            <w:pPr>
+              <w:pStyle w:val="TableContents"/>
+              <w:rPr>
+                <w:rFonts w:ascii="Liberation Sans" w:hAnsi="Liberation Sans"/>
+                <w:b w:val="false"/>
+                <w:b w:val="false"/>
+                <w:i w:val="false"/>
+                <w:i w:val="false"/>
+                <w:strike w:val="false"/>
+                <w:dstrike w:val="false"/>
+                <w:outline w:val="false"/>
+                <w:shadow w:val="false"/>
+                <w:sz w:val="20"/>
+                <w:u w:val="none"/>
+                <w:em w:val="none"/>
+              </w:rPr>
+            </w:pPr>
+            <w:r>
+              <w:rPr>
+                <w:rFonts w:ascii="Liberation Sans" w:hAnsi="Liberation Sans"/>
+                <w:b w:val="false"/>
+                <w:i w:val="false"/>
+                <w:strike w:val="false"/>
+                <w:dstrike w:val="false"/>
+                <w:outline w:val="false"/>
+                <w:shadow w:val="false"/>
+                <w:sz w:val="20"/>
+                <w:szCs w:val="20"/>
+                <w:u w:val="none"/>
+                <w:em w:val="none"/>
+              </w:rPr>
+              <w:t>UN_R6_DEST</w:t>
+            </w:r>
+          </w:p>
+        </w:tc>
+        <w:tc>
+          <w:tcPr>
+            <w:tcW w:w="2161" w:type="dxa"/>
+            <w:tcBorders>
+              <w:top w:val="single" w:sz="2" w:space="0" w:color="000000"/>
+              <w:left w:val="single" w:sz="2" w:space="0" w:color="000000"/>
+              <w:bottom w:val="single" w:sz="2" w:space="0" w:color="000000"/>
+              <w:right w:val="single" w:sz="2" w:space="0" w:color="000000"/>
+              <w:insideH w:val="single" w:sz="2" w:space="0" w:color="000000"/>
+              <w:insideV w:val="single" w:sz="2" w:space="0" w:color="000000"/>
+            </w:tcBorders>
+            <w:shd w:fill="auto" w:val="clear"/>
+          </w:tcPr>
+          <w:p>
+            <w:pPr>
+              <w:pStyle w:val="TableContents"/>
+              <w:rPr>
+                <w:rFonts w:ascii="Liberation Sans" w:hAnsi="Liberation Sans"/>
+                <w:b w:val="false"/>
+                <w:b w:val="false"/>
+                <w:i w:val="false"/>
+                <w:i w:val="false"/>
+                <w:strike w:val="false"/>
+                <w:dstrike w:val="false"/>
+                <w:outline w:val="false"/>
+                <w:shadow w:val="false"/>
+                <w:sz w:val="20"/>
+                <w:u w:val="none"/>
+                <w:em w:val="none"/>
+              </w:rPr>
+            </w:pPr>
+            <w:r>
+              <w:rPr>
+                <w:rFonts w:ascii="Courier New" w:hAnsi="Courier New"/>
+                <w:b/>
+                <w:bCs/>
+                <w:i w:val="false"/>
+                <w:strike w:val="false"/>
+                <w:dstrike w:val="false"/>
+                <w:outline w:val="false"/>
+                <w:shadow w:val="false"/>
+                <w:sz w:val="20"/>
+                <w:szCs w:val="20"/>
+                <w:u w:val="none"/>
+                <w:em w:val="none"/>
+              </w:rPr>
+              <w:t>sdl[p] rs1</w:t>
+            </w:r>
+          </w:p>
+        </w:tc>
+      </w:tr>
+      <w:tr>
+        <w:trPr/>
+        <w:tc>
+          <w:tcPr>
+            <w:tcW w:w="1260" w:type="dxa"/>
             <w:vMerge w:val="restart"/>
             <w:tcBorders>
               <w:top w:val="single" w:sz="2" w:space="0" w:color="000000"/>
@@ -4450,51 +4448,20 @@
             </w:pPr>
             <w:r>
               <w:rPr>
-                <w:rFonts w:ascii="Liberation Sans" w:hAnsi="Liberation Sans"/>
-                <w:b w:val="false"/>
-                <w:i w:val="false"/>
-                <w:strike w:val="false"/>
-                <w:dstrike w:val="false"/>
-                <w:outline w:val="false"/>
-                <w:shadow w:val="false"/>
-                <w:sz w:val="20"/>
-                <w:szCs w:val="20"/>
-                <w:u w:val="none"/>
-                <w:em w:val="none"/>
-              </w:rPr>
-              <w:t>lpb</w:t>
-            </w:r>
-            <w:r>
-              <w:rPr>
-                <w:rFonts w:ascii="Liberation Sans" w:hAnsi="Liberation Sans"/>
-                <w:b w:val="false"/>
-                <w:i w:val="false"/>
-                <w:strike w:val="false"/>
-                <w:dstrike w:val="false"/>
-                <w:outline w:val="false"/>
-                <w:shadow w:val="false"/>
-                <w:sz w:val="20"/>
-                <w:szCs w:val="20"/>
-                <w:u w:val="none"/>
-                <w:em w:val="none"/>
-              </w:rPr>
-              <w:t>[p]</w:t>
-            </w:r>
-            <w:r>
-              <w:rPr>
-                <w:rFonts w:ascii="Liberation Sans" w:hAnsi="Liberation Sans"/>
-                <w:b w:val="false"/>
-                <w:i w:val="false"/>
-                <w:strike w:val="false"/>
-                <w:dstrike w:val="false"/>
-                <w:outline w:val="false"/>
-                <w:shadow w:val="false"/>
-                <w:sz w:val="20"/>
-                <w:szCs w:val="20"/>
-                <w:u w:val="none"/>
-                <w:em w:val="none"/>
-              </w:rPr>
-              <w:t xml:space="preserve"> rd</w:t>
+                <w:rFonts w:ascii="Courier New" w:hAnsi="Courier New"/>
+                <w:b/>
+                <w:bCs/>
+                <w:i w:val="false"/>
+                <w:strike w:val="false"/>
+                <w:dstrike w:val="false"/>
+                <w:outline w:val="false"/>
+                <w:shadow w:val="false"/>
+                <w:sz w:val="20"/>
+                <w:szCs w:val="20"/>
+                <w:u w:val="none"/>
+                <w:em w:val="none"/>
+              </w:rPr>
+              <w:t>lpb[p] rd</w:t>
             </w:r>
           </w:p>
         </w:tc>
@@ -4638,51 +4605,20 @@
             </w:pPr>
             <w:r>
               <w:rPr>
-                <w:rFonts w:ascii="Liberation Sans" w:hAnsi="Liberation Sans"/>
-                <w:b w:val="false"/>
-                <w:i w:val="false"/>
-                <w:strike w:val="false"/>
-                <w:dstrike w:val="false"/>
-                <w:outline w:val="false"/>
-                <w:shadow w:val="false"/>
-                <w:sz w:val="20"/>
-                <w:szCs w:val="20"/>
-                <w:u w:val="none"/>
-                <w:em w:val="none"/>
-              </w:rPr>
-              <w:t>lps</w:t>
-            </w:r>
-            <w:r>
-              <w:rPr>
-                <w:rFonts w:ascii="Liberation Sans" w:hAnsi="Liberation Sans"/>
-                <w:b w:val="false"/>
-                <w:i w:val="false"/>
-                <w:strike w:val="false"/>
-                <w:dstrike w:val="false"/>
-                <w:outline w:val="false"/>
-                <w:shadow w:val="false"/>
-                <w:sz w:val="20"/>
-                <w:szCs w:val="20"/>
-                <w:u w:val="none"/>
-                <w:em w:val="none"/>
-              </w:rPr>
-              <w:t>[p]</w:t>
-            </w:r>
-            <w:r>
-              <w:rPr>
-                <w:rFonts w:ascii="Liberation Sans" w:hAnsi="Liberation Sans"/>
-                <w:b w:val="false"/>
-                <w:i w:val="false"/>
-                <w:strike w:val="false"/>
-                <w:dstrike w:val="false"/>
-                <w:outline w:val="false"/>
-                <w:shadow w:val="false"/>
-                <w:sz w:val="20"/>
-                <w:szCs w:val="20"/>
-                <w:u w:val="none"/>
-                <w:em w:val="none"/>
-              </w:rPr>
-              <w:t xml:space="preserve"> rd</w:t>
+                <w:rFonts w:ascii="Courier New" w:hAnsi="Courier New"/>
+                <w:b/>
+                <w:bCs/>
+                <w:i w:val="false"/>
+                <w:strike w:val="false"/>
+                <w:dstrike w:val="false"/>
+                <w:outline w:val="false"/>
+                <w:shadow w:val="false"/>
+                <w:sz w:val="20"/>
+                <w:szCs w:val="20"/>
+                <w:u w:val="none"/>
+                <w:em w:val="none"/>
+              </w:rPr>
+              <w:t>lps[p] rd</w:t>
             </w:r>
           </w:p>
         </w:tc>
@@ -4826,51 +4762,20 @@
             </w:pPr>
             <w:r>
               <w:rPr>
-                <w:rFonts w:ascii="Liberation Sans" w:hAnsi="Liberation Sans"/>
-                <w:b w:val="false"/>
-                <w:i w:val="false"/>
-                <w:strike w:val="false"/>
-                <w:dstrike w:val="false"/>
-                <w:outline w:val="false"/>
-                <w:shadow w:val="false"/>
-                <w:sz w:val="20"/>
-                <w:szCs w:val="20"/>
-                <w:u w:val="none"/>
-                <w:em w:val="none"/>
-              </w:rPr>
-              <w:t>lpl</w:t>
-            </w:r>
-            <w:r>
-              <w:rPr>
-                <w:rFonts w:ascii="Liberation Sans" w:hAnsi="Liberation Sans"/>
-                <w:b w:val="false"/>
-                <w:i w:val="false"/>
-                <w:strike w:val="false"/>
-                <w:dstrike w:val="false"/>
-                <w:outline w:val="false"/>
-                <w:shadow w:val="false"/>
-                <w:sz w:val="20"/>
-                <w:szCs w:val="20"/>
-                <w:u w:val="none"/>
-                <w:em w:val="none"/>
-              </w:rPr>
-              <w:t>[p]</w:t>
-            </w:r>
-            <w:r>
-              <w:rPr>
-                <w:rFonts w:ascii="Liberation Sans" w:hAnsi="Liberation Sans"/>
-                <w:b w:val="false"/>
-                <w:i w:val="false"/>
-                <w:strike w:val="false"/>
-                <w:dstrike w:val="false"/>
-                <w:outline w:val="false"/>
-                <w:shadow w:val="false"/>
-                <w:sz w:val="20"/>
-                <w:szCs w:val="20"/>
-                <w:u w:val="none"/>
-                <w:em w:val="none"/>
-              </w:rPr>
-              <w:t xml:space="preserve"> rd</w:t>
+                <w:rFonts w:ascii="Courier New" w:hAnsi="Courier New"/>
+                <w:b/>
+                <w:bCs/>
+                <w:i w:val="false"/>
+                <w:strike w:val="false"/>
+                <w:dstrike w:val="false"/>
+                <w:outline w:val="false"/>
+                <w:shadow w:val="false"/>
+                <w:sz w:val="20"/>
+                <w:szCs w:val="20"/>
+                <w:u w:val="none"/>
+                <w:em w:val="none"/>
+              </w:rPr>
+              <w:t>lpl[p] rd</w:t>
             </w:r>
           </w:p>
         </w:tc>
@@ -5014,51 +4919,20 @@
             </w:pPr>
             <w:r>
               <w:rPr>
-                <w:rFonts w:ascii="Liberation Sans" w:hAnsi="Liberation Sans"/>
-                <w:b w:val="false"/>
-                <w:i w:val="false"/>
-                <w:strike w:val="false"/>
-                <w:dstrike w:val="false"/>
-                <w:outline w:val="false"/>
-                <w:shadow w:val="false"/>
-                <w:sz w:val="20"/>
-                <w:szCs w:val="20"/>
-                <w:u w:val="none"/>
-                <w:em w:val="none"/>
-              </w:rPr>
-              <w:t>spb</w:t>
-            </w:r>
-            <w:r>
-              <w:rPr>
-                <w:rFonts w:ascii="Liberation Sans" w:hAnsi="Liberation Sans"/>
-                <w:b w:val="false"/>
-                <w:i w:val="false"/>
-                <w:strike w:val="false"/>
-                <w:dstrike w:val="false"/>
-                <w:outline w:val="false"/>
-                <w:shadow w:val="false"/>
-                <w:sz w:val="20"/>
-                <w:szCs w:val="20"/>
-                <w:u w:val="none"/>
-                <w:em w:val="none"/>
-              </w:rPr>
-              <w:t>[p]</w:t>
-            </w:r>
-            <w:r>
-              <w:rPr>
-                <w:rFonts w:ascii="Liberation Sans" w:hAnsi="Liberation Sans"/>
-                <w:b w:val="false"/>
-                <w:i w:val="false"/>
-                <w:strike w:val="false"/>
-                <w:dstrike w:val="false"/>
-                <w:outline w:val="false"/>
-                <w:shadow w:val="false"/>
-                <w:sz w:val="20"/>
-                <w:szCs w:val="20"/>
-                <w:u w:val="none"/>
-                <w:em w:val="none"/>
-              </w:rPr>
-              <w:t xml:space="preserve"> rs1</w:t>
+                <w:rFonts w:ascii="Courier New" w:hAnsi="Courier New"/>
+                <w:b/>
+                <w:bCs/>
+                <w:i w:val="false"/>
+                <w:strike w:val="false"/>
+                <w:dstrike w:val="false"/>
+                <w:outline w:val="false"/>
+                <w:shadow w:val="false"/>
+                <w:sz w:val="20"/>
+                <w:szCs w:val="20"/>
+                <w:u w:val="none"/>
+                <w:em w:val="none"/>
+              </w:rPr>
+              <w:t>spb[p] rs1</w:t>
             </w:r>
           </w:p>
         </w:tc>
@@ -5202,51 +5076,20 @@
             </w:pPr>
             <w:r>
               <w:rPr>
-                <w:rFonts w:ascii="Liberation Sans" w:hAnsi="Liberation Sans"/>
-                <w:b w:val="false"/>
-                <w:i w:val="false"/>
-                <w:strike w:val="false"/>
-                <w:dstrike w:val="false"/>
-                <w:outline w:val="false"/>
-                <w:shadow w:val="false"/>
-                <w:sz w:val="20"/>
-                <w:szCs w:val="20"/>
-                <w:u w:val="none"/>
-                <w:em w:val="none"/>
-              </w:rPr>
-              <w:t>sps</w:t>
-            </w:r>
-            <w:r>
-              <w:rPr>
-                <w:rFonts w:ascii="Liberation Sans" w:hAnsi="Liberation Sans"/>
-                <w:b w:val="false"/>
-                <w:i w:val="false"/>
-                <w:strike w:val="false"/>
-                <w:dstrike w:val="false"/>
-                <w:outline w:val="false"/>
-                <w:shadow w:val="false"/>
-                <w:sz w:val="20"/>
-                <w:szCs w:val="20"/>
-                <w:u w:val="none"/>
-                <w:em w:val="none"/>
-              </w:rPr>
-              <w:t>[p]</w:t>
-            </w:r>
-            <w:r>
-              <w:rPr>
-                <w:rFonts w:ascii="Liberation Sans" w:hAnsi="Liberation Sans"/>
-                <w:b w:val="false"/>
-                <w:i w:val="false"/>
-                <w:strike w:val="false"/>
-                <w:dstrike w:val="false"/>
-                <w:outline w:val="false"/>
-                <w:shadow w:val="false"/>
-                <w:sz w:val="20"/>
-                <w:szCs w:val="20"/>
-                <w:u w:val="none"/>
-                <w:em w:val="none"/>
-              </w:rPr>
-              <w:t xml:space="preserve"> rs1</w:t>
+                <w:rFonts w:ascii="Courier New" w:hAnsi="Courier New"/>
+                <w:b/>
+                <w:bCs/>
+                <w:i w:val="false"/>
+                <w:strike w:val="false"/>
+                <w:dstrike w:val="false"/>
+                <w:outline w:val="false"/>
+                <w:shadow w:val="false"/>
+                <w:sz w:val="20"/>
+                <w:szCs w:val="20"/>
+                <w:u w:val="none"/>
+                <w:em w:val="none"/>
+              </w:rPr>
+              <w:t>sps[p] rs1</w:t>
             </w:r>
           </w:p>
         </w:tc>
@@ -5390,51 +5233,20 @@
             </w:pPr>
             <w:r>
               <w:rPr>
-                <w:rFonts w:ascii="Liberation Sans" w:hAnsi="Liberation Sans"/>
-                <w:b w:val="false"/>
-                <w:i w:val="false"/>
-                <w:strike w:val="false"/>
-                <w:dstrike w:val="false"/>
-                <w:outline w:val="false"/>
-                <w:shadow w:val="false"/>
-                <w:sz w:val="20"/>
-                <w:szCs w:val="20"/>
-                <w:u w:val="none"/>
-                <w:em w:val="none"/>
-              </w:rPr>
-              <w:t>spl</w:t>
-            </w:r>
-            <w:r>
-              <w:rPr>
-                <w:rFonts w:ascii="Liberation Sans" w:hAnsi="Liberation Sans"/>
-                <w:b w:val="false"/>
-                <w:i w:val="false"/>
-                <w:strike w:val="false"/>
-                <w:dstrike w:val="false"/>
-                <w:outline w:val="false"/>
-                <w:shadow w:val="false"/>
-                <w:sz w:val="20"/>
-                <w:szCs w:val="20"/>
-                <w:u w:val="none"/>
-                <w:em w:val="none"/>
-              </w:rPr>
-              <w:t>[p]</w:t>
-            </w:r>
-            <w:r>
-              <w:rPr>
-                <w:rFonts w:ascii="Liberation Sans" w:hAnsi="Liberation Sans"/>
-                <w:b w:val="false"/>
-                <w:i w:val="false"/>
-                <w:strike w:val="false"/>
-                <w:dstrike w:val="false"/>
-                <w:outline w:val="false"/>
-                <w:shadow w:val="false"/>
-                <w:sz w:val="20"/>
-                <w:szCs w:val="20"/>
-                <w:u w:val="none"/>
-                <w:em w:val="none"/>
-              </w:rPr>
-              <w:t xml:space="preserve"> rs1</w:t>
+                <w:rFonts w:ascii="Courier New" w:hAnsi="Courier New"/>
+                <w:b/>
+                <w:bCs/>
+                <w:i w:val="false"/>
+                <w:strike w:val="false"/>
+                <w:dstrike w:val="false"/>
+                <w:outline w:val="false"/>
+                <w:shadow w:val="false"/>
+                <w:sz w:val="20"/>
+                <w:szCs w:val="20"/>
+                <w:u w:val="none"/>
+                <w:em w:val="none"/>
+              </w:rPr>
+              <w:t>spl[p] rs1</w:t>
             </w:r>
           </w:p>
         </w:tc>
@@ -5564,12 +5376,18 @@
           <w:p>
             <w:pPr>
               <w:pStyle w:val="TableContents"/>
-              <w:rPr/>
-            </w:pPr>
-            <w:r>
-              <w:rPr>
-                <w:rFonts w:ascii="Liberation Sans" w:hAnsi="Liberation Sans"/>
-                <w:b w:val="false"/>
+              <w:rPr>
+                <w:rFonts w:ascii="Courier New" w:hAnsi="Courier New"/>
+                <w:b/>
+                <w:b/>
+                <w:bCs/>
+              </w:rPr>
+            </w:pPr>
+            <w:r>
+              <w:rPr>
+                <w:rFonts w:ascii="Courier New" w:hAnsi="Courier New"/>
+                <w:b/>
+                <w:bCs/>
                 <w:i w:val="false"/>
                 <w:strike w:val="false"/>
                 <w:dstrike w:val="false"/>
@@ -5723,8 +5541,9 @@
             </w:pPr>
             <w:r>
               <w:rPr>
-                <w:rFonts w:ascii="Liberation Sans" w:hAnsi="Liberation Sans"/>
-                <w:b w:val="false"/>
+                <w:rFonts w:ascii="Courier New" w:hAnsi="Courier New"/>
+                <w:b/>
+                <w:bCs/>
                 <w:i w:val="false"/>
                 <w:strike w:val="false"/>
                 <w:dstrike w:val="false"/>
@@ -5880,8 +5699,9 @@
             </w:pPr>
             <w:r>
               <w:rPr>
-                <w:rFonts w:ascii="Liberation Sans" w:hAnsi="Liberation Sans"/>
-                <w:b w:val="false"/>
+                <w:rFonts w:ascii="Courier New" w:hAnsi="Courier New"/>
+                <w:b/>
+                <w:bCs/>
                 <w:i w:val="false"/>
                 <w:strike w:val="false"/>
                 <w:dstrike w:val="false"/>
@@ -6035,8 +5855,9 @@
             </w:pPr>
             <w:r>
               <w:rPr>
-                <w:rFonts w:ascii="Liberation Sans" w:hAnsi="Liberation Sans"/>
-                <w:b w:val="false"/>
+                <w:rFonts w:ascii="Courier New" w:hAnsi="Courier New"/>
+                <w:b/>
+                <w:bCs/>
                 <w:i w:val="false"/>
                 <w:strike w:val="false"/>
                 <w:dstrike w:val="false"/>
@@ -6189,8 +6010,9 @@
             </w:pPr>
             <w:r>
               <w:rPr>
-                <w:rFonts w:ascii="Liberation Sans" w:hAnsi="Liberation Sans"/>
-                <w:b w:val="false"/>
+                <w:rFonts w:ascii="Courier New" w:hAnsi="Courier New"/>
+                <w:b/>
+                <w:bCs/>
                 <w:i w:val="false"/>
                 <w:strike w:val="false"/>
                 <w:dstrike w:val="false"/>
@@ -6341,8 +6163,9 @@
             </w:pPr>
             <w:r>
               <w:rPr>
-                <w:rFonts w:ascii="Liberation Sans" w:hAnsi="Liberation Sans"/>
-                <w:b w:val="false"/>
+                <w:rFonts w:ascii="Courier New" w:hAnsi="Courier New"/>
+                <w:b/>
+                <w:bCs/>
                 <w:i w:val="false"/>
                 <w:strike w:val="false"/>
                 <w:dstrike w:val="false"/>
@@ -6493,8 +6316,9 @@
             </w:pPr>
             <w:r>
               <w:rPr>
-                <w:rFonts w:ascii="Liberation Sans" w:hAnsi="Liberation Sans"/>
-                <w:b w:val="false"/>
+                <w:rFonts w:ascii="Courier New" w:hAnsi="Courier New"/>
+                <w:b/>
+                <w:bCs/>
                 <w:i w:val="false"/>
                 <w:strike w:val="false"/>
                 <w:dstrike w:val="false"/>
@@ -6645,8 +6469,9 @@
             </w:pPr>
             <w:r>
               <w:rPr>
-                <w:rFonts w:ascii="Liberation Sans" w:hAnsi="Liberation Sans"/>
-                <w:b w:val="false"/>
+                <w:rFonts w:ascii="Courier New" w:hAnsi="Courier New"/>
+                <w:b/>
+                <w:bCs/>
                 <w:i w:val="false"/>
                 <w:strike w:val="false"/>
                 <w:dstrike w:val="false"/>
@@ -6797,8 +6622,9 @@
             </w:pPr>
             <w:r>
               <w:rPr>
-                <w:rFonts w:ascii="Liberation Sans" w:hAnsi="Liberation Sans"/>
-                <w:b w:val="false"/>
+                <w:rFonts w:ascii="Courier New" w:hAnsi="Courier New"/>
+                <w:b/>
+                <w:bCs/>
                 <w:i w:val="false"/>
                 <w:strike w:val="false"/>
                 <w:dstrike w:val="false"/>
@@ -6949,8 +6775,9 @@
             </w:pPr>
             <w:r>
               <w:rPr>
-                <w:rFonts w:ascii="Liberation Sans" w:hAnsi="Liberation Sans"/>
-                <w:b w:val="false"/>
+                <w:rFonts w:ascii="Courier New" w:hAnsi="Courier New"/>
+                <w:b/>
+                <w:bCs/>
                 <w:i w:val="false"/>
                 <w:strike w:val="false"/>
                 <w:dstrike w:val="false"/>
@@ -7019,7 +6846,7 @@
               </w:rPr>
               <w:t>Branch if less than</w:t>
             </w:r>
-            <w:bookmarkStart w:id="1" w:name="__DdeLink__792_2285388775"/>
+            <w:bookmarkStart w:id="2" w:name="__DdeLink__792_2285388775"/>
             <w:r>
               <w:rPr>
                 <w:sz w:val="20"/>
@@ -7027,7 +6854,7 @@
               </w:rPr>
               <w:t xml:space="preserve"> (cmp)</w:t>
             </w:r>
-            <w:bookmarkEnd w:id="1"/>
+            <w:bookmarkEnd w:id="2"/>
           </w:p>
         </w:tc>
         <w:tc>
@@ -7110,8 +6937,9 @@
             </w:pPr>
             <w:r>
               <w:rPr>
-                <w:rFonts w:ascii="Liberation Sans" w:hAnsi="Liberation Sans"/>
-                <w:b w:val="false"/>
+                <w:rFonts w:ascii="Courier New" w:hAnsi="Courier New"/>
+                <w:b/>
+                <w:bCs/>
                 <w:i w:val="false"/>
                 <w:strike w:val="false"/>
                 <w:dstrike w:val="false"/>
@@ -7262,8 +7090,9 @@
             </w:pPr>
             <w:r>
               <w:rPr>
-                <w:rFonts w:ascii="Liberation Sans" w:hAnsi="Liberation Sans"/>
-                <w:b w:val="false"/>
+                <w:rFonts w:ascii="Courier New" w:hAnsi="Courier New"/>
+                <w:b/>
+                <w:bCs/>
                 <w:i w:val="false"/>
                 <w:strike w:val="false"/>
                 <w:dstrike w:val="false"/>
@@ -7414,8 +7243,9 @@
             </w:pPr>
             <w:r>
               <w:rPr>
-                <w:rFonts w:ascii="Liberation Sans" w:hAnsi="Liberation Sans"/>
-                <w:b w:val="false"/>
+                <w:rFonts w:ascii="Courier New" w:hAnsi="Courier New"/>
+                <w:b/>
+                <w:bCs/>
                 <w:i w:val="false"/>
                 <w:strike w:val="false"/>
                 <w:dstrike w:val="false"/>
@@ -7566,8 +7396,9 @@
             </w:pPr>
             <w:r>
               <w:rPr>
-                <w:rFonts w:ascii="Liberation Sans" w:hAnsi="Liberation Sans"/>
-                <w:b w:val="false"/>
+                <w:rFonts w:ascii="Courier New" w:hAnsi="Courier New"/>
+                <w:b/>
+                <w:bCs/>
                 <w:i w:val="false"/>
                 <w:strike w:val="false"/>
                 <w:dstrike w:val="false"/>
@@ -7721,8 +7552,9 @@
             </w:pPr>
             <w:r>
               <w:rPr>
-                <w:rFonts w:ascii="Liberation Sans" w:hAnsi="Liberation Sans"/>
-                <w:b w:val="false"/>
+                <w:rFonts w:ascii="Courier New" w:hAnsi="Courier New"/>
+                <w:b/>
+                <w:bCs/>
                 <w:i w:val="false"/>
                 <w:strike w:val="false"/>
                 <w:dstrike w:val="false"/>

</xml_diff>